<commit_message>
se agrego al plan de it 3 gestionar, consultar acontecimeinto.
</commit_message>
<xml_diff>
--- a/Documentacion/Proyecto/plan-de-integracion.docx
+++ b/Documentacion/Proyecto/plan-de-integracion.docx
@@ -13,6 +13,8 @@
           <w:szCs w:val="36"/>
         </w:rPr>
       </w:pPr>
+      <w:bookmarkStart w:id="0" w:name="_GoBack"/>
+      <w:bookmarkEnd w:id="0"/>
     </w:p>
     <w:p>
       <w:pPr>
@@ -270,15 +272,7 @@
         <w:br/>
       </w:r>
       <w:r>
-        <w:t xml:space="preserve">Ing. Julio </w:t>
-      </w:r>
-      <w:proofErr w:type="spellStart"/>
-      <w:r>
-        <w:t>Zohil</w:t>
-      </w:r>
-      <w:proofErr w:type="spellEnd"/>
-      <w:r>
-        <w:t xml:space="preserve"> Titular</w:t>
+        <w:t>Ing. Julio Zohil Titular</w:t>
       </w:r>
       <w:r>
         <w:rPr>
@@ -438,7 +432,7 @@
           <w:color w:val="17365D" w:themeColor="text2" w:themeShade="BF"/>
         </w:rPr>
       </w:pPr>
-      <w:bookmarkStart w:id="0" w:name="_Toc325642665"/>
+      <w:bookmarkStart w:id="1" w:name="_Toc325642665"/>
       <w:r>
         <w:rPr>
           <w:rFonts w:asciiTheme="majorHAnsi" w:hAnsiTheme="majorHAnsi"/>
@@ -450,7 +444,7 @@
         <w:lastRenderedPageBreak/>
         <w:t>Historia de Cambios</w:t>
       </w:r>
-      <w:bookmarkEnd w:id="0"/>
+      <w:bookmarkEnd w:id="1"/>
     </w:p>
     <w:tbl>
       <w:tblPr>
@@ -1274,6 +1268,120 @@
                 <w:sz w:val="20"/>
               </w:rPr>
               <w:t>Mariano Guillén</w:t>
+            </w:r>
+          </w:p>
+        </w:tc>
+      </w:tr>
+      <w:tr>
+        <w:trPr>
+          <w:cantSplit/>
+          <w:jc w:val="center"/>
+        </w:trPr>
+        <w:tc>
+          <w:tcPr>
+            <w:tcW w:w="1421" w:type="dxa"/>
+            <w:tcBorders>
+              <w:top w:val="single" w:sz="6" w:space="0" w:color="auto"/>
+              <w:left w:val="single" w:sz="6" w:space="0" w:color="auto"/>
+              <w:bottom w:val="single" w:sz="6" w:space="0" w:color="auto"/>
+              <w:right w:val="single" w:sz="6" w:space="0" w:color="auto"/>
+            </w:tcBorders>
+          </w:tcPr>
+          <w:p>
+            <w:pPr>
+              <w:spacing w:line="240" w:lineRule="auto"/>
+              <w:rPr>
+                <w:iCs/>
+                <w:sz w:val="20"/>
+              </w:rPr>
+            </w:pPr>
+            <w:r>
+              <w:rPr>
+                <w:iCs/>
+                <w:sz w:val="20"/>
+              </w:rPr>
+              <w:t>6/9/2012</w:t>
+            </w:r>
+          </w:p>
+        </w:tc>
+        <w:tc>
+          <w:tcPr>
+            <w:tcW w:w="1133" w:type="dxa"/>
+            <w:tcBorders>
+              <w:top w:val="single" w:sz="6" w:space="0" w:color="auto"/>
+              <w:left w:val="single" w:sz="6" w:space="0" w:color="auto"/>
+              <w:bottom w:val="single" w:sz="6" w:space="0" w:color="auto"/>
+              <w:right w:val="single" w:sz="6" w:space="0" w:color="auto"/>
+            </w:tcBorders>
+          </w:tcPr>
+          <w:p>
+            <w:pPr>
+              <w:spacing w:line="240" w:lineRule="auto"/>
+              <w:rPr>
+                <w:iCs/>
+                <w:sz w:val="20"/>
+              </w:rPr>
+            </w:pPr>
+            <w:r>
+              <w:rPr>
+                <w:iCs/>
+                <w:sz w:val="20"/>
+              </w:rPr>
+              <w:t>1.5</w:t>
+            </w:r>
+          </w:p>
+        </w:tc>
+        <w:tc>
+          <w:tcPr>
+            <w:tcW w:w="5653" w:type="dxa"/>
+            <w:tcBorders>
+              <w:top w:val="single" w:sz="6" w:space="0" w:color="auto"/>
+              <w:left w:val="single" w:sz="6" w:space="0" w:color="auto"/>
+              <w:bottom w:val="single" w:sz="6" w:space="0" w:color="auto"/>
+              <w:right w:val="single" w:sz="6" w:space="0" w:color="auto"/>
+            </w:tcBorders>
+          </w:tcPr>
+          <w:p>
+            <w:pPr>
+              <w:spacing w:line="240" w:lineRule="auto"/>
+              <w:rPr>
+                <w:iCs/>
+                <w:sz w:val="20"/>
+              </w:rPr>
+            </w:pPr>
+            <w:r>
+              <w:rPr>
+                <w:iCs/>
+                <w:sz w:val="20"/>
+              </w:rPr>
+              <w:t>Nuevos CU de gestionar y consultar acontecimeinto en sitio</w:t>
+            </w:r>
+          </w:p>
+        </w:tc>
+        <w:tc>
+          <w:tcPr>
+            <w:tcW w:w="1913" w:type="dxa"/>
+            <w:tcBorders>
+              <w:top w:val="single" w:sz="6" w:space="0" w:color="auto"/>
+              <w:left w:val="single" w:sz="6" w:space="0" w:color="auto"/>
+              <w:bottom w:val="single" w:sz="6" w:space="0" w:color="auto"/>
+              <w:right w:val="single" w:sz="6" w:space="0" w:color="auto"/>
+            </w:tcBorders>
+          </w:tcPr>
+          <w:p>
+            <w:pPr>
+              <w:spacing w:line="240" w:lineRule="auto"/>
+              <w:rPr>
+                <w:iCs/>
+                <w:sz w:val="20"/>
+              </w:rPr>
+            </w:pPr>
+            <w:r>
+              <w:rPr>
+                <w:iCs/>
+                <w:sz w:val="20"/>
+              </w:rPr>
+              <w:t>Demian Odasso</w:t>
             </w:r>
           </w:p>
         </w:tc>
@@ -1338,7 +1446,7 @@
             <w:rPr>
               <w:rFonts w:eastAsiaTheme="minorEastAsia"/>
               <w:noProof/>
-              <w:lang w:val="en-US"/>
+              <w:lang w:eastAsia="es-AR"/>
             </w:rPr>
           </w:pPr>
           <w:r>
@@ -1350,7 +1458,7 @@
           <w:r>
             <w:fldChar w:fldCharType="separate"/>
           </w:r>
-          <w:hyperlink w:anchor="_Toc332476034" w:history="1">
+          <w:hyperlink w:anchor="_Toc334725974" w:history="1">
             <w:r>
               <w:rPr>
                 <w:rStyle w:val="Hyperlink"/>
@@ -1377,7 +1485,7 @@
                 <w:noProof/>
                 <w:webHidden/>
               </w:rPr>
-              <w:instrText xml:space="preserve"> PAGEREF _Toc332476034 \h </w:instrText>
+              <w:instrText xml:space="preserve"> PAGEREF _Toc334725974 \h </w:instrText>
             </w:r>
             <w:r>
               <w:rPr>
@@ -1417,10 +1525,10 @@
             <w:rPr>
               <w:rFonts w:eastAsiaTheme="minorEastAsia"/>
               <w:noProof/>
-              <w:lang w:val="en-US"/>
+              <w:lang w:eastAsia="es-AR"/>
             </w:rPr>
           </w:pPr>
-          <w:hyperlink w:anchor="_Toc332476035" w:history="1">
+          <w:hyperlink w:anchor="_Toc334725975" w:history="1">
             <w:r>
               <w:rPr>
                 <w:rStyle w:val="Hyperlink"/>
@@ -1447,7 +1555,7 @@
                 <w:noProof/>
                 <w:webHidden/>
               </w:rPr>
-              <w:instrText xml:space="preserve"> PAGEREF _Toc332476035 \h </w:instrText>
+              <w:instrText xml:space="preserve"> PAGEREF _Toc334725975 \h </w:instrText>
             </w:r>
             <w:r>
               <w:rPr>
@@ -1487,10 +1595,10 @@
             <w:rPr>
               <w:rFonts w:eastAsiaTheme="minorEastAsia"/>
               <w:noProof/>
-              <w:lang w:val="en-US"/>
+              <w:lang w:eastAsia="es-AR"/>
             </w:rPr>
           </w:pPr>
-          <w:hyperlink w:anchor="_Toc332476036" w:history="1">
+          <w:hyperlink w:anchor="_Toc334725976" w:history="1">
             <w:r>
               <w:rPr>
                 <w:rStyle w:val="Hyperlink"/>
@@ -1517,7 +1625,7 @@
                 <w:noProof/>
                 <w:webHidden/>
               </w:rPr>
-              <w:instrText xml:space="preserve"> PAGEREF _Toc332476036 \h </w:instrText>
+              <w:instrText xml:space="preserve"> PAGEREF _Toc334725976 \h </w:instrText>
             </w:r>
             <w:r>
               <w:rPr>
@@ -1557,10 +1665,10 @@
             <w:rPr>
               <w:rFonts w:eastAsiaTheme="minorEastAsia"/>
               <w:noProof/>
-              <w:lang w:val="en-US"/>
+              <w:lang w:eastAsia="es-AR"/>
             </w:rPr>
           </w:pPr>
-          <w:hyperlink w:anchor="_Toc332476037" w:history="1">
+          <w:hyperlink w:anchor="_Toc334725977" w:history="1">
             <w:r>
               <w:rPr>
                 <w:rStyle w:val="Hyperlink"/>
@@ -1587,7 +1695,7 @@
                 <w:noProof/>
                 <w:webHidden/>
               </w:rPr>
-              <w:instrText xml:space="preserve"> PAGEREF _Toc332476037 \h </w:instrText>
+              <w:instrText xml:space="preserve"> PAGEREF _Toc334725977 \h </w:instrText>
             </w:r>
             <w:r>
               <w:rPr>
@@ -1627,10 +1735,10 @@
             <w:rPr>
               <w:rFonts w:eastAsiaTheme="minorEastAsia"/>
               <w:noProof/>
-              <w:lang w:val="en-US"/>
+              <w:lang w:eastAsia="es-AR"/>
             </w:rPr>
           </w:pPr>
-          <w:hyperlink w:anchor="_Toc332476038" w:history="1">
+          <w:hyperlink w:anchor="_Toc334725978" w:history="1">
             <w:r>
               <w:rPr>
                 <w:rStyle w:val="Hyperlink"/>
@@ -1657,7 +1765,7 @@
                 <w:noProof/>
                 <w:webHidden/>
               </w:rPr>
-              <w:instrText xml:space="preserve"> PAGEREF _Toc332476038 \h </w:instrText>
+              <w:instrText xml:space="preserve"> PAGEREF _Toc334725978 \h </w:instrText>
             </w:r>
             <w:r>
               <w:rPr>
@@ -1697,10 +1805,10 @@
             <w:rPr>
               <w:rFonts w:eastAsiaTheme="minorEastAsia"/>
               <w:noProof/>
-              <w:lang w:val="en-US"/>
+              <w:lang w:eastAsia="es-AR"/>
             </w:rPr>
           </w:pPr>
-          <w:hyperlink w:anchor="_Toc332476039" w:history="1">
+          <w:hyperlink w:anchor="_Toc334725979" w:history="1">
             <w:r>
               <w:rPr>
                 <w:rStyle w:val="Hyperlink"/>
@@ -1727,7 +1835,7 @@
                 <w:noProof/>
                 <w:webHidden/>
               </w:rPr>
-              <w:instrText xml:space="preserve"> PAGEREF _Toc332476039 \h </w:instrText>
+              <w:instrText xml:space="preserve"> PAGEREF _Toc334725979 \h </w:instrText>
             </w:r>
             <w:r>
               <w:rPr>
@@ -1767,10 +1875,10 @@
             <w:rPr>
               <w:rFonts w:eastAsiaTheme="minorEastAsia"/>
               <w:noProof/>
-              <w:lang w:val="en-US"/>
+              <w:lang w:eastAsia="es-AR"/>
             </w:rPr>
           </w:pPr>
-          <w:hyperlink w:anchor="_Toc332476040" w:history="1">
+          <w:hyperlink w:anchor="_Toc334725980" w:history="1">
             <w:r>
               <w:rPr>
                 <w:rStyle w:val="Hyperlink"/>
@@ -1797,7 +1905,7 @@
                 <w:noProof/>
                 <w:webHidden/>
               </w:rPr>
-              <w:instrText xml:space="preserve"> PAGEREF _Toc332476040 \h </w:instrText>
+              <w:instrText xml:space="preserve"> PAGEREF _Toc334725980 \h </w:instrText>
             </w:r>
             <w:r>
               <w:rPr>
@@ -1837,10 +1945,10 @@
             <w:rPr>
               <w:rFonts w:eastAsiaTheme="minorEastAsia"/>
               <w:noProof/>
-              <w:lang w:val="en-US"/>
+              <w:lang w:eastAsia="es-AR"/>
             </w:rPr>
           </w:pPr>
-          <w:hyperlink w:anchor="_Toc332476041" w:history="1">
+          <w:hyperlink w:anchor="_Toc334725981" w:history="1">
             <w:r>
               <w:rPr>
                 <w:rStyle w:val="Hyperlink"/>
@@ -1867,7 +1975,7 @@
                 <w:noProof/>
                 <w:webHidden/>
               </w:rPr>
-              <w:instrText xml:space="preserve"> PAGEREF _Toc332476041 \h </w:instrText>
+              <w:instrText xml:space="preserve"> PAGEREF _Toc334725981 \h </w:instrText>
             </w:r>
             <w:r>
               <w:rPr>
@@ -1907,10 +2015,10 @@
             <w:rPr>
               <w:rFonts w:eastAsiaTheme="minorEastAsia"/>
               <w:noProof/>
-              <w:lang w:val="en-US"/>
+              <w:lang w:eastAsia="es-AR"/>
             </w:rPr>
           </w:pPr>
-          <w:hyperlink w:anchor="_Toc332476042" w:history="1">
+          <w:hyperlink w:anchor="_Toc334725982" w:history="1">
             <w:r>
               <w:rPr>
                 <w:rStyle w:val="Hyperlink"/>
@@ -1937,7 +2045,7 @@
                 <w:noProof/>
                 <w:webHidden/>
               </w:rPr>
-              <w:instrText xml:space="preserve"> PAGEREF _Toc332476042 \h </w:instrText>
+              <w:instrText xml:space="preserve"> PAGEREF _Toc334725982 \h </w:instrText>
             </w:r>
             <w:r>
               <w:rPr>
@@ -1977,10 +2085,10 @@
             <w:rPr>
               <w:rFonts w:eastAsiaTheme="minorEastAsia"/>
               <w:noProof/>
-              <w:lang w:val="en-US"/>
+              <w:lang w:eastAsia="es-AR"/>
             </w:rPr>
           </w:pPr>
-          <w:hyperlink w:anchor="_Toc332476043" w:history="1">
+          <w:hyperlink w:anchor="_Toc334725983" w:history="1">
             <w:r>
               <w:rPr>
                 <w:rStyle w:val="Hyperlink"/>
@@ -2007,7 +2115,7 @@
                 <w:noProof/>
                 <w:webHidden/>
               </w:rPr>
-              <w:instrText xml:space="preserve"> PAGEREF _Toc332476043 \h </w:instrText>
+              <w:instrText xml:space="preserve"> PAGEREF _Toc334725983 \h </w:instrText>
             </w:r>
             <w:r>
               <w:rPr>
@@ -2047,10 +2155,10 @@
             <w:rPr>
               <w:rFonts w:eastAsiaTheme="minorEastAsia"/>
               <w:noProof/>
-              <w:lang w:val="en-US"/>
+              <w:lang w:eastAsia="es-AR"/>
             </w:rPr>
           </w:pPr>
-          <w:hyperlink w:anchor="_Toc332476044" w:history="1">
+          <w:hyperlink w:anchor="_Toc334725984" w:history="1">
             <w:r>
               <w:rPr>
                 <w:rStyle w:val="Hyperlink"/>
@@ -2077,7 +2185,7 @@
                 <w:noProof/>
                 <w:webHidden/>
               </w:rPr>
-              <w:instrText xml:space="preserve"> PAGEREF _Toc332476044 \h </w:instrText>
+              <w:instrText xml:space="preserve"> PAGEREF _Toc334725984 \h </w:instrText>
             </w:r>
             <w:r>
               <w:rPr>
@@ -2097,7 +2205,7 @@
                 <w:noProof/>
                 <w:webHidden/>
               </w:rPr>
-              <w:t>5</w:t>
+              <w:t>6</w:t>
             </w:r>
             <w:r>
               <w:rPr>
@@ -2117,10 +2225,10 @@
             <w:rPr>
               <w:rFonts w:eastAsiaTheme="minorEastAsia"/>
               <w:noProof/>
-              <w:lang w:val="en-US"/>
+              <w:lang w:eastAsia="es-AR"/>
             </w:rPr>
           </w:pPr>
-          <w:hyperlink w:anchor="_Toc332476045" w:history="1">
+          <w:hyperlink w:anchor="_Toc334725985" w:history="1">
             <w:r>
               <w:rPr>
                 <w:rStyle w:val="Hyperlink"/>
@@ -2147,7 +2255,7 @@
                 <w:noProof/>
                 <w:webHidden/>
               </w:rPr>
-              <w:instrText xml:space="preserve"> PAGEREF _Toc332476045 \h </w:instrText>
+              <w:instrText xml:space="preserve"> PAGEREF _Toc334725985 \h </w:instrText>
             </w:r>
             <w:r>
               <w:rPr>
@@ -2167,7 +2275,7 @@
                 <w:noProof/>
                 <w:webHidden/>
               </w:rPr>
-              <w:t>5</w:t>
+              <w:t>6</w:t>
             </w:r>
             <w:r>
               <w:rPr>
@@ -2187,10 +2295,10 @@
             <w:rPr>
               <w:rFonts w:eastAsiaTheme="minorEastAsia"/>
               <w:noProof/>
-              <w:lang w:val="en-US"/>
+              <w:lang w:eastAsia="es-AR"/>
             </w:rPr>
           </w:pPr>
-          <w:hyperlink w:anchor="_Toc332476046" w:history="1">
+          <w:hyperlink w:anchor="_Toc334725986" w:history="1">
             <w:r>
               <w:rPr>
                 <w:rStyle w:val="Hyperlink"/>
@@ -2217,7 +2325,7 @@
                 <w:noProof/>
                 <w:webHidden/>
               </w:rPr>
-              <w:instrText xml:space="preserve"> PAGEREF _Toc332476046 \h </w:instrText>
+              <w:instrText xml:space="preserve"> PAGEREF _Toc334725986 \h </w:instrText>
             </w:r>
             <w:r>
               <w:rPr>
@@ -2237,7 +2345,7 @@
                 <w:noProof/>
                 <w:webHidden/>
               </w:rPr>
-              <w:t>5</w:t>
+              <w:t>6</w:t>
             </w:r>
             <w:r>
               <w:rPr>
@@ -2257,10 +2365,10 @@
             <w:rPr>
               <w:rFonts w:eastAsiaTheme="minorEastAsia"/>
               <w:noProof/>
-              <w:lang w:val="en-US"/>
+              <w:lang w:eastAsia="es-AR"/>
             </w:rPr>
           </w:pPr>
-          <w:hyperlink w:anchor="_Toc332476047" w:history="1">
+          <w:hyperlink w:anchor="_Toc334725987" w:history="1">
             <w:r>
               <w:rPr>
                 <w:rStyle w:val="Hyperlink"/>
@@ -2287,7 +2395,7 @@
                 <w:noProof/>
                 <w:webHidden/>
               </w:rPr>
-              <w:instrText xml:space="preserve"> PAGEREF _Toc332476047 \h </w:instrText>
+              <w:instrText xml:space="preserve"> PAGEREF _Toc334725987 \h </w:instrText>
             </w:r>
             <w:r>
               <w:rPr>
@@ -2327,10 +2435,10 @@
             <w:rPr>
               <w:rFonts w:eastAsiaTheme="minorEastAsia"/>
               <w:noProof/>
-              <w:lang w:val="en-US"/>
+              <w:lang w:eastAsia="es-AR"/>
             </w:rPr>
           </w:pPr>
-          <w:hyperlink w:anchor="_Toc332476048" w:history="1">
+          <w:hyperlink w:anchor="_Toc334725988" w:history="1">
             <w:r>
               <w:rPr>
                 <w:rStyle w:val="Hyperlink"/>
@@ -2357,7 +2465,7 @@
                 <w:noProof/>
                 <w:webHidden/>
               </w:rPr>
-              <w:instrText xml:space="preserve"> PAGEREF _Toc332476048 \h </w:instrText>
+              <w:instrText xml:space="preserve"> PAGEREF _Toc334725988 \h </w:instrText>
             </w:r>
             <w:r>
               <w:rPr>
@@ -2397,10 +2505,10 @@
             <w:rPr>
               <w:rFonts w:eastAsiaTheme="minorEastAsia"/>
               <w:noProof/>
-              <w:lang w:val="en-US"/>
+              <w:lang w:eastAsia="es-AR"/>
             </w:rPr>
           </w:pPr>
-          <w:hyperlink w:anchor="_Toc332476049" w:history="1">
+          <w:hyperlink w:anchor="_Toc334725989" w:history="1">
             <w:r>
               <w:rPr>
                 <w:rStyle w:val="Hyperlink"/>
@@ -2427,7 +2535,7 @@
                 <w:noProof/>
                 <w:webHidden/>
               </w:rPr>
-              <w:instrText xml:space="preserve"> PAGEREF _Toc332476049 \h </w:instrText>
+              <w:instrText xml:space="preserve"> PAGEREF _Toc334725989 \h </w:instrText>
             </w:r>
             <w:r>
               <w:rPr>
@@ -2467,10 +2575,10 @@
             <w:rPr>
               <w:rFonts w:eastAsiaTheme="minorEastAsia"/>
               <w:noProof/>
-              <w:lang w:val="en-US"/>
+              <w:lang w:eastAsia="es-AR"/>
             </w:rPr>
           </w:pPr>
-          <w:hyperlink w:anchor="_Toc332476050" w:history="1">
+          <w:hyperlink w:anchor="_Toc334725990" w:history="1">
             <w:r>
               <w:rPr>
                 <w:rStyle w:val="Hyperlink"/>
@@ -2497,7 +2605,7 @@
                 <w:noProof/>
                 <w:webHidden/>
               </w:rPr>
-              <w:instrText xml:space="preserve"> PAGEREF _Toc332476050 \h </w:instrText>
+              <w:instrText xml:space="preserve"> PAGEREF _Toc334725990 \h </w:instrText>
             </w:r>
             <w:r>
               <w:rPr>
@@ -2557,22 +2665,22 @@
       <w:pPr>
         <w:pStyle w:val="Heading1"/>
       </w:pPr>
-      <w:bookmarkStart w:id="1" w:name="_Toc332476034"/>
+      <w:bookmarkStart w:id="2" w:name="_Toc334725974"/>
       <w:r>
         <w:lastRenderedPageBreak/>
         <w:t>Introducción</w:t>
       </w:r>
-      <w:bookmarkEnd w:id="1"/>
+      <w:bookmarkEnd w:id="2"/>
     </w:p>
     <w:p>
       <w:pPr>
         <w:pStyle w:val="Heading2"/>
       </w:pPr>
-      <w:bookmarkStart w:id="2" w:name="_Toc332476035"/>
+      <w:bookmarkStart w:id="3" w:name="_Toc334725975"/>
       <w:r>
         <w:t>Propósito</w:t>
       </w:r>
-      <w:bookmarkEnd w:id="2"/>
+      <w:bookmarkEnd w:id="3"/>
     </w:p>
     <w:p>
       <w:pPr>
@@ -2607,31 +2715,31 @@
       <w:pPr>
         <w:pStyle w:val="Heading1"/>
       </w:pPr>
-      <w:bookmarkStart w:id="3" w:name="_Toc332476036"/>
+      <w:bookmarkStart w:id="4" w:name="_Toc334725976"/>
       <w:r>
         <w:t>Plan de Integración</w:t>
-      </w:r>
-      <w:bookmarkEnd w:id="3"/>
-    </w:p>
-    <w:p>
-      <w:pPr>
-        <w:pStyle w:val="Heading2"/>
-      </w:pPr>
-      <w:bookmarkStart w:id="4" w:name="_Toc332476037"/>
-      <w:r>
-        <w:t>Iteración 1</w:t>
       </w:r>
       <w:bookmarkEnd w:id="4"/>
     </w:p>
     <w:p>
       <w:pPr>
+        <w:pStyle w:val="Heading2"/>
+      </w:pPr>
+      <w:bookmarkStart w:id="5" w:name="_Toc334725977"/>
+      <w:r>
+        <w:t>Iteración 1</w:t>
+      </w:r>
+      <w:bookmarkEnd w:id="5"/>
+    </w:p>
+    <w:p>
+      <w:pPr>
         <w:pStyle w:val="Heading3"/>
       </w:pPr>
-      <w:bookmarkStart w:id="5" w:name="_Toc332476038"/>
+      <w:bookmarkStart w:id="6" w:name="_Toc334725978"/>
       <w:r>
         <w:t>Fecha de Inicio y Fin</w:t>
       </w:r>
-      <w:bookmarkEnd w:id="5"/>
+      <w:bookmarkEnd w:id="6"/>
     </w:p>
     <w:p>
       <w:pPr>
@@ -2652,11 +2760,11 @@
       <w:pPr>
         <w:pStyle w:val="Heading3"/>
       </w:pPr>
-      <w:bookmarkStart w:id="6" w:name="_Toc332476039"/>
+      <w:bookmarkStart w:id="7" w:name="_Toc334725979"/>
       <w:r>
         <w:t>Alcance</w:t>
       </w:r>
-      <w:bookmarkEnd w:id="6"/>
+      <w:bookmarkEnd w:id="7"/>
     </w:p>
     <w:p>
       <w:r>
@@ -2785,7 +2893,7 @@
       <w:pPr>
         <w:pStyle w:val="Heading2"/>
       </w:pPr>
-      <w:bookmarkStart w:id="7" w:name="_Toc332476040"/>
+      <w:bookmarkStart w:id="8" w:name="_Toc334725980"/>
       <w:r>
         <w:t>Iteración</w:t>
       </w:r>
@@ -2795,26 +2903,21 @@
       <w:r>
         <w:t>2</w:t>
       </w:r>
-      <w:bookmarkEnd w:id="7"/>
+      <w:bookmarkEnd w:id="8"/>
     </w:p>
     <w:p>
       <w:pPr>
         <w:pStyle w:val="Heading3"/>
       </w:pPr>
-      <w:bookmarkStart w:id="8" w:name="_Toc332476041"/>
+      <w:bookmarkStart w:id="9" w:name="_Toc334725981"/>
       <w:r>
         <w:t>Fecha de Inicio y Fin</w:t>
       </w:r>
-      <w:bookmarkEnd w:id="8"/>
+      <w:bookmarkEnd w:id="9"/>
     </w:p>
     <w:p>
       <w:r>
-        <w:t>Desde 18</w:t>
-      </w:r>
-      <w:bookmarkStart w:id="9" w:name="_GoBack"/>
-      <w:bookmarkEnd w:id="9"/>
-      <w:r>
-        <w:t xml:space="preserve">/05/2012 al  </w:t>
+        <w:t xml:space="preserve">Desde 18/05/2012 al  </w:t>
       </w:r>
       <w:r>
         <w:t>26</w:t>
@@ -2833,7 +2936,7 @@
       <w:pPr>
         <w:pStyle w:val="Heading3"/>
       </w:pPr>
-      <w:bookmarkStart w:id="10" w:name="_Toc332476042"/>
+      <w:bookmarkStart w:id="10" w:name="_Toc334725982"/>
       <w:r>
         <w:t>Alcance</w:t>
       </w:r>
@@ -2921,7 +3024,7 @@
       <w:pPr>
         <w:pStyle w:val="Heading3"/>
       </w:pPr>
-      <w:bookmarkStart w:id="11" w:name="_Toc332476043"/>
+      <w:bookmarkStart w:id="11" w:name="_Toc334725983"/>
       <w:r>
         <w:t>Listado de Casos de Uso a Implementar</w:t>
       </w:r>
@@ -3556,7 +3659,7 @@
                 <w:sz w:val="20"/>
                 <w:szCs w:val="20"/>
               </w:rPr>
-              <w:t>Administración</w:t>
+              <w:t>Proyectos</w:t>
             </w:r>
           </w:p>
         </w:tc>
@@ -3568,6 +3671,199 @@
           <w:p>
             <w:pPr>
               <w:rPr>
+                <w:sz w:val="20"/>
+                <w:szCs w:val="20"/>
+              </w:rPr>
+            </w:pPr>
+            <w:r>
+              <w:rPr>
+                <w:sz w:val="20"/>
+                <w:szCs w:val="20"/>
+              </w:rPr>
+              <w:t>Gestionar</w:t>
+            </w:r>
+            <w:r>
+              <w:rPr>
+                <w:sz w:val="20"/>
+                <w:szCs w:val="20"/>
+              </w:rPr>
+              <w:t xml:space="preserve"> acontecimiento en sitio</w:t>
+            </w:r>
+          </w:p>
+          <w:p>
+            <w:pPr>
+              <w:rPr>
+                <w:sz w:val="20"/>
+                <w:szCs w:val="20"/>
+              </w:rPr>
+            </w:pPr>
+            <w:r>
+              <w:rPr>
+                <w:i/>
+                <w:sz w:val="20"/>
+                <w:szCs w:val="20"/>
+              </w:rPr>
+              <w:t>Lista y permite seleccionar los acontecimientos en sitio de una solicitud de tarea para gestionarlo</w:t>
+            </w:r>
+            <w:r>
+              <w:rPr>
+                <w:i/>
+                <w:sz w:val="20"/>
+                <w:szCs w:val="20"/>
+              </w:rPr>
+              <w:t>.</w:t>
+            </w:r>
+          </w:p>
+        </w:tc>
+      </w:tr>
+      <w:tr>
+        <w:tc>
+          <w:tcPr>
+            <w:tcW w:w="1560" w:type="dxa"/>
+            <w:shd w:val="clear" w:color="auto" w:fill="FFFFFF" w:themeFill="background1"/>
+          </w:tcPr>
+          <w:p>
+            <w:pPr>
+              <w:rPr>
+                <w:sz w:val="20"/>
+                <w:szCs w:val="20"/>
+              </w:rPr>
+            </w:pPr>
+            <w:r>
+              <w:rPr>
+                <w:sz w:val="20"/>
+                <w:szCs w:val="20"/>
+              </w:rPr>
+              <w:t>Proyectos</w:t>
+            </w:r>
+          </w:p>
+        </w:tc>
+        <w:tc>
+          <w:tcPr>
+            <w:tcW w:w="6912" w:type="dxa"/>
+            <w:shd w:val="clear" w:color="auto" w:fill="FFFFFF" w:themeFill="background1"/>
+          </w:tcPr>
+          <w:p>
+            <w:pPr>
+              <w:rPr>
+                <w:sz w:val="20"/>
+                <w:szCs w:val="20"/>
+              </w:rPr>
+            </w:pPr>
+            <w:r>
+              <w:rPr>
+                <w:sz w:val="20"/>
+                <w:szCs w:val="20"/>
+              </w:rPr>
+              <w:t>Consultar acontecimiento en sitio</w:t>
+            </w:r>
+            <w:r>
+              <w:rPr>
+                <w:sz w:val="20"/>
+                <w:szCs w:val="20"/>
+              </w:rPr>
+              <w:br/>
+            </w:r>
+            <w:r>
+              <w:rPr>
+                <w:i/>
+                <w:sz w:val="20"/>
+                <w:szCs w:val="20"/>
+              </w:rPr>
+              <w:t>Muestra los detalles de un acontecimiento en sitio.</w:t>
+            </w:r>
+          </w:p>
+        </w:tc>
+      </w:tr>
+      <w:tr>
+        <w:tc>
+          <w:tcPr>
+            <w:tcW w:w="1560" w:type="dxa"/>
+            <w:shd w:val="clear" w:color="auto" w:fill="FFFFFF" w:themeFill="background1"/>
+          </w:tcPr>
+          <w:p>
+            <w:pPr>
+              <w:rPr>
+                <w:sz w:val="20"/>
+                <w:szCs w:val="20"/>
+              </w:rPr>
+            </w:pPr>
+            <w:r>
+              <w:rPr>
+                <w:sz w:val="20"/>
+                <w:szCs w:val="20"/>
+              </w:rPr>
+              <w:t>Proyectos</w:t>
+            </w:r>
+          </w:p>
+        </w:tc>
+        <w:tc>
+          <w:tcPr>
+            <w:tcW w:w="6912" w:type="dxa"/>
+            <w:shd w:val="clear" w:color="auto" w:fill="FFFFFF" w:themeFill="background1"/>
+          </w:tcPr>
+          <w:p>
+            <w:pPr>
+              <w:rPr>
+                <w:sz w:val="20"/>
+                <w:szCs w:val="20"/>
+              </w:rPr>
+            </w:pPr>
+            <w:r>
+              <w:rPr>
+                <w:sz w:val="20"/>
+                <w:szCs w:val="20"/>
+              </w:rPr>
+              <w:t>Consultar acontecimiento en sitio por movil</w:t>
+            </w:r>
+            <w:r>
+              <w:rPr>
+                <w:sz w:val="20"/>
+                <w:szCs w:val="20"/>
+              </w:rPr>
+              <w:br/>
+            </w:r>
+            <w:r>
+              <w:rPr>
+                <w:i/>
+                <w:sz w:val="20"/>
+                <w:szCs w:val="20"/>
+              </w:rPr>
+              <w:t>Muestra los detalles de un acontecimiento en sitio.</w:t>
+            </w:r>
+          </w:p>
+        </w:tc>
+      </w:tr>
+      <w:tr>
+        <w:tc>
+          <w:tcPr>
+            <w:tcW w:w="1560" w:type="dxa"/>
+            <w:shd w:val="clear" w:color="auto" w:fill="FFFFFF" w:themeFill="background1"/>
+          </w:tcPr>
+          <w:p>
+            <w:pPr>
+              <w:rPr>
+                <w:sz w:val="20"/>
+                <w:szCs w:val="20"/>
+              </w:rPr>
+            </w:pPr>
+            <w:r>
+              <w:rPr>
+                <w:sz w:val="20"/>
+                <w:szCs w:val="20"/>
+              </w:rPr>
+              <w:t>Administración</w:t>
+            </w:r>
+          </w:p>
+        </w:tc>
+        <w:tc>
+          <w:tcPr>
+            <w:tcW w:w="6912" w:type="dxa"/>
+            <w:shd w:val="clear" w:color="auto" w:fill="FFFFFF" w:themeFill="background1"/>
+          </w:tcPr>
+          <w:p>
+            <w:pPr>
+              <w:rPr>
                 <w:i/>
                 <w:sz w:val="20"/>
                 <w:szCs w:val="20"/>
@@ -4525,6 +4821,7 @@
                 <w:sz w:val="20"/>
                 <w:szCs w:val="20"/>
               </w:rPr>
+              <w:lastRenderedPageBreak/>
               <w:t>Soporte</w:t>
             </w:r>
           </w:p>
@@ -4614,21 +4911,7 @@
                 <w:sz w:val="20"/>
                 <w:szCs w:val="20"/>
               </w:rPr>
-              <w:t>Consultar</w:t>
-            </w:r>
-            <w:r>
-              <w:rPr>
-                <w:sz w:val="20"/>
-                <w:szCs w:val="20"/>
-              </w:rPr>
-              <w:t xml:space="preserve"> </w:t>
-            </w:r>
-            <w:r>
-              <w:rPr>
-                <w:sz w:val="20"/>
-                <w:szCs w:val="20"/>
-              </w:rPr>
-              <w:t>cuadrilla</w:t>
+              <w:t>Consultar cuadrilla</w:t>
             </w:r>
           </w:p>
           <w:p>
@@ -4689,21 +4972,7 @@
                 <w:sz w:val="20"/>
                 <w:szCs w:val="20"/>
               </w:rPr>
-              <w:t>Eliminar</w:t>
-            </w:r>
-            <w:r>
-              <w:rPr>
-                <w:sz w:val="20"/>
-                <w:szCs w:val="20"/>
-              </w:rPr>
-              <w:t xml:space="preserve"> </w:t>
-            </w:r>
-            <w:r>
-              <w:rPr>
-                <w:sz w:val="20"/>
-                <w:szCs w:val="20"/>
-              </w:rPr>
-              <w:t>cuadrilla</w:t>
+              <w:t>Eliminar cuadrilla</w:t>
             </w:r>
           </w:p>
           <w:p>
@@ -4764,21 +5033,7 @@
                 <w:sz w:val="20"/>
                 <w:szCs w:val="20"/>
               </w:rPr>
-              <w:t>Modificar</w:t>
-            </w:r>
-            <w:r>
-              <w:rPr>
-                <w:sz w:val="20"/>
-                <w:szCs w:val="20"/>
-              </w:rPr>
-              <w:t xml:space="preserve"> </w:t>
-            </w:r>
-            <w:r>
-              <w:rPr>
-                <w:sz w:val="20"/>
-                <w:szCs w:val="20"/>
-              </w:rPr>
-              <w:t>cuadrilla</w:t>
+              <w:t>Modificar cuadrilla</w:t>
             </w:r>
           </w:p>
           <w:p>
@@ -4795,7 +5050,6 @@
                 <w:sz w:val="20"/>
                 <w:szCs w:val="20"/>
               </w:rPr>
-              <w:lastRenderedPageBreak/>
               <w:t>Se implementara el caso de uso completo.</w:t>
             </w:r>
           </w:p>
@@ -4819,6 +5073,1435 @@
                 <w:sz w:val="20"/>
                 <w:szCs w:val="20"/>
               </w:rPr>
+              <w:t>Soporte</w:t>
+            </w:r>
+          </w:p>
+        </w:tc>
+        <w:tc>
+          <w:tcPr>
+            <w:tcW w:w="6912" w:type="dxa"/>
+            <w:shd w:val="clear" w:color="auto" w:fill="FFFFFF" w:themeFill="background1"/>
+          </w:tcPr>
+          <w:p>
+            <w:pPr>
+              <w:rPr>
+                <w:sz w:val="20"/>
+                <w:szCs w:val="20"/>
+              </w:rPr>
+            </w:pPr>
+            <w:r>
+              <w:rPr>
+                <w:sz w:val="20"/>
+                <w:szCs w:val="20"/>
+              </w:rPr>
+              <w:t>Registrar cuadrilla</w:t>
+            </w:r>
+          </w:p>
+          <w:p>
+            <w:pPr>
+              <w:rPr>
+                <w:i/>
+                <w:sz w:val="20"/>
+                <w:szCs w:val="20"/>
+              </w:rPr>
+            </w:pPr>
+            <w:r>
+              <w:rPr>
+                <w:i/>
+                <w:sz w:val="20"/>
+                <w:szCs w:val="20"/>
+              </w:rPr>
+              <w:t>Se implementara el caso de uso completo.</w:t>
+            </w:r>
+          </w:p>
+        </w:tc>
+      </w:tr>
+      <w:tr>
+        <w:tc>
+          <w:tcPr>
+            <w:tcW w:w="1560" w:type="dxa"/>
+            <w:shd w:val="clear" w:color="auto" w:fill="FFFFFF" w:themeFill="background1"/>
+          </w:tcPr>
+          <w:p>
+            <w:pPr>
+              <w:rPr>
+                <w:sz w:val="20"/>
+                <w:szCs w:val="20"/>
+              </w:rPr>
+            </w:pPr>
+            <w:r>
+              <w:rPr>
+                <w:sz w:val="20"/>
+                <w:szCs w:val="20"/>
+              </w:rPr>
+              <w:t>Soporte</w:t>
+            </w:r>
+          </w:p>
+        </w:tc>
+        <w:tc>
+          <w:tcPr>
+            <w:tcW w:w="6912" w:type="dxa"/>
+            <w:shd w:val="clear" w:color="auto" w:fill="FFFFFF" w:themeFill="background1"/>
+          </w:tcPr>
+          <w:p>
+            <w:pPr>
+              <w:rPr>
+                <w:sz w:val="20"/>
+                <w:szCs w:val="20"/>
+              </w:rPr>
+            </w:pPr>
+            <w:r>
+              <w:rPr>
+                <w:sz w:val="20"/>
+                <w:szCs w:val="20"/>
+              </w:rPr>
+              <w:t>Gestionar cliente</w:t>
+            </w:r>
+          </w:p>
+          <w:p>
+            <w:pPr>
+              <w:rPr>
+                <w:sz w:val="20"/>
+                <w:szCs w:val="20"/>
+              </w:rPr>
+            </w:pPr>
+            <w:r>
+              <w:rPr>
+                <w:i/>
+                <w:sz w:val="20"/>
+                <w:szCs w:val="20"/>
+              </w:rPr>
+              <w:t>Se implementara el caso de uso completo.</w:t>
+            </w:r>
+          </w:p>
+        </w:tc>
+      </w:tr>
+      <w:tr>
+        <w:tc>
+          <w:tcPr>
+            <w:tcW w:w="1560" w:type="dxa"/>
+            <w:shd w:val="clear" w:color="auto" w:fill="FFFFFF" w:themeFill="background1"/>
+          </w:tcPr>
+          <w:p>
+            <w:pPr>
+              <w:rPr>
+                <w:sz w:val="20"/>
+                <w:szCs w:val="20"/>
+              </w:rPr>
+            </w:pPr>
+            <w:r>
+              <w:rPr>
+                <w:sz w:val="20"/>
+                <w:szCs w:val="20"/>
+              </w:rPr>
+              <w:t>Soporte</w:t>
+            </w:r>
+          </w:p>
+        </w:tc>
+        <w:tc>
+          <w:tcPr>
+            <w:tcW w:w="6912" w:type="dxa"/>
+            <w:shd w:val="clear" w:color="auto" w:fill="FFFFFF" w:themeFill="background1"/>
+          </w:tcPr>
+          <w:p>
+            <w:pPr>
+              <w:rPr>
+                <w:sz w:val="20"/>
+                <w:szCs w:val="20"/>
+              </w:rPr>
+            </w:pPr>
+            <w:r>
+              <w:rPr>
+                <w:sz w:val="20"/>
+                <w:szCs w:val="20"/>
+              </w:rPr>
+              <w:t>Modificar</w:t>
+            </w:r>
+            <w:r>
+              <w:rPr>
+                <w:sz w:val="20"/>
+                <w:szCs w:val="20"/>
+              </w:rPr>
+              <w:t xml:space="preserve"> cliente</w:t>
+            </w:r>
+          </w:p>
+          <w:p>
+            <w:pPr>
+              <w:rPr>
+                <w:sz w:val="20"/>
+                <w:szCs w:val="20"/>
+              </w:rPr>
+            </w:pPr>
+            <w:r>
+              <w:rPr>
+                <w:i/>
+                <w:sz w:val="20"/>
+                <w:szCs w:val="20"/>
+              </w:rPr>
+              <w:t>Se implementara el caso de uso completo.</w:t>
+            </w:r>
+          </w:p>
+        </w:tc>
+      </w:tr>
+      <w:tr>
+        <w:tc>
+          <w:tcPr>
+            <w:tcW w:w="1560" w:type="dxa"/>
+            <w:shd w:val="clear" w:color="auto" w:fill="FFFFFF" w:themeFill="background1"/>
+          </w:tcPr>
+          <w:p>
+            <w:pPr>
+              <w:rPr>
+                <w:sz w:val="20"/>
+                <w:szCs w:val="20"/>
+              </w:rPr>
+            </w:pPr>
+            <w:r>
+              <w:rPr>
+                <w:sz w:val="20"/>
+                <w:szCs w:val="20"/>
+              </w:rPr>
+              <w:t>Soporte</w:t>
+            </w:r>
+          </w:p>
+        </w:tc>
+        <w:tc>
+          <w:tcPr>
+            <w:tcW w:w="6912" w:type="dxa"/>
+            <w:shd w:val="clear" w:color="auto" w:fill="FFFFFF" w:themeFill="background1"/>
+          </w:tcPr>
+          <w:p>
+            <w:pPr>
+              <w:rPr>
+                <w:sz w:val="20"/>
+                <w:szCs w:val="20"/>
+              </w:rPr>
+            </w:pPr>
+            <w:r>
+              <w:rPr>
+                <w:sz w:val="20"/>
+                <w:szCs w:val="20"/>
+              </w:rPr>
+              <w:t>Consultar</w:t>
+            </w:r>
+            <w:r>
+              <w:rPr>
+                <w:sz w:val="20"/>
+                <w:szCs w:val="20"/>
+              </w:rPr>
+              <w:t xml:space="preserve"> cliente</w:t>
+            </w:r>
+          </w:p>
+          <w:p>
+            <w:pPr>
+              <w:rPr>
+                <w:sz w:val="20"/>
+                <w:szCs w:val="20"/>
+              </w:rPr>
+            </w:pPr>
+            <w:r>
+              <w:rPr>
+                <w:i/>
+                <w:sz w:val="20"/>
+                <w:szCs w:val="20"/>
+              </w:rPr>
+              <w:t>Se implementara el caso de uso completo.</w:t>
+            </w:r>
+          </w:p>
+        </w:tc>
+      </w:tr>
+      <w:tr>
+        <w:tc>
+          <w:tcPr>
+            <w:tcW w:w="1560" w:type="dxa"/>
+            <w:shd w:val="clear" w:color="auto" w:fill="FFFFFF" w:themeFill="background1"/>
+          </w:tcPr>
+          <w:p>
+            <w:pPr>
+              <w:rPr>
+                <w:sz w:val="20"/>
+                <w:szCs w:val="20"/>
+              </w:rPr>
+            </w:pPr>
+            <w:r>
+              <w:rPr>
+                <w:sz w:val="20"/>
+                <w:szCs w:val="20"/>
+              </w:rPr>
+              <w:t>Soporte</w:t>
+            </w:r>
+          </w:p>
+        </w:tc>
+        <w:tc>
+          <w:tcPr>
+            <w:tcW w:w="6912" w:type="dxa"/>
+            <w:shd w:val="clear" w:color="auto" w:fill="FFFFFF" w:themeFill="background1"/>
+          </w:tcPr>
+          <w:p>
+            <w:pPr>
+              <w:rPr>
+                <w:sz w:val="20"/>
+                <w:szCs w:val="20"/>
+              </w:rPr>
+            </w:pPr>
+            <w:r>
+              <w:rPr>
+                <w:sz w:val="20"/>
+                <w:szCs w:val="20"/>
+              </w:rPr>
+              <w:t>Registrar</w:t>
+            </w:r>
+            <w:r>
+              <w:rPr>
+                <w:sz w:val="20"/>
+                <w:szCs w:val="20"/>
+              </w:rPr>
+              <w:t xml:space="preserve"> cliente</w:t>
+            </w:r>
+          </w:p>
+          <w:p>
+            <w:pPr>
+              <w:rPr>
+                <w:sz w:val="20"/>
+                <w:szCs w:val="20"/>
+              </w:rPr>
+            </w:pPr>
+            <w:r>
+              <w:rPr>
+                <w:i/>
+                <w:sz w:val="20"/>
+                <w:szCs w:val="20"/>
+              </w:rPr>
+              <w:t>Se implementara el caso de uso completo.</w:t>
+            </w:r>
+          </w:p>
+        </w:tc>
+      </w:tr>
+      <w:tr>
+        <w:tc>
+          <w:tcPr>
+            <w:tcW w:w="1560" w:type="dxa"/>
+            <w:shd w:val="clear" w:color="auto" w:fill="FFFFFF" w:themeFill="background1"/>
+          </w:tcPr>
+          <w:p>
+            <w:pPr>
+              <w:rPr>
+                <w:sz w:val="20"/>
+                <w:szCs w:val="20"/>
+              </w:rPr>
+            </w:pPr>
+            <w:r>
+              <w:rPr>
+                <w:sz w:val="20"/>
+                <w:szCs w:val="20"/>
+              </w:rPr>
+              <w:t>Soporte</w:t>
+            </w:r>
+          </w:p>
+        </w:tc>
+        <w:tc>
+          <w:tcPr>
+            <w:tcW w:w="6912" w:type="dxa"/>
+            <w:shd w:val="clear" w:color="auto" w:fill="FFFFFF" w:themeFill="background1"/>
+          </w:tcPr>
+          <w:p>
+            <w:pPr>
+              <w:rPr>
+                <w:sz w:val="20"/>
+                <w:szCs w:val="20"/>
+              </w:rPr>
+            </w:pPr>
+            <w:r>
+              <w:rPr>
+                <w:sz w:val="20"/>
+                <w:szCs w:val="20"/>
+              </w:rPr>
+              <w:t>Eliminar</w:t>
+            </w:r>
+            <w:r>
+              <w:rPr>
+                <w:sz w:val="20"/>
+                <w:szCs w:val="20"/>
+              </w:rPr>
+              <w:t xml:space="preserve"> cliente</w:t>
+            </w:r>
+          </w:p>
+          <w:p>
+            <w:pPr>
+              <w:rPr>
+                <w:sz w:val="20"/>
+                <w:szCs w:val="20"/>
+              </w:rPr>
+            </w:pPr>
+            <w:r>
+              <w:rPr>
+                <w:i/>
+                <w:sz w:val="20"/>
+                <w:szCs w:val="20"/>
+              </w:rPr>
+              <w:t>Se implementara el caso de uso completo.</w:t>
+            </w:r>
+          </w:p>
+        </w:tc>
+      </w:tr>
+      <w:tr>
+        <w:tc>
+          <w:tcPr>
+            <w:tcW w:w="1560" w:type="dxa"/>
+            <w:shd w:val="clear" w:color="auto" w:fill="FFFFFF" w:themeFill="background1"/>
+          </w:tcPr>
+          <w:p>
+            <w:pPr>
+              <w:rPr>
+                <w:sz w:val="20"/>
+                <w:szCs w:val="20"/>
+              </w:rPr>
+            </w:pPr>
+            <w:r>
+              <w:rPr>
+                <w:sz w:val="20"/>
+                <w:szCs w:val="20"/>
+              </w:rPr>
+              <w:t>Soporte</w:t>
+            </w:r>
+          </w:p>
+        </w:tc>
+        <w:tc>
+          <w:tcPr>
+            <w:tcW w:w="6912" w:type="dxa"/>
+            <w:shd w:val="clear" w:color="auto" w:fill="FFFFFF" w:themeFill="background1"/>
+          </w:tcPr>
+          <w:p>
+            <w:pPr>
+              <w:rPr>
+                <w:sz w:val="20"/>
+                <w:szCs w:val="20"/>
+              </w:rPr>
+            </w:pPr>
+            <w:r>
+              <w:rPr>
+                <w:sz w:val="20"/>
+                <w:szCs w:val="20"/>
+              </w:rPr>
+              <w:t>Gestionar herramienta</w:t>
+            </w:r>
+          </w:p>
+          <w:p>
+            <w:pPr>
+              <w:rPr>
+                <w:sz w:val="20"/>
+                <w:szCs w:val="20"/>
+              </w:rPr>
+            </w:pPr>
+            <w:r>
+              <w:rPr>
+                <w:i/>
+                <w:sz w:val="20"/>
+                <w:szCs w:val="20"/>
+              </w:rPr>
+              <w:t>Se implementara el caso de uso completo.</w:t>
+            </w:r>
+          </w:p>
+        </w:tc>
+      </w:tr>
+      <w:tr>
+        <w:tc>
+          <w:tcPr>
+            <w:tcW w:w="1560" w:type="dxa"/>
+            <w:shd w:val="clear" w:color="auto" w:fill="FFFFFF" w:themeFill="background1"/>
+          </w:tcPr>
+          <w:p>
+            <w:pPr>
+              <w:rPr>
+                <w:sz w:val="20"/>
+                <w:szCs w:val="20"/>
+              </w:rPr>
+            </w:pPr>
+            <w:r>
+              <w:rPr>
+                <w:sz w:val="20"/>
+                <w:szCs w:val="20"/>
+              </w:rPr>
+              <w:t>Soporte</w:t>
+            </w:r>
+          </w:p>
+        </w:tc>
+        <w:tc>
+          <w:tcPr>
+            <w:tcW w:w="6912" w:type="dxa"/>
+            <w:shd w:val="clear" w:color="auto" w:fill="FFFFFF" w:themeFill="background1"/>
+          </w:tcPr>
+          <w:p>
+            <w:pPr>
+              <w:rPr>
+                <w:sz w:val="20"/>
+                <w:szCs w:val="20"/>
+              </w:rPr>
+            </w:pPr>
+            <w:r>
+              <w:rPr>
+                <w:sz w:val="20"/>
+                <w:szCs w:val="20"/>
+              </w:rPr>
+              <w:t>Modificar</w:t>
+            </w:r>
+            <w:r>
+              <w:rPr>
+                <w:sz w:val="20"/>
+                <w:szCs w:val="20"/>
+              </w:rPr>
+              <w:t xml:space="preserve"> herramienta</w:t>
+            </w:r>
+          </w:p>
+          <w:p>
+            <w:pPr>
+              <w:rPr>
+                <w:sz w:val="20"/>
+                <w:szCs w:val="20"/>
+              </w:rPr>
+            </w:pPr>
+            <w:r>
+              <w:rPr>
+                <w:i/>
+                <w:sz w:val="20"/>
+                <w:szCs w:val="20"/>
+              </w:rPr>
+              <w:t>Se implementara el caso de uso completo.</w:t>
+            </w:r>
+          </w:p>
+        </w:tc>
+      </w:tr>
+      <w:tr>
+        <w:tc>
+          <w:tcPr>
+            <w:tcW w:w="1560" w:type="dxa"/>
+            <w:shd w:val="clear" w:color="auto" w:fill="FFFFFF" w:themeFill="background1"/>
+          </w:tcPr>
+          <w:p>
+            <w:pPr>
+              <w:rPr>
+                <w:sz w:val="20"/>
+                <w:szCs w:val="20"/>
+              </w:rPr>
+            </w:pPr>
+            <w:r>
+              <w:rPr>
+                <w:sz w:val="20"/>
+                <w:szCs w:val="20"/>
+              </w:rPr>
+              <w:t>Soporte</w:t>
+            </w:r>
+          </w:p>
+        </w:tc>
+        <w:tc>
+          <w:tcPr>
+            <w:tcW w:w="6912" w:type="dxa"/>
+            <w:shd w:val="clear" w:color="auto" w:fill="FFFFFF" w:themeFill="background1"/>
+          </w:tcPr>
+          <w:p>
+            <w:pPr>
+              <w:rPr>
+                <w:sz w:val="20"/>
+                <w:szCs w:val="20"/>
+              </w:rPr>
+            </w:pPr>
+            <w:r>
+              <w:rPr>
+                <w:sz w:val="20"/>
+                <w:szCs w:val="20"/>
+              </w:rPr>
+              <w:t>Consultar</w:t>
+            </w:r>
+            <w:r>
+              <w:rPr>
+                <w:sz w:val="20"/>
+                <w:szCs w:val="20"/>
+              </w:rPr>
+              <w:t xml:space="preserve"> herramienta</w:t>
+            </w:r>
+          </w:p>
+          <w:p>
+            <w:pPr>
+              <w:rPr>
+                <w:sz w:val="20"/>
+                <w:szCs w:val="20"/>
+              </w:rPr>
+            </w:pPr>
+            <w:r>
+              <w:rPr>
+                <w:i/>
+                <w:sz w:val="20"/>
+                <w:szCs w:val="20"/>
+              </w:rPr>
+              <w:t>Se implementara el caso de uso completo.</w:t>
+            </w:r>
+          </w:p>
+        </w:tc>
+      </w:tr>
+      <w:tr>
+        <w:tc>
+          <w:tcPr>
+            <w:tcW w:w="1560" w:type="dxa"/>
+            <w:shd w:val="clear" w:color="auto" w:fill="FFFFFF" w:themeFill="background1"/>
+          </w:tcPr>
+          <w:p>
+            <w:pPr>
+              <w:rPr>
+                <w:sz w:val="20"/>
+                <w:szCs w:val="20"/>
+              </w:rPr>
+            </w:pPr>
+            <w:r>
+              <w:rPr>
+                <w:sz w:val="20"/>
+                <w:szCs w:val="20"/>
+              </w:rPr>
+              <w:t>Soporte</w:t>
+            </w:r>
+          </w:p>
+        </w:tc>
+        <w:tc>
+          <w:tcPr>
+            <w:tcW w:w="6912" w:type="dxa"/>
+            <w:shd w:val="clear" w:color="auto" w:fill="FFFFFF" w:themeFill="background1"/>
+          </w:tcPr>
+          <w:p>
+            <w:pPr>
+              <w:rPr>
+                <w:sz w:val="20"/>
+                <w:szCs w:val="20"/>
+              </w:rPr>
+            </w:pPr>
+            <w:r>
+              <w:rPr>
+                <w:sz w:val="20"/>
+                <w:szCs w:val="20"/>
+              </w:rPr>
+              <w:t>Registrar</w:t>
+            </w:r>
+            <w:r>
+              <w:rPr>
+                <w:sz w:val="20"/>
+                <w:szCs w:val="20"/>
+              </w:rPr>
+              <w:t xml:space="preserve"> herramienta</w:t>
+            </w:r>
+          </w:p>
+          <w:p>
+            <w:pPr>
+              <w:rPr>
+                <w:sz w:val="20"/>
+                <w:szCs w:val="20"/>
+              </w:rPr>
+            </w:pPr>
+            <w:r>
+              <w:rPr>
+                <w:i/>
+                <w:sz w:val="20"/>
+                <w:szCs w:val="20"/>
+              </w:rPr>
+              <w:t>Se implementara el caso de uso completo.</w:t>
+            </w:r>
+          </w:p>
+        </w:tc>
+      </w:tr>
+      <w:tr>
+        <w:tc>
+          <w:tcPr>
+            <w:tcW w:w="1560" w:type="dxa"/>
+            <w:shd w:val="clear" w:color="auto" w:fill="FFFFFF" w:themeFill="background1"/>
+          </w:tcPr>
+          <w:p>
+            <w:pPr>
+              <w:rPr>
+                <w:sz w:val="20"/>
+                <w:szCs w:val="20"/>
+              </w:rPr>
+            </w:pPr>
+            <w:r>
+              <w:rPr>
+                <w:sz w:val="20"/>
+                <w:szCs w:val="20"/>
+              </w:rPr>
+              <w:t>Soporte</w:t>
+            </w:r>
+          </w:p>
+        </w:tc>
+        <w:tc>
+          <w:tcPr>
+            <w:tcW w:w="6912" w:type="dxa"/>
+            <w:shd w:val="clear" w:color="auto" w:fill="FFFFFF" w:themeFill="background1"/>
+          </w:tcPr>
+          <w:p>
+            <w:pPr>
+              <w:rPr>
+                <w:sz w:val="20"/>
+                <w:szCs w:val="20"/>
+              </w:rPr>
+            </w:pPr>
+            <w:r>
+              <w:rPr>
+                <w:sz w:val="20"/>
+                <w:szCs w:val="20"/>
+              </w:rPr>
+              <w:t>Eliminar</w:t>
+            </w:r>
+            <w:r>
+              <w:rPr>
+                <w:sz w:val="20"/>
+                <w:szCs w:val="20"/>
+              </w:rPr>
+              <w:t xml:space="preserve"> herramienta</w:t>
+            </w:r>
+          </w:p>
+          <w:p>
+            <w:pPr>
+              <w:rPr>
+                <w:sz w:val="20"/>
+                <w:szCs w:val="20"/>
+              </w:rPr>
+            </w:pPr>
+            <w:r>
+              <w:rPr>
+                <w:i/>
+                <w:sz w:val="20"/>
+                <w:szCs w:val="20"/>
+              </w:rPr>
+              <w:t>Se implementara el caso de uso completo.</w:t>
+            </w:r>
+          </w:p>
+        </w:tc>
+      </w:tr>
+      <w:tr>
+        <w:tc>
+          <w:tcPr>
+            <w:tcW w:w="1560" w:type="dxa"/>
+            <w:shd w:val="clear" w:color="auto" w:fill="FFFFFF" w:themeFill="background1"/>
+          </w:tcPr>
+          <w:p>
+            <w:pPr>
+              <w:rPr>
+                <w:sz w:val="20"/>
+                <w:szCs w:val="20"/>
+              </w:rPr>
+            </w:pPr>
+            <w:r>
+              <w:rPr>
+                <w:sz w:val="20"/>
+                <w:szCs w:val="20"/>
+              </w:rPr>
+              <w:t>Soporte</w:t>
+            </w:r>
+          </w:p>
+        </w:tc>
+        <w:tc>
+          <w:tcPr>
+            <w:tcW w:w="6912" w:type="dxa"/>
+            <w:shd w:val="clear" w:color="auto" w:fill="FFFFFF" w:themeFill="background1"/>
+          </w:tcPr>
+          <w:p>
+            <w:pPr>
+              <w:rPr>
+                <w:sz w:val="20"/>
+                <w:szCs w:val="20"/>
+              </w:rPr>
+            </w:pPr>
+            <w:r>
+              <w:rPr>
+                <w:sz w:val="20"/>
+                <w:szCs w:val="20"/>
+              </w:rPr>
+              <w:t>Gestionar equipo</w:t>
+            </w:r>
+            <w:r>
+              <w:rPr>
+                <w:sz w:val="20"/>
+                <w:szCs w:val="20"/>
+              </w:rPr>
+              <w:t xml:space="preserve"> entregado por cliente.</w:t>
+            </w:r>
+          </w:p>
+          <w:p>
+            <w:pPr>
+              <w:rPr>
+                <w:sz w:val="20"/>
+                <w:szCs w:val="20"/>
+              </w:rPr>
+            </w:pPr>
+            <w:r>
+              <w:rPr>
+                <w:i/>
+                <w:sz w:val="20"/>
+                <w:szCs w:val="20"/>
+              </w:rPr>
+              <w:t>Se implementara el caso de uso completo.</w:t>
+            </w:r>
+          </w:p>
+        </w:tc>
+      </w:tr>
+      <w:tr>
+        <w:tc>
+          <w:tcPr>
+            <w:tcW w:w="1560" w:type="dxa"/>
+            <w:shd w:val="clear" w:color="auto" w:fill="FFFFFF" w:themeFill="background1"/>
+          </w:tcPr>
+          <w:p>
+            <w:pPr>
+              <w:rPr>
+                <w:sz w:val="20"/>
+                <w:szCs w:val="20"/>
+              </w:rPr>
+            </w:pPr>
+            <w:r>
+              <w:rPr>
+                <w:sz w:val="20"/>
+                <w:szCs w:val="20"/>
+              </w:rPr>
+              <w:t>Soporte</w:t>
+            </w:r>
+          </w:p>
+        </w:tc>
+        <w:tc>
+          <w:tcPr>
+            <w:tcW w:w="6912" w:type="dxa"/>
+            <w:shd w:val="clear" w:color="auto" w:fill="FFFFFF" w:themeFill="background1"/>
+          </w:tcPr>
+          <w:p>
+            <w:pPr>
+              <w:rPr>
+                <w:sz w:val="20"/>
+                <w:szCs w:val="20"/>
+              </w:rPr>
+            </w:pPr>
+            <w:r>
+              <w:rPr>
+                <w:sz w:val="20"/>
+                <w:szCs w:val="20"/>
+              </w:rPr>
+              <w:t>Gestionar sitio</w:t>
+            </w:r>
+          </w:p>
+          <w:p>
+            <w:pPr>
+              <w:rPr>
+                <w:sz w:val="20"/>
+                <w:szCs w:val="20"/>
+              </w:rPr>
+            </w:pPr>
+            <w:r>
+              <w:rPr>
+                <w:i/>
+                <w:sz w:val="20"/>
+                <w:szCs w:val="20"/>
+              </w:rPr>
+              <w:t>Se implementara el caso de uso completo.</w:t>
+            </w:r>
+          </w:p>
+        </w:tc>
+      </w:tr>
+      <w:tr>
+        <w:tc>
+          <w:tcPr>
+            <w:tcW w:w="1560" w:type="dxa"/>
+            <w:shd w:val="clear" w:color="auto" w:fill="FFFFFF" w:themeFill="background1"/>
+          </w:tcPr>
+          <w:p>
+            <w:pPr>
+              <w:rPr>
+                <w:sz w:val="20"/>
+                <w:szCs w:val="20"/>
+              </w:rPr>
+            </w:pPr>
+            <w:r>
+              <w:rPr>
+                <w:sz w:val="20"/>
+                <w:szCs w:val="20"/>
+              </w:rPr>
+              <w:t>Soporte</w:t>
+            </w:r>
+          </w:p>
+        </w:tc>
+        <w:tc>
+          <w:tcPr>
+            <w:tcW w:w="6912" w:type="dxa"/>
+            <w:shd w:val="clear" w:color="auto" w:fill="FFFFFF" w:themeFill="background1"/>
+          </w:tcPr>
+          <w:p>
+            <w:pPr>
+              <w:rPr>
+                <w:sz w:val="20"/>
+                <w:szCs w:val="20"/>
+              </w:rPr>
+            </w:pPr>
+            <w:r>
+              <w:rPr>
+                <w:sz w:val="20"/>
+                <w:szCs w:val="20"/>
+              </w:rPr>
+              <w:t>Modificar</w:t>
+            </w:r>
+            <w:r>
+              <w:rPr>
+                <w:sz w:val="20"/>
+                <w:szCs w:val="20"/>
+              </w:rPr>
+              <w:t xml:space="preserve"> sitio</w:t>
+            </w:r>
+          </w:p>
+          <w:p>
+            <w:pPr>
+              <w:rPr>
+                <w:sz w:val="20"/>
+                <w:szCs w:val="20"/>
+              </w:rPr>
+            </w:pPr>
+            <w:r>
+              <w:rPr>
+                <w:i/>
+                <w:sz w:val="20"/>
+                <w:szCs w:val="20"/>
+              </w:rPr>
+              <w:t>Se implementara el caso de uso completo.</w:t>
+            </w:r>
+          </w:p>
+        </w:tc>
+      </w:tr>
+      <w:tr>
+        <w:tc>
+          <w:tcPr>
+            <w:tcW w:w="1560" w:type="dxa"/>
+            <w:shd w:val="clear" w:color="auto" w:fill="FFFFFF" w:themeFill="background1"/>
+          </w:tcPr>
+          <w:p>
+            <w:pPr>
+              <w:rPr>
+                <w:sz w:val="20"/>
+                <w:szCs w:val="20"/>
+              </w:rPr>
+            </w:pPr>
+            <w:r>
+              <w:rPr>
+                <w:sz w:val="20"/>
+                <w:szCs w:val="20"/>
+              </w:rPr>
+              <w:t>Soporte</w:t>
+            </w:r>
+          </w:p>
+        </w:tc>
+        <w:tc>
+          <w:tcPr>
+            <w:tcW w:w="6912" w:type="dxa"/>
+            <w:shd w:val="clear" w:color="auto" w:fill="FFFFFF" w:themeFill="background1"/>
+          </w:tcPr>
+          <w:p>
+            <w:pPr>
+              <w:rPr>
+                <w:sz w:val="20"/>
+                <w:szCs w:val="20"/>
+              </w:rPr>
+            </w:pPr>
+            <w:r>
+              <w:rPr>
+                <w:sz w:val="20"/>
+                <w:szCs w:val="20"/>
+              </w:rPr>
+              <w:t>Consultar</w:t>
+            </w:r>
+            <w:r>
+              <w:rPr>
+                <w:sz w:val="20"/>
+                <w:szCs w:val="20"/>
+              </w:rPr>
+              <w:t xml:space="preserve"> sitio</w:t>
+            </w:r>
+          </w:p>
+          <w:p>
+            <w:pPr>
+              <w:rPr>
+                <w:sz w:val="20"/>
+                <w:szCs w:val="20"/>
+              </w:rPr>
+            </w:pPr>
+            <w:r>
+              <w:rPr>
+                <w:i/>
+                <w:sz w:val="20"/>
+                <w:szCs w:val="20"/>
+              </w:rPr>
+              <w:t>Se implementara el caso de uso completo.</w:t>
+            </w:r>
+          </w:p>
+        </w:tc>
+      </w:tr>
+      <w:tr>
+        <w:tc>
+          <w:tcPr>
+            <w:tcW w:w="1560" w:type="dxa"/>
+            <w:shd w:val="clear" w:color="auto" w:fill="FFFFFF" w:themeFill="background1"/>
+          </w:tcPr>
+          <w:p>
+            <w:pPr>
+              <w:rPr>
+                <w:sz w:val="20"/>
+                <w:szCs w:val="20"/>
+              </w:rPr>
+            </w:pPr>
+            <w:r>
+              <w:rPr>
+                <w:sz w:val="20"/>
+                <w:szCs w:val="20"/>
+              </w:rPr>
+              <w:t>Soporte</w:t>
+            </w:r>
+          </w:p>
+        </w:tc>
+        <w:tc>
+          <w:tcPr>
+            <w:tcW w:w="6912" w:type="dxa"/>
+            <w:shd w:val="clear" w:color="auto" w:fill="FFFFFF" w:themeFill="background1"/>
+          </w:tcPr>
+          <w:p>
+            <w:pPr>
+              <w:rPr>
+                <w:sz w:val="20"/>
+                <w:szCs w:val="20"/>
+              </w:rPr>
+            </w:pPr>
+            <w:r>
+              <w:rPr>
+                <w:sz w:val="20"/>
+                <w:szCs w:val="20"/>
+              </w:rPr>
+              <w:t>Registrar</w:t>
+            </w:r>
+            <w:r>
+              <w:rPr>
+                <w:sz w:val="20"/>
+                <w:szCs w:val="20"/>
+              </w:rPr>
+              <w:t xml:space="preserve"> sitio</w:t>
+            </w:r>
+          </w:p>
+          <w:p>
+            <w:pPr>
+              <w:rPr>
+                <w:sz w:val="20"/>
+                <w:szCs w:val="20"/>
+              </w:rPr>
+            </w:pPr>
+            <w:r>
+              <w:rPr>
+                <w:i/>
+                <w:sz w:val="20"/>
+                <w:szCs w:val="20"/>
+              </w:rPr>
+              <w:t>Se implementara el caso de uso completo.</w:t>
+            </w:r>
+          </w:p>
+        </w:tc>
+      </w:tr>
+      <w:tr>
+        <w:tc>
+          <w:tcPr>
+            <w:tcW w:w="1560" w:type="dxa"/>
+            <w:shd w:val="clear" w:color="auto" w:fill="FFFFFF" w:themeFill="background1"/>
+          </w:tcPr>
+          <w:p>
+            <w:pPr>
+              <w:rPr>
+                <w:sz w:val="20"/>
+                <w:szCs w:val="20"/>
+              </w:rPr>
+            </w:pPr>
+            <w:r>
+              <w:rPr>
+                <w:sz w:val="20"/>
+                <w:szCs w:val="20"/>
+              </w:rPr>
+              <w:t>Soporte</w:t>
+            </w:r>
+          </w:p>
+        </w:tc>
+        <w:tc>
+          <w:tcPr>
+            <w:tcW w:w="6912" w:type="dxa"/>
+            <w:shd w:val="clear" w:color="auto" w:fill="FFFFFF" w:themeFill="background1"/>
+          </w:tcPr>
+          <w:p>
+            <w:pPr>
+              <w:rPr>
+                <w:sz w:val="20"/>
+                <w:szCs w:val="20"/>
+              </w:rPr>
+            </w:pPr>
+            <w:r>
+              <w:rPr>
+                <w:sz w:val="20"/>
+                <w:szCs w:val="20"/>
+              </w:rPr>
+              <w:t>Eliminar</w:t>
+            </w:r>
+            <w:r>
+              <w:rPr>
+                <w:sz w:val="20"/>
+                <w:szCs w:val="20"/>
+              </w:rPr>
+              <w:t xml:space="preserve"> sitio</w:t>
+            </w:r>
+          </w:p>
+          <w:p>
+            <w:pPr>
+              <w:rPr>
+                <w:sz w:val="20"/>
+                <w:szCs w:val="20"/>
+              </w:rPr>
+            </w:pPr>
+            <w:r>
+              <w:rPr>
+                <w:i/>
+                <w:sz w:val="20"/>
+                <w:szCs w:val="20"/>
+              </w:rPr>
+              <w:t>Se implementara el caso de uso completo.</w:t>
+            </w:r>
+          </w:p>
+        </w:tc>
+      </w:tr>
+      <w:tr>
+        <w:tc>
+          <w:tcPr>
+            <w:tcW w:w="1560" w:type="dxa"/>
+            <w:shd w:val="clear" w:color="auto" w:fill="FFFFFF" w:themeFill="background1"/>
+          </w:tcPr>
+          <w:p>
+            <w:pPr>
+              <w:rPr>
+                <w:sz w:val="20"/>
+                <w:szCs w:val="20"/>
+              </w:rPr>
+            </w:pPr>
+            <w:r>
+              <w:rPr>
+                <w:sz w:val="20"/>
+                <w:szCs w:val="20"/>
+              </w:rPr>
+              <w:t>Soporte</w:t>
+            </w:r>
+          </w:p>
+        </w:tc>
+        <w:tc>
+          <w:tcPr>
+            <w:tcW w:w="6912" w:type="dxa"/>
+            <w:shd w:val="clear" w:color="auto" w:fill="FFFFFF" w:themeFill="background1"/>
+          </w:tcPr>
+          <w:p>
+            <w:pPr>
+              <w:rPr>
+                <w:sz w:val="20"/>
+                <w:szCs w:val="20"/>
+              </w:rPr>
+            </w:pPr>
+            <w:r>
+              <w:rPr>
+                <w:sz w:val="20"/>
+                <w:szCs w:val="20"/>
+              </w:rPr>
+              <w:t>Gestionar tipo</w:t>
+            </w:r>
+            <w:r>
+              <w:rPr>
+                <w:sz w:val="20"/>
+                <w:szCs w:val="20"/>
+              </w:rPr>
+              <w:t xml:space="preserve"> de</w:t>
+            </w:r>
+            <w:r>
+              <w:rPr>
+                <w:sz w:val="20"/>
+                <w:szCs w:val="20"/>
+              </w:rPr>
+              <w:t xml:space="preserve"> documentación</w:t>
+            </w:r>
+          </w:p>
+          <w:p>
+            <w:pPr>
+              <w:rPr>
+                <w:sz w:val="20"/>
+                <w:szCs w:val="20"/>
+              </w:rPr>
+            </w:pPr>
+            <w:r>
+              <w:rPr>
+                <w:i/>
+                <w:sz w:val="20"/>
+                <w:szCs w:val="20"/>
+              </w:rPr>
+              <w:t>Se implementara el caso de uso completo.</w:t>
+            </w:r>
+          </w:p>
+        </w:tc>
+      </w:tr>
+      <w:tr>
+        <w:tc>
+          <w:tcPr>
+            <w:tcW w:w="1560" w:type="dxa"/>
+            <w:shd w:val="clear" w:color="auto" w:fill="FFFFFF" w:themeFill="background1"/>
+          </w:tcPr>
+          <w:p>
+            <w:pPr>
+              <w:rPr>
+                <w:sz w:val="20"/>
+                <w:szCs w:val="20"/>
+              </w:rPr>
+            </w:pPr>
+            <w:r>
+              <w:rPr>
+                <w:sz w:val="20"/>
+                <w:szCs w:val="20"/>
+              </w:rPr>
+              <w:t>Soporte</w:t>
+            </w:r>
+          </w:p>
+        </w:tc>
+        <w:tc>
+          <w:tcPr>
+            <w:tcW w:w="6912" w:type="dxa"/>
+            <w:shd w:val="clear" w:color="auto" w:fill="FFFFFF" w:themeFill="background1"/>
+          </w:tcPr>
+          <w:p>
+            <w:pPr>
+              <w:rPr>
+                <w:sz w:val="20"/>
+                <w:szCs w:val="20"/>
+              </w:rPr>
+            </w:pPr>
+            <w:r>
+              <w:rPr>
+                <w:sz w:val="20"/>
+                <w:szCs w:val="20"/>
+              </w:rPr>
+              <w:t>Modificar</w:t>
+            </w:r>
+            <w:r>
+              <w:rPr>
+                <w:sz w:val="20"/>
+                <w:szCs w:val="20"/>
+              </w:rPr>
+              <w:t xml:space="preserve"> tipo</w:t>
+            </w:r>
+            <w:r>
+              <w:rPr>
+                <w:sz w:val="20"/>
+                <w:szCs w:val="20"/>
+              </w:rPr>
+              <w:t xml:space="preserve"> de</w:t>
+            </w:r>
+            <w:r>
+              <w:rPr>
+                <w:sz w:val="20"/>
+                <w:szCs w:val="20"/>
+              </w:rPr>
+              <w:t xml:space="preserve"> documentación</w:t>
+            </w:r>
+          </w:p>
+          <w:p>
+            <w:pPr>
+              <w:rPr>
+                <w:sz w:val="20"/>
+                <w:szCs w:val="20"/>
+              </w:rPr>
+            </w:pPr>
+            <w:r>
+              <w:rPr>
+                <w:i/>
+                <w:sz w:val="20"/>
+                <w:szCs w:val="20"/>
+              </w:rPr>
+              <w:t>Se implementara el caso de uso completo.</w:t>
+            </w:r>
+          </w:p>
+        </w:tc>
+      </w:tr>
+      <w:tr>
+        <w:tc>
+          <w:tcPr>
+            <w:tcW w:w="1560" w:type="dxa"/>
+            <w:shd w:val="clear" w:color="auto" w:fill="FFFFFF" w:themeFill="background1"/>
+          </w:tcPr>
+          <w:p>
+            <w:pPr>
+              <w:rPr>
+                <w:sz w:val="20"/>
+                <w:szCs w:val="20"/>
+              </w:rPr>
+            </w:pPr>
+            <w:r>
+              <w:rPr>
+                <w:sz w:val="20"/>
+                <w:szCs w:val="20"/>
+              </w:rPr>
+              <w:t>Soporte</w:t>
+            </w:r>
+          </w:p>
+        </w:tc>
+        <w:tc>
+          <w:tcPr>
+            <w:tcW w:w="6912" w:type="dxa"/>
+            <w:shd w:val="clear" w:color="auto" w:fill="FFFFFF" w:themeFill="background1"/>
+          </w:tcPr>
+          <w:p>
+            <w:pPr>
+              <w:rPr>
+                <w:sz w:val="20"/>
+                <w:szCs w:val="20"/>
+              </w:rPr>
+            </w:pPr>
+            <w:r>
+              <w:rPr>
+                <w:sz w:val="20"/>
+                <w:szCs w:val="20"/>
+              </w:rPr>
+              <w:t>Consultar</w:t>
+            </w:r>
+            <w:r>
+              <w:rPr>
+                <w:sz w:val="20"/>
+                <w:szCs w:val="20"/>
+              </w:rPr>
+              <w:t xml:space="preserve"> tipo </w:t>
+            </w:r>
+            <w:r>
+              <w:rPr>
+                <w:sz w:val="20"/>
+                <w:szCs w:val="20"/>
+              </w:rPr>
+              <w:t xml:space="preserve">de </w:t>
+            </w:r>
+            <w:r>
+              <w:rPr>
+                <w:sz w:val="20"/>
+                <w:szCs w:val="20"/>
+              </w:rPr>
+              <w:t>documentación</w:t>
+            </w:r>
+          </w:p>
+          <w:p>
+            <w:pPr>
+              <w:rPr>
+                <w:sz w:val="20"/>
+                <w:szCs w:val="20"/>
+              </w:rPr>
+            </w:pPr>
+            <w:r>
+              <w:rPr>
+                <w:i/>
+                <w:sz w:val="20"/>
+                <w:szCs w:val="20"/>
+              </w:rPr>
+              <w:t>Se implementara el caso de uso completo.</w:t>
+            </w:r>
+          </w:p>
+        </w:tc>
+      </w:tr>
+      <w:tr>
+        <w:tc>
+          <w:tcPr>
+            <w:tcW w:w="1560" w:type="dxa"/>
+            <w:shd w:val="clear" w:color="auto" w:fill="FFFFFF" w:themeFill="background1"/>
+          </w:tcPr>
+          <w:p>
+            <w:pPr>
+              <w:rPr>
+                <w:sz w:val="20"/>
+                <w:szCs w:val="20"/>
+              </w:rPr>
+            </w:pPr>
+            <w:r>
+              <w:rPr>
+                <w:sz w:val="20"/>
+                <w:szCs w:val="20"/>
+              </w:rPr>
+              <w:t>Soporte</w:t>
+            </w:r>
+          </w:p>
+        </w:tc>
+        <w:tc>
+          <w:tcPr>
+            <w:tcW w:w="6912" w:type="dxa"/>
+            <w:shd w:val="clear" w:color="auto" w:fill="FFFFFF" w:themeFill="background1"/>
+          </w:tcPr>
+          <w:p>
+            <w:pPr>
+              <w:rPr>
+                <w:sz w:val="20"/>
+                <w:szCs w:val="20"/>
+              </w:rPr>
+            </w:pPr>
+            <w:r>
+              <w:rPr>
+                <w:sz w:val="20"/>
+                <w:szCs w:val="20"/>
+              </w:rPr>
+              <w:t>Registrar</w:t>
+            </w:r>
+            <w:r>
+              <w:rPr>
+                <w:sz w:val="20"/>
+                <w:szCs w:val="20"/>
+              </w:rPr>
+              <w:t xml:space="preserve"> tipo </w:t>
+            </w:r>
+            <w:r>
+              <w:rPr>
+                <w:sz w:val="20"/>
+                <w:szCs w:val="20"/>
+              </w:rPr>
+              <w:t xml:space="preserve">de </w:t>
+            </w:r>
+            <w:r>
+              <w:rPr>
+                <w:sz w:val="20"/>
+                <w:szCs w:val="20"/>
+              </w:rPr>
+              <w:t>documentación</w:t>
+            </w:r>
+          </w:p>
+          <w:p>
+            <w:pPr>
+              <w:rPr>
+                <w:sz w:val="20"/>
+                <w:szCs w:val="20"/>
+              </w:rPr>
+            </w:pPr>
+            <w:r>
+              <w:rPr>
+                <w:i/>
+                <w:sz w:val="20"/>
+                <w:szCs w:val="20"/>
+              </w:rPr>
+              <w:t>Se implementara el caso de uso completo.</w:t>
+            </w:r>
+          </w:p>
+        </w:tc>
+      </w:tr>
+      <w:tr>
+        <w:tc>
+          <w:tcPr>
+            <w:tcW w:w="1560" w:type="dxa"/>
+            <w:shd w:val="clear" w:color="auto" w:fill="FFFFFF" w:themeFill="background1"/>
+          </w:tcPr>
+          <w:p>
+            <w:pPr>
+              <w:rPr>
+                <w:sz w:val="20"/>
+                <w:szCs w:val="20"/>
+              </w:rPr>
+            </w:pPr>
+            <w:r>
+              <w:rPr>
+                <w:sz w:val="20"/>
+                <w:szCs w:val="20"/>
+              </w:rPr>
               <w:lastRenderedPageBreak/>
               <w:t>Soporte</w:t>
             </w:r>
@@ -4841,27 +6524,33 @@
                 <w:sz w:val="20"/>
                 <w:szCs w:val="20"/>
               </w:rPr>
-              <w:t>Registrar</w:t>
-            </w:r>
-            <w:r>
-              <w:rPr>
-                <w:sz w:val="20"/>
-                <w:szCs w:val="20"/>
-              </w:rPr>
-              <w:t xml:space="preserve"> </w:t>
-            </w:r>
-            <w:r>
-              <w:rPr>
-                <w:sz w:val="20"/>
-                <w:szCs w:val="20"/>
-              </w:rPr>
-              <w:t>cuadrilla</w:t>
-            </w:r>
-          </w:p>
-          <w:p>
-            <w:pPr>
-              <w:rPr>
-                <w:i/>
+              <w:t>Eliminar</w:t>
+            </w:r>
+            <w:r>
+              <w:rPr>
+                <w:sz w:val="20"/>
+                <w:szCs w:val="20"/>
+              </w:rPr>
+              <w:t xml:space="preserve"> tipo</w:t>
+            </w:r>
+            <w:r>
+              <w:rPr>
+                <w:sz w:val="20"/>
+                <w:szCs w:val="20"/>
+              </w:rPr>
+              <w:t xml:space="preserve"> de</w:t>
+            </w:r>
+            <w:r>
+              <w:rPr>
+                <w:sz w:val="20"/>
+                <w:szCs w:val="20"/>
+              </w:rPr>
+              <w:t xml:space="preserve"> documentación</w:t>
+            </w:r>
+          </w:p>
+          <w:p>
+            <w:pPr>
+              <w:rPr>
                 <w:sz w:val="20"/>
                 <w:szCs w:val="20"/>
               </w:rPr>
@@ -4916,7 +6605,7 @@
                 <w:sz w:val="20"/>
                 <w:szCs w:val="20"/>
               </w:rPr>
-              <w:t>Gestionar cliente</w:t>
+              <w:t>Iniciar sesión</w:t>
             </w:r>
           </w:p>
           <w:p>
@@ -4976,14 +6665,7 @@
                 <w:sz w:val="20"/>
                 <w:szCs w:val="20"/>
               </w:rPr>
-              <w:t>Modificar</w:t>
-            </w:r>
-            <w:r>
-              <w:rPr>
-                <w:sz w:val="20"/>
-                <w:szCs w:val="20"/>
-              </w:rPr>
-              <w:t xml:space="preserve"> cliente</w:t>
+              <w:t>Cerrar sesión</w:t>
             </w:r>
           </w:p>
           <w:p>
@@ -5043,14 +6725,7 @@
                 <w:sz w:val="20"/>
                 <w:szCs w:val="20"/>
               </w:rPr>
-              <w:t>Consultar</w:t>
-            </w:r>
-            <w:r>
-              <w:rPr>
-                <w:sz w:val="20"/>
-                <w:szCs w:val="20"/>
-              </w:rPr>
-              <w:t xml:space="preserve"> cliente</w:t>
+              <w:t>Gestionar usuario</w:t>
             </w:r>
           </w:p>
           <w:p>
@@ -5066,7 +6741,7 @@
                 <w:sz w:val="20"/>
                 <w:szCs w:val="20"/>
               </w:rPr>
-              <w:t>Se implementara el caso de uso completo.</w:t>
+              <w:t>Se implementara todo el caso de uso.</w:t>
             </w:r>
           </w:p>
         </w:tc>
@@ -5110,14 +6785,14 @@
                 <w:sz w:val="20"/>
                 <w:szCs w:val="20"/>
               </w:rPr>
-              <w:t>Registrar</w:t>
-            </w:r>
-            <w:r>
-              <w:rPr>
-                <w:sz w:val="20"/>
-                <w:szCs w:val="20"/>
-              </w:rPr>
-              <w:t xml:space="preserve"> cliente</w:t>
+              <w:t>Modificar</w:t>
+            </w:r>
+            <w:r>
+              <w:rPr>
+                <w:sz w:val="20"/>
+                <w:szCs w:val="20"/>
+              </w:rPr>
+              <w:t xml:space="preserve"> usuario</w:t>
             </w:r>
           </w:p>
           <w:p>
@@ -5177,14 +6852,14 @@
                 <w:sz w:val="20"/>
                 <w:szCs w:val="20"/>
               </w:rPr>
-              <w:t>Eliminar</w:t>
-            </w:r>
-            <w:r>
-              <w:rPr>
-                <w:sz w:val="20"/>
-                <w:szCs w:val="20"/>
-              </w:rPr>
-              <w:t xml:space="preserve"> cliente</w:t>
+              <w:t>Consultar</w:t>
+            </w:r>
+            <w:r>
+              <w:rPr>
+                <w:sz w:val="20"/>
+                <w:szCs w:val="20"/>
+              </w:rPr>
+              <w:t xml:space="preserve"> usuario</w:t>
             </w:r>
           </w:p>
           <w:p>
@@ -5244,7 +6919,14 @@
                 <w:sz w:val="20"/>
                 <w:szCs w:val="20"/>
               </w:rPr>
-              <w:t>Gestionar herramienta</w:t>
+              <w:t>Registrar</w:t>
+            </w:r>
+            <w:r>
+              <w:rPr>
+                <w:sz w:val="20"/>
+                <w:szCs w:val="20"/>
+              </w:rPr>
+              <w:t xml:space="preserve"> usuario</w:t>
             </w:r>
           </w:p>
           <w:p>
@@ -5304,14 +6986,14 @@
                 <w:sz w:val="20"/>
                 <w:szCs w:val="20"/>
               </w:rPr>
-              <w:t>Modificar</w:t>
-            </w:r>
-            <w:r>
-              <w:rPr>
-                <w:sz w:val="20"/>
-                <w:szCs w:val="20"/>
-              </w:rPr>
-              <w:t xml:space="preserve"> herramienta</w:t>
+              <w:t>Eliminar</w:t>
+            </w:r>
+            <w:r>
+              <w:rPr>
+                <w:sz w:val="20"/>
+                <w:szCs w:val="20"/>
+              </w:rPr>
+              <w:t xml:space="preserve"> usuario</w:t>
             </w:r>
           </w:p>
           <w:p>
@@ -5371,30 +7053,29 @@
                 <w:sz w:val="20"/>
                 <w:szCs w:val="20"/>
               </w:rPr>
-              <w:t>Consultar</w:t>
-            </w:r>
-            <w:r>
-              <w:rPr>
-                <w:sz w:val="20"/>
-                <w:szCs w:val="20"/>
-              </w:rPr>
-              <w:t xml:space="preserve"> herramienta</w:t>
-            </w:r>
-          </w:p>
-          <w:p>
-            <w:pPr>
-              <w:rPr>
-                <w:sz w:val="20"/>
-                <w:szCs w:val="20"/>
-              </w:rPr>
-            </w:pPr>
-            <w:r>
-              <w:rPr>
-                <w:i/>
-                <w:sz w:val="20"/>
-                <w:szCs w:val="20"/>
-              </w:rPr>
-              <w:t>Se implementara el caso de uso completo.</w:t>
+              <w:t>Gestionar</w:t>
+            </w:r>
+            <w:r>
+              <w:rPr>
+                <w:sz w:val="20"/>
+                <w:szCs w:val="20"/>
+              </w:rPr>
+              <w:t xml:space="preserve"> integrante</w:t>
+            </w:r>
+            <w:r>
+              <w:rPr>
+                <w:sz w:val="20"/>
+                <w:szCs w:val="20"/>
+              </w:rPr>
+              <w:t xml:space="preserve"> cuadrilla</w:t>
+            </w:r>
+            <w:r>
+              <w:rPr>
+                <w:sz w:val="20"/>
+                <w:szCs w:val="20"/>
+              </w:rPr>
+              <w:br/>
+              <w:t>Se implementa el caso de uso completo.</w:t>
             </w:r>
           </w:p>
         </w:tc>
@@ -5438,19 +7119,27 @@
                 <w:sz w:val="20"/>
                 <w:szCs w:val="20"/>
               </w:rPr>
-              <w:t>Registrar</w:t>
-            </w:r>
-            <w:r>
-              <w:rPr>
-                <w:sz w:val="20"/>
-                <w:szCs w:val="20"/>
-              </w:rPr>
-              <w:t xml:space="preserve"> herramienta</w:t>
-            </w:r>
-          </w:p>
-          <w:p>
-            <w:pPr>
-              <w:rPr>
+              <w:t xml:space="preserve">Consultar </w:t>
+            </w:r>
+            <w:r>
+              <w:rPr>
+                <w:sz w:val="20"/>
+                <w:szCs w:val="20"/>
+              </w:rPr>
+              <w:t>integrante</w:t>
+            </w:r>
+            <w:r>
+              <w:rPr>
+                <w:sz w:val="20"/>
+                <w:szCs w:val="20"/>
+              </w:rPr>
+              <w:t xml:space="preserve"> cuadrilla</w:t>
+            </w:r>
+          </w:p>
+          <w:p>
+            <w:pPr>
+              <w:rPr>
+                <w:i/>
                 <w:sz w:val="20"/>
                 <w:szCs w:val="20"/>
               </w:rPr>
@@ -5505,19 +7194,27 @@
                 <w:sz w:val="20"/>
                 <w:szCs w:val="20"/>
               </w:rPr>
-              <w:t>Eliminar</w:t>
-            </w:r>
-            <w:r>
-              <w:rPr>
-                <w:sz w:val="20"/>
-                <w:szCs w:val="20"/>
-              </w:rPr>
-              <w:t xml:space="preserve"> herramienta</w:t>
-            </w:r>
-          </w:p>
-          <w:p>
-            <w:pPr>
-              <w:rPr>
+              <w:t xml:space="preserve">Eliminar </w:t>
+            </w:r>
+            <w:r>
+              <w:rPr>
+                <w:sz w:val="20"/>
+                <w:szCs w:val="20"/>
+              </w:rPr>
+              <w:t>integrante</w:t>
+            </w:r>
+            <w:r>
+              <w:rPr>
+                <w:sz w:val="20"/>
+                <w:szCs w:val="20"/>
+              </w:rPr>
+              <w:t xml:space="preserve"> cuadrilla</w:t>
+            </w:r>
+          </w:p>
+          <w:p>
+            <w:pPr>
+              <w:rPr>
+                <w:i/>
                 <w:sz w:val="20"/>
                 <w:szCs w:val="20"/>
               </w:rPr>
@@ -5572,19 +7269,27 @@
                 <w:sz w:val="20"/>
                 <w:szCs w:val="20"/>
               </w:rPr>
-              <w:t>Gestionar equipo</w:t>
-            </w:r>
-            <w:r>
-              <w:rPr>
-                <w:sz w:val="20"/>
-                <w:szCs w:val="20"/>
-              </w:rPr>
-              <w:t xml:space="preserve"> entregado por cliente.</w:t>
-            </w:r>
-          </w:p>
-          <w:p>
-            <w:pPr>
-              <w:rPr>
+              <w:t xml:space="preserve">Modificar </w:t>
+            </w:r>
+            <w:r>
+              <w:rPr>
+                <w:sz w:val="20"/>
+                <w:szCs w:val="20"/>
+              </w:rPr>
+              <w:t>integrante</w:t>
+            </w:r>
+            <w:r>
+              <w:rPr>
+                <w:sz w:val="20"/>
+                <w:szCs w:val="20"/>
+              </w:rPr>
+              <w:t xml:space="preserve"> cuadrilla</w:t>
+            </w:r>
+          </w:p>
+          <w:p>
+            <w:pPr>
+              <w:rPr>
+                <w:i/>
                 <w:sz w:val="20"/>
                 <w:szCs w:val="20"/>
               </w:rPr>
@@ -5639,1502 +7344,7 @@
                 <w:sz w:val="20"/>
                 <w:szCs w:val="20"/>
               </w:rPr>
-              <w:t>Gestionar sitio</w:t>
-            </w:r>
-          </w:p>
-          <w:p>
-            <w:pPr>
-              <w:rPr>
-                <w:sz w:val="20"/>
-                <w:szCs w:val="20"/>
-              </w:rPr>
-            </w:pPr>
-            <w:r>
-              <w:rPr>
-                <w:i/>
-                <w:sz w:val="20"/>
-                <w:szCs w:val="20"/>
-              </w:rPr>
-              <w:t>Se implementara el caso de uso completo.</w:t>
-            </w:r>
-          </w:p>
-        </w:tc>
-      </w:tr>
-      <w:tr>
-        <w:tc>
-          <w:tcPr>
-            <w:tcW w:w="1560" w:type="dxa"/>
-            <w:shd w:val="clear" w:color="auto" w:fill="FFFFFF" w:themeFill="background1"/>
-          </w:tcPr>
-          <w:p>
-            <w:pPr>
-              <w:rPr>
-                <w:sz w:val="20"/>
-                <w:szCs w:val="20"/>
-              </w:rPr>
-            </w:pPr>
-            <w:r>
-              <w:rPr>
-                <w:sz w:val="20"/>
-                <w:szCs w:val="20"/>
-              </w:rPr>
-              <w:t>Soporte</w:t>
-            </w:r>
-          </w:p>
-        </w:tc>
-        <w:tc>
-          <w:tcPr>
-            <w:tcW w:w="6912" w:type="dxa"/>
-            <w:shd w:val="clear" w:color="auto" w:fill="FFFFFF" w:themeFill="background1"/>
-          </w:tcPr>
-          <w:p>
-            <w:pPr>
-              <w:rPr>
-                <w:sz w:val="20"/>
-                <w:szCs w:val="20"/>
-              </w:rPr>
-            </w:pPr>
-            <w:r>
-              <w:rPr>
-                <w:sz w:val="20"/>
-                <w:szCs w:val="20"/>
-              </w:rPr>
-              <w:t>Modificar</w:t>
-            </w:r>
-            <w:r>
-              <w:rPr>
-                <w:sz w:val="20"/>
-                <w:szCs w:val="20"/>
-              </w:rPr>
-              <w:t xml:space="preserve"> sitio</w:t>
-            </w:r>
-          </w:p>
-          <w:p>
-            <w:pPr>
-              <w:rPr>
-                <w:sz w:val="20"/>
-                <w:szCs w:val="20"/>
-              </w:rPr>
-            </w:pPr>
-            <w:r>
-              <w:rPr>
-                <w:i/>
-                <w:sz w:val="20"/>
-                <w:szCs w:val="20"/>
-              </w:rPr>
-              <w:t>Se implementara el caso de uso completo.</w:t>
-            </w:r>
-          </w:p>
-        </w:tc>
-      </w:tr>
-      <w:tr>
-        <w:tc>
-          <w:tcPr>
-            <w:tcW w:w="1560" w:type="dxa"/>
-            <w:shd w:val="clear" w:color="auto" w:fill="FFFFFF" w:themeFill="background1"/>
-          </w:tcPr>
-          <w:p>
-            <w:pPr>
-              <w:rPr>
-                <w:sz w:val="20"/>
-                <w:szCs w:val="20"/>
-              </w:rPr>
-            </w:pPr>
-            <w:r>
-              <w:rPr>
-                <w:sz w:val="20"/>
-                <w:szCs w:val="20"/>
-              </w:rPr>
-              <w:t>Soporte</w:t>
-            </w:r>
-          </w:p>
-        </w:tc>
-        <w:tc>
-          <w:tcPr>
-            <w:tcW w:w="6912" w:type="dxa"/>
-            <w:shd w:val="clear" w:color="auto" w:fill="FFFFFF" w:themeFill="background1"/>
-          </w:tcPr>
-          <w:p>
-            <w:pPr>
-              <w:rPr>
-                <w:sz w:val="20"/>
-                <w:szCs w:val="20"/>
-              </w:rPr>
-            </w:pPr>
-            <w:r>
-              <w:rPr>
-                <w:sz w:val="20"/>
-                <w:szCs w:val="20"/>
-              </w:rPr>
-              <w:t>Consultar</w:t>
-            </w:r>
-            <w:r>
-              <w:rPr>
-                <w:sz w:val="20"/>
-                <w:szCs w:val="20"/>
-              </w:rPr>
-              <w:t xml:space="preserve"> sitio</w:t>
-            </w:r>
-          </w:p>
-          <w:p>
-            <w:pPr>
-              <w:rPr>
-                <w:sz w:val="20"/>
-                <w:szCs w:val="20"/>
-              </w:rPr>
-            </w:pPr>
-            <w:r>
-              <w:rPr>
-                <w:i/>
-                <w:sz w:val="20"/>
-                <w:szCs w:val="20"/>
-              </w:rPr>
-              <w:t>Se implementara el caso de uso completo.</w:t>
-            </w:r>
-          </w:p>
-        </w:tc>
-      </w:tr>
-      <w:tr>
-        <w:tc>
-          <w:tcPr>
-            <w:tcW w:w="1560" w:type="dxa"/>
-            <w:shd w:val="clear" w:color="auto" w:fill="FFFFFF" w:themeFill="background1"/>
-          </w:tcPr>
-          <w:p>
-            <w:pPr>
-              <w:rPr>
-                <w:sz w:val="20"/>
-                <w:szCs w:val="20"/>
-              </w:rPr>
-            </w:pPr>
-            <w:r>
-              <w:rPr>
-                <w:sz w:val="20"/>
-                <w:szCs w:val="20"/>
-              </w:rPr>
-              <w:t>Soporte</w:t>
-            </w:r>
-          </w:p>
-        </w:tc>
-        <w:tc>
-          <w:tcPr>
-            <w:tcW w:w="6912" w:type="dxa"/>
-            <w:shd w:val="clear" w:color="auto" w:fill="FFFFFF" w:themeFill="background1"/>
-          </w:tcPr>
-          <w:p>
-            <w:pPr>
-              <w:rPr>
-                <w:sz w:val="20"/>
-                <w:szCs w:val="20"/>
-              </w:rPr>
-            </w:pPr>
-            <w:r>
-              <w:rPr>
-                <w:sz w:val="20"/>
-                <w:szCs w:val="20"/>
-              </w:rPr>
-              <w:t>Registrar</w:t>
-            </w:r>
-            <w:r>
-              <w:rPr>
-                <w:sz w:val="20"/>
-                <w:szCs w:val="20"/>
-              </w:rPr>
-              <w:t xml:space="preserve"> sitio</w:t>
-            </w:r>
-          </w:p>
-          <w:p>
-            <w:pPr>
-              <w:rPr>
-                <w:sz w:val="20"/>
-                <w:szCs w:val="20"/>
-              </w:rPr>
-            </w:pPr>
-            <w:r>
-              <w:rPr>
-                <w:i/>
-                <w:sz w:val="20"/>
-                <w:szCs w:val="20"/>
-              </w:rPr>
-              <w:t>Se implementara el caso de uso completo.</w:t>
-            </w:r>
-          </w:p>
-        </w:tc>
-      </w:tr>
-      <w:tr>
-        <w:tc>
-          <w:tcPr>
-            <w:tcW w:w="1560" w:type="dxa"/>
-            <w:shd w:val="clear" w:color="auto" w:fill="FFFFFF" w:themeFill="background1"/>
-          </w:tcPr>
-          <w:p>
-            <w:pPr>
-              <w:rPr>
-                <w:sz w:val="20"/>
-                <w:szCs w:val="20"/>
-              </w:rPr>
-            </w:pPr>
-            <w:r>
-              <w:rPr>
-                <w:sz w:val="20"/>
-                <w:szCs w:val="20"/>
-              </w:rPr>
-              <w:t>Soporte</w:t>
-            </w:r>
-          </w:p>
-        </w:tc>
-        <w:tc>
-          <w:tcPr>
-            <w:tcW w:w="6912" w:type="dxa"/>
-            <w:shd w:val="clear" w:color="auto" w:fill="FFFFFF" w:themeFill="background1"/>
-          </w:tcPr>
-          <w:p>
-            <w:pPr>
-              <w:rPr>
-                <w:sz w:val="20"/>
-                <w:szCs w:val="20"/>
-              </w:rPr>
-            </w:pPr>
-            <w:r>
-              <w:rPr>
-                <w:sz w:val="20"/>
-                <w:szCs w:val="20"/>
-              </w:rPr>
-              <w:t>Eliminar</w:t>
-            </w:r>
-            <w:r>
-              <w:rPr>
-                <w:sz w:val="20"/>
-                <w:szCs w:val="20"/>
-              </w:rPr>
-              <w:t xml:space="preserve"> sitio</w:t>
-            </w:r>
-          </w:p>
-          <w:p>
-            <w:pPr>
-              <w:rPr>
-                <w:sz w:val="20"/>
-                <w:szCs w:val="20"/>
-              </w:rPr>
-            </w:pPr>
-            <w:r>
-              <w:rPr>
-                <w:i/>
-                <w:sz w:val="20"/>
-                <w:szCs w:val="20"/>
-              </w:rPr>
-              <w:t>Se implementara el caso de uso completo.</w:t>
-            </w:r>
-          </w:p>
-        </w:tc>
-      </w:tr>
-      <w:tr>
-        <w:tc>
-          <w:tcPr>
-            <w:tcW w:w="1560" w:type="dxa"/>
-            <w:shd w:val="clear" w:color="auto" w:fill="FFFFFF" w:themeFill="background1"/>
-          </w:tcPr>
-          <w:p>
-            <w:pPr>
-              <w:rPr>
-                <w:sz w:val="20"/>
-                <w:szCs w:val="20"/>
-              </w:rPr>
-            </w:pPr>
-            <w:r>
-              <w:rPr>
-                <w:sz w:val="20"/>
-                <w:szCs w:val="20"/>
-              </w:rPr>
-              <w:t>Soporte</w:t>
-            </w:r>
-          </w:p>
-        </w:tc>
-        <w:tc>
-          <w:tcPr>
-            <w:tcW w:w="6912" w:type="dxa"/>
-            <w:shd w:val="clear" w:color="auto" w:fill="FFFFFF" w:themeFill="background1"/>
-          </w:tcPr>
-          <w:p>
-            <w:pPr>
-              <w:rPr>
-                <w:sz w:val="20"/>
-                <w:szCs w:val="20"/>
-              </w:rPr>
-            </w:pPr>
-            <w:r>
-              <w:rPr>
-                <w:sz w:val="20"/>
-                <w:szCs w:val="20"/>
-              </w:rPr>
-              <w:t>Gestionar tipo</w:t>
-            </w:r>
-            <w:r>
-              <w:rPr>
-                <w:sz w:val="20"/>
-                <w:szCs w:val="20"/>
-              </w:rPr>
-              <w:t xml:space="preserve"> de</w:t>
-            </w:r>
-            <w:r>
-              <w:rPr>
-                <w:sz w:val="20"/>
-                <w:szCs w:val="20"/>
-              </w:rPr>
-              <w:t xml:space="preserve"> documentación</w:t>
-            </w:r>
-          </w:p>
-          <w:p>
-            <w:pPr>
-              <w:rPr>
-                <w:sz w:val="20"/>
-                <w:szCs w:val="20"/>
-              </w:rPr>
-            </w:pPr>
-            <w:r>
-              <w:rPr>
-                <w:i/>
-                <w:sz w:val="20"/>
-                <w:szCs w:val="20"/>
-              </w:rPr>
-              <w:t>Se implementara el caso de uso completo.</w:t>
-            </w:r>
-          </w:p>
-        </w:tc>
-      </w:tr>
-      <w:tr>
-        <w:tc>
-          <w:tcPr>
-            <w:tcW w:w="1560" w:type="dxa"/>
-            <w:shd w:val="clear" w:color="auto" w:fill="FFFFFF" w:themeFill="background1"/>
-          </w:tcPr>
-          <w:p>
-            <w:pPr>
-              <w:rPr>
-                <w:sz w:val="20"/>
-                <w:szCs w:val="20"/>
-              </w:rPr>
-            </w:pPr>
-            <w:r>
-              <w:rPr>
-                <w:sz w:val="20"/>
-                <w:szCs w:val="20"/>
-              </w:rPr>
-              <w:t>Soporte</w:t>
-            </w:r>
-          </w:p>
-        </w:tc>
-        <w:tc>
-          <w:tcPr>
-            <w:tcW w:w="6912" w:type="dxa"/>
-            <w:shd w:val="clear" w:color="auto" w:fill="FFFFFF" w:themeFill="background1"/>
-          </w:tcPr>
-          <w:p>
-            <w:pPr>
-              <w:rPr>
-                <w:sz w:val="20"/>
-                <w:szCs w:val="20"/>
-              </w:rPr>
-            </w:pPr>
-            <w:r>
-              <w:rPr>
-                <w:sz w:val="20"/>
-                <w:szCs w:val="20"/>
-              </w:rPr>
-              <w:t>Modificar</w:t>
-            </w:r>
-            <w:r>
-              <w:rPr>
-                <w:sz w:val="20"/>
-                <w:szCs w:val="20"/>
-              </w:rPr>
-              <w:t xml:space="preserve"> tipo</w:t>
-            </w:r>
-            <w:r>
-              <w:rPr>
-                <w:sz w:val="20"/>
-                <w:szCs w:val="20"/>
-              </w:rPr>
-              <w:t xml:space="preserve"> de</w:t>
-            </w:r>
-            <w:r>
-              <w:rPr>
-                <w:sz w:val="20"/>
-                <w:szCs w:val="20"/>
-              </w:rPr>
-              <w:t xml:space="preserve"> documentación</w:t>
-            </w:r>
-          </w:p>
-          <w:p>
-            <w:pPr>
-              <w:rPr>
-                <w:sz w:val="20"/>
-                <w:szCs w:val="20"/>
-              </w:rPr>
-            </w:pPr>
-            <w:r>
-              <w:rPr>
-                <w:i/>
-                <w:sz w:val="20"/>
-                <w:szCs w:val="20"/>
-              </w:rPr>
-              <w:t>Se implementara el caso de uso completo.</w:t>
-            </w:r>
-          </w:p>
-        </w:tc>
-      </w:tr>
-      <w:tr>
-        <w:tc>
-          <w:tcPr>
-            <w:tcW w:w="1560" w:type="dxa"/>
-            <w:shd w:val="clear" w:color="auto" w:fill="FFFFFF" w:themeFill="background1"/>
-          </w:tcPr>
-          <w:p>
-            <w:pPr>
-              <w:rPr>
-                <w:sz w:val="20"/>
-                <w:szCs w:val="20"/>
-              </w:rPr>
-            </w:pPr>
-            <w:r>
-              <w:rPr>
-                <w:sz w:val="20"/>
-                <w:szCs w:val="20"/>
-              </w:rPr>
-              <w:t>Soporte</w:t>
-            </w:r>
-          </w:p>
-        </w:tc>
-        <w:tc>
-          <w:tcPr>
-            <w:tcW w:w="6912" w:type="dxa"/>
-            <w:shd w:val="clear" w:color="auto" w:fill="FFFFFF" w:themeFill="background1"/>
-          </w:tcPr>
-          <w:p>
-            <w:pPr>
-              <w:rPr>
-                <w:sz w:val="20"/>
-                <w:szCs w:val="20"/>
-              </w:rPr>
-            </w:pPr>
-            <w:r>
-              <w:rPr>
-                <w:sz w:val="20"/>
-                <w:szCs w:val="20"/>
-              </w:rPr>
-              <w:t>Consultar</w:t>
-            </w:r>
-            <w:r>
-              <w:rPr>
-                <w:sz w:val="20"/>
-                <w:szCs w:val="20"/>
-              </w:rPr>
-              <w:t xml:space="preserve"> tipo </w:t>
-            </w:r>
-            <w:r>
-              <w:rPr>
-                <w:sz w:val="20"/>
-                <w:szCs w:val="20"/>
-              </w:rPr>
-              <w:t xml:space="preserve">de </w:t>
-            </w:r>
-            <w:r>
-              <w:rPr>
-                <w:sz w:val="20"/>
-                <w:szCs w:val="20"/>
-              </w:rPr>
-              <w:t>documentación</w:t>
-            </w:r>
-          </w:p>
-          <w:p>
-            <w:pPr>
-              <w:rPr>
-                <w:sz w:val="20"/>
-                <w:szCs w:val="20"/>
-              </w:rPr>
-            </w:pPr>
-            <w:r>
-              <w:rPr>
-                <w:i/>
-                <w:sz w:val="20"/>
-                <w:szCs w:val="20"/>
-              </w:rPr>
-              <w:t>Se implementara el caso de uso completo.</w:t>
-            </w:r>
-          </w:p>
-        </w:tc>
-      </w:tr>
-      <w:tr>
-        <w:tc>
-          <w:tcPr>
-            <w:tcW w:w="1560" w:type="dxa"/>
-            <w:shd w:val="clear" w:color="auto" w:fill="FFFFFF" w:themeFill="background1"/>
-          </w:tcPr>
-          <w:p>
-            <w:pPr>
-              <w:rPr>
-                <w:sz w:val="20"/>
-                <w:szCs w:val="20"/>
-              </w:rPr>
-            </w:pPr>
-            <w:r>
-              <w:rPr>
-                <w:sz w:val="20"/>
-                <w:szCs w:val="20"/>
-              </w:rPr>
-              <w:t>Soporte</w:t>
-            </w:r>
-          </w:p>
-        </w:tc>
-        <w:tc>
-          <w:tcPr>
-            <w:tcW w:w="6912" w:type="dxa"/>
-            <w:shd w:val="clear" w:color="auto" w:fill="FFFFFF" w:themeFill="background1"/>
-          </w:tcPr>
-          <w:p>
-            <w:pPr>
-              <w:rPr>
-                <w:sz w:val="20"/>
-                <w:szCs w:val="20"/>
-              </w:rPr>
-            </w:pPr>
-            <w:r>
-              <w:rPr>
-                <w:sz w:val="20"/>
-                <w:szCs w:val="20"/>
-              </w:rPr>
-              <w:t>Registrar</w:t>
-            </w:r>
-            <w:r>
-              <w:rPr>
-                <w:sz w:val="20"/>
-                <w:szCs w:val="20"/>
-              </w:rPr>
-              <w:t xml:space="preserve"> tipo </w:t>
-            </w:r>
-            <w:r>
-              <w:rPr>
-                <w:sz w:val="20"/>
-                <w:szCs w:val="20"/>
-              </w:rPr>
-              <w:t xml:space="preserve">de </w:t>
-            </w:r>
-            <w:r>
-              <w:rPr>
-                <w:sz w:val="20"/>
-                <w:szCs w:val="20"/>
-              </w:rPr>
-              <w:t>documentación</w:t>
-            </w:r>
-          </w:p>
-          <w:p>
-            <w:pPr>
-              <w:rPr>
-                <w:sz w:val="20"/>
-                <w:szCs w:val="20"/>
-              </w:rPr>
-            </w:pPr>
-            <w:r>
-              <w:rPr>
-                <w:i/>
-                <w:sz w:val="20"/>
-                <w:szCs w:val="20"/>
-              </w:rPr>
-              <w:t>Se implementara el caso de uso completo.</w:t>
-            </w:r>
-          </w:p>
-        </w:tc>
-      </w:tr>
-      <w:tr>
-        <w:tc>
-          <w:tcPr>
-            <w:tcW w:w="1560" w:type="dxa"/>
-            <w:shd w:val="clear" w:color="auto" w:fill="FFFFFF" w:themeFill="background1"/>
-          </w:tcPr>
-          <w:p>
-            <w:pPr>
-              <w:rPr>
-                <w:sz w:val="20"/>
-                <w:szCs w:val="20"/>
-              </w:rPr>
-            </w:pPr>
-            <w:r>
-              <w:rPr>
-                <w:sz w:val="20"/>
-                <w:szCs w:val="20"/>
-              </w:rPr>
-              <w:t>Soporte</w:t>
-            </w:r>
-          </w:p>
-        </w:tc>
-        <w:tc>
-          <w:tcPr>
-            <w:tcW w:w="6912" w:type="dxa"/>
-            <w:shd w:val="clear" w:color="auto" w:fill="FFFFFF" w:themeFill="background1"/>
-          </w:tcPr>
-          <w:p>
-            <w:pPr>
-              <w:rPr>
-                <w:sz w:val="20"/>
-                <w:szCs w:val="20"/>
-              </w:rPr>
-            </w:pPr>
-            <w:r>
-              <w:rPr>
-                <w:sz w:val="20"/>
-                <w:szCs w:val="20"/>
-              </w:rPr>
-              <w:t>Eliminar</w:t>
-            </w:r>
-            <w:r>
-              <w:rPr>
-                <w:sz w:val="20"/>
-                <w:szCs w:val="20"/>
-              </w:rPr>
-              <w:t xml:space="preserve"> tipo</w:t>
-            </w:r>
-            <w:r>
-              <w:rPr>
-                <w:sz w:val="20"/>
-                <w:szCs w:val="20"/>
-              </w:rPr>
-              <w:t xml:space="preserve"> de</w:t>
-            </w:r>
-            <w:r>
-              <w:rPr>
-                <w:sz w:val="20"/>
-                <w:szCs w:val="20"/>
-              </w:rPr>
-              <w:t xml:space="preserve"> documentación</w:t>
-            </w:r>
-          </w:p>
-          <w:p>
-            <w:pPr>
-              <w:rPr>
-                <w:sz w:val="20"/>
-                <w:szCs w:val="20"/>
-              </w:rPr>
-            </w:pPr>
-            <w:r>
-              <w:rPr>
-                <w:i/>
-                <w:sz w:val="20"/>
-                <w:szCs w:val="20"/>
-              </w:rPr>
-              <w:t>Se implementara el caso de uso completo.</w:t>
-            </w:r>
-          </w:p>
-        </w:tc>
-      </w:tr>
-      <w:tr>
-        <w:tc>
-          <w:tcPr>
-            <w:tcW w:w="1560" w:type="dxa"/>
-            <w:shd w:val="clear" w:color="auto" w:fill="FFFFFF" w:themeFill="background1"/>
-          </w:tcPr>
-          <w:p>
-            <w:pPr>
-              <w:rPr>
-                <w:sz w:val="20"/>
-                <w:szCs w:val="20"/>
-              </w:rPr>
-            </w:pPr>
-            <w:r>
-              <w:rPr>
-                <w:sz w:val="20"/>
-                <w:szCs w:val="20"/>
-              </w:rPr>
-              <w:t>Soporte</w:t>
-            </w:r>
-          </w:p>
-        </w:tc>
-        <w:tc>
-          <w:tcPr>
-            <w:tcW w:w="6912" w:type="dxa"/>
-            <w:shd w:val="clear" w:color="auto" w:fill="FFFFFF" w:themeFill="background1"/>
-          </w:tcPr>
-          <w:p>
-            <w:pPr>
-              <w:rPr>
-                <w:sz w:val="20"/>
-                <w:szCs w:val="20"/>
-              </w:rPr>
-            </w:pPr>
-            <w:r>
-              <w:rPr>
-                <w:sz w:val="20"/>
-                <w:szCs w:val="20"/>
-              </w:rPr>
-              <w:t>Iniciar sesión</w:t>
-            </w:r>
-          </w:p>
-          <w:p>
-            <w:pPr>
-              <w:rPr>
-                <w:sz w:val="20"/>
-                <w:szCs w:val="20"/>
-              </w:rPr>
-            </w:pPr>
-            <w:r>
-              <w:rPr>
-                <w:i/>
-                <w:sz w:val="20"/>
-                <w:szCs w:val="20"/>
-              </w:rPr>
-              <w:t>Se implementara el caso de uso completo.</w:t>
-            </w:r>
-          </w:p>
-        </w:tc>
-      </w:tr>
-      <w:tr>
-        <w:tc>
-          <w:tcPr>
-            <w:tcW w:w="1560" w:type="dxa"/>
-            <w:shd w:val="clear" w:color="auto" w:fill="FFFFFF" w:themeFill="background1"/>
-          </w:tcPr>
-          <w:p>
-            <w:pPr>
-              <w:rPr>
-                <w:sz w:val="20"/>
-                <w:szCs w:val="20"/>
-              </w:rPr>
-            </w:pPr>
-            <w:r>
-              <w:rPr>
-                <w:sz w:val="20"/>
-                <w:szCs w:val="20"/>
-              </w:rPr>
-              <w:t>Soporte</w:t>
-            </w:r>
-          </w:p>
-        </w:tc>
-        <w:tc>
-          <w:tcPr>
-            <w:tcW w:w="6912" w:type="dxa"/>
-            <w:shd w:val="clear" w:color="auto" w:fill="FFFFFF" w:themeFill="background1"/>
-          </w:tcPr>
-          <w:p>
-            <w:pPr>
-              <w:rPr>
-                <w:sz w:val="20"/>
-                <w:szCs w:val="20"/>
-              </w:rPr>
-            </w:pPr>
-            <w:r>
-              <w:rPr>
-                <w:sz w:val="20"/>
-                <w:szCs w:val="20"/>
-              </w:rPr>
-              <w:t>Cerrar sesión</w:t>
-            </w:r>
-          </w:p>
-          <w:p>
-            <w:pPr>
-              <w:rPr>
-                <w:sz w:val="20"/>
-                <w:szCs w:val="20"/>
-              </w:rPr>
-            </w:pPr>
-            <w:r>
-              <w:rPr>
-                <w:i/>
-                <w:sz w:val="20"/>
-                <w:szCs w:val="20"/>
-              </w:rPr>
-              <w:t>Se implementara el caso de uso completo.</w:t>
-            </w:r>
-          </w:p>
-        </w:tc>
-      </w:tr>
-      <w:tr>
-        <w:tc>
-          <w:tcPr>
-            <w:tcW w:w="1560" w:type="dxa"/>
-            <w:shd w:val="clear" w:color="auto" w:fill="FFFFFF" w:themeFill="background1"/>
-          </w:tcPr>
-          <w:p>
-            <w:pPr>
-              <w:rPr>
-                <w:sz w:val="20"/>
-                <w:szCs w:val="20"/>
-              </w:rPr>
-            </w:pPr>
-            <w:r>
-              <w:rPr>
-                <w:sz w:val="20"/>
-                <w:szCs w:val="20"/>
-              </w:rPr>
-              <w:t>Soporte</w:t>
-            </w:r>
-          </w:p>
-        </w:tc>
-        <w:tc>
-          <w:tcPr>
-            <w:tcW w:w="6912" w:type="dxa"/>
-            <w:shd w:val="clear" w:color="auto" w:fill="FFFFFF" w:themeFill="background1"/>
-          </w:tcPr>
-          <w:p>
-            <w:pPr>
-              <w:rPr>
-                <w:sz w:val="20"/>
-                <w:szCs w:val="20"/>
-              </w:rPr>
-            </w:pPr>
-            <w:r>
-              <w:rPr>
-                <w:sz w:val="20"/>
-                <w:szCs w:val="20"/>
-              </w:rPr>
-              <w:t>Gestionar usuario</w:t>
-            </w:r>
-          </w:p>
-          <w:p>
-            <w:pPr>
-              <w:rPr>
-                <w:sz w:val="20"/>
-                <w:szCs w:val="20"/>
-              </w:rPr>
-            </w:pPr>
-            <w:r>
-              <w:rPr>
-                <w:i/>
-                <w:sz w:val="20"/>
-                <w:szCs w:val="20"/>
-              </w:rPr>
-              <w:lastRenderedPageBreak/>
-              <w:t>Se implementara todo el caso de uso.</w:t>
-            </w:r>
-          </w:p>
-        </w:tc>
-      </w:tr>
-      <w:tr>
-        <w:tc>
-          <w:tcPr>
-            <w:tcW w:w="1560" w:type="dxa"/>
-            <w:shd w:val="clear" w:color="auto" w:fill="FFFFFF" w:themeFill="background1"/>
-          </w:tcPr>
-          <w:p>
-            <w:pPr>
-              <w:rPr>
-                <w:sz w:val="20"/>
-                <w:szCs w:val="20"/>
-              </w:rPr>
-            </w:pPr>
-            <w:r>
-              <w:rPr>
-                <w:sz w:val="20"/>
-                <w:szCs w:val="20"/>
-              </w:rPr>
-              <w:lastRenderedPageBreak/>
-              <w:t>Soporte</w:t>
-            </w:r>
-          </w:p>
-        </w:tc>
-        <w:tc>
-          <w:tcPr>
-            <w:tcW w:w="6912" w:type="dxa"/>
-            <w:shd w:val="clear" w:color="auto" w:fill="FFFFFF" w:themeFill="background1"/>
-          </w:tcPr>
-          <w:p>
-            <w:pPr>
-              <w:rPr>
-                <w:sz w:val="20"/>
-                <w:szCs w:val="20"/>
-              </w:rPr>
-            </w:pPr>
-            <w:r>
-              <w:rPr>
-                <w:sz w:val="20"/>
-                <w:szCs w:val="20"/>
-              </w:rPr>
-              <w:t>Modificar</w:t>
-            </w:r>
-            <w:r>
-              <w:rPr>
-                <w:sz w:val="20"/>
-                <w:szCs w:val="20"/>
-              </w:rPr>
-              <w:t xml:space="preserve"> usuario</w:t>
-            </w:r>
-          </w:p>
-          <w:p>
-            <w:pPr>
-              <w:rPr>
-                <w:sz w:val="20"/>
-                <w:szCs w:val="20"/>
-              </w:rPr>
-            </w:pPr>
-            <w:r>
-              <w:rPr>
-                <w:i/>
-                <w:sz w:val="20"/>
-                <w:szCs w:val="20"/>
-              </w:rPr>
-              <w:t>Se implementara el caso de uso completo.</w:t>
-            </w:r>
-          </w:p>
-        </w:tc>
-      </w:tr>
-      <w:tr>
-        <w:tc>
-          <w:tcPr>
-            <w:tcW w:w="1560" w:type="dxa"/>
-            <w:shd w:val="clear" w:color="auto" w:fill="FFFFFF" w:themeFill="background1"/>
-          </w:tcPr>
-          <w:p>
-            <w:pPr>
-              <w:rPr>
-                <w:sz w:val="20"/>
-                <w:szCs w:val="20"/>
-              </w:rPr>
-            </w:pPr>
-            <w:r>
-              <w:rPr>
-                <w:sz w:val="20"/>
-                <w:szCs w:val="20"/>
-              </w:rPr>
-              <w:t>Soporte</w:t>
-            </w:r>
-          </w:p>
-        </w:tc>
-        <w:tc>
-          <w:tcPr>
-            <w:tcW w:w="6912" w:type="dxa"/>
-            <w:shd w:val="clear" w:color="auto" w:fill="FFFFFF" w:themeFill="background1"/>
-          </w:tcPr>
-          <w:p>
-            <w:pPr>
-              <w:rPr>
-                <w:sz w:val="20"/>
-                <w:szCs w:val="20"/>
-              </w:rPr>
-            </w:pPr>
-            <w:r>
-              <w:rPr>
-                <w:sz w:val="20"/>
-                <w:szCs w:val="20"/>
-              </w:rPr>
-              <w:t>Consultar</w:t>
-            </w:r>
-            <w:r>
-              <w:rPr>
-                <w:sz w:val="20"/>
-                <w:szCs w:val="20"/>
-              </w:rPr>
-              <w:t xml:space="preserve"> usuario</w:t>
-            </w:r>
-          </w:p>
-          <w:p>
-            <w:pPr>
-              <w:rPr>
-                <w:sz w:val="20"/>
-                <w:szCs w:val="20"/>
-              </w:rPr>
-            </w:pPr>
-            <w:r>
-              <w:rPr>
-                <w:i/>
-                <w:sz w:val="20"/>
-                <w:szCs w:val="20"/>
-              </w:rPr>
-              <w:t>Se implementara el caso de uso completo.</w:t>
-            </w:r>
-          </w:p>
-        </w:tc>
-      </w:tr>
-      <w:tr>
-        <w:tc>
-          <w:tcPr>
-            <w:tcW w:w="1560" w:type="dxa"/>
-            <w:shd w:val="clear" w:color="auto" w:fill="FFFFFF" w:themeFill="background1"/>
-          </w:tcPr>
-          <w:p>
-            <w:pPr>
-              <w:rPr>
-                <w:sz w:val="20"/>
-                <w:szCs w:val="20"/>
-              </w:rPr>
-            </w:pPr>
-            <w:r>
-              <w:rPr>
-                <w:sz w:val="20"/>
-                <w:szCs w:val="20"/>
-              </w:rPr>
-              <w:t>Soporte</w:t>
-            </w:r>
-          </w:p>
-        </w:tc>
-        <w:tc>
-          <w:tcPr>
-            <w:tcW w:w="6912" w:type="dxa"/>
-            <w:shd w:val="clear" w:color="auto" w:fill="FFFFFF" w:themeFill="background1"/>
-          </w:tcPr>
-          <w:p>
-            <w:pPr>
-              <w:rPr>
-                <w:sz w:val="20"/>
-                <w:szCs w:val="20"/>
-              </w:rPr>
-            </w:pPr>
-            <w:r>
-              <w:rPr>
-                <w:sz w:val="20"/>
-                <w:szCs w:val="20"/>
-              </w:rPr>
-              <w:t>Registrar</w:t>
-            </w:r>
-            <w:r>
-              <w:rPr>
-                <w:sz w:val="20"/>
-                <w:szCs w:val="20"/>
-              </w:rPr>
-              <w:t xml:space="preserve"> usuario</w:t>
-            </w:r>
-          </w:p>
-          <w:p>
-            <w:pPr>
-              <w:rPr>
-                <w:sz w:val="20"/>
-                <w:szCs w:val="20"/>
-              </w:rPr>
-            </w:pPr>
-            <w:r>
-              <w:rPr>
-                <w:i/>
-                <w:sz w:val="20"/>
-                <w:szCs w:val="20"/>
-              </w:rPr>
-              <w:t>Se implementara el caso de uso completo.</w:t>
-            </w:r>
-          </w:p>
-        </w:tc>
-      </w:tr>
-      <w:tr>
-        <w:tc>
-          <w:tcPr>
-            <w:tcW w:w="1560" w:type="dxa"/>
-            <w:shd w:val="clear" w:color="auto" w:fill="FFFFFF" w:themeFill="background1"/>
-          </w:tcPr>
-          <w:p>
-            <w:pPr>
-              <w:rPr>
-                <w:sz w:val="20"/>
-                <w:szCs w:val="20"/>
-              </w:rPr>
-            </w:pPr>
-            <w:r>
-              <w:rPr>
-                <w:sz w:val="20"/>
-                <w:szCs w:val="20"/>
-              </w:rPr>
-              <w:t>Soporte</w:t>
-            </w:r>
-          </w:p>
-        </w:tc>
-        <w:tc>
-          <w:tcPr>
-            <w:tcW w:w="6912" w:type="dxa"/>
-            <w:shd w:val="clear" w:color="auto" w:fill="FFFFFF" w:themeFill="background1"/>
-          </w:tcPr>
-          <w:p>
-            <w:pPr>
-              <w:rPr>
-                <w:sz w:val="20"/>
-                <w:szCs w:val="20"/>
-              </w:rPr>
-            </w:pPr>
-            <w:r>
-              <w:rPr>
-                <w:sz w:val="20"/>
-                <w:szCs w:val="20"/>
-              </w:rPr>
-              <w:t>Eliminar</w:t>
-            </w:r>
-            <w:r>
-              <w:rPr>
-                <w:sz w:val="20"/>
-                <w:szCs w:val="20"/>
-              </w:rPr>
-              <w:t xml:space="preserve"> usuario</w:t>
-            </w:r>
-          </w:p>
-          <w:p>
-            <w:pPr>
-              <w:rPr>
-                <w:sz w:val="20"/>
-                <w:szCs w:val="20"/>
-              </w:rPr>
-            </w:pPr>
-            <w:r>
-              <w:rPr>
-                <w:i/>
-                <w:sz w:val="20"/>
-                <w:szCs w:val="20"/>
-              </w:rPr>
-              <w:t>Se implementara el caso de uso completo.</w:t>
-            </w:r>
-          </w:p>
-        </w:tc>
-      </w:tr>
-      <w:tr>
-        <w:tc>
-          <w:tcPr>
-            <w:tcW w:w="1560" w:type="dxa"/>
-            <w:shd w:val="clear" w:color="auto" w:fill="FFFFFF" w:themeFill="background1"/>
-          </w:tcPr>
-          <w:p>
-            <w:pPr>
-              <w:rPr>
-                <w:sz w:val="20"/>
-                <w:szCs w:val="20"/>
-              </w:rPr>
-            </w:pPr>
-            <w:r>
-              <w:rPr>
-                <w:sz w:val="20"/>
-                <w:szCs w:val="20"/>
-              </w:rPr>
-              <w:t>Soporte</w:t>
-            </w:r>
-          </w:p>
-        </w:tc>
-        <w:tc>
-          <w:tcPr>
-            <w:tcW w:w="6912" w:type="dxa"/>
-            <w:shd w:val="clear" w:color="auto" w:fill="FFFFFF" w:themeFill="background1"/>
-          </w:tcPr>
-          <w:p>
-            <w:pPr>
-              <w:rPr>
-                <w:sz w:val="20"/>
-                <w:szCs w:val="20"/>
-              </w:rPr>
-            </w:pPr>
-            <w:r>
-              <w:rPr>
-                <w:sz w:val="20"/>
-                <w:szCs w:val="20"/>
-              </w:rPr>
-              <w:t>Gestionar</w:t>
-            </w:r>
-            <w:r>
-              <w:rPr>
-                <w:sz w:val="20"/>
-                <w:szCs w:val="20"/>
-              </w:rPr>
-              <w:t xml:space="preserve"> integrante</w:t>
-            </w:r>
-            <w:r>
-              <w:rPr>
-                <w:sz w:val="20"/>
-                <w:szCs w:val="20"/>
-              </w:rPr>
-              <w:t xml:space="preserve"> cuadrilla</w:t>
-            </w:r>
-            <w:r>
-              <w:rPr>
-                <w:sz w:val="20"/>
-                <w:szCs w:val="20"/>
-              </w:rPr>
-              <w:br/>
-              <w:t>Se implementa el caso de uso completo.</w:t>
-            </w:r>
-          </w:p>
-        </w:tc>
-      </w:tr>
-      <w:tr>
-        <w:tc>
-          <w:tcPr>
-            <w:tcW w:w="1560" w:type="dxa"/>
-            <w:shd w:val="clear" w:color="auto" w:fill="FFFFFF" w:themeFill="background1"/>
-          </w:tcPr>
-          <w:p>
-            <w:pPr>
-              <w:rPr>
-                <w:sz w:val="20"/>
-                <w:szCs w:val="20"/>
-              </w:rPr>
-            </w:pPr>
-            <w:r>
-              <w:rPr>
-                <w:sz w:val="20"/>
-                <w:szCs w:val="20"/>
-              </w:rPr>
-              <w:t>Soporte</w:t>
-            </w:r>
-          </w:p>
-        </w:tc>
-        <w:tc>
-          <w:tcPr>
-            <w:tcW w:w="6912" w:type="dxa"/>
-            <w:shd w:val="clear" w:color="auto" w:fill="FFFFFF" w:themeFill="background1"/>
-          </w:tcPr>
-          <w:p>
-            <w:pPr>
-              <w:rPr>
-                <w:sz w:val="20"/>
-                <w:szCs w:val="20"/>
-              </w:rPr>
-            </w:pPr>
-            <w:r>
-              <w:rPr>
-                <w:sz w:val="20"/>
-                <w:szCs w:val="20"/>
-              </w:rPr>
-              <w:t>Consultar</w:t>
-            </w:r>
-            <w:r>
-              <w:rPr>
-                <w:sz w:val="20"/>
-                <w:szCs w:val="20"/>
-              </w:rPr>
-              <w:t xml:space="preserve"> </w:t>
-            </w:r>
-            <w:r>
-              <w:rPr>
-                <w:sz w:val="20"/>
-                <w:szCs w:val="20"/>
-              </w:rPr>
-              <w:t>integrante</w:t>
-            </w:r>
-            <w:r>
-              <w:rPr>
-                <w:sz w:val="20"/>
-                <w:szCs w:val="20"/>
-              </w:rPr>
-              <w:t xml:space="preserve"> cuadrilla</w:t>
-            </w:r>
-          </w:p>
-          <w:p>
-            <w:pPr>
-              <w:rPr>
-                <w:i/>
-                <w:sz w:val="20"/>
-                <w:szCs w:val="20"/>
-              </w:rPr>
-            </w:pPr>
-            <w:r>
-              <w:rPr>
-                <w:i/>
-                <w:sz w:val="20"/>
-                <w:szCs w:val="20"/>
-              </w:rPr>
-              <w:t>Se implementara el caso de uso completo.</w:t>
-            </w:r>
-          </w:p>
-        </w:tc>
-      </w:tr>
-      <w:tr>
-        <w:tc>
-          <w:tcPr>
-            <w:tcW w:w="1560" w:type="dxa"/>
-            <w:shd w:val="clear" w:color="auto" w:fill="FFFFFF" w:themeFill="background1"/>
-          </w:tcPr>
-          <w:p>
-            <w:pPr>
-              <w:rPr>
-                <w:sz w:val="20"/>
-                <w:szCs w:val="20"/>
-              </w:rPr>
-            </w:pPr>
-            <w:r>
-              <w:rPr>
-                <w:sz w:val="20"/>
-                <w:szCs w:val="20"/>
-              </w:rPr>
-              <w:t>Soporte</w:t>
-            </w:r>
-          </w:p>
-        </w:tc>
-        <w:tc>
-          <w:tcPr>
-            <w:tcW w:w="6912" w:type="dxa"/>
-            <w:shd w:val="clear" w:color="auto" w:fill="FFFFFF" w:themeFill="background1"/>
-          </w:tcPr>
-          <w:p>
-            <w:pPr>
-              <w:rPr>
-                <w:sz w:val="20"/>
-                <w:szCs w:val="20"/>
-              </w:rPr>
-            </w:pPr>
-            <w:r>
-              <w:rPr>
-                <w:sz w:val="20"/>
-                <w:szCs w:val="20"/>
-              </w:rPr>
-              <w:t>Eliminar</w:t>
-            </w:r>
-            <w:r>
-              <w:rPr>
-                <w:sz w:val="20"/>
-                <w:szCs w:val="20"/>
-              </w:rPr>
-              <w:t xml:space="preserve"> </w:t>
-            </w:r>
-            <w:r>
-              <w:rPr>
-                <w:sz w:val="20"/>
-                <w:szCs w:val="20"/>
-              </w:rPr>
-              <w:t>integrante</w:t>
-            </w:r>
-            <w:r>
-              <w:rPr>
-                <w:sz w:val="20"/>
-                <w:szCs w:val="20"/>
-              </w:rPr>
-              <w:t xml:space="preserve"> cuadrilla</w:t>
-            </w:r>
-          </w:p>
-          <w:p>
-            <w:pPr>
-              <w:rPr>
-                <w:i/>
-                <w:sz w:val="20"/>
-                <w:szCs w:val="20"/>
-              </w:rPr>
-            </w:pPr>
-            <w:r>
-              <w:rPr>
-                <w:i/>
-                <w:sz w:val="20"/>
-                <w:szCs w:val="20"/>
-              </w:rPr>
-              <w:t>Se implementara el caso de uso completo.</w:t>
-            </w:r>
-          </w:p>
-        </w:tc>
-      </w:tr>
-      <w:tr>
-        <w:tc>
-          <w:tcPr>
-            <w:tcW w:w="1560" w:type="dxa"/>
-            <w:shd w:val="clear" w:color="auto" w:fill="FFFFFF" w:themeFill="background1"/>
-          </w:tcPr>
-          <w:p>
-            <w:pPr>
-              <w:rPr>
-                <w:sz w:val="20"/>
-                <w:szCs w:val="20"/>
-              </w:rPr>
-            </w:pPr>
-            <w:r>
-              <w:rPr>
-                <w:sz w:val="20"/>
-                <w:szCs w:val="20"/>
-              </w:rPr>
-              <w:t>Soporte</w:t>
-            </w:r>
-          </w:p>
-        </w:tc>
-        <w:tc>
-          <w:tcPr>
-            <w:tcW w:w="6912" w:type="dxa"/>
-            <w:shd w:val="clear" w:color="auto" w:fill="FFFFFF" w:themeFill="background1"/>
-          </w:tcPr>
-          <w:p>
-            <w:pPr>
-              <w:rPr>
-                <w:sz w:val="20"/>
-                <w:szCs w:val="20"/>
-              </w:rPr>
-            </w:pPr>
-            <w:r>
-              <w:rPr>
-                <w:sz w:val="20"/>
-                <w:szCs w:val="20"/>
-              </w:rPr>
-              <w:t>Modificar</w:t>
-            </w:r>
-            <w:r>
-              <w:rPr>
-                <w:sz w:val="20"/>
-                <w:szCs w:val="20"/>
-              </w:rPr>
-              <w:t xml:space="preserve"> </w:t>
-            </w:r>
-            <w:r>
-              <w:rPr>
-                <w:sz w:val="20"/>
-                <w:szCs w:val="20"/>
-              </w:rPr>
-              <w:t>integrante</w:t>
-            </w:r>
-            <w:r>
-              <w:rPr>
-                <w:sz w:val="20"/>
-                <w:szCs w:val="20"/>
-              </w:rPr>
-              <w:t xml:space="preserve"> cuadrilla</w:t>
-            </w:r>
-          </w:p>
-          <w:p>
-            <w:pPr>
-              <w:rPr>
-                <w:i/>
-                <w:sz w:val="20"/>
-                <w:szCs w:val="20"/>
-              </w:rPr>
-            </w:pPr>
-            <w:r>
-              <w:rPr>
-                <w:i/>
-                <w:sz w:val="20"/>
-                <w:szCs w:val="20"/>
-              </w:rPr>
-              <w:t>Se implementara el caso de uso completo.</w:t>
-            </w:r>
-          </w:p>
-        </w:tc>
-      </w:tr>
-      <w:tr>
-        <w:tc>
-          <w:tcPr>
-            <w:tcW w:w="1560" w:type="dxa"/>
-            <w:shd w:val="clear" w:color="auto" w:fill="FFFFFF" w:themeFill="background1"/>
-          </w:tcPr>
-          <w:p>
-            <w:pPr>
-              <w:rPr>
-                <w:sz w:val="20"/>
-                <w:szCs w:val="20"/>
-              </w:rPr>
-            </w:pPr>
-            <w:r>
-              <w:rPr>
-                <w:sz w:val="20"/>
-                <w:szCs w:val="20"/>
-              </w:rPr>
-              <w:t>Soporte</w:t>
-            </w:r>
-          </w:p>
-        </w:tc>
-        <w:tc>
-          <w:tcPr>
-            <w:tcW w:w="6912" w:type="dxa"/>
-            <w:shd w:val="clear" w:color="auto" w:fill="FFFFFF" w:themeFill="background1"/>
-          </w:tcPr>
-          <w:p>
-            <w:pPr>
-              <w:rPr>
-                <w:sz w:val="20"/>
-                <w:szCs w:val="20"/>
-              </w:rPr>
-            </w:pPr>
-            <w:r>
-              <w:rPr>
-                <w:sz w:val="20"/>
-                <w:szCs w:val="20"/>
-              </w:rPr>
-              <w:t>Registrar</w:t>
-            </w:r>
-            <w:r>
-              <w:rPr>
-                <w:sz w:val="20"/>
-                <w:szCs w:val="20"/>
-              </w:rPr>
-              <w:t xml:space="preserve"> </w:t>
+              <w:t xml:space="preserve">Registrar </w:t>
             </w:r>
             <w:r>
               <w:rPr>
@@ -7951,8 +8161,9 @@
       <w:pPr>
         <w:pStyle w:val="Heading2"/>
       </w:pPr>
-      <w:bookmarkStart w:id="12" w:name="_Toc332476044"/>
+      <w:bookmarkStart w:id="12" w:name="_Toc334725984"/>
       <w:r>
+        <w:lastRenderedPageBreak/>
         <w:t>Iteración 3</w:t>
       </w:r>
       <w:bookmarkEnd w:id="12"/>
@@ -7961,7 +8172,7 @@
       <w:pPr>
         <w:pStyle w:val="Heading3"/>
       </w:pPr>
-      <w:bookmarkStart w:id="13" w:name="_Toc332476045"/>
+      <w:bookmarkStart w:id="13" w:name="_Toc334725985"/>
       <w:r>
         <w:t>Fecha de Inicio y Fin</w:t>
       </w:r>
@@ -7976,7 +8187,7 @@
       <w:pPr>
         <w:pStyle w:val="Heading3"/>
       </w:pPr>
-      <w:bookmarkStart w:id="14" w:name="_Toc332476046"/>
+      <w:bookmarkStart w:id="14" w:name="_Toc334725986"/>
       <w:r>
         <w:t>Alcance</w:t>
       </w:r>
@@ -8029,9 +8240,8 @@
       <w:pPr>
         <w:pStyle w:val="Heading3"/>
       </w:pPr>
-      <w:bookmarkStart w:id="15" w:name="_Toc332476047"/>
+      <w:bookmarkStart w:id="15" w:name="_Toc334725987"/>
       <w:r>
-        <w:lastRenderedPageBreak/>
         <w:t>Listado de Casos de Uso a Implementar</w:t>
       </w:r>
       <w:bookmarkEnd w:id="15"/>
@@ -10119,6 +10329,7 @@
                 <w:szCs w:val="20"/>
                 <w:lang w:eastAsia="es-ES"/>
               </w:rPr>
+              <w:lastRenderedPageBreak/>
               <w:t>Reportes</w:t>
             </w:r>
           </w:p>
@@ -10644,7 +10855,6 @@
                 <w:szCs w:val="20"/>
                 <w:lang w:eastAsia="es-ES"/>
               </w:rPr>
-              <w:lastRenderedPageBreak/>
               <w:t>Administración</w:t>
             </w:r>
           </w:p>
@@ -11591,7 +11801,7 @@
       <w:pPr>
         <w:pStyle w:val="Heading2"/>
       </w:pPr>
-      <w:bookmarkStart w:id="16" w:name="_Toc332476048"/>
+      <w:bookmarkStart w:id="16" w:name="_Toc334725988"/>
       <w:r>
         <w:t>Iteración 4</w:t>
       </w:r>
@@ -11601,7 +11811,7 @@
       <w:pPr>
         <w:pStyle w:val="Heading3"/>
       </w:pPr>
-      <w:bookmarkStart w:id="17" w:name="_Toc332476049"/>
+      <w:bookmarkStart w:id="17" w:name="_Toc334725989"/>
       <w:r>
         <w:t>Fecha de Inicio y Fin</w:t>
       </w:r>
@@ -11616,7 +11826,7 @@
       <w:pPr>
         <w:pStyle w:val="Heading3"/>
       </w:pPr>
-      <w:bookmarkStart w:id="18" w:name="_Toc332476050"/>
+      <w:bookmarkStart w:id="18" w:name="_Toc334725990"/>
       <w:r>
         <w:t>Alcance</w:t>
       </w:r>
@@ -12005,7 +12215,7 @@
               <w:sz w:val="20"/>
               <w:szCs w:val="20"/>
             </w:rPr>
-            <w:t>.3</w:t>
+            <w:t>.5</w:t>
           </w:r>
         </w:p>
       </w:tc>
@@ -12123,7 +12333,7 @@
               <w:sz w:val="20"/>
               <w:szCs w:val="20"/>
             </w:rPr>
-            <w:t>.4</w:t>
+            <w:t>.5</w:t>
           </w:r>
         </w:p>
       </w:tc>
@@ -16620,7 +16830,7 @@
 </file>
 
 <file path=customXml/itemProps1.xml><?xml version="1.0" encoding="utf-8"?>
-<ds:datastoreItem xmlns:ds="http://schemas.openxmlformats.org/officeDocument/2006/customXml" ds:itemID="{5BDA7CFA-5A70-4030-9B68-FBA6306F7BB0}">
+<ds:datastoreItem xmlns:ds="http://schemas.openxmlformats.org/officeDocument/2006/customXml" ds:itemID="{DC375DE6-3474-420F-9A5B-047B64A24285}">
   <ds:schemaRefs>
     <ds:schemaRef ds:uri="http://schemas.openxmlformats.org/officeDocument/2006/bibliography"/>
   </ds:schemaRefs>

</xml_diff>

<commit_message>
Se definen CU para regulizar
</commit_message>
<xml_diff>
--- a/Documentacion/Proyecto/plan-de-integracion.docx
+++ b/Documentacion/Proyecto/plan-de-integracion.docx
@@ -1,6 +1,6 @@
 
 <file path=word/document.xml><?xml version="1.0" encoding="utf-8"?>
-<w:document xmlns:wpc="http://schemas.microsoft.com/office/word/2010/wordprocessingCanvas" xmlns:mc="http://schemas.openxmlformats.org/markup-compatibility/2006" xmlns:o="urn:schemas-microsoft-com:office:office" xmlns:r="http://schemas.openxmlformats.org/officeDocument/2006/relationships" xmlns:m="http://schemas.openxmlformats.org/officeDocument/2006/math" xmlns:v="urn:schemas-microsoft-com:vml" xmlns:wp14="http://schemas.microsoft.com/office/word/2010/wordprocessingDrawing" xmlns:wp="http://schemas.openxmlformats.org/drawingml/2006/wordprocessingDrawing" xmlns:w10="urn:schemas-microsoft-com:office:word" xmlns:w="http://schemas.openxmlformats.org/wordprocessingml/2006/main" xmlns:w14="http://schemas.microsoft.com/office/word/2010/wordml" xmlns:wpg="http://schemas.microsoft.com/office/word/2010/wordprocessingGroup" xmlns:wpi="http://schemas.microsoft.com/office/word/2010/wordprocessingInk" xmlns:wne="http://schemas.microsoft.com/office/word/2006/wordml" xmlns:wps="http://schemas.microsoft.com/office/word/2010/wordprocessingShape" mc:Ignorable="w14 wp14">
+<w:document xmlns:ve="http://schemas.openxmlformats.org/markup-compatibility/2006" xmlns:o="urn:schemas-microsoft-com:office:office" xmlns:r="http://schemas.openxmlformats.org/officeDocument/2006/relationships" xmlns:m="http://schemas.openxmlformats.org/officeDocument/2006/math" xmlns:v="urn:schemas-microsoft-com:vml" xmlns:wp="http://schemas.openxmlformats.org/drawingml/2006/wordprocessingDrawing" xmlns:w10="urn:schemas-microsoft-com:office:word" xmlns:w="http://schemas.openxmlformats.org/wordprocessingml/2006/main" xmlns:wne="http://schemas.microsoft.com/office/word/2006/wordml">
   <w:body>
     <w:p>
       <w:pPr>
@@ -416,8 +416,8 @@
     <w:p>
       <w:pPr>
         <w:sectPr>
-          <w:headerReference w:type="default" r:id="rId9"/>
-          <w:footerReference w:type="default" r:id="rId10"/>
+          <w:headerReference w:type="default" r:id="rId8"/>
+          <w:footerReference w:type="default" r:id="rId9"/>
           <w:pgSz w:w="12240" w:h="15840"/>
           <w:pgMar w:top="1417" w:right="1701" w:bottom="1417" w:left="1701" w:header="708" w:footer="708" w:gutter="0"/>
           <w:pgNumType w:start="2"/>
@@ -459,7 +459,7 @@
           <w:insideV w:val="single" w:sz="6" w:space="0" w:color="auto"/>
         </w:tblBorders>
         <w:tblLayout w:type="fixed"/>
-        <w:tblLook w:val="04A0" w:firstRow="1" w:lastRow="0" w:firstColumn="1" w:lastColumn="0" w:noHBand="0" w:noVBand="1"/>
+        <w:tblLook w:val="04A0"/>
       </w:tblPr>
       <w:tblGrid>
         <w:gridCol w:w="1421"/>
@@ -1390,7 +1390,7 @@
     <w:p>
       <w:pPr>
         <w:sectPr>
-          <w:headerReference w:type="default" r:id="rId11"/>
+          <w:headerReference w:type="default" r:id="rId10"/>
           <w:pgSz w:w="12240" w:h="15840"/>
           <w:pgMar w:top="1417" w:right="1701" w:bottom="1417" w:left="1701" w:header="708" w:footer="708" w:gutter="0"/>
           <w:pgNumType w:start="2"/>
@@ -1425,7 +1425,7 @@
       <w:sdtContent>
         <w:p>
           <w:pPr>
-            <w:pStyle w:val="TOCHeading"/>
+            <w:pStyle w:val="TtulodeTDC"/>
             <w:rPr>
               <w:lang w:val="es-AR"/>
             </w:rPr>
@@ -1439,7 +1439,7 @@
         </w:p>
         <w:p>
           <w:pPr>
-            <w:pStyle w:val="TOC1"/>
+            <w:pStyle w:val="TDC1"/>
             <w:tabs>
               <w:tab w:val="right" w:leader="dot" w:pos="8828"/>
             </w:tabs>
@@ -1461,7 +1461,7 @@
           <w:hyperlink w:anchor="_Toc334725974" w:history="1">
             <w:r>
               <w:rPr>
-                <w:rStyle w:val="Hyperlink"/>
+                <w:rStyle w:val="Hipervnculo"/>
                 <w:noProof/>
               </w:rPr>
               <w:t>Introducción</w:t>
@@ -1518,7 +1518,7 @@
         </w:p>
         <w:p>
           <w:pPr>
-            <w:pStyle w:val="TOC2"/>
+            <w:pStyle w:val="TDC2"/>
             <w:tabs>
               <w:tab w:val="right" w:leader="dot" w:pos="8828"/>
             </w:tabs>
@@ -1531,7 +1531,7 @@
           <w:hyperlink w:anchor="_Toc334725975" w:history="1">
             <w:r>
               <w:rPr>
-                <w:rStyle w:val="Hyperlink"/>
+                <w:rStyle w:val="Hipervnculo"/>
                 <w:noProof/>
               </w:rPr>
               <w:t>Propósito</w:t>
@@ -1588,7 +1588,7 @@
         </w:p>
         <w:p>
           <w:pPr>
-            <w:pStyle w:val="TOC1"/>
+            <w:pStyle w:val="TDC1"/>
             <w:tabs>
               <w:tab w:val="right" w:leader="dot" w:pos="8828"/>
             </w:tabs>
@@ -1601,7 +1601,7 @@
           <w:hyperlink w:anchor="_Toc334725976" w:history="1">
             <w:r>
               <w:rPr>
-                <w:rStyle w:val="Hyperlink"/>
+                <w:rStyle w:val="Hipervnculo"/>
                 <w:noProof/>
               </w:rPr>
               <w:t>Plan de Integración</w:t>
@@ -1658,7 +1658,7 @@
         </w:p>
         <w:p>
           <w:pPr>
-            <w:pStyle w:val="TOC2"/>
+            <w:pStyle w:val="TDC2"/>
             <w:tabs>
               <w:tab w:val="right" w:leader="dot" w:pos="8828"/>
             </w:tabs>
@@ -1671,7 +1671,7 @@
           <w:hyperlink w:anchor="_Toc334725977" w:history="1">
             <w:r>
               <w:rPr>
-                <w:rStyle w:val="Hyperlink"/>
+                <w:rStyle w:val="Hipervnculo"/>
                 <w:noProof/>
               </w:rPr>
               <w:t>Iteración 1</w:t>
@@ -1728,7 +1728,7 @@
         </w:p>
         <w:p>
           <w:pPr>
-            <w:pStyle w:val="TOC3"/>
+            <w:pStyle w:val="TDC3"/>
             <w:tabs>
               <w:tab w:val="right" w:leader="dot" w:pos="8828"/>
             </w:tabs>
@@ -1741,7 +1741,7 @@
           <w:hyperlink w:anchor="_Toc334725978" w:history="1">
             <w:r>
               <w:rPr>
-                <w:rStyle w:val="Hyperlink"/>
+                <w:rStyle w:val="Hipervnculo"/>
                 <w:noProof/>
               </w:rPr>
               <w:t>Fecha de Inicio y Fin</w:t>
@@ -1798,7 +1798,7 @@
         </w:p>
         <w:p>
           <w:pPr>
-            <w:pStyle w:val="TOC3"/>
+            <w:pStyle w:val="TDC3"/>
             <w:tabs>
               <w:tab w:val="right" w:leader="dot" w:pos="8828"/>
             </w:tabs>
@@ -1811,7 +1811,7 @@
           <w:hyperlink w:anchor="_Toc334725979" w:history="1">
             <w:r>
               <w:rPr>
-                <w:rStyle w:val="Hyperlink"/>
+                <w:rStyle w:val="Hipervnculo"/>
                 <w:noProof/>
               </w:rPr>
               <w:t>Alcance</w:t>
@@ -1868,7 +1868,7 @@
         </w:p>
         <w:p>
           <w:pPr>
-            <w:pStyle w:val="TOC2"/>
+            <w:pStyle w:val="TDC2"/>
             <w:tabs>
               <w:tab w:val="right" w:leader="dot" w:pos="8828"/>
             </w:tabs>
@@ -1881,7 +1881,7 @@
           <w:hyperlink w:anchor="_Toc334725980" w:history="1">
             <w:r>
               <w:rPr>
-                <w:rStyle w:val="Hyperlink"/>
+                <w:rStyle w:val="Hipervnculo"/>
                 <w:noProof/>
               </w:rPr>
               <w:t>Iteración 2</w:t>
@@ -1938,7 +1938,7 @@
         </w:p>
         <w:p>
           <w:pPr>
-            <w:pStyle w:val="TOC3"/>
+            <w:pStyle w:val="TDC3"/>
             <w:tabs>
               <w:tab w:val="right" w:leader="dot" w:pos="8828"/>
             </w:tabs>
@@ -1951,7 +1951,7 @@
           <w:hyperlink w:anchor="_Toc334725981" w:history="1">
             <w:r>
               <w:rPr>
-                <w:rStyle w:val="Hyperlink"/>
+                <w:rStyle w:val="Hipervnculo"/>
                 <w:noProof/>
               </w:rPr>
               <w:t>Fecha de Inicio y Fin</w:t>
@@ -2008,7 +2008,7 @@
         </w:p>
         <w:p>
           <w:pPr>
-            <w:pStyle w:val="TOC3"/>
+            <w:pStyle w:val="TDC3"/>
             <w:tabs>
               <w:tab w:val="right" w:leader="dot" w:pos="8828"/>
             </w:tabs>
@@ -2021,7 +2021,7 @@
           <w:hyperlink w:anchor="_Toc334725982" w:history="1">
             <w:r>
               <w:rPr>
-                <w:rStyle w:val="Hyperlink"/>
+                <w:rStyle w:val="Hipervnculo"/>
                 <w:noProof/>
               </w:rPr>
               <w:t>Alcance</w:t>
@@ -2078,7 +2078,7 @@
         </w:p>
         <w:p>
           <w:pPr>
-            <w:pStyle w:val="TOC3"/>
+            <w:pStyle w:val="TDC3"/>
             <w:tabs>
               <w:tab w:val="right" w:leader="dot" w:pos="8828"/>
             </w:tabs>
@@ -2091,7 +2091,7 @@
           <w:hyperlink w:anchor="_Toc334725983" w:history="1">
             <w:r>
               <w:rPr>
-                <w:rStyle w:val="Hyperlink"/>
+                <w:rStyle w:val="Hipervnculo"/>
                 <w:noProof/>
               </w:rPr>
               <w:t>Listado de Casos de Uso a Implementar</w:t>
@@ -2148,7 +2148,7 @@
         </w:p>
         <w:p>
           <w:pPr>
-            <w:pStyle w:val="TOC2"/>
+            <w:pStyle w:val="TDC2"/>
             <w:tabs>
               <w:tab w:val="right" w:leader="dot" w:pos="8828"/>
             </w:tabs>
@@ -2161,7 +2161,7 @@
           <w:hyperlink w:anchor="_Toc334725984" w:history="1">
             <w:r>
               <w:rPr>
-                <w:rStyle w:val="Hyperlink"/>
+                <w:rStyle w:val="Hipervnculo"/>
                 <w:noProof/>
               </w:rPr>
               <w:t>Iteración 3</w:t>
@@ -2218,7 +2218,7 @@
         </w:p>
         <w:p>
           <w:pPr>
-            <w:pStyle w:val="TOC3"/>
+            <w:pStyle w:val="TDC3"/>
             <w:tabs>
               <w:tab w:val="right" w:leader="dot" w:pos="8828"/>
             </w:tabs>
@@ -2231,7 +2231,7 @@
           <w:hyperlink w:anchor="_Toc334725985" w:history="1">
             <w:r>
               <w:rPr>
-                <w:rStyle w:val="Hyperlink"/>
+                <w:rStyle w:val="Hipervnculo"/>
                 <w:noProof/>
               </w:rPr>
               <w:t>Fecha de Inicio y Fin</w:t>
@@ -2288,7 +2288,7 @@
         </w:p>
         <w:p>
           <w:pPr>
-            <w:pStyle w:val="TOC3"/>
+            <w:pStyle w:val="TDC3"/>
             <w:tabs>
               <w:tab w:val="right" w:leader="dot" w:pos="8828"/>
             </w:tabs>
@@ -2301,7 +2301,7 @@
           <w:hyperlink w:anchor="_Toc334725986" w:history="1">
             <w:r>
               <w:rPr>
-                <w:rStyle w:val="Hyperlink"/>
+                <w:rStyle w:val="Hipervnculo"/>
                 <w:noProof/>
               </w:rPr>
               <w:t>Alcance</w:t>
@@ -2358,7 +2358,7 @@
         </w:p>
         <w:p>
           <w:pPr>
-            <w:pStyle w:val="TOC3"/>
+            <w:pStyle w:val="TDC3"/>
             <w:tabs>
               <w:tab w:val="right" w:leader="dot" w:pos="8828"/>
             </w:tabs>
@@ -2371,7 +2371,7 @@
           <w:hyperlink w:anchor="_Toc334725987" w:history="1">
             <w:r>
               <w:rPr>
-                <w:rStyle w:val="Hyperlink"/>
+                <w:rStyle w:val="Hipervnculo"/>
                 <w:noProof/>
               </w:rPr>
               <w:t>Listado de Casos de Uso a Implementar</w:t>
@@ -2428,7 +2428,7 @@
         </w:p>
         <w:p>
           <w:pPr>
-            <w:pStyle w:val="TOC2"/>
+            <w:pStyle w:val="TDC2"/>
             <w:tabs>
               <w:tab w:val="right" w:leader="dot" w:pos="8828"/>
             </w:tabs>
@@ -2441,7 +2441,7 @@
           <w:hyperlink w:anchor="_Toc334725988" w:history="1">
             <w:r>
               <w:rPr>
-                <w:rStyle w:val="Hyperlink"/>
+                <w:rStyle w:val="Hipervnculo"/>
                 <w:noProof/>
               </w:rPr>
               <w:t>Iteración 4</w:t>
@@ -2498,7 +2498,7 @@
         </w:p>
         <w:p>
           <w:pPr>
-            <w:pStyle w:val="TOC3"/>
+            <w:pStyle w:val="TDC3"/>
             <w:tabs>
               <w:tab w:val="right" w:leader="dot" w:pos="8828"/>
             </w:tabs>
@@ -2511,7 +2511,7 @@
           <w:hyperlink w:anchor="_Toc334725989" w:history="1">
             <w:r>
               <w:rPr>
-                <w:rStyle w:val="Hyperlink"/>
+                <w:rStyle w:val="Hipervnculo"/>
                 <w:noProof/>
               </w:rPr>
               <w:t>Fecha de Inicio y Fin</w:t>
@@ -2568,7 +2568,7 @@
         </w:p>
         <w:p>
           <w:pPr>
-            <w:pStyle w:val="TOC3"/>
+            <w:pStyle w:val="TDC3"/>
             <w:tabs>
               <w:tab w:val="right" w:leader="dot" w:pos="8828"/>
             </w:tabs>
@@ -2581,7 +2581,7 @@
           <w:hyperlink w:anchor="_Toc334725990" w:history="1">
             <w:r>
               <w:rPr>
-                <w:rStyle w:val="Hyperlink"/>
+                <w:rStyle w:val="Hipervnculo"/>
                 <w:noProof/>
               </w:rPr>
               <w:t>Alcance</w:t>
@@ -2651,8 +2651,8 @@
     <w:p>
       <w:pPr>
         <w:sectPr>
-          <w:headerReference w:type="default" r:id="rId12"/>
-          <w:footerReference w:type="default" r:id="rId13"/>
+          <w:headerReference w:type="default" r:id="rId11"/>
+          <w:footerReference w:type="default" r:id="rId12"/>
           <w:pgSz w:w="12240" w:h="15840"/>
           <w:pgMar w:top="1417" w:right="1701" w:bottom="1417" w:left="1701" w:header="708" w:footer="708" w:gutter="0"/>
           <w:pgNumType w:start="1"/>
@@ -2663,7 +2663,7 @@
     </w:p>
     <w:p>
       <w:pPr>
-        <w:pStyle w:val="Heading1"/>
+        <w:pStyle w:val="Ttulo1"/>
       </w:pPr>
       <w:bookmarkStart w:id="2" w:name="_Toc334725974"/>
       <w:r>
@@ -2674,7 +2674,7 @@
     </w:p>
     <w:p>
       <w:pPr>
-        <w:pStyle w:val="Heading2"/>
+        <w:pStyle w:val="Ttulo2"/>
       </w:pPr>
       <w:bookmarkStart w:id="3" w:name="_Toc334725975"/>
       <w:r>
@@ -2713,7 +2713,7 @@
     </w:p>
     <w:p>
       <w:pPr>
-        <w:pStyle w:val="Heading1"/>
+        <w:pStyle w:val="Ttulo1"/>
       </w:pPr>
       <w:bookmarkStart w:id="4" w:name="_Toc334725976"/>
       <w:r>
@@ -2723,7 +2723,7 @@
     </w:p>
     <w:p>
       <w:pPr>
-        <w:pStyle w:val="Heading2"/>
+        <w:pStyle w:val="Ttulo2"/>
       </w:pPr>
       <w:bookmarkStart w:id="5" w:name="_Toc334725977"/>
       <w:r>
@@ -2733,7 +2733,7 @@
     </w:p>
     <w:p>
       <w:pPr>
-        <w:pStyle w:val="Heading3"/>
+        <w:pStyle w:val="Ttulo3"/>
       </w:pPr>
       <w:bookmarkStart w:id="6" w:name="_Toc334725978"/>
       <w:r>
@@ -2758,7 +2758,7 @@
     </w:p>
     <w:p>
       <w:pPr>
-        <w:pStyle w:val="Heading3"/>
+        <w:pStyle w:val="Ttulo3"/>
       </w:pPr>
       <w:bookmarkStart w:id="7" w:name="_Toc334725979"/>
       <w:r>
@@ -2773,7 +2773,7 @@
     </w:p>
     <w:p>
       <w:pPr>
-        <w:pStyle w:val="ListParagraph"/>
+        <w:pStyle w:val="Prrafodelista"/>
         <w:numPr>
           <w:ilvl w:val="0"/>
           <w:numId w:val="32"/>
@@ -2791,7 +2791,7 @@
     </w:p>
     <w:p>
       <w:pPr>
-        <w:pStyle w:val="ListParagraph"/>
+        <w:pStyle w:val="Prrafodelista"/>
         <w:numPr>
           <w:ilvl w:val="0"/>
           <w:numId w:val="32"/>
@@ -2809,7 +2809,7 @@
     </w:p>
     <w:p>
       <w:pPr>
-        <w:pStyle w:val="ListParagraph"/>
+        <w:pStyle w:val="Prrafodelista"/>
         <w:numPr>
           <w:ilvl w:val="0"/>
           <w:numId w:val="32"/>
@@ -2840,7 +2840,7 @@
     </w:p>
     <w:p>
       <w:pPr>
-        <w:pStyle w:val="ListParagraph"/>
+        <w:pStyle w:val="Prrafodelista"/>
         <w:numPr>
           <w:ilvl w:val="0"/>
           <w:numId w:val="33"/>
@@ -2858,7 +2858,7 @@
     </w:p>
     <w:p>
       <w:pPr>
-        <w:pStyle w:val="ListParagraph"/>
+        <w:pStyle w:val="Prrafodelista"/>
         <w:numPr>
           <w:ilvl w:val="0"/>
           <w:numId w:val="33"/>
@@ -2876,7 +2876,7 @@
     </w:p>
     <w:p>
       <w:pPr>
-        <w:pStyle w:val="ListParagraph"/>
+        <w:pStyle w:val="Prrafodelista"/>
         <w:numPr>
           <w:ilvl w:val="0"/>
           <w:numId w:val="33"/>
@@ -2891,23 +2891,17 @@
     </w:p>
     <w:p>
       <w:pPr>
-        <w:pStyle w:val="Heading2"/>
+        <w:pStyle w:val="Ttulo2"/>
       </w:pPr>
       <w:bookmarkStart w:id="8" w:name="_Toc334725980"/>
       <w:r>
-        <w:t>Iteración</w:t>
-      </w:r>
-      <w:r>
-        <w:t xml:space="preserve"> </w:t>
-      </w:r>
-      <w:r>
-        <w:t>2</w:t>
+        <w:t>Iteración2</w:t>
       </w:r>
       <w:bookmarkEnd w:id="8"/>
     </w:p>
     <w:p>
       <w:pPr>
-        <w:pStyle w:val="Heading3"/>
+        <w:pStyle w:val="Ttulo3"/>
       </w:pPr>
       <w:bookmarkStart w:id="9" w:name="_Toc334725981"/>
       <w:r>
@@ -2934,7 +2928,7 @@
     </w:p>
     <w:p>
       <w:pPr>
-        <w:pStyle w:val="Heading3"/>
+        <w:pStyle w:val="Ttulo3"/>
       </w:pPr>
       <w:bookmarkStart w:id="10" w:name="_Toc334725982"/>
       <w:r>
@@ -3022,7 +3016,7 @@
     </w:p>
     <w:p>
       <w:pPr>
-        <w:pStyle w:val="Heading3"/>
+        <w:pStyle w:val="Ttulo3"/>
       </w:pPr>
       <w:bookmarkStart w:id="11" w:name="_Toc334725983"/>
       <w:r>
@@ -3032,10 +3026,10 @@
     </w:p>
     <w:tbl>
       <w:tblPr>
-        <w:tblStyle w:val="TableGrid"/>
+        <w:tblStyle w:val="Tablaconcuadrcula"/>
         <w:tblW w:w="8472" w:type="dxa"/>
         <w:tblLayout w:type="fixed"/>
-        <w:tblLook w:val="04A0" w:firstRow="1" w:lastRow="0" w:firstColumn="1" w:lastColumn="0" w:noHBand="0" w:noVBand="1"/>
+        <w:tblLook w:val="04A0"/>
       </w:tblPr>
       <w:tblGrid>
         <w:gridCol w:w="1560"/>
@@ -8159,7 +8153,7 @@
     </w:tbl>
     <w:p>
       <w:pPr>
-        <w:pStyle w:val="Heading2"/>
+        <w:pStyle w:val="Ttulo2"/>
       </w:pPr>
       <w:bookmarkStart w:id="12" w:name="_Toc334725984"/>
       <w:r>
@@ -8170,7 +8164,7 @@
     </w:p>
     <w:p>
       <w:pPr>
-        <w:pStyle w:val="Heading3"/>
+        <w:pStyle w:val="Ttulo3"/>
       </w:pPr>
       <w:bookmarkStart w:id="13" w:name="_Toc334725985"/>
       <w:r>
@@ -8185,7 +8179,7 @@
     </w:p>
     <w:p>
       <w:pPr>
-        <w:pStyle w:val="Heading3"/>
+        <w:pStyle w:val="Ttulo3"/>
       </w:pPr>
       <w:bookmarkStart w:id="14" w:name="_Toc334725986"/>
       <w:r>
@@ -8238,7 +8232,7 @@
     </w:p>
     <w:p>
       <w:pPr>
-        <w:pStyle w:val="Heading3"/>
+        <w:pStyle w:val="Ttulo3"/>
       </w:pPr>
       <w:bookmarkStart w:id="15" w:name="_Toc334725987"/>
       <w:r>
@@ -8253,7 +8247,7 @@
           <w:left w:w="70" w:type="dxa"/>
           <w:right w:w="70" w:type="dxa"/>
         </w:tblCellMar>
-        <w:tblLook w:val="04A0" w:firstRow="1" w:lastRow="0" w:firstColumn="1" w:lastColumn="0" w:noHBand="0" w:noVBand="1"/>
+        <w:tblLook w:val="04A0"/>
       </w:tblPr>
       <w:tblGrid>
         <w:gridCol w:w="1848"/>
@@ -8864,7 +8858,27 @@
                 <w:szCs w:val="20"/>
                 <w:lang w:eastAsia="es-ES"/>
               </w:rPr>
-              <w:t>Actualizar progreso solicitud tarea</w:t>
+              <w:t>Registrar viáticos de</w:t>
+            </w:r>
+            <w:r>
+              <w:rPr>
+                <w:rFonts w:ascii="Calibri" w:eastAsia="Times New Roman" w:hAnsi="Calibri" w:cs="Times New Roman"/>
+                <w:color w:val="000000"/>
+                <w:sz w:val="20"/>
+                <w:szCs w:val="20"/>
+                <w:lang w:eastAsia="es-ES"/>
+              </w:rPr>
+              <w:t xml:space="preserve"> cuadrilla</w:t>
+            </w:r>
+            <w:r>
+              <w:rPr>
+                <w:rFonts w:ascii="Calibri" w:eastAsia="Times New Roman" w:hAnsi="Calibri" w:cs="Times New Roman"/>
+                <w:color w:val="000000"/>
+                <w:sz w:val="20"/>
+                <w:szCs w:val="20"/>
+                <w:lang w:eastAsia="es-ES"/>
+              </w:rPr>
+              <w:t xml:space="preserve"> a solicitud de tarea</w:t>
             </w:r>
           </w:p>
         </w:tc>
@@ -8939,7 +8953,7 @@
                 <w:szCs w:val="20"/>
                 <w:lang w:eastAsia="es-ES"/>
               </w:rPr>
-              <w:t>Solicitar viáticos</w:t>
+              <w:t>Registrar entrega de herramientas a cuadrilla</w:t>
             </w:r>
           </w:p>
         </w:tc>
@@ -9014,7 +9028,7 @@
                 <w:szCs w:val="20"/>
                 <w:lang w:eastAsia="es-ES"/>
               </w:rPr>
-              <w:t>Asignar viáticos a cuadrilla</w:t>
+              <w:t>Registrar devolución de herramientas de cuadrilla</w:t>
             </w:r>
           </w:p>
         </w:tc>
@@ -9043,6 +9057,7 @@
                 <w:color w:val="000000"/>
                 <w:sz w:val="20"/>
                 <w:szCs w:val="20"/>
+                <w:highlight w:val="yellow"/>
                 <w:lang w:val="es-ES" w:eastAsia="es-ES"/>
               </w:rPr>
             </w:pPr>
@@ -9052,6 +9067,7 @@
                 <w:color w:val="000000"/>
                 <w:sz w:val="20"/>
                 <w:szCs w:val="20"/>
+                <w:highlight w:val="yellow"/>
                 <w:lang w:eastAsia="es-ES"/>
               </w:rPr>
               <w:t>Proyectos</w:t>
@@ -9078,6 +9094,7 @@
                 <w:color w:val="000000"/>
                 <w:sz w:val="20"/>
                 <w:szCs w:val="20"/>
+                <w:highlight w:val="yellow"/>
                 <w:lang w:val="es-ES" w:eastAsia="es-ES"/>
               </w:rPr>
             </w:pPr>
@@ -9087,9 +9104,10 @@
                 <w:color w:val="000000"/>
                 <w:sz w:val="20"/>
                 <w:szCs w:val="20"/>
+                <w:highlight w:val="yellow"/>
                 <w:lang w:eastAsia="es-ES"/>
               </w:rPr>
-              <w:t>Registrar entrega de herramientas a cuadrilla</w:t>
+              <w:t>Registrar material entregado por cliente  no usado</w:t>
             </w:r>
           </w:p>
         </w:tc>
@@ -9118,6 +9136,7 @@
                 <w:color w:val="000000"/>
                 <w:sz w:val="20"/>
                 <w:szCs w:val="20"/>
+                <w:highlight w:val="yellow"/>
                 <w:lang w:val="es-ES" w:eastAsia="es-ES"/>
               </w:rPr>
             </w:pPr>
@@ -9127,6 +9146,7 @@
                 <w:color w:val="000000"/>
                 <w:sz w:val="20"/>
                 <w:szCs w:val="20"/>
+                <w:highlight w:val="yellow"/>
                 <w:lang w:eastAsia="es-ES"/>
               </w:rPr>
               <w:t>Proyectos</w:t>
@@ -9153,6 +9173,7 @@
                 <w:color w:val="000000"/>
                 <w:sz w:val="20"/>
                 <w:szCs w:val="20"/>
+                <w:highlight w:val="yellow"/>
                 <w:lang w:val="es-ES" w:eastAsia="es-ES"/>
               </w:rPr>
             </w:pPr>
@@ -9162,9 +9183,10 @@
                 <w:color w:val="000000"/>
                 <w:sz w:val="20"/>
                 <w:szCs w:val="20"/>
+                <w:highlight w:val="yellow"/>
                 <w:lang w:eastAsia="es-ES"/>
               </w:rPr>
-              <w:t>Registrar devolución de herramientas de cuadrilla</w:t>
+              <w:t>Consultar material entregado por cliente no usado</w:t>
             </w:r>
           </w:p>
         </w:tc>
@@ -9193,6 +9215,7 @@
                 <w:color w:val="000000"/>
                 <w:sz w:val="20"/>
                 <w:szCs w:val="20"/>
+                <w:highlight w:val="yellow"/>
                 <w:lang w:val="es-ES" w:eastAsia="es-ES"/>
               </w:rPr>
             </w:pPr>
@@ -9202,6 +9225,7 @@
                 <w:color w:val="000000"/>
                 <w:sz w:val="20"/>
                 <w:szCs w:val="20"/>
+                <w:highlight w:val="yellow"/>
                 <w:lang w:eastAsia="es-ES"/>
               </w:rPr>
               <w:t>Proyectos</w:t>
@@ -9237,9 +9261,10 @@
                 <w:color w:val="000000"/>
                 <w:sz w:val="20"/>
                 <w:szCs w:val="20"/>
+                <w:highlight w:val="yellow"/>
                 <w:lang w:eastAsia="es-ES"/>
               </w:rPr>
-              <w:t>Registrar material entregado por cliente  no usado</w:t>
+              <w:t>Registrar devolución material entregado por cliente no usado</w:t>
             </w:r>
           </w:p>
         </w:tc>
@@ -9314,7 +9339,102 @@
                 <w:szCs w:val="20"/>
                 <w:lang w:eastAsia="es-ES"/>
               </w:rPr>
-              <w:t>Consultar material entregado por cliente no usado</w:t>
+              <w:t>Modificar Solicitud de Tarea</w:t>
+            </w:r>
+          </w:p>
+        </w:tc>
+      </w:tr>
+      <w:tr>
+        <w:trPr>
+          <w:trHeight w:val="340"/>
+        </w:trPr>
+        <w:tc>
+          <w:tcPr>
+            <w:tcW w:w="1029" w:type="pct"/>
+            <w:tcBorders>
+              <w:top w:val="single" w:sz="4" w:space="0" w:color="auto"/>
+              <w:left w:val="single" w:sz="4" w:space="0" w:color="auto"/>
+              <w:bottom w:val="single" w:sz="4" w:space="0" w:color="auto"/>
+              <w:right w:val="single" w:sz="4" w:space="0" w:color="auto"/>
+            </w:tcBorders>
+            <w:shd w:val="clear" w:color="000000" w:fill="FFFFFF"/>
+            <w:hideMark/>
+          </w:tcPr>
+          <w:p>
+            <w:pPr>
+              <w:spacing w:after="0" w:line="240" w:lineRule="auto"/>
+              <w:rPr>
+                <w:rFonts w:ascii="Calibri" w:eastAsia="Times New Roman" w:hAnsi="Calibri" w:cs="Times New Roman"/>
+                <w:color w:val="000000"/>
+                <w:sz w:val="20"/>
+                <w:szCs w:val="20"/>
+                <w:lang w:eastAsia="es-ES"/>
+              </w:rPr>
+            </w:pPr>
+            <w:r>
+              <w:rPr>
+                <w:rFonts w:ascii="Calibri" w:eastAsia="Times New Roman" w:hAnsi="Calibri" w:cs="Times New Roman"/>
+                <w:color w:val="000000"/>
+                <w:sz w:val="20"/>
+                <w:szCs w:val="20"/>
+                <w:lang w:eastAsia="es-ES"/>
+              </w:rPr>
+              <w:t>Proyectos</w:t>
+            </w:r>
+          </w:p>
+        </w:tc>
+        <w:tc>
+          <w:tcPr>
+            <w:tcW w:w="3971" w:type="pct"/>
+            <w:tcBorders>
+              <w:top w:val="single" w:sz="4" w:space="0" w:color="auto"/>
+              <w:left w:val="nil"/>
+              <w:bottom w:val="single" w:sz="4" w:space="0" w:color="auto"/>
+              <w:right w:val="single" w:sz="4" w:space="0" w:color="auto"/>
+            </w:tcBorders>
+            <w:shd w:val="clear" w:color="000000" w:fill="FFFFFF"/>
+            <w:hideMark/>
+          </w:tcPr>
+          <w:p>
+            <w:pPr>
+              <w:spacing w:after="0" w:line="240" w:lineRule="auto"/>
+              <w:rPr>
+                <w:rFonts w:ascii="Calibri" w:eastAsia="Times New Roman" w:hAnsi="Calibri" w:cs="Times New Roman"/>
+                <w:color w:val="000000"/>
+                <w:sz w:val="20"/>
+                <w:szCs w:val="20"/>
+                <w:lang w:eastAsia="es-ES"/>
+              </w:rPr>
+            </w:pPr>
+            <w:r>
+              <w:rPr>
+                <w:rFonts w:ascii="Calibri" w:eastAsia="Times New Roman" w:hAnsi="Calibri" w:cs="Times New Roman"/>
+                <w:color w:val="000000"/>
+                <w:sz w:val="20"/>
+                <w:szCs w:val="20"/>
+                <w:lang w:eastAsia="es-ES"/>
+              </w:rPr>
+              <w:t xml:space="preserve">Modificar </w:t>
+            </w:r>
+            <w:r>
+              <w:rPr>
+                <w:rFonts w:ascii="Calibri" w:eastAsia="Times New Roman" w:hAnsi="Calibri" w:cs="Times New Roman"/>
+                <w:color w:val="000000"/>
+                <w:sz w:val="20"/>
+                <w:szCs w:val="20"/>
+                <w:lang w:eastAsia="es-ES"/>
+              </w:rPr>
+              <w:t xml:space="preserve">documento de </w:t>
+            </w:r>
+            <w:r>
+              <w:rPr>
+                <w:rFonts w:ascii="Calibri" w:eastAsia="Times New Roman" w:hAnsi="Calibri" w:cs="Times New Roman"/>
+                <w:color w:val="000000"/>
+                <w:sz w:val="20"/>
+                <w:szCs w:val="20"/>
+                <w:lang w:eastAsia="es-ES"/>
+              </w:rPr>
+              <w:t>solicitud de tarea</w:t>
             </w:r>
           </w:p>
         </w:tc>
@@ -9343,7 +9463,7 @@
                 <w:color w:val="000000"/>
                 <w:sz w:val="20"/>
                 <w:szCs w:val="20"/>
-                <w:lang w:val="es-ES" w:eastAsia="es-ES"/>
+                <w:lang w:eastAsia="es-ES"/>
               </w:rPr>
             </w:pPr>
             <w:r>
@@ -9378,18 +9498,18 @@
                 <w:color w:val="000000"/>
                 <w:sz w:val="20"/>
                 <w:szCs w:val="20"/>
-                <w:lang w:val="es-ES" w:eastAsia="es-ES"/>
-              </w:rPr>
-            </w:pPr>
-            <w:r>
-              <w:rPr>
-                <w:rFonts w:ascii="Calibri" w:eastAsia="Times New Roman" w:hAnsi="Calibri" w:cs="Times New Roman"/>
-                <w:color w:val="000000"/>
-                <w:sz w:val="20"/>
-                <w:szCs w:val="20"/>
                 <w:lang w:eastAsia="es-ES"/>
               </w:rPr>
-              <w:t>Registrar devolución material entregado por cliente no usado</w:t>
+            </w:pPr>
+            <w:r>
+              <w:rPr>
+                <w:rFonts w:ascii="Calibri" w:eastAsia="Times New Roman" w:hAnsi="Calibri" w:cs="Times New Roman"/>
+                <w:color w:val="000000"/>
+                <w:sz w:val="20"/>
+                <w:szCs w:val="20"/>
+                <w:lang w:eastAsia="es-ES"/>
+              </w:rPr>
+              <w:t>Actualizar progreso tarea</w:t>
             </w:r>
           </w:p>
         </w:tc>
@@ -9418,7 +9538,7 @@
                 <w:color w:val="000000"/>
                 <w:sz w:val="20"/>
                 <w:szCs w:val="20"/>
-                <w:lang w:val="es-ES" w:eastAsia="es-ES"/>
+                <w:lang w:eastAsia="es-ES"/>
               </w:rPr>
             </w:pPr>
             <w:r>
@@ -9453,18 +9573,168 @@
                 <w:color w:val="000000"/>
                 <w:sz w:val="20"/>
                 <w:szCs w:val="20"/>
-                <w:lang w:val="es-ES" w:eastAsia="es-ES"/>
-              </w:rPr>
-            </w:pPr>
-            <w:r>
-              <w:rPr>
-                <w:rFonts w:ascii="Calibri" w:eastAsia="Times New Roman" w:hAnsi="Calibri" w:cs="Times New Roman"/>
-                <w:color w:val="000000"/>
-                <w:sz w:val="20"/>
-                <w:szCs w:val="20"/>
                 <w:lang w:eastAsia="es-ES"/>
               </w:rPr>
-              <w:t>Modificar Solicitud de Tarea</w:t>
+            </w:pPr>
+            <w:r>
+              <w:rPr>
+                <w:rFonts w:ascii="Calibri" w:eastAsia="Times New Roman" w:hAnsi="Calibri" w:cs="Times New Roman"/>
+                <w:color w:val="000000"/>
+                <w:sz w:val="20"/>
+                <w:szCs w:val="20"/>
+                <w:lang w:eastAsia="es-ES"/>
+              </w:rPr>
+              <w:t>Actualizar progreso tarea por móvil</w:t>
+            </w:r>
+          </w:p>
+        </w:tc>
+      </w:tr>
+      <w:tr>
+        <w:trPr>
+          <w:trHeight w:val="340"/>
+        </w:trPr>
+        <w:tc>
+          <w:tcPr>
+            <w:tcW w:w="1029" w:type="pct"/>
+            <w:tcBorders>
+              <w:top w:val="nil"/>
+              <w:left w:val="single" w:sz="4" w:space="0" w:color="auto"/>
+              <w:bottom w:val="single" w:sz="4" w:space="0" w:color="auto"/>
+              <w:right w:val="single" w:sz="4" w:space="0" w:color="auto"/>
+            </w:tcBorders>
+            <w:shd w:val="clear" w:color="000000" w:fill="FFFFFF"/>
+            <w:hideMark/>
+          </w:tcPr>
+          <w:p>
+            <w:pPr>
+              <w:spacing w:after="0" w:line="240" w:lineRule="auto"/>
+              <w:rPr>
+                <w:rFonts w:ascii="Calibri" w:eastAsia="Times New Roman" w:hAnsi="Calibri" w:cs="Times New Roman"/>
+                <w:color w:val="000000"/>
+                <w:sz w:val="20"/>
+                <w:szCs w:val="20"/>
+                <w:lang w:eastAsia="es-ES"/>
+              </w:rPr>
+            </w:pPr>
+            <w:r>
+              <w:rPr>
+                <w:rFonts w:ascii="Calibri" w:eastAsia="Times New Roman" w:hAnsi="Calibri" w:cs="Times New Roman"/>
+                <w:color w:val="000000"/>
+                <w:sz w:val="20"/>
+                <w:szCs w:val="20"/>
+                <w:lang w:eastAsia="es-ES"/>
+              </w:rPr>
+              <w:t>Proyectos</w:t>
+            </w:r>
+          </w:p>
+        </w:tc>
+        <w:tc>
+          <w:tcPr>
+            <w:tcW w:w="3971" w:type="pct"/>
+            <w:tcBorders>
+              <w:top w:val="nil"/>
+              <w:left w:val="nil"/>
+              <w:bottom w:val="single" w:sz="4" w:space="0" w:color="auto"/>
+              <w:right w:val="single" w:sz="4" w:space="0" w:color="auto"/>
+            </w:tcBorders>
+            <w:shd w:val="clear" w:color="000000" w:fill="FFFFFF"/>
+            <w:hideMark/>
+          </w:tcPr>
+          <w:p>
+            <w:pPr>
+              <w:spacing w:after="0" w:line="240" w:lineRule="auto"/>
+              <w:rPr>
+                <w:rFonts w:ascii="Calibri" w:eastAsia="Times New Roman" w:hAnsi="Calibri" w:cs="Times New Roman"/>
+                <w:color w:val="000000"/>
+                <w:sz w:val="20"/>
+                <w:szCs w:val="20"/>
+                <w:lang w:eastAsia="es-ES"/>
+              </w:rPr>
+            </w:pPr>
+            <w:r>
+              <w:rPr>
+                <w:rFonts w:ascii="Calibri" w:eastAsia="Times New Roman" w:hAnsi="Calibri" w:cs="Times New Roman"/>
+                <w:color w:val="000000"/>
+                <w:sz w:val="20"/>
+                <w:szCs w:val="20"/>
+                <w:lang w:eastAsia="es-ES"/>
+              </w:rPr>
+              <w:t>Registrar material entregado por el cliente</w:t>
+            </w:r>
+          </w:p>
+        </w:tc>
+      </w:tr>
+      <w:tr>
+        <w:trPr>
+          <w:trHeight w:val="340"/>
+        </w:trPr>
+        <w:tc>
+          <w:tcPr>
+            <w:tcW w:w="1029" w:type="pct"/>
+            <w:tcBorders>
+              <w:top w:val="nil"/>
+              <w:left w:val="single" w:sz="4" w:space="0" w:color="auto"/>
+              <w:bottom w:val="single" w:sz="4" w:space="0" w:color="auto"/>
+              <w:right w:val="single" w:sz="4" w:space="0" w:color="auto"/>
+            </w:tcBorders>
+            <w:shd w:val="clear" w:color="000000" w:fill="FFFFFF"/>
+            <w:hideMark/>
+          </w:tcPr>
+          <w:p>
+            <w:pPr>
+              <w:spacing w:after="0" w:line="240" w:lineRule="auto"/>
+              <w:rPr>
+                <w:rFonts w:ascii="Calibri" w:eastAsia="Times New Roman" w:hAnsi="Calibri" w:cs="Times New Roman"/>
+                <w:color w:val="000000"/>
+                <w:sz w:val="20"/>
+                <w:szCs w:val="20"/>
+                <w:lang w:eastAsia="es-ES"/>
+              </w:rPr>
+            </w:pPr>
+            <w:r>
+              <w:rPr>
+                <w:rFonts w:ascii="Calibri" w:eastAsia="Times New Roman" w:hAnsi="Calibri" w:cs="Times New Roman"/>
+                <w:color w:val="000000"/>
+                <w:sz w:val="20"/>
+                <w:szCs w:val="20"/>
+                <w:lang w:eastAsia="es-ES"/>
+              </w:rPr>
+              <w:t>Proyectos</w:t>
+            </w:r>
+          </w:p>
+        </w:tc>
+        <w:tc>
+          <w:tcPr>
+            <w:tcW w:w="3971" w:type="pct"/>
+            <w:tcBorders>
+              <w:top w:val="nil"/>
+              <w:left w:val="nil"/>
+              <w:bottom w:val="single" w:sz="4" w:space="0" w:color="auto"/>
+              <w:right w:val="single" w:sz="4" w:space="0" w:color="auto"/>
+            </w:tcBorders>
+            <w:shd w:val="clear" w:color="000000" w:fill="FFFFFF"/>
+            <w:hideMark/>
+          </w:tcPr>
+          <w:p>
+            <w:pPr>
+              <w:spacing w:after="0" w:line="240" w:lineRule="auto"/>
+              <w:rPr>
+                <w:rFonts w:ascii="Calibri" w:eastAsia="Times New Roman" w:hAnsi="Calibri" w:cs="Times New Roman"/>
+                <w:color w:val="000000"/>
+                <w:sz w:val="20"/>
+                <w:szCs w:val="20"/>
+                <w:lang w:eastAsia="es-ES"/>
+              </w:rPr>
+            </w:pPr>
+            <w:r>
+              <w:rPr>
+                <w:rFonts w:ascii="Calibri" w:eastAsia="Times New Roman" w:hAnsi="Calibri" w:cs="Times New Roman"/>
+                <w:color w:val="000000"/>
+                <w:sz w:val="20"/>
+                <w:szCs w:val="20"/>
+                <w:lang w:eastAsia="es-ES"/>
+              </w:rPr>
+              <w:t>Cerrar Proyecto</w:t>
             </w:r>
           </w:p>
         </w:tc>
@@ -9539,7 +9809,7 @@
                 <w:szCs w:val="20"/>
                 <w:lang w:eastAsia="es-ES"/>
               </w:rPr>
-              <w:t>Actualizar estado documentos de proyecto</w:t>
+              <w:t>Eliminar Solicitud de Tarea</w:t>
             </w:r>
           </w:p>
         </w:tc>
@@ -9614,7 +9884,7 @@
                 <w:szCs w:val="20"/>
                 <w:lang w:eastAsia="es-ES"/>
               </w:rPr>
-              <w:t>Actualizar progreso tarea</w:t>
+              <w:t>Registrar orden de compra a solicitud de tarea.</w:t>
             </w:r>
           </w:p>
         </w:tc>
@@ -9678,10 +9948,41 @@
                 <w:color w:val="000000"/>
                 <w:sz w:val="20"/>
                 <w:szCs w:val="20"/>
+                <w:lang w:val="es-ES" w:eastAsia="es-ES"/>
+              </w:rPr>
+            </w:pPr>
+            <w:r>
+              <w:rPr>
+                <w:rFonts w:ascii="Calibri" w:eastAsia="Times New Roman" w:hAnsi="Calibri" w:cs="Times New Roman"/>
+                <w:color w:val="000000"/>
+                <w:sz w:val="20"/>
+                <w:szCs w:val="20"/>
                 <w:lang w:eastAsia="es-ES"/>
               </w:rPr>
-            </w:pPr>
-            <w:r>
+              <w:t>Modificar orden de compra de solicitud de tarea.</w:t>
+            </w:r>
+          </w:p>
+        </w:tc>
+      </w:tr>
+      <w:tr>
+        <w:trPr>
+          <w:trHeight w:val="340"/>
+        </w:trPr>
+        <w:tc>
+          <w:tcPr>
+            <w:tcW w:w="1029" w:type="pct"/>
+            <w:tcBorders>
+              <w:top w:val="single" w:sz="4" w:space="0" w:color="auto"/>
+              <w:left w:val="single" w:sz="4" w:space="0" w:color="auto"/>
+              <w:bottom w:val="single" w:sz="4" w:space="0" w:color="auto"/>
+              <w:right w:val="single" w:sz="4" w:space="0" w:color="auto"/>
+            </w:tcBorders>
+            <w:shd w:val="clear" w:color="000000" w:fill="FFFFFF"/>
+            <w:hideMark/>
+          </w:tcPr>
+          <w:p>
+            <w:pPr>
+              <w:spacing w:after="0" w:line="240" w:lineRule="auto"/>
               <w:rPr>
                 <w:rFonts w:ascii="Calibri" w:eastAsia="Times New Roman" w:hAnsi="Calibri" w:cs="Times New Roman"/>
                 <w:color w:val="000000"/>
@@ -9689,7 +9990,51 @@
                 <w:szCs w:val="20"/>
                 <w:lang w:eastAsia="es-ES"/>
               </w:rPr>
-              <w:t>Actualizar progreso tarea por móvil</w:t>
+            </w:pPr>
+            <w:r>
+              <w:rPr>
+                <w:rFonts w:ascii="Calibri" w:eastAsia="Times New Roman" w:hAnsi="Calibri" w:cs="Times New Roman"/>
+                <w:color w:val="000000"/>
+                <w:sz w:val="20"/>
+                <w:szCs w:val="20"/>
+                <w:lang w:eastAsia="es-ES"/>
+              </w:rPr>
+              <w:t>Reportes</w:t>
+            </w:r>
+          </w:p>
+        </w:tc>
+        <w:tc>
+          <w:tcPr>
+            <w:tcW w:w="3971" w:type="pct"/>
+            <w:tcBorders>
+              <w:top w:val="single" w:sz="4" w:space="0" w:color="auto"/>
+              <w:left w:val="nil"/>
+              <w:bottom w:val="single" w:sz="4" w:space="0" w:color="auto"/>
+              <w:right w:val="single" w:sz="4" w:space="0" w:color="auto"/>
+            </w:tcBorders>
+            <w:shd w:val="clear" w:color="000000" w:fill="FFFFFF"/>
+            <w:hideMark/>
+          </w:tcPr>
+          <w:p>
+            <w:pPr>
+              <w:spacing w:after="0" w:line="240" w:lineRule="auto"/>
+              <w:rPr>
+                <w:rFonts w:ascii="Calibri" w:eastAsia="Times New Roman" w:hAnsi="Calibri" w:cs="Times New Roman"/>
+                <w:color w:val="000000"/>
+                <w:sz w:val="20"/>
+                <w:szCs w:val="20"/>
+                <w:lang w:eastAsia="es-ES"/>
+              </w:rPr>
+            </w:pPr>
+            <w:r>
+              <w:rPr>
+                <w:rFonts w:ascii="Calibri" w:eastAsia="Times New Roman" w:hAnsi="Calibri" w:cs="Times New Roman"/>
+                <w:color w:val="000000"/>
+                <w:sz w:val="20"/>
+                <w:szCs w:val="20"/>
+                <w:lang w:eastAsia="es-ES"/>
+              </w:rPr>
+              <w:t>Generar reporte de proyecto por filtros</w:t>
             </w:r>
           </w:p>
         </w:tc>
@@ -9729,7 +10074,7 @@
                 <w:szCs w:val="20"/>
                 <w:lang w:eastAsia="es-ES"/>
               </w:rPr>
-              <w:t>Proyectos</w:t>
+              <w:t>Reportes</w:t>
             </w:r>
           </w:p>
         </w:tc>
@@ -9764,7 +10109,7 @@
                 <w:szCs w:val="20"/>
                 <w:lang w:eastAsia="es-ES"/>
               </w:rPr>
-              <w:t>Registrar material entregado por el cliente</w:t>
+              <w:t>Generar reporte de solicitudes de trabajo por filtros</w:t>
             </w:r>
           </w:p>
         </w:tc>
@@ -9804,7 +10149,7 @@
                 <w:szCs w:val="20"/>
                 <w:lang w:eastAsia="es-ES"/>
               </w:rPr>
-              <w:t>Proyectos</w:t>
+              <w:t>Reportes</w:t>
             </w:r>
           </w:p>
         </w:tc>
@@ -9839,7 +10184,743 @@
                 <w:szCs w:val="20"/>
                 <w:lang w:eastAsia="es-ES"/>
               </w:rPr>
-              <w:t>Cerrar Proyecto</w:t>
+              <w:t>Generar reporte de tareas por filtros</w:t>
+            </w:r>
+          </w:p>
+        </w:tc>
+      </w:tr>
+      <w:tr>
+        <w:trPr>
+          <w:trHeight w:val="340"/>
+        </w:trPr>
+        <w:tc>
+          <w:tcPr>
+            <w:tcW w:w="1029" w:type="pct"/>
+            <w:tcBorders>
+              <w:top w:val="nil"/>
+              <w:left w:val="single" w:sz="4" w:space="0" w:color="auto"/>
+              <w:bottom w:val="single" w:sz="4" w:space="0" w:color="auto"/>
+              <w:right w:val="single" w:sz="4" w:space="0" w:color="auto"/>
+            </w:tcBorders>
+            <w:shd w:val="clear" w:color="000000" w:fill="FFFFFF"/>
+            <w:hideMark/>
+          </w:tcPr>
+          <w:p>
+            <w:pPr>
+              <w:spacing w:after="0" w:line="240" w:lineRule="auto"/>
+              <w:rPr>
+                <w:rFonts w:ascii="Calibri" w:eastAsia="Times New Roman" w:hAnsi="Calibri" w:cs="Times New Roman"/>
+                <w:color w:val="000000"/>
+                <w:sz w:val="20"/>
+                <w:szCs w:val="20"/>
+                <w:lang w:eastAsia="es-ES"/>
+              </w:rPr>
+            </w:pPr>
+            <w:r>
+              <w:rPr>
+                <w:rFonts w:ascii="Calibri" w:eastAsia="Times New Roman" w:hAnsi="Calibri" w:cs="Times New Roman"/>
+                <w:color w:val="000000"/>
+                <w:sz w:val="20"/>
+                <w:szCs w:val="20"/>
+                <w:lang w:eastAsia="es-ES"/>
+              </w:rPr>
+              <w:t>Reportes</w:t>
+            </w:r>
+          </w:p>
+        </w:tc>
+        <w:tc>
+          <w:tcPr>
+            <w:tcW w:w="3971" w:type="pct"/>
+            <w:tcBorders>
+              <w:top w:val="nil"/>
+              <w:left w:val="nil"/>
+              <w:bottom w:val="single" w:sz="4" w:space="0" w:color="auto"/>
+              <w:right w:val="single" w:sz="4" w:space="0" w:color="auto"/>
+            </w:tcBorders>
+            <w:shd w:val="clear" w:color="000000" w:fill="FFFFFF"/>
+            <w:hideMark/>
+          </w:tcPr>
+          <w:p>
+            <w:pPr>
+              <w:spacing w:after="0" w:line="240" w:lineRule="auto"/>
+              <w:rPr>
+                <w:rFonts w:ascii="Calibri" w:eastAsia="Times New Roman" w:hAnsi="Calibri" w:cs="Times New Roman"/>
+                <w:color w:val="000000"/>
+                <w:sz w:val="20"/>
+                <w:szCs w:val="20"/>
+                <w:lang w:eastAsia="es-ES"/>
+              </w:rPr>
+            </w:pPr>
+            <w:r>
+              <w:rPr>
+                <w:rFonts w:ascii="Calibri" w:eastAsia="Times New Roman" w:hAnsi="Calibri" w:cs="Times New Roman"/>
+                <w:color w:val="000000"/>
+                <w:sz w:val="20"/>
+                <w:szCs w:val="20"/>
+                <w:lang w:eastAsia="es-ES"/>
+              </w:rPr>
+              <w:t>Generar reporte de acontecimientos por filtros</w:t>
+            </w:r>
+          </w:p>
+        </w:tc>
+      </w:tr>
+      <w:tr>
+        <w:trPr>
+          <w:trHeight w:val="340"/>
+        </w:trPr>
+        <w:tc>
+          <w:tcPr>
+            <w:tcW w:w="1029" w:type="pct"/>
+            <w:tcBorders>
+              <w:top w:val="nil"/>
+              <w:left w:val="single" w:sz="4" w:space="0" w:color="auto"/>
+              <w:bottom w:val="single" w:sz="4" w:space="0" w:color="auto"/>
+              <w:right w:val="single" w:sz="4" w:space="0" w:color="auto"/>
+            </w:tcBorders>
+            <w:shd w:val="clear" w:color="000000" w:fill="FFFFFF"/>
+            <w:hideMark/>
+          </w:tcPr>
+          <w:p>
+            <w:pPr>
+              <w:spacing w:after="0" w:line="240" w:lineRule="auto"/>
+              <w:rPr>
+                <w:rFonts w:ascii="Calibri" w:eastAsia="Times New Roman" w:hAnsi="Calibri" w:cs="Times New Roman"/>
+                <w:color w:val="000000"/>
+                <w:sz w:val="20"/>
+                <w:szCs w:val="20"/>
+                <w:lang w:eastAsia="es-ES"/>
+              </w:rPr>
+            </w:pPr>
+            <w:r>
+              <w:rPr>
+                <w:rFonts w:ascii="Calibri" w:eastAsia="Times New Roman" w:hAnsi="Calibri" w:cs="Times New Roman"/>
+                <w:color w:val="000000"/>
+                <w:sz w:val="20"/>
+                <w:szCs w:val="20"/>
+                <w:lang w:eastAsia="es-ES"/>
+              </w:rPr>
+              <w:t>Reportes</w:t>
+            </w:r>
+          </w:p>
+        </w:tc>
+        <w:tc>
+          <w:tcPr>
+            <w:tcW w:w="3971" w:type="pct"/>
+            <w:tcBorders>
+              <w:top w:val="nil"/>
+              <w:left w:val="nil"/>
+              <w:bottom w:val="single" w:sz="4" w:space="0" w:color="auto"/>
+              <w:right w:val="single" w:sz="4" w:space="0" w:color="auto"/>
+            </w:tcBorders>
+            <w:shd w:val="clear" w:color="000000" w:fill="FFFFFF"/>
+            <w:hideMark/>
+          </w:tcPr>
+          <w:p>
+            <w:pPr>
+              <w:spacing w:after="0" w:line="240" w:lineRule="auto"/>
+              <w:rPr>
+                <w:rFonts w:ascii="Calibri" w:eastAsia="Times New Roman" w:hAnsi="Calibri" w:cs="Times New Roman"/>
+                <w:color w:val="000000"/>
+                <w:sz w:val="20"/>
+                <w:szCs w:val="20"/>
+                <w:lang w:eastAsia="es-ES"/>
+              </w:rPr>
+            </w:pPr>
+            <w:r>
+              <w:rPr>
+                <w:rFonts w:ascii="Calibri" w:eastAsia="Times New Roman" w:hAnsi="Calibri" w:cs="Times New Roman"/>
+                <w:color w:val="000000"/>
+                <w:sz w:val="20"/>
+                <w:szCs w:val="20"/>
+                <w:lang w:eastAsia="es-ES"/>
+              </w:rPr>
+              <w:t>Generar reporte de materiales de clientes por filtros</w:t>
+            </w:r>
+          </w:p>
+        </w:tc>
+      </w:tr>
+      <w:tr>
+        <w:trPr>
+          <w:trHeight w:val="340"/>
+        </w:trPr>
+        <w:tc>
+          <w:tcPr>
+            <w:tcW w:w="1029" w:type="pct"/>
+            <w:tcBorders>
+              <w:top w:val="nil"/>
+              <w:left w:val="single" w:sz="4" w:space="0" w:color="auto"/>
+              <w:bottom w:val="single" w:sz="4" w:space="0" w:color="auto"/>
+              <w:right w:val="single" w:sz="4" w:space="0" w:color="auto"/>
+            </w:tcBorders>
+            <w:shd w:val="clear" w:color="000000" w:fill="FFFFFF"/>
+            <w:hideMark/>
+          </w:tcPr>
+          <w:p>
+            <w:pPr>
+              <w:spacing w:after="0" w:line="240" w:lineRule="auto"/>
+              <w:rPr>
+                <w:rFonts w:ascii="Calibri" w:eastAsia="Times New Roman" w:hAnsi="Calibri" w:cs="Times New Roman"/>
+                <w:color w:val="000000"/>
+                <w:sz w:val="20"/>
+                <w:szCs w:val="20"/>
+                <w:lang w:eastAsia="es-ES"/>
+              </w:rPr>
+            </w:pPr>
+            <w:r>
+              <w:rPr>
+                <w:rFonts w:ascii="Calibri" w:eastAsia="Times New Roman" w:hAnsi="Calibri" w:cs="Times New Roman"/>
+                <w:color w:val="000000"/>
+                <w:sz w:val="20"/>
+                <w:szCs w:val="20"/>
+                <w:lang w:eastAsia="es-ES"/>
+              </w:rPr>
+              <w:lastRenderedPageBreak/>
+              <w:t>Reportes</w:t>
+            </w:r>
+          </w:p>
+        </w:tc>
+        <w:tc>
+          <w:tcPr>
+            <w:tcW w:w="3971" w:type="pct"/>
+            <w:tcBorders>
+              <w:top w:val="nil"/>
+              <w:left w:val="nil"/>
+              <w:bottom w:val="single" w:sz="4" w:space="0" w:color="auto"/>
+              <w:right w:val="single" w:sz="4" w:space="0" w:color="auto"/>
+            </w:tcBorders>
+            <w:shd w:val="clear" w:color="000000" w:fill="FFFFFF"/>
+            <w:hideMark/>
+          </w:tcPr>
+          <w:p>
+            <w:pPr>
+              <w:spacing w:after="0" w:line="240" w:lineRule="auto"/>
+              <w:rPr>
+                <w:rFonts w:ascii="Calibri" w:eastAsia="Times New Roman" w:hAnsi="Calibri" w:cs="Times New Roman"/>
+                <w:color w:val="000000"/>
+                <w:sz w:val="20"/>
+                <w:szCs w:val="20"/>
+                <w:lang w:eastAsia="es-ES"/>
+              </w:rPr>
+            </w:pPr>
+            <w:r>
+              <w:rPr>
+                <w:rFonts w:ascii="Calibri" w:eastAsia="Times New Roman" w:hAnsi="Calibri" w:cs="Times New Roman"/>
+                <w:color w:val="000000"/>
+                <w:sz w:val="20"/>
+                <w:szCs w:val="20"/>
+                <w:lang w:eastAsia="es-ES"/>
+              </w:rPr>
+              <w:t>Generar reporte de equipos de clientes por filtros</w:t>
+            </w:r>
+          </w:p>
+        </w:tc>
+      </w:tr>
+      <w:tr>
+        <w:trPr>
+          <w:trHeight w:val="340"/>
+        </w:trPr>
+        <w:tc>
+          <w:tcPr>
+            <w:tcW w:w="1029" w:type="pct"/>
+            <w:tcBorders>
+              <w:top w:val="nil"/>
+              <w:left w:val="single" w:sz="4" w:space="0" w:color="auto"/>
+              <w:bottom w:val="single" w:sz="4" w:space="0" w:color="auto"/>
+              <w:right w:val="single" w:sz="4" w:space="0" w:color="auto"/>
+            </w:tcBorders>
+            <w:shd w:val="clear" w:color="000000" w:fill="FFFFFF"/>
+            <w:hideMark/>
+          </w:tcPr>
+          <w:p>
+            <w:pPr>
+              <w:spacing w:after="0" w:line="240" w:lineRule="auto"/>
+              <w:rPr>
+                <w:rFonts w:ascii="Calibri" w:eastAsia="Times New Roman" w:hAnsi="Calibri" w:cs="Times New Roman"/>
+                <w:color w:val="000000"/>
+                <w:sz w:val="20"/>
+                <w:szCs w:val="20"/>
+                <w:lang w:eastAsia="es-ES"/>
+              </w:rPr>
+            </w:pPr>
+            <w:r>
+              <w:rPr>
+                <w:rFonts w:ascii="Calibri" w:eastAsia="Times New Roman" w:hAnsi="Calibri" w:cs="Times New Roman"/>
+                <w:color w:val="000000"/>
+                <w:sz w:val="20"/>
+                <w:szCs w:val="20"/>
+                <w:lang w:eastAsia="es-ES"/>
+              </w:rPr>
+              <w:t>Reportes</w:t>
+            </w:r>
+          </w:p>
+        </w:tc>
+        <w:tc>
+          <w:tcPr>
+            <w:tcW w:w="3971" w:type="pct"/>
+            <w:tcBorders>
+              <w:top w:val="nil"/>
+              <w:left w:val="nil"/>
+              <w:bottom w:val="single" w:sz="4" w:space="0" w:color="auto"/>
+              <w:right w:val="single" w:sz="4" w:space="0" w:color="auto"/>
+            </w:tcBorders>
+            <w:shd w:val="clear" w:color="000000" w:fill="FFFFFF"/>
+            <w:hideMark/>
+          </w:tcPr>
+          <w:p>
+            <w:pPr>
+              <w:spacing w:after="0" w:line="240" w:lineRule="auto"/>
+              <w:rPr>
+                <w:rFonts w:ascii="Calibri" w:eastAsia="Times New Roman" w:hAnsi="Calibri" w:cs="Times New Roman"/>
+                <w:color w:val="000000"/>
+                <w:sz w:val="20"/>
+                <w:szCs w:val="20"/>
+                <w:lang w:val="es-ES" w:eastAsia="es-ES"/>
+              </w:rPr>
+            </w:pPr>
+            <w:r>
+              <w:rPr>
+                <w:rFonts w:ascii="Calibri" w:eastAsia="Times New Roman" w:hAnsi="Calibri" w:cs="Times New Roman"/>
+                <w:color w:val="000000"/>
+                <w:sz w:val="20"/>
+                <w:szCs w:val="20"/>
+                <w:lang w:eastAsia="es-ES"/>
+              </w:rPr>
+              <w:t>Generar reporte de proyectos por estado de PO.</w:t>
+            </w:r>
+          </w:p>
+        </w:tc>
+      </w:tr>
+      <w:tr>
+        <w:trPr>
+          <w:trHeight w:val="340"/>
+        </w:trPr>
+        <w:tc>
+          <w:tcPr>
+            <w:tcW w:w="1029" w:type="pct"/>
+            <w:tcBorders>
+              <w:top w:val="nil"/>
+              <w:left w:val="single" w:sz="4" w:space="0" w:color="auto"/>
+              <w:bottom w:val="single" w:sz="4" w:space="0" w:color="auto"/>
+              <w:right w:val="single" w:sz="4" w:space="0" w:color="auto"/>
+            </w:tcBorders>
+            <w:shd w:val="clear" w:color="000000" w:fill="FFFFFF"/>
+            <w:hideMark/>
+          </w:tcPr>
+          <w:p>
+            <w:pPr>
+              <w:spacing w:after="0" w:line="240" w:lineRule="auto"/>
+              <w:rPr>
+                <w:rFonts w:ascii="Calibri" w:eastAsia="Times New Roman" w:hAnsi="Calibri" w:cs="Times New Roman"/>
+                <w:color w:val="000000"/>
+                <w:sz w:val="20"/>
+                <w:szCs w:val="20"/>
+                <w:lang w:val="es-ES" w:eastAsia="es-ES"/>
+              </w:rPr>
+            </w:pPr>
+            <w:r>
+              <w:rPr>
+                <w:rFonts w:ascii="Calibri" w:eastAsia="Times New Roman" w:hAnsi="Calibri" w:cs="Times New Roman"/>
+                <w:color w:val="000000"/>
+                <w:sz w:val="20"/>
+                <w:szCs w:val="20"/>
+                <w:lang w:eastAsia="es-ES"/>
+              </w:rPr>
+              <w:t>Administración</w:t>
+            </w:r>
+          </w:p>
+        </w:tc>
+        <w:tc>
+          <w:tcPr>
+            <w:tcW w:w="3971" w:type="pct"/>
+            <w:tcBorders>
+              <w:top w:val="nil"/>
+              <w:left w:val="nil"/>
+              <w:bottom w:val="single" w:sz="4" w:space="0" w:color="auto"/>
+              <w:right w:val="single" w:sz="4" w:space="0" w:color="auto"/>
+            </w:tcBorders>
+            <w:shd w:val="clear" w:color="000000" w:fill="FFFFFF"/>
+            <w:hideMark/>
+          </w:tcPr>
+          <w:p>
+            <w:pPr>
+              <w:spacing w:after="0" w:line="240" w:lineRule="auto"/>
+              <w:rPr>
+                <w:rFonts w:ascii="Calibri" w:eastAsia="Times New Roman" w:hAnsi="Calibri" w:cs="Times New Roman"/>
+                <w:color w:val="000000"/>
+                <w:sz w:val="20"/>
+                <w:szCs w:val="20"/>
+                <w:lang w:val="es-ES" w:eastAsia="es-ES"/>
+              </w:rPr>
+            </w:pPr>
+            <w:r>
+              <w:rPr>
+                <w:rFonts w:ascii="Calibri" w:eastAsia="Times New Roman" w:hAnsi="Calibri" w:cs="Times New Roman"/>
+                <w:color w:val="000000"/>
+                <w:sz w:val="20"/>
+                <w:szCs w:val="20"/>
+                <w:lang w:eastAsia="es-ES"/>
+              </w:rPr>
+              <w:t>Aprobar solicitud viáticos</w:t>
+            </w:r>
+          </w:p>
+        </w:tc>
+      </w:tr>
+      <w:tr>
+        <w:trPr>
+          <w:trHeight w:val="340"/>
+        </w:trPr>
+        <w:tc>
+          <w:tcPr>
+            <w:tcW w:w="1029" w:type="pct"/>
+            <w:tcBorders>
+              <w:top w:val="nil"/>
+              <w:left w:val="single" w:sz="4" w:space="0" w:color="auto"/>
+              <w:bottom w:val="single" w:sz="4" w:space="0" w:color="auto"/>
+              <w:right w:val="single" w:sz="4" w:space="0" w:color="auto"/>
+            </w:tcBorders>
+            <w:shd w:val="clear" w:color="000000" w:fill="FFFFFF"/>
+            <w:hideMark/>
+          </w:tcPr>
+          <w:p>
+            <w:pPr>
+              <w:spacing w:after="0" w:line="240" w:lineRule="auto"/>
+              <w:rPr>
+                <w:rFonts w:ascii="Calibri" w:eastAsia="Times New Roman" w:hAnsi="Calibri" w:cs="Times New Roman"/>
+                <w:color w:val="000000"/>
+                <w:sz w:val="20"/>
+                <w:szCs w:val="20"/>
+                <w:lang w:val="es-ES" w:eastAsia="es-ES"/>
+              </w:rPr>
+            </w:pPr>
+            <w:r>
+              <w:rPr>
+                <w:rFonts w:ascii="Calibri" w:eastAsia="Times New Roman" w:hAnsi="Calibri" w:cs="Times New Roman"/>
+                <w:color w:val="000000"/>
+                <w:sz w:val="20"/>
+                <w:szCs w:val="20"/>
+                <w:lang w:eastAsia="es-ES"/>
+              </w:rPr>
+              <w:t>Administración</w:t>
+            </w:r>
+          </w:p>
+        </w:tc>
+        <w:tc>
+          <w:tcPr>
+            <w:tcW w:w="3971" w:type="pct"/>
+            <w:tcBorders>
+              <w:top w:val="nil"/>
+              <w:left w:val="nil"/>
+              <w:bottom w:val="single" w:sz="4" w:space="0" w:color="auto"/>
+              <w:right w:val="single" w:sz="4" w:space="0" w:color="auto"/>
+            </w:tcBorders>
+            <w:shd w:val="clear" w:color="000000" w:fill="FFFFFF"/>
+            <w:hideMark/>
+          </w:tcPr>
+          <w:p>
+            <w:pPr>
+              <w:spacing w:after="0" w:line="240" w:lineRule="auto"/>
+              <w:rPr>
+                <w:rFonts w:ascii="Calibri" w:eastAsia="Times New Roman" w:hAnsi="Calibri" w:cs="Times New Roman"/>
+                <w:color w:val="000000"/>
+                <w:sz w:val="20"/>
+                <w:szCs w:val="20"/>
+                <w:lang w:val="es-ES" w:eastAsia="es-ES"/>
+              </w:rPr>
+            </w:pPr>
+            <w:r>
+              <w:rPr>
+                <w:rFonts w:ascii="Calibri" w:eastAsia="Times New Roman" w:hAnsi="Calibri" w:cs="Times New Roman"/>
+                <w:color w:val="000000"/>
+                <w:sz w:val="20"/>
+                <w:szCs w:val="20"/>
+                <w:lang w:eastAsia="es-ES"/>
+              </w:rPr>
+              <w:t xml:space="preserve">Registrar cobro de </w:t>
+            </w:r>
+            <w:r>
+              <w:rPr>
+                <w:rFonts w:ascii="Calibri" w:eastAsia="Times New Roman" w:hAnsi="Calibri" w:cs="Times New Roman"/>
+                <w:color w:val="000000"/>
+                <w:sz w:val="20"/>
+                <w:szCs w:val="20"/>
+                <w:lang w:eastAsia="es-ES"/>
+              </w:rPr>
+              <w:t>solicitud de tarea</w:t>
+            </w:r>
+          </w:p>
+        </w:tc>
+      </w:tr>
+      <w:tr>
+        <w:trPr>
+          <w:trHeight w:val="340"/>
+        </w:trPr>
+        <w:tc>
+          <w:tcPr>
+            <w:tcW w:w="1029" w:type="pct"/>
+            <w:tcBorders>
+              <w:top w:val="nil"/>
+              <w:left w:val="single" w:sz="4" w:space="0" w:color="auto"/>
+              <w:bottom w:val="single" w:sz="4" w:space="0" w:color="auto"/>
+              <w:right w:val="single" w:sz="4" w:space="0" w:color="auto"/>
+            </w:tcBorders>
+            <w:shd w:val="clear" w:color="000000" w:fill="FFFFFF"/>
+            <w:hideMark/>
+          </w:tcPr>
+          <w:p>
+            <w:pPr>
+              <w:spacing w:after="0" w:line="240" w:lineRule="auto"/>
+              <w:rPr>
+                <w:rFonts w:ascii="Calibri" w:eastAsia="Times New Roman" w:hAnsi="Calibri" w:cs="Times New Roman"/>
+                <w:color w:val="000000"/>
+                <w:sz w:val="20"/>
+                <w:szCs w:val="20"/>
+                <w:lang w:val="es-ES" w:eastAsia="es-ES"/>
+              </w:rPr>
+            </w:pPr>
+            <w:r>
+              <w:rPr>
+                <w:rFonts w:ascii="Calibri" w:eastAsia="Times New Roman" w:hAnsi="Calibri" w:cs="Times New Roman"/>
+                <w:color w:val="000000"/>
+                <w:sz w:val="20"/>
+                <w:szCs w:val="20"/>
+                <w:lang w:eastAsia="es-ES"/>
+              </w:rPr>
+              <w:t>Administración</w:t>
+            </w:r>
+          </w:p>
+        </w:tc>
+        <w:tc>
+          <w:tcPr>
+            <w:tcW w:w="3971" w:type="pct"/>
+            <w:tcBorders>
+              <w:top w:val="nil"/>
+              <w:left w:val="nil"/>
+              <w:bottom w:val="single" w:sz="4" w:space="0" w:color="auto"/>
+              <w:right w:val="single" w:sz="4" w:space="0" w:color="auto"/>
+            </w:tcBorders>
+            <w:shd w:val="clear" w:color="000000" w:fill="FFFFFF"/>
+            <w:hideMark/>
+          </w:tcPr>
+          <w:p>
+            <w:pPr>
+              <w:spacing w:after="0" w:line="240" w:lineRule="auto"/>
+              <w:rPr>
+                <w:rFonts w:ascii="Calibri" w:eastAsia="Times New Roman" w:hAnsi="Calibri" w:cs="Times New Roman"/>
+                <w:color w:val="000000"/>
+                <w:sz w:val="20"/>
+                <w:szCs w:val="20"/>
+                <w:lang w:val="es-ES" w:eastAsia="es-ES"/>
+              </w:rPr>
+            </w:pPr>
+            <w:r>
+              <w:rPr>
+                <w:rFonts w:ascii="Calibri" w:eastAsia="Times New Roman" w:hAnsi="Calibri" w:cs="Times New Roman"/>
+                <w:color w:val="000000"/>
+                <w:sz w:val="20"/>
+                <w:szCs w:val="20"/>
+                <w:lang w:eastAsia="es-ES"/>
+              </w:rPr>
+              <w:t>Registrar pago a cuadrilla</w:t>
+            </w:r>
+          </w:p>
+        </w:tc>
+      </w:tr>
+      <w:tr>
+        <w:trPr>
+          <w:trHeight w:val="340"/>
+        </w:trPr>
+        <w:tc>
+          <w:tcPr>
+            <w:tcW w:w="1029" w:type="pct"/>
+            <w:tcBorders>
+              <w:top w:val="nil"/>
+              <w:left w:val="single" w:sz="4" w:space="0" w:color="auto"/>
+              <w:bottom w:val="single" w:sz="4" w:space="0" w:color="auto"/>
+              <w:right w:val="single" w:sz="4" w:space="0" w:color="auto"/>
+            </w:tcBorders>
+            <w:shd w:val="clear" w:color="000000" w:fill="FFFFFF"/>
+            <w:hideMark/>
+          </w:tcPr>
+          <w:p>
+            <w:pPr>
+              <w:spacing w:after="0" w:line="240" w:lineRule="auto"/>
+              <w:rPr>
+                <w:rFonts w:ascii="Calibri" w:eastAsia="Times New Roman" w:hAnsi="Calibri" w:cs="Times New Roman"/>
+                <w:color w:val="000000"/>
+                <w:sz w:val="20"/>
+                <w:szCs w:val="20"/>
+                <w:lang w:val="es-ES" w:eastAsia="es-ES"/>
+              </w:rPr>
+            </w:pPr>
+            <w:r>
+              <w:rPr>
+                <w:rFonts w:ascii="Calibri" w:eastAsia="Times New Roman" w:hAnsi="Calibri" w:cs="Times New Roman"/>
+                <w:color w:val="000000"/>
+                <w:sz w:val="20"/>
+                <w:szCs w:val="20"/>
+                <w:lang w:eastAsia="es-ES"/>
+              </w:rPr>
+              <w:t>Administración</w:t>
+            </w:r>
+          </w:p>
+        </w:tc>
+        <w:tc>
+          <w:tcPr>
+            <w:tcW w:w="3971" w:type="pct"/>
+            <w:tcBorders>
+              <w:top w:val="nil"/>
+              <w:left w:val="nil"/>
+              <w:bottom w:val="single" w:sz="4" w:space="0" w:color="auto"/>
+              <w:right w:val="single" w:sz="4" w:space="0" w:color="auto"/>
+            </w:tcBorders>
+            <w:shd w:val="clear" w:color="000000" w:fill="FFFFFF"/>
+            <w:hideMark/>
+          </w:tcPr>
+          <w:p>
+            <w:pPr>
+              <w:spacing w:after="0" w:line="240" w:lineRule="auto"/>
+              <w:rPr>
+                <w:rFonts w:ascii="Calibri" w:eastAsia="Times New Roman" w:hAnsi="Calibri" w:cs="Times New Roman"/>
+                <w:color w:val="000000"/>
+                <w:sz w:val="20"/>
+                <w:szCs w:val="20"/>
+                <w:lang w:val="es-ES" w:eastAsia="es-ES"/>
+              </w:rPr>
+            </w:pPr>
+            <w:r>
+              <w:rPr>
+                <w:rFonts w:ascii="Calibri" w:eastAsia="Times New Roman" w:hAnsi="Calibri" w:cs="Times New Roman"/>
+                <w:color w:val="000000"/>
+                <w:sz w:val="20"/>
+                <w:szCs w:val="20"/>
+                <w:lang w:eastAsia="es-ES"/>
+              </w:rPr>
+              <w:t>Modificar</w:t>
+            </w:r>
+            <w:r>
+              <w:rPr>
+                <w:rFonts w:ascii="Calibri" w:eastAsia="Times New Roman" w:hAnsi="Calibri" w:cs="Times New Roman"/>
+                <w:color w:val="000000"/>
+                <w:sz w:val="20"/>
+                <w:szCs w:val="20"/>
+                <w:lang w:eastAsia="es-ES"/>
+              </w:rPr>
+              <w:t xml:space="preserve"> document</w:t>
+            </w:r>
+            <w:r>
+              <w:rPr>
+                <w:rFonts w:ascii="Calibri" w:eastAsia="Times New Roman" w:hAnsi="Calibri" w:cs="Times New Roman"/>
+                <w:color w:val="000000"/>
+                <w:sz w:val="20"/>
+                <w:szCs w:val="20"/>
+                <w:lang w:eastAsia="es-ES"/>
+              </w:rPr>
+              <w:t>o</w:t>
+            </w:r>
+            <w:r>
+              <w:rPr>
+                <w:rFonts w:ascii="Calibri" w:eastAsia="Times New Roman" w:hAnsi="Calibri" w:cs="Times New Roman"/>
+                <w:color w:val="000000"/>
+                <w:sz w:val="20"/>
+                <w:szCs w:val="20"/>
+                <w:lang w:eastAsia="es-ES"/>
+              </w:rPr>
+              <w:t xml:space="preserve"> de </w:t>
+            </w:r>
+            <w:r>
+              <w:rPr>
+                <w:rFonts w:ascii="Calibri" w:eastAsia="Times New Roman" w:hAnsi="Calibri" w:cs="Times New Roman"/>
+                <w:color w:val="000000"/>
+                <w:sz w:val="20"/>
+                <w:szCs w:val="20"/>
+                <w:lang w:eastAsia="es-ES"/>
+              </w:rPr>
+              <w:t xml:space="preserve">integrante de </w:t>
+            </w:r>
+            <w:r>
+              <w:rPr>
+                <w:rFonts w:ascii="Calibri" w:eastAsia="Times New Roman" w:hAnsi="Calibri" w:cs="Times New Roman"/>
+                <w:color w:val="000000"/>
+                <w:sz w:val="20"/>
+                <w:szCs w:val="20"/>
+                <w:lang w:eastAsia="es-ES"/>
+              </w:rPr>
+              <w:t>cuadrilla</w:t>
+            </w:r>
+          </w:p>
+        </w:tc>
+      </w:tr>
+      <w:tr>
+        <w:trPr>
+          <w:trHeight w:val="340"/>
+        </w:trPr>
+        <w:tc>
+          <w:tcPr>
+            <w:tcW w:w="1029" w:type="pct"/>
+            <w:tcBorders>
+              <w:top w:val="nil"/>
+              <w:left w:val="single" w:sz="4" w:space="0" w:color="auto"/>
+              <w:bottom w:val="single" w:sz="4" w:space="0" w:color="auto"/>
+              <w:right w:val="single" w:sz="4" w:space="0" w:color="auto"/>
+            </w:tcBorders>
+            <w:shd w:val="clear" w:color="000000" w:fill="FFFFFF"/>
+            <w:hideMark/>
+          </w:tcPr>
+          <w:p>
+            <w:pPr>
+              <w:spacing w:after="0" w:line="240" w:lineRule="auto"/>
+              <w:rPr>
+                <w:rFonts w:ascii="Calibri" w:eastAsia="Times New Roman" w:hAnsi="Calibri" w:cs="Times New Roman"/>
+                <w:color w:val="000000"/>
+                <w:sz w:val="20"/>
+                <w:szCs w:val="20"/>
+                <w:lang w:val="es-ES" w:eastAsia="es-ES"/>
+              </w:rPr>
+            </w:pPr>
+            <w:r>
+              <w:rPr>
+                <w:rFonts w:ascii="Calibri" w:eastAsia="Times New Roman" w:hAnsi="Calibri" w:cs="Times New Roman"/>
+                <w:color w:val="000000"/>
+                <w:sz w:val="20"/>
+                <w:szCs w:val="20"/>
+                <w:lang w:eastAsia="es-ES"/>
+              </w:rPr>
+              <w:t>Administración</w:t>
+            </w:r>
+          </w:p>
+        </w:tc>
+        <w:tc>
+          <w:tcPr>
+            <w:tcW w:w="3971" w:type="pct"/>
+            <w:tcBorders>
+              <w:top w:val="nil"/>
+              <w:left w:val="nil"/>
+              <w:bottom w:val="single" w:sz="4" w:space="0" w:color="auto"/>
+              <w:right w:val="single" w:sz="4" w:space="0" w:color="auto"/>
+            </w:tcBorders>
+            <w:shd w:val="clear" w:color="000000" w:fill="FFFFFF"/>
+            <w:hideMark/>
+          </w:tcPr>
+          <w:p>
+            <w:pPr>
+              <w:spacing w:after="0" w:line="240" w:lineRule="auto"/>
+              <w:rPr>
+                <w:rFonts w:ascii="Calibri" w:eastAsia="Times New Roman" w:hAnsi="Calibri" w:cs="Times New Roman"/>
+                <w:color w:val="000000"/>
+                <w:sz w:val="20"/>
+                <w:szCs w:val="20"/>
+                <w:lang w:val="es-ES" w:eastAsia="es-ES"/>
+              </w:rPr>
+            </w:pPr>
+            <w:r>
+              <w:rPr>
+                <w:rFonts w:ascii="Calibri" w:eastAsia="Times New Roman" w:hAnsi="Calibri" w:cs="Times New Roman"/>
+                <w:color w:val="000000"/>
+                <w:sz w:val="20"/>
+                <w:szCs w:val="20"/>
+                <w:lang w:eastAsia="es-ES"/>
+              </w:rPr>
+              <w:t>Enviar documentos de proyecto a cliente</w:t>
             </w:r>
           </w:p>
         </w:tc>
@@ -9868,18 +10949,18 @@
                 <w:color w:val="000000"/>
                 <w:sz w:val="20"/>
                 <w:szCs w:val="20"/>
+                <w:lang w:val="es-ES" w:eastAsia="es-ES"/>
+              </w:rPr>
+            </w:pPr>
+            <w:r>
+              <w:rPr>
+                <w:rFonts w:ascii="Calibri" w:eastAsia="Times New Roman" w:hAnsi="Calibri" w:cs="Times New Roman"/>
+                <w:color w:val="000000"/>
+                <w:sz w:val="20"/>
+                <w:szCs w:val="20"/>
                 <w:lang w:eastAsia="es-ES"/>
               </w:rPr>
-            </w:pPr>
-            <w:r>
-              <w:rPr>
-                <w:rFonts w:ascii="Calibri" w:eastAsia="Times New Roman" w:hAnsi="Calibri" w:cs="Times New Roman"/>
-                <w:color w:val="000000"/>
-                <w:sz w:val="20"/>
-                <w:szCs w:val="20"/>
-                <w:lang w:eastAsia="es-ES"/>
-              </w:rPr>
-              <w:t>Proyectos</w:t>
+              <w:t>Administración</w:t>
             </w:r>
           </w:p>
         </w:tc>
@@ -9903,9 +10984,19 @@
                 <w:color w:val="000000"/>
                 <w:sz w:val="20"/>
                 <w:szCs w:val="20"/>
+                <w:lang w:val="es-ES" w:eastAsia="es-ES"/>
+              </w:rPr>
+            </w:pPr>
+            <w:r>
+              <w:rPr>
+                <w:rFonts w:ascii="Calibri" w:eastAsia="Times New Roman" w:hAnsi="Calibri" w:cs="Times New Roman"/>
+                <w:color w:val="000000"/>
+                <w:sz w:val="20"/>
+                <w:szCs w:val="20"/>
                 <w:lang w:eastAsia="es-ES"/>
               </w:rPr>
-            </w:pPr>
+              <w:t>Modificar</w:t>
+            </w:r>
             <w:r>
               <w:rPr>
                 <w:rFonts w:ascii="Calibri" w:eastAsia="Times New Roman" w:hAnsi="Calibri" w:cs="Times New Roman"/>
@@ -9914,7 +11005,7 @@
                 <w:szCs w:val="20"/>
                 <w:lang w:eastAsia="es-ES"/>
               </w:rPr>
-              <w:t>Eliminar Solicitud de Tarea</w:t>
+              <w:t xml:space="preserve"> permiso de acceso a sitio</w:t>
             </w:r>
           </w:p>
         </w:tc>
@@ -9943,18 +11034,18 @@
                 <w:color w:val="000000"/>
                 <w:sz w:val="20"/>
                 <w:szCs w:val="20"/>
+                <w:lang w:val="es-ES" w:eastAsia="es-ES"/>
+              </w:rPr>
+            </w:pPr>
+            <w:r>
+              <w:rPr>
+                <w:rFonts w:ascii="Calibri" w:eastAsia="Times New Roman" w:hAnsi="Calibri" w:cs="Times New Roman"/>
+                <w:color w:val="000000"/>
+                <w:sz w:val="20"/>
+                <w:szCs w:val="20"/>
                 <w:lang w:eastAsia="es-ES"/>
               </w:rPr>
-            </w:pPr>
-            <w:r>
-              <w:rPr>
-                <w:rFonts w:ascii="Calibri" w:eastAsia="Times New Roman" w:hAnsi="Calibri" w:cs="Times New Roman"/>
-                <w:color w:val="000000"/>
-                <w:sz w:val="20"/>
-                <w:szCs w:val="20"/>
-                <w:lang w:eastAsia="es-ES"/>
-              </w:rPr>
-              <w:t>Proyectos</w:t>
+              <w:t>Notificaciones</w:t>
             </w:r>
           </w:p>
         </w:tc>
@@ -9978,9 +11069,19 @@
                 <w:color w:val="000000"/>
                 <w:sz w:val="20"/>
                 <w:szCs w:val="20"/>
+                <w:lang w:val="es-ES" w:eastAsia="es-ES"/>
+              </w:rPr>
+            </w:pPr>
+            <w:r>
+              <w:rPr>
+                <w:rFonts w:ascii="Calibri" w:eastAsia="Times New Roman" w:hAnsi="Calibri" w:cs="Times New Roman"/>
+                <w:color w:val="000000"/>
+                <w:sz w:val="20"/>
+                <w:szCs w:val="20"/>
                 <w:lang w:eastAsia="es-ES"/>
               </w:rPr>
-            </w:pPr>
+              <w:t xml:space="preserve">Notificar permiso de acceso a sitio </w:t>
+            </w:r>
             <w:r>
               <w:rPr>
                 <w:rFonts w:ascii="Calibri" w:eastAsia="Times New Roman" w:hAnsi="Calibri" w:cs="Times New Roman"/>
@@ -9989,7 +11090,7 @@
                 <w:szCs w:val="20"/>
                 <w:lang w:eastAsia="es-ES"/>
               </w:rPr>
-              <w:t>Registrar orden de compra a solicitud de tarea.</w:t>
+              <w:t>vencidos</w:t>
             </w:r>
           </w:p>
         </w:tc>
@@ -10018,18 +11119,18 @@
                 <w:color w:val="000000"/>
                 <w:sz w:val="20"/>
                 <w:szCs w:val="20"/>
+                <w:lang w:val="es-ES" w:eastAsia="es-ES"/>
+              </w:rPr>
+            </w:pPr>
+            <w:r>
+              <w:rPr>
+                <w:rFonts w:ascii="Calibri" w:eastAsia="Times New Roman" w:hAnsi="Calibri" w:cs="Times New Roman"/>
+                <w:color w:val="000000"/>
+                <w:sz w:val="20"/>
+                <w:szCs w:val="20"/>
                 <w:lang w:eastAsia="es-ES"/>
               </w:rPr>
-            </w:pPr>
-            <w:r>
-              <w:rPr>
-                <w:rFonts w:ascii="Calibri" w:eastAsia="Times New Roman" w:hAnsi="Calibri" w:cs="Times New Roman"/>
-                <w:color w:val="000000"/>
-                <w:sz w:val="20"/>
-                <w:szCs w:val="20"/>
-                <w:lang w:eastAsia="es-ES"/>
-              </w:rPr>
-              <w:t>Proyectos</w:t>
+              <w:t>Notificaciones</w:t>
             </w:r>
           </w:p>
         </w:tc>
@@ -10064,7 +11165,185 @@
                 <w:szCs w:val="20"/>
                 <w:lang w:eastAsia="es-ES"/>
               </w:rPr>
-              <w:t>Modificar orden de compra de solicitud de tarea.</w:t>
+              <w:t>Notificar vencimiento documento</w:t>
+            </w:r>
+          </w:p>
+        </w:tc>
+      </w:tr>
+      <w:tr>
+        <w:trPr>
+          <w:trHeight w:val="340"/>
+        </w:trPr>
+        <w:tc>
+          <w:tcPr>
+            <w:tcW w:w="1029" w:type="pct"/>
+            <w:tcBorders>
+              <w:top w:val="nil"/>
+              <w:left w:val="single" w:sz="4" w:space="0" w:color="auto"/>
+              <w:bottom w:val="single" w:sz="4" w:space="0" w:color="auto"/>
+              <w:right w:val="single" w:sz="4" w:space="0" w:color="auto"/>
+            </w:tcBorders>
+            <w:shd w:val="clear" w:color="000000" w:fill="FFFFFF"/>
+            <w:hideMark/>
+          </w:tcPr>
+          <w:p>
+            <w:pPr>
+              <w:spacing w:after="0" w:line="240" w:lineRule="auto"/>
+              <w:rPr>
+                <w:rFonts w:ascii="Calibri" w:eastAsia="Times New Roman" w:hAnsi="Calibri" w:cs="Times New Roman"/>
+                <w:color w:val="000000"/>
+                <w:sz w:val="20"/>
+                <w:szCs w:val="20"/>
+                <w:highlight w:val="yellow"/>
+                <w:lang w:val="es-ES" w:eastAsia="es-ES"/>
+              </w:rPr>
+            </w:pPr>
+            <w:r>
+              <w:rPr>
+                <w:rFonts w:ascii="Calibri" w:eastAsia="Times New Roman" w:hAnsi="Calibri" w:cs="Times New Roman"/>
+                <w:color w:val="000000"/>
+                <w:sz w:val="20"/>
+                <w:szCs w:val="20"/>
+                <w:highlight w:val="yellow"/>
+                <w:lang w:eastAsia="es-ES"/>
+              </w:rPr>
+              <w:t>Notificaciones</w:t>
+            </w:r>
+          </w:p>
+        </w:tc>
+        <w:tc>
+          <w:tcPr>
+            <w:tcW w:w="3971" w:type="pct"/>
+            <w:tcBorders>
+              <w:top w:val="nil"/>
+              <w:left w:val="nil"/>
+              <w:bottom w:val="single" w:sz="4" w:space="0" w:color="auto"/>
+              <w:right w:val="single" w:sz="4" w:space="0" w:color="auto"/>
+            </w:tcBorders>
+            <w:shd w:val="clear" w:color="000000" w:fill="FFFFFF"/>
+            <w:hideMark/>
+          </w:tcPr>
+          <w:p>
+            <w:pPr>
+              <w:spacing w:after="0" w:line="240" w:lineRule="auto"/>
+              <w:rPr>
+                <w:rFonts w:ascii="Calibri" w:eastAsia="Times New Roman" w:hAnsi="Calibri" w:cs="Times New Roman"/>
+                <w:color w:val="000000"/>
+                <w:sz w:val="20"/>
+                <w:szCs w:val="20"/>
+                <w:lang w:val="es-ES" w:eastAsia="es-ES"/>
+              </w:rPr>
+            </w:pPr>
+            <w:r>
+              <w:rPr>
+                <w:rFonts w:ascii="Calibri" w:eastAsia="Times New Roman" w:hAnsi="Calibri" w:cs="Times New Roman"/>
+                <w:color w:val="000000"/>
+                <w:sz w:val="20"/>
+                <w:szCs w:val="20"/>
+                <w:highlight w:val="yellow"/>
+                <w:lang w:eastAsia="es-ES"/>
+              </w:rPr>
+              <w:t>Notificar herramientas no devueltas</w:t>
+            </w:r>
+          </w:p>
+        </w:tc>
+      </w:tr>
+      <w:tr>
+        <w:trPr>
+          <w:trHeight w:val="340"/>
+        </w:trPr>
+        <w:tc>
+          <w:tcPr>
+            <w:tcW w:w="1029" w:type="pct"/>
+            <w:tcBorders>
+              <w:top w:val="nil"/>
+              <w:left w:val="single" w:sz="4" w:space="0" w:color="auto"/>
+              <w:bottom w:val="single" w:sz="4" w:space="0" w:color="auto"/>
+              <w:right w:val="single" w:sz="4" w:space="0" w:color="auto"/>
+            </w:tcBorders>
+            <w:shd w:val="clear" w:color="000000" w:fill="FFFFFF"/>
+            <w:hideMark/>
+          </w:tcPr>
+          <w:p>
+            <w:pPr>
+              <w:spacing w:after="0" w:line="240" w:lineRule="auto"/>
+              <w:rPr>
+                <w:rFonts w:ascii="Calibri" w:eastAsia="Times New Roman" w:hAnsi="Calibri" w:cs="Times New Roman"/>
+                <w:color w:val="000000"/>
+                <w:sz w:val="20"/>
+                <w:szCs w:val="20"/>
+                <w:highlight w:val="yellow"/>
+                <w:lang w:val="es-ES" w:eastAsia="es-ES"/>
+              </w:rPr>
+            </w:pPr>
+            <w:r>
+              <w:rPr>
+                <w:rFonts w:ascii="Calibri" w:eastAsia="Times New Roman" w:hAnsi="Calibri" w:cs="Times New Roman"/>
+                <w:color w:val="000000"/>
+                <w:sz w:val="20"/>
+                <w:szCs w:val="20"/>
+                <w:highlight w:val="yellow"/>
+                <w:lang w:eastAsia="es-ES"/>
+              </w:rPr>
+              <w:t>Notificaciones</w:t>
+            </w:r>
+          </w:p>
+        </w:tc>
+        <w:tc>
+          <w:tcPr>
+            <w:tcW w:w="3971" w:type="pct"/>
+            <w:tcBorders>
+              <w:top w:val="nil"/>
+              <w:left w:val="nil"/>
+              <w:bottom w:val="single" w:sz="4" w:space="0" w:color="auto"/>
+              <w:right w:val="single" w:sz="4" w:space="0" w:color="auto"/>
+            </w:tcBorders>
+            <w:shd w:val="clear" w:color="000000" w:fill="FFFFFF"/>
+            <w:hideMark/>
+          </w:tcPr>
+          <w:p>
+            <w:pPr>
+              <w:spacing w:after="0" w:line="240" w:lineRule="auto"/>
+              <w:rPr>
+                <w:rFonts w:ascii="Calibri" w:eastAsia="Times New Roman" w:hAnsi="Calibri" w:cs="Times New Roman"/>
+                <w:color w:val="000000"/>
+                <w:sz w:val="20"/>
+                <w:szCs w:val="20"/>
+                <w:lang w:val="es-ES" w:eastAsia="es-ES"/>
+              </w:rPr>
+            </w:pPr>
+            <w:r>
+              <w:rPr>
+                <w:rFonts w:ascii="Calibri" w:eastAsia="Times New Roman" w:hAnsi="Calibri" w:cs="Times New Roman"/>
+                <w:color w:val="000000"/>
+                <w:sz w:val="20"/>
+                <w:szCs w:val="20"/>
+                <w:highlight w:val="yellow"/>
+                <w:lang w:eastAsia="es-ES"/>
+              </w:rPr>
+              <w:t xml:space="preserve">Notificar </w:t>
+            </w:r>
+            <w:r>
+              <w:rPr>
+                <w:rFonts w:ascii="Calibri" w:eastAsia="Times New Roman" w:hAnsi="Calibri" w:cs="Times New Roman"/>
+                <w:color w:val="000000"/>
+                <w:sz w:val="20"/>
+                <w:szCs w:val="20"/>
+                <w:highlight w:val="yellow"/>
+                <w:lang w:eastAsia="es-ES"/>
+              </w:rPr>
+              <w:t>solicitud de tarea</w:t>
+            </w:r>
+            <w:r>
+              <w:rPr>
+                <w:rFonts w:ascii="Calibri" w:eastAsia="Times New Roman" w:hAnsi="Calibri" w:cs="Times New Roman"/>
+                <w:color w:val="000000"/>
+                <w:sz w:val="20"/>
+                <w:szCs w:val="20"/>
+                <w:highlight w:val="yellow"/>
+                <w:lang w:eastAsia="es-ES"/>
+              </w:rPr>
+              <w:t xml:space="preserve"> apto para cobrar a cliente</w:t>
             </w:r>
           </w:p>
         </w:tc>
@@ -10104,7 +11383,7 @@
                 <w:szCs w:val="20"/>
                 <w:lang w:eastAsia="es-ES"/>
               </w:rPr>
-              <w:t>Proyectos</w:t>
+              <w:t>Soporte</w:t>
             </w:r>
           </w:p>
         </w:tc>
@@ -10139,82 +11418,7 @@
                 <w:szCs w:val="20"/>
                 <w:lang w:eastAsia="es-ES"/>
               </w:rPr>
-              <w:t>Modificar asignación de proyecto a administrador de proyectos</w:t>
-            </w:r>
-          </w:p>
-        </w:tc>
-      </w:tr>
-      <w:tr>
-        <w:trPr>
-          <w:trHeight w:val="340"/>
-        </w:trPr>
-        <w:tc>
-          <w:tcPr>
-            <w:tcW w:w="1029" w:type="pct"/>
-            <w:tcBorders>
-              <w:top w:val="single" w:sz="4" w:space="0" w:color="auto"/>
-              <w:left w:val="single" w:sz="4" w:space="0" w:color="auto"/>
-              <w:bottom w:val="single" w:sz="4" w:space="0" w:color="auto"/>
-              <w:right w:val="single" w:sz="4" w:space="0" w:color="auto"/>
-            </w:tcBorders>
-            <w:shd w:val="clear" w:color="000000" w:fill="FFFFFF"/>
-            <w:hideMark/>
-          </w:tcPr>
-          <w:p>
-            <w:pPr>
-              <w:spacing w:after="0" w:line="240" w:lineRule="auto"/>
-              <w:rPr>
-                <w:rFonts w:ascii="Calibri" w:eastAsia="Times New Roman" w:hAnsi="Calibri" w:cs="Times New Roman"/>
-                <w:color w:val="000000"/>
-                <w:sz w:val="20"/>
-                <w:szCs w:val="20"/>
-                <w:lang w:eastAsia="es-ES"/>
-              </w:rPr>
-            </w:pPr>
-            <w:r>
-              <w:rPr>
-                <w:rFonts w:ascii="Calibri" w:eastAsia="Times New Roman" w:hAnsi="Calibri" w:cs="Times New Roman"/>
-                <w:color w:val="000000"/>
-                <w:sz w:val="20"/>
-                <w:szCs w:val="20"/>
-                <w:lang w:eastAsia="es-ES"/>
-              </w:rPr>
-              <w:t>Reportes</w:t>
-            </w:r>
-          </w:p>
-        </w:tc>
-        <w:tc>
-          <w:tcPr>
-            <w:tcW w:w="3971" w:type="pct"/>
-            <w:tcBorders>
-              <w:top w:val="single" w:sz="4" w:space="0" w:color="auto"/>
-              <w:left w:val="nil"/>
-              <w:bottom w:val="single" w:sz="4" w:space="0" w:color="auto"/>
-              <w:right w:val="single" w:sz="4" w:space="0" w:color="auto"/>
-            </w:tcBorders>
-            <w:shd w:val="clear" w:color="000000" w:fill="FFFFFF"/>
-            <w:hideMark/>
-          </w:tcPr>
-          <w:p>
-            <w:pPr>
-              <w:spacing w:after="0" w:line="240" w:lineRule="auto"/>
-              <w:rPr>
-                <w:rFonts w:ascii="Calibri" w:eastAsia="Times New Roman" w:hAnsi="Calibri" w:cs="Times New Roman"/>
-                <w:color w:val="000000"/>
-                <w:sz w:val="20"/>
-                <w:szCs w:val="20"/>
-                <w:lang w:eastAsia="es-ES"/>
-              </w:rPr>
-            </w:pPr>
-            <w:r>
-              <w:rPr>
-                <w:rFonts w:ascii="Calibri" w:eastAsia="Times New Roman" w:hAnsi="Calibri" w:cs="Times New Roman"/>
-                <w:color w:val="000000"/>
-                <w:sz w:val="20"/>
-                <w:szCs w:val="20"/>
-                <w:lang w:eastAsia="es-ES"/>
-              </w:rPr>
-              <w:t>Generar reporte de proyecto por filtros</w:t>
+              <w:t>Cambiar contraseña</w:t>
             </w:r>
           </w:p>
         </w:tc>
@@ -10243,18 +11447,18 @@
                 <w:color w:val="000000"/>
                 <w:sz w:val="20"/>
                 <w:szCs w:val="20"/>
+                <w:lang w:val="es-ES" w:eastAsia="es-ES"/>
+              </w:rPr>
+            </w:pPr>
+            <w:r>
+              <w:rPr>
+                <w:rFonts w:ascii="Calibri" w:eastAsia="Times New Roman" w:hAnsi="Calibri" w:cs="Times New Roman"/>
+                <w:color w:val="000000"/>
+                <w:sz w:val="20"/>
+                <w:szCs w:val="20"/>
                 <w:lang w:eastAsia="es-ES"/>
               </w:rPr>
-            </w:pPr>
-            <w:r>
-              <w:rPr>
-                <w:rFonts w:ascii="Calibri" w:eastAsia="Times New Roman" w:hAnsi="Calibri" w:cs="Times New Roman"/>
-                <w:color w:val="000000"/>
-                <w:sz w:val="20"/>
-                <w:szCs w:val="20"/>
-                <w:lang w:eastAsia="es-ES"/>
-              </w:rPr>
-              <w:t>Reportes</w:t>
+              <w:t>Soporte</w:t>
             </w:r>
           </w:p>
         </w:tc>
@@ -10278,1507 +11482,6 @@
                 <w:color w:val="000000"/>
                 <w:sz w:val="20"/>
                 <w:szCs w:val="20"/>
-                <w:lang w:eastAsia="es-ES"/>
-              </w:rPr>
-            </w:pPr>
-            <w:r>
-              <w:rPr>
-                <w:rFonts w:ascii="Calibri" w:eastAsia="Times New Roman" w:hAnsi="Calibri" w:cs="Times New Roman"/>
-                <w:color w:val="000000"/>
-                <w:sz w:val="20"/>
-                <w:szCs w:val="20"/>
-                <w:lang w:eastAsia="es-ES"/>
-              </w:rPr>
-              <w:t>Generar reporte de solicitudes de trabajo por filtros</w:t>
-            </w:r>
-          </w:p>
-        </w:tc>
-      </w:tr>
-      <w:tr>
-        <w:trPr>
-          <w:trHeight w:val="340"/>
-        </w:trPr>
-        <w:tc>
-          <w:tcPr>
-            <w:tcW w:w="1029" w:type="pct"/>
-            <w:tcBorders>
-              <w:top w:val="nil"/>
-              <w:left w:val="single" w:sz="4" w:space="0" w:color="auto"/>
-              <w:bottom w:val="single" w:sz="4" w:space="0" w:color="auto"/>
-              <w:right w:val="single" w:sz="4" w:space="0" w:color="auto"/>
-            </w:tcBorders>
-            <w:shd w:val="clear" w:color="000000" w:fill="FFFFFF"/>
-            <w:hideMark/>
-          </w:tcPr>
-          <w:p>
-            <w:pPr>
-              <w:spacing w:after="0" w:line="240" w:lineRule="auto"/>
-              <w:rPr>
-                <w:rFonts w:ascii="Calibri" w:eastAsia="Times New Roman" w:hAnsi="Calibri" w:cs="Times New Roman"/>
-                <w:color w:val="000000"/>
-                <w:sz w:val="20"/>
-                <w:szCs w:val="20"/>
-                <w:lang w:eastAsia="es-ES"/>
-              </w:rPr>
-            </w:pPr>
-            <w:r>
-              <w:rPr>
-                <w:rFonts w:ascii="Calibri" w:eastAsia="Times New Roman" w:hAnsi="Calibri" w:cs="Times New Roman"/>
-                <w:color w:val="000000"/>
-                <w:sz w:val="20"/>
-                <w:szCs w:val="20"/>
-                <w:lang w:eastAsia="es-ES"/>
-              </w:rPr>
-              <w:lastRenderedPageBreak/>
-              <w:t>Reportes</w:t>
-            </w:r>
-          </w:p>
-        </w:tc>
-        <w:tc>
-          <w:tcPr>
-            <w:tcW w:w="3971" w:type="pct"/>
-            <w:tcBorders>
-              <w:top w:val="nil"/>
-              <w:left w:val="nil"/>
-              <w:bottom w:val="single" w:sz="4" w:space="0" w:color="auto"/>
-              <w:right w:val="single" w:sz="4" w:space="0" w:color="auto"/>
-            </w:tcBorders>
-            <w:shd w:val="clear" w:color="000000" w:fill="FFFFFF"/>
-            <w:hideMark/>
-          </w:tcPr>
-          <w:p>
-            <w:pPr>
-              <w:spacing w:after="0" w:line="240" w:lineRule="auto"/>
-              <w:rPr>
-                <w:rFonts w:ascii="Calibri" w:eastAsia="Times New Roman" w:hAnsi="Calibri" w:cs="Times New Roman"/>
-                <w:color w:val="000000"/>
-                <w:sz w:val="20"/>
-                <w:szCs w:val="20"/>
-                <w:lang w:eastAsia="es-ES"/>
-              </w:rPr>
-            </w:pPr>
-            <w:r>
-              <w:rPr>
-                <w:rFonts w:ascii="Calibri" w:eastAsia="Times New Roman" w:hAnsi="Calibri" w:cs="Times New Roman"/>
-                <w:color w:val="000000"/>
-                <w:sz w:val="20"/>
-                <w:szCs w:val="20"/>
-                <w:lang w:eastAsia="es-ES"/>
-              </w:rPr>
-              <w:t>Generar reporte de tareas por filtros</w:t>
-            </w:r>
-          </w:p>
-        </w:tc>
-      </w:tr>
-      <w:tr>
-        <w:trPr>
-          <w:trHeight w:val="340"/>
-        </w:trPr>
-        <w:tc>
-          <w:tcPr>
-            <w:tcW w:w="1029" w:type="pct"/>
-            <w:tcBorders>
-              <w:top w:val="nil"/>
-              <w:left w:val="single" w:sz="4" w:space="0" w:color="auto"/>
-              <w:bottom w:val="single" w:sz="4" w:space="0" w:color="auto"/>
-              <w:right w:val="single" w:sz="4" w:space="0" w:color="auto"/>
-            </w:tcBorders>
-            <w:shd w:val="clear" w:color="000000" w:fill="FFFFFF"/>
-            <w:hideMark/>
-          </w:tcPr>
-          <w:p>
-            <w:pPr>
-              <w:spacing w:after="0" w:line="240" w:lineRule="auto"/>
-              <w:rPr>
-                <w:rFonts w:ascii="Calibri" w:eastAsia="Times New Roman" w:hAnsi="Calibri" w:cs="Times New Roman"/>
-                <w:color w:val="000000"/>
-                <w:sz w:val="20"/>
-                <w:szCs w:val="20"/>
-                <w:lang w:eastAsia="es-ES"/>
-              </w:rPr>
-            </w:pPr>
-            <w:r>
-              <w:rPr>
-                <w:rFonts w:ascii="Calibri" w:eastAsia="Times New Roman" w:hAnsi="Calibri" w:cs="Times New Roman"/>
-                <w:color w:val="000000"/>
-                <w:sz w:val="20"/>
-                <w:szCs w:val="20"/>
-                <w:lang w:eastAsia="es-ES"/>
-              </w:rPr>
-              <w:t>Reportes</w:t>
-            </w:r>
-          </w:p>
-        </w:tc>
-        <w:tc>
-          <w:tcPr>
-            <w:tcW w:w="3971" w:type="pct"/>
-            <w:tcBorders>
-              <w:top w:val="nil"/>
-              <w:left w:val="nil"/>
-              <w:bottom w:val="single" w:sz="4" w:space="0" w:color="auto"/>
-              <w:right w:val="single" w:sz="4" w:space="0" w:color="auto"/>
-            </w:tcBorders>
-            <w:shd w:val="clear" w:color="000000" w:fill="FFFFFF"/>
-            <w:hideMark/>
-          </w:tcPr>
-          <w:p>
-            <w:pPr>
-              <w:spacing w:after="0" w:line="240" w:lineRule="auto"/>
-              <w:rPr>
-                <w:rFonts w:ascii="Calibri" w:eastAsia="Times New Roman" w:hAnsi="Calibri" w:cs="Times New Roman"/>
-                <w:color w:val="000000"/>
-                <w:sz w:val="20"/>
-                <w:szCs w:val="20"/>
-                <w:lang w:eastAsia="es-ES"/>
-              </w:rPr>
-            </w:pPr>
-            <w:r>
-              <w:rPr>
-                <w:rFonts w:ascii="Calibri" w:eastAsia="Times New Roman" w:hAnsi="Calibri" w:cs="Times New Roman"/>
-                <w:color w:val="000000"/>
-                <w:sz w:val="20"/>
-                <w:szCs w:val="20"/>
-                <w:lang w:eastAsia="es-ES"/>
-              </w:rPr>
-              <w:t>Generar reporte de acontecimientos por filtros</w:t>
-            </w:r>
-          </w:p>
-        </w:tc>
-      </w:tr>
-      <w:tr>
-        <w:trPr>
-          <w:trHeight w:val="340"/>
-        </w:trPr>
-        <w:tc>
-          <w:tcPr>
-            <w:tcW w:w="1029" w:type="pct"/>
-            <w:tcBorders>
-              <w:top w:val="nil"/>
-              <w:left w:val="single" w:sz="4" w:space="0" w:color="auto"/>
-              <w:bottom w:val="single" w:sz="4" w:space="0" w:color="auto"/>
-              <w:right w:val="single" w:sz="4" w:space="0" w:color="auto"/>
-            </w:tcBorders>
-            <w:shd w:val="clear" w:color="000000" w:fill="FFFFFF"/>
-            <w:hideMark/>
-          </w:tcPr>
-          <w:p>
-            <w:pPr>
-              <w:spacing w:after="0" w:line="240" w:lineRule="auto"/>
-              <w:rPr>
-                <w:rFonts w:ascii="Calibri" w:eastAsia="Times New Roman" w:hAnsi="Calibri" w:cs="Times New Roman"/>
-                <w:color w:val="000000"/>
-                <w:sz w:val="20"/>
-                <w:szCs w:val="20"/>
-                <w:lang w:eastAsia="es-ES"/>
-              </w:rPr>
-            </w:pPr>
-            <w:r>
-              <w:rPr>
-                <w:rFonts w:ascii="Calibri" w:eastAsia="Times New Roman" w:hAnsi="Calibri" w:cs="Times New Roman"/>
-                <w:color w:val="000000"/>
-                <w:sz w:val="20"/>
-                <w:szCs w:val="20"/>
-                <w:lang w:eastAsia="es-ES"/>
-              </w:rPr>
-              <w:t>Reportes</w:t>
-            </w:r>
-          </w:p>
-        </w:tc>
-        <w:tc>
-          <w:tcPr>
-            <w:tcW w:w="3971" w:type="pct"/>
-            <w:tcBorders>
-              <w:top w:val="nil"/>
-              <w:left w:val="nil"/>
-              <w:bottom w:val="single" w:sz="4" w:space="0" w:color="auto"/>
-              <w:right w:val="single" w:sz="4" w:space="0" w:color="auto"/>
-            </w:tcBorders>
-            <w:shd w:val="clear" w:color="000000" w:fill="FFFFFF"/>
-            <w:hideMark/>
-          </w:tcPr>
-          <w:p>
-            <w:pPr>
-              <w:spacing w:after="0" w:line="240" w:lineRule="auto"/>
-              <w:rPr>
-                <w:rFonts w:ascii="Calibri" w:eastAsia="Times New Roman" w:hAnsi="Calibri" w:cs="Times New Roman"/>
-                <w:color w:val="000000"/>
-                <w:sz w:val="20"/>
-                <w:szCs w:val="20"/>
-                <w:lang w:eastAsia="es-ES"/>
-              </w:rPr>
-            </w:pPr>
-            <w:r>
-              <w:rPr>
-                <w:rFonts w:ascii="Calibri" w:eastAsia="Times New Roman" w:hAnsi="Calibri" w:cs="Times New Roman"/>
-                <w:color w:val="000000"/>
-                <w:sz w:val="20"/>
-                <w:szCs w:val="20"/>
-                <w:lang w:eastAsia="es-ES"/>
-              </w:rPr>
-              <w:t>Generar reporte de materiales de clientes por filtros</w:t>
-            </w:r>
-          </w:p>
-        </w:tc>
-      </w:tr>
-      <w:tr>
-        <w:trPr>
-          <w:trHeight w:val="340"/>
-        </w:trPr>
-        <w:tc>
-          <w:tcPr>
-            <w:tcW w:w="1029" w:type="pct"/>
-            <w:tcBorders>
-              <w:top w:val="nil"/>
-              <w:left w:val="single" w:sz="4" w:space="0" w:color="auto"/>
-              <w:bottom w:val="single" w:sz="4" w:space="0" w:color="auto"/>
-              <w:right w:val="single" w:sz="4" w:space="0" w:color="auto"/>
-            </w:tcBorders>
-            <w:shd w:val="clear" w:color="000000" w:fill="FFFFFF"/>
-            <w:hideMark/>
-          </w:tcPr>
-          <w:p>
-            <w:pPr>
-              <w:spacing w:after="0" w:line="240" w:lineRule="auto"/>
-              <w:rPr>
-                <w:rFonts w:ascii="Calibri" w:eastAsia="Times New Roman" w:hAnsi="Calibri" w:cs="Times New Roman"/>
-                <w:color w:val="000000"/>
-                <w:sz w:val="20"/>
-                <w:szCs w:val="20"/>
-                <w:lang w:eastAsia="es-ES"/>
-              </w:rPr>
-            </w:pPr>
-            <w:r>
-              <w:rPr>
-                <w:rFonts w:ascii="Calibri" w:eastAsia="Times New Roman" w:hAnsi="Calibri" w:cs="Times New Roman"/>
-                <w:color w:val="000000"/>
-                <w:sz w:val="20"/>
-                <w:szCs w:val="20"/>
-                <w:lang w:eastAsia="es-ES"/>
-              </w:rPr>
-              <w:t>Reportes</w:t>
-            </w:r>
-          </w:p>
-        </w:tc>
-        <w:tc>
-          <w:tcPr>
-            <w:tcW w:w="3971" w:type="pct"/>
-            <w:tcBorders>
-              <w:top w:val="nil"/>
-              <w:left w:val="nil"/>
-              <w:bottom w:val="single" w:sz="4" w:space="0" w:color="auto"/>
-              <w:right w:val="single" w:sz="4" w:space="0" w:color="auto"/>
-            </w:tcBorders>
-            <w:shd w:val="clear" w:color="000000" w:fill="FFFFFF"/>
-            <w:hideMark/>
-          </w:tcPr>
-          <w:p>
-            <w:pPr>
-              <w:spacing w:after="0" w:line="240" w:lineRule="auto"/>
-              <w:rPr>
-                <w:rFonts w:ascii="Calibri" w:eastAsia="Times New Roman" w:hAnsi="Calibri" w:cs="Times New Roman"/>
-                <w:color w:val="000000"/>
-                <w:sz w:val="20"/>
-                <w:szCs w:val="20"/>
-                <w:lang w:eastAsia="es-ES"/>
-              </w:rPr>
-            </w:pPr>
-            <w:r>
-              <w:rPr>
-                <w:rFonts w:ascii="Calibri" w:eastAsia="Times New Roman" w:hAnsi="Calibri" w:cs="Times New Roman"/>
-                <w:color w:val="000000"/>
-                <w:sz w:val="20"/>
-                <w:szCs w:val="20"/>
-                <w:lang w:eastAsia="es-ES"/>
-              </w:rPr>
-              <w:t>Generar reporte de equipos de clientes por filtros</w:t>
-            </w:r>
-          </w:p>
-        </w:tc>
-      </w:tr>
-      <w:tr>
-        <w:trPr>
-          <w:trHeight w:val="340"/>
-        </w:trPr>
-        <w:tc>
-          <w:tcPr>
-            <w:tcW w:w="1029" w:type="pct"/>
-            <w:tcBorders>
-              <w:top w:val="nil"/>
-              <w:left w:val="single" w:sz="4" w:space="0" w:color="auto"/>
-              <w:bottom w:val="single" w:sz="4" w:space="0" w:color="auto"/>
-              <w:right w:val="single" w:sz="4" w:space="0" w:color="auto"/>
-            </w:tcBorders>
-            <w:shd w:val="clear" w:color="000000" w:fill="FFFFFF"/>
-            <w:hideMark/>
-          </w:tcPr>
-          <w:p>
-            <w:pPr>
-              <w:spacing w:after="0" w:line="240" w:lineRule="auto"/>
-              <w:rPr>
-                <w:rFonts w:ascii="Calibri" w:eastAsia="Times New Roman" w:hAnsi="Calibri" w:cs="Times New Roman"/>
-                <w:color w:val="000000"/>
-                <w:sz w:val="20"/>
-                <w:szCs w:val="20"/>
-                <w:lang w:eastAsia="es-ES"/>
-              </w:rPr>
-            </w:pPr>
-            <w:r>
-              <w:rPr>
-                <w:rFonts w:ascii="Calibri" w:eastAsia="Times New Roman" w:hAnsi="Calibri" w:cs="Times New Roman"/>
-                <w:color w:val="000000"/>
-                <w:sz w:val="20"/>
-                <w:szCs w:val="20"/>
-                <w:lang w:eastAsia="es-ES"/>
-              </w:rPr>
-              <w:t>Reportes</w:t>
-            </w:r>
-          </w:p>
-        </w:tc>
-        <w:tc>
-          <w:tcPr>
-            <w:tcW w:w="3971" w:type="pct"/>
-            <w:tcBorders>
-              <w:top w:val="nil"/>
-              <w:left w:val="nil"/>
-              <w:bottom w:val="single" w:sz="4" w:space="0" w:color="auto"/>
-              <w:right w:val="single" w:sz="4" w:space="0" w:color="auto"/>
-            </w:tcBorders>
-            <w:shd w:val="clear" w:color="000000" w:fill="FFFFFF"/>
-            <w:hideMark/>
-          </w:tcPr>
-          <w:p>
-            <w:pPr>
-              <w:spacing w:after="0" w:line="240" w:lineRule="auto"/>
-              <w:rPr>
-                <w:rFonts w:ascii="Calibri" w:eastAsia="Times New Roman" w:hAnsi="Calibri" w:cs="Times New Roman"/>
-                <w:color w:val="000000"/>
-                <w:sz w:val="20"/>
-                <w:szCs w:val="20"/>
-                <w:lang w:val="es-ES" w:eastAsia="es-ES"/>
-              </w:rPr>
-            </w:pPr>
-            <w:r>
-              <w:rPr>
-                <w:rFonts w:ascii="Calibri" w:eastAsia="Times New Roman" w:hAnsi="Calibri" w:cs="Times New Roman"/>
-                <w:color w:val="000000"/>
-                <w:sz w:val="20"/>
-                <w:szCs w:val="20"/>
-                <w:lang w:eastAsia="es-ES"/>
-              </w:rPr>
-              <w:t>Generar reporte de proyectos por estado de PO.</w:t>
-            </w:r>
-          </w:p>
-        </w:tc>
-      </w:tr>
-      <w:tr>
-        <w:trPr>
-          <w:trHeight w:val="340"/>
-        </w:trPr>
-        <w:tc>
-          <w:tcPr>
-            <w:tcW w:w="1029" w:type="pct"/>
-            <w:tcBorders>
-              <w:top w:val="nil"/>
-              <w:left w:val="single" w:sz="4" w:space="0" w:color="auto"/>
-              <w:bottom w:val="single" w:sz="4" w:space="0" w:color="auto"/>
-              <w:right w:val="single" w:sz="4" w:space="0" w:color="auto"/>
-            </w:tcBorders>
-            <w:shd w:val="clear" w:color="000000" w:fill="FFFFFF"/>
-            <w:hideMark/>
-          </w:tcPr>
-          <w:p>
-            <w:pPr>
-              <w:spacing w:after="0" w:line="240" w:lineRule="auto"/>
-              <w:rPr>
-                <w:rFonts w:ascii="Calibri" w:eastAsia="Times New Roman" w:hAnsi="Calibri" w:cs="Times New Roman"/>
-                <w:color w:val="000000"/>
-                <w:sz w:val="20"/>
-                <w:szCs w:val="20"/>
-                <w:lang w:val="es-ES" w:eastAsia="es-ES"/>
-              </w:rPr>
-            </w:pPr>
-            <w:r>
-              <w:rPr>
-                <w:rFonts w:ascii="Calibri" w:eastAsia="Times New Roman" w:hAnsi="Calibri" w:cs="Times New Roman"/>
-                <w:color w:val="000000"/>
-                <w:sz w:val="20"/>
-                <w:szCs w:val="20"/>
-                <w:lang w:eastAsia="es-ES"/>
-              </w:rPr>
-              <w:t>Administración</w:t>
-            </w:r>
-          </w:p>
-        </w:tc>
-        <w:tc>
-          <w:tcPr>
-            <w:tcW w:w="3971" w:type="pct"/>
-            <w:tcBorders>
-              <w:top w:val="nil"/>
-              <w:left w:val="nil"/>
-              <w:bottom w:val="single" w:sz="4" w:space="0" w:color="auto"/>
-              <w:right w:val="single" w:sz="4" w:space="0" w:color="auto"/>
-            </w:tcBorders>
-            <w:shd w:val="clear" w:color="000000" w:fill="FFFFFF"/>
-            <w:hideMark/>
-          </w:tcPr>
-          <w:p>
-            <w:pPr>
-              <w:spacing w:after="0" w:line="240" w:lineRule="auto"/>
-              <w:rPr>
-                <w:rFonts w:ascii="Calibri" w:eastAsia="Times New Roman" w:hAnsi="Calibri" w:cs="Times New Roman"/>
-                <w:color w:val="000000"/>
-                <w:sz w:val="20"/>
-                <w:szCs w:val="20"/>
-                <w:lang w:val="es-ES" w:eastAsia="es-ES"/>
-              </w:rPr>
-            </w:pPr>
-            <w:r>
-              <w:rPr>
-                <w:rFonts w:ascii="Calibri" w:eastAsia="Times New Roman" w:hAnsi="Calibri" w:cs="Times New Roman"/>
-                <w:color w:val="000000"/>
-                <w:sz w:val="20"/>
-                <w:szCs w:val="20"/>
-                <w:lang w:eastAsia="es-ES"/>
-              </w:rPr>
-              <w:t>Aprobar solicitud viáticos</w:t>
-            </w:r>
-          </w:p>
-        </w:tc>
-      </w:tr>
-      <w:tr>
-        <w:trPr>
-          <w:trHeight w:val="340"/>
-        </w:trPr>
-        <w:tc>
-          <w:tcPr>
-            <w:tcW w:w="1029" w:type="pct"/>
-            <w:tcBorders>
-              <w:top w:val="nil"/>
-              <w:left w:val="single" w:sz="4" w:space="0" w:color="auto"/>
-              <w:bottom w:val="single" w:sz="4" w:space="0" w:color="auto"/>
-              <w:right w:val="single" w:sz="4" w:space="0" w:color="auto"/>
-            </w:tcBorders>
-            <w:shd w:val="clear" w:color="000000" w:fill="FFFFFF"/>
-            <w:hideMark/>
-          </w:tcPr>
-          <w:p>
-            <w:pPr>
-              <w:spacing w:after="0" w:line="240" w:lineRule="auto"/>
-              <w:rPr>
-                <w:rFonts w:ascii="Calibri" w:eastAsia="Times New Roman" w:hAnsi="Calibri" w:cs="Times New Roman"/>
-                <w:color w:val="000000"/>
-                <w:sz w:val="20"/>
-                <w:szCs w:val="20"/>
-                <w:lang w:val="es-ES" w:eastAsia="es-ES"/>
-              </w:rPr>
-            </w:pPr>
-            <w:r>
-              <w:rPr>
-                <w:rFonts w:ascii="Calibri" w:eastAsia="Times New Roman" w:hAnsi="Calibri" w:cs="Times New Roman"/>
-                <w:color w:val="000000"/>
-                <w:sz w:val="20"/>
-                <w:szCs w:val="20"/>
-                <w:lang w:eastAsia="es-ES"/>
-              </w:rPr>
-              <w:t>Administración</w:t>
-            </w:r>
-          </w:p>
-        </w:tc>
-        <w:tc>
-          <w:tcPr>
-            <w:tcW w:w="3971" w:type="pct"/>
-            <w:tcBorders>
-              <w:top w:val="nil"/>
-              <w:left w:val="nil"/>
-              <w:bottom w:val="single" w:sz="4" w:space="0" w:color="auto"/>
-              <w:right w:val="single" w:sz="4" w:space="0" w:color="auto"/>
-            </w:tcBorders>
-            <w:shd w:val="clear" w:color="000000" w:fill="FFFFFF"/>
-            <w:hideMark/>
-          </w:tcPr>
-          <w:p>
-            <w:pPr>
-              <w:spacing w:after="0" w:line="240" w:lineRule="auto"/>
-              <w:rPr>
-                <w:rFonts w:ascii="Calibri" w:eastAsia="Times New Roman" w:hAnsi="Calibri" w:cs="Times New Roman"/>
-                <w:color w:val="000000"/>
-                <w:sz w:val="20"/>
-                <w:szCs w:val="20"/>
-                <w:lang w:val="es-ES" w:eastAsia="es-ES"/>
-              </w:rPr>
-            </w:pPr>
-            <w:r>
-              <w:rPr>
-                <w:rFonts w:ascii="Calibri" w:eastAsia="Times New Roman" w:hAnsi="Calibri" w:cs="Times New Roman"/>
-                <w:color w:val="000000"/>
-                <w:sz w:val="20"/>
-                <w:szCs w:val="20"/>
-                <w:lang w:eastAsia="es-ES"/>
-              </w:rPr>
-              <w:t>Registrar cobro de sitio</w:t>
-            </w:r>
-          </w:p>
-        </w:tc>
-      </w:tr>
-      <w:tr>
-        <w:trPr>
-          <w:trHeight w:val="340"/>
-        </w:trPr>
-        <w:tc>
-          <w:tcPr>
-            <w:tcW w:w="1029" w:type="pct"/>
-            <w:tcBorders>
-              <w:top w:val="nil"/>
-              <w:left w:val="single" w:sz="4" w:space="0" w:color="auto"/>
-              <w:bottom w:val="single" w:sz="4" w:space="0" w:color="auto"/>
-              <w:right w:val="single" w:sz="4" w:space="0" w:color="auto"/>
-            </w:tcBorders>
-            <w:shd w:val="clear" w:color="000000" w:fill="FFFFFF"/>
-            <w:hideMark/>
-          </w:tcPr>
-          <w:p>
-            <w:pPr>
-              <w:spacing w:after="0" w:line="240" w:lineRule="auto"/>
-              <w:rPr>
-                <w:rFonts w:ascii="Calibri" w:eastAsia="Times New Roman" w:hAnsi="Calibri" w:cs="Times New Roman"/>
-                <w:color w:val="000000"/>
-                <w:sz w:val="20"/>
-                <w:szCs w:val="20"/>
-                <w:lang w:val="es-ES" w:eastAsia="es-ES"/>
-              </w:rPr>
-            </w:pPr>
-            <w:r>
-              <w:rPr>
-                <w:rFonts w:ascii="Calibri" w:eastAsia="Times New Roman" w:hAnsi="Calibri" w:cs="Times New Roman"/>
-                <w:color w:val="000000"/>
-                <w:sz w:val="20"/>
-                <w:szCs w:val="20"/>
-                <w:lang w:eastAsia="es-ES"/>
-              </w:rPr>
-              <w:t>Administración</w:t>
-            </w:r>
-          </w:p>
-        </w:tc>
-        <w:tc>
-          <w:tcPr>
-            <w:tcW w:w="3971" w:type="pct"/>
-            <w:tcBorders>
-              <w:top w:val="nil"/>
-              <w:left w:val="nil"/>
-              <w:bottom w:val="single" w:sz="4" w:space="0" w:color="auto"/>
-              <w:right w:val="single" w:sz="4" w:space="0" w:color="auto"/>
-            </w:tcBorders>
-            <w:shd w:val="clear" w:color="000000" w:fill="FFFFFF"/>
-            <w:hideMark/>
-          </w:tcPr>
-          <w:p>
-            <w:pPr>
-              <w:spacing w:after="0" w:line="240" w:lineRule="auto"/>
-              <w:rPr>
-                <w:rFonts w:ascii="Calibri" w:eastAsia="Times New Roman" w:hAnsi="Calibri" w:cs="Times New Roman"/>
-                <w:color w:val="000000"/>
-                <w:sz w:val="20"/>
-                <w:szCs w:val="20"/>
-                <w:lang w:val="es-ES" w:eastAsia="es-ES"/>
-              </w:rPr>
-            </w:pPr>
-            <w:r>
-              <w:rPr>
-                <w:rFonts w:ascii="Calibri" w:eastAsia="Times New Roman" w:hAnsi="Calibri" w:cs="Times New Roman"/>
-                <w:color w:val="000000"/>
-                <w:sz w:val="20"/>
-                <w:szCs w:val="20"/>
-                <w:lang w:eastAsia="es-ES"/>
-              </w:rPr>
-              <w:t>Registrar pago a cuadrilla</w:t>
-            </w:r>
-          </w:p>
-        </w:tc>
-      </w:tr>
-      <w:tr>
-        <w:trPr>
-          <w:trHeight w:val="340"/>
-        </w:trPr>
-        <w:tc>
-          <w:tcPr>
-            <w:tcW w:w="1029" w:type="pct"/>
-            <w:tcBorders>
-              <w:top w:val="single" w:sz="4" w:space="0" w:color="auto"/>
-              <w:left w:val="single" w:sz="4" w:space="0" w:color="auto"/>
-              <w:bottom w:val="single" w:sz="4" w:space="0" w:color="auto"/>
-              <w:right w:val="single" w:sz="4" w:space="0" w:color="auto"/>
-            </w:tcBorders>
-            <w:shd w:val="clear" w:color="000000" w:fill="FFFFFF"/>
-            <w:hideMark/>
-          </w:tcPr>
-          <w:p>
-            <w:pPr>
-              <w:spacing w:after="0" w:line="240" w:lineRule="auto"/>
-              <w:rPr>
-                <w:rFonts w:ascii="Calibri" w:eastAsia="Times New Roman" w:hAnsi="Calibri" w:cs="Times New Roman"/>
-                <w:color w:val="000000"/>
-                <w:sz w:val="20"/>
-                <w:szCs w:val="20"/>
-                <w:lang w:val="es-ES" w:eastAsia="es-ES"/>
-              </w:rPr>
-            </w:pPr>
-            <w:r>
-              <w:rPr>
-                <w:rFonts w:ascii="Calibri" w:eastAsia="Times New Roman" w:hAnsi="Calibri" w:cs="Times New Roman"/>
-                <w:color w:val="000000"/>
-                <w:sz w:val="20"/>
-                <w:szCs w:val="20"/>
-                <w:lang w:eastAsia="es-ES"/>
-              </w:rPr>
-              <w:t>Administración</w:t>
-            </w:r>
-          </w:p>
-        </w:tc>
-        <w:tc>
-          <w:tcPr>
-            <w:tcW w:w="3971" w:type="pct"/>
-            <w:tcBorders>
-              <w:top w:val="single" w:sz="4" w:space="0" w:color="auto"/>
-              <w:left w:val="nil"/>
-              <w:bottom w:val="single" w:sz="4" w:space="0" w:color="auto"/>
-              <w:right w:val="single" w:sz="4" w:space="0" w:color="auto"/>
-            </w:tcBorders>
-            <w:shd w:val="clear" w:color="000000" w:fill="FFFFFF"/>
-            <w:hideMark/>
-          </w:tcPr>
-          <w:p>
-            <w:pPr>
-              <w:spacing w:after="0" w:line="240" w:lineRule="auto"/>
-              <w:rPr>
-                <w:rFonts w:ascii="Calibri" w:eastAsia="Times New Roman" w:hAnsi="Calibri" w:cs="Times New Roman"/>
-                <w:color w:val="000000"/>
-                <w:sz w:val="20"/>
-                <w:szCs w:val="20"/>
-                <w:lang w:val="es-ES" w:eastAsia="es-ES"/>
-              </w:rPr>
-            </w:pPr>
-            <w:r>
-              <w:rPr>
-                <w:rFonts w:ascii="Calibri" w:eastAsia="Times New Roman" w:hAnsi="Calibri" w:cs="Times New Roman"/>
-                <w:color w:val="000000"/>
-                <w:sz w:val="20"/>
-                <w:szCs w:val="20"/>
-                <w:lang w:eastAsia="es-ES"/>
-              </w:rPr>
-              <w:t>Enviar documento de cuadrilla a cliente</w:t>
-            </w:r>
-          </w:p>
-        </w:tc>
-      </w:tr>
-      <w:tr>
-        <w:trPr>
-          <w:trHeight w:val="340"/>
-        </w:trPr>
-        <w:tc>
-          <w:tcPr>
-            <w:tcW w:w="1029" w:type="pct"/>
-            <w:tcBorders>
-              <w:top w:val="nil"/>
-              <w:left w:val="single" w:sz="4" w:space="0" w:color="auto"/>
-              <w:bottom w:val="single" w:sz="4" w:space="0" w:color="auto"/>
-              <w:right w:val="single" w:sz="4" w:space="0" w:color="auto"/>
-            </w:tcBorders>
-            <w:shd w:val="clear" w:color="000000" w:fill="FFFFFF"/>
-            <w:hideMark/>
-          </w:tcPr>
-          <w:p>
-            <w:pPr>
-              <w:spacing w:after="0" w:line="240" w:lineRule="auto"/>
-              <w:rPr>
-                <w:rFonts w:ascii="Calibri" w:eastAsia="Times New Roman" w:hAnsi="Calibri" w:cs="Times New Roman"/>
-                <w:color w:val="000000"/>
-                <w:sz w:val="20"/>
-                <w:szCs w:val="20"/>
-                <w:lang w:val="es-ES" w:eastAsia="es-ES"/>
-              </w:rPr>
-            </w:pPr>
-            <w:r>
-              <w:rPr>
-                <w:rFonts w:ascii="Calibri" w:eastAsia="Times New Roman" w:hAnsi="Calibri" w:cs="Times New Roman"/>
-                <w:color w:val="000000"/>
-                <w:sz w:val="20"/>
-                <w:szCs w:val="20"/>
-                <w:lang w:eastAsia="es-ES"/>
-              </w:rPr>
-              <w:t>Administración</w:t>
-            </w:r>
-          </w:p>
-        </w:tc>
-        <w:tc>
-          <w:tcPr>
-            <w:tcW w:w="3971" w:type="pct"/>
-            <w:tcBorders>
-              <w:top w:val="nil"/>
-              <w:left w:val="nil"/>
-              <w:bottom w:val="single" w:sz="4" w:space="0" w:color="auto"/>
-              <w:right w:val="single" w:sz="4" w:space="0" w:color="auto"/>
-            </w:tcBorders>
-            <w:shd w:val="clear" w:color="000000" w:fill="FFFFFF"/>
-            <w:hideMark/>
-          </w:tcPr>
-          <w:p>
-            <w:pPr>
-              <w:spacing w:after="0" w:line="240" w:lineRule="auto"/>
-              <w:rPr>
-                <w:rFonts w:ascii="Calibri" w:eastAsia="Times New Roman" w:hAnsi="Calibri" w:cs="Times New Roman"/>
-                <w:color w:val="000000"/>
-                <w:sz w:val="20"/>
-                <w:szCs w:val="20"/>
-                <w:lang w:val="es-ES" w:eastAsia="es-ES"/>
-              </w:rPr>
-            </w:pPr>
-            <w:r>
-              <w:rPr>
-                <w:rFonts w:ascii="Calibri" w:eastAsia="Times New Roman" w:hAnsi="Calibri" w:cs="Times New Roman"/>
-                <w:color w:val="000000"/>
-                <w:sz w:val="20"/>
-                <w:szCs w:val="20"/>
-                <w:lang w:eastAsia="es-ES"/>
-              </w:rPr>
-              <w:t>Actualizar estado de documentación de cuadrilla</w:t>
-            </w:r>
-          </w:p>
-        </w:tc>
-      </w:tr>
-      <w:tr>
-        <w:trPr>
-          <w:trHeight w:val="340"/>
-        </w:trPr>
-        <w:tc>
-          <w:tcPr>
-            <w:tcW w:w="1029" w:type="pct"/>
-            <w:tcBorders>
-              <w:top w:val="nil"/>
-              <w:left w:val="single" w:sz="4" w:space="0" w:color="auto"/>
-              <w:bottom w:val="single" w:sz="4" w:space="0" w:color="auto"/>
-              <w:right w:val="single" w:sz="4" w:space="0" w:color="auto"/>
-            </w:tcBorders>
-            <w:shd w:val="clear" w:color="000000" w:fill="FFFFFF"/>
-            <w:hideMark/>
-          </w:tcPr>
-          <w:p>
-            <w:pPr>
-              <w:spacing w:after="0" w:line="240" w:lineRule="auto"/>
-              <w:rPr>
-                <w:rFonts w:ascii="Calibri" w:eastAsia="Times New Roman" w:hAnsi="Calibri" w:cs="Times New Roman"/>
-                <w:color w:val="000000"/>
-                <w:sz w:val="20"/>
-                <w:szCs w:val="20"/>
-                <w:lang w:val="es-ES" w:eastAsia="es-ES"/>
-              </w:rPr>
-            </w:pPr>
-            <w:r>
-              <w:rPr>
-                <w:rFonts w:ascii="Calibri" w:eastAsia="Times New Roman" w:hAnsi="Calibri" w:cs="Times New Roman"/>
-                <w:color w:val="000000"/>
-                <w:sz w:val="20"/>
-                <w:szCs w:val="20"/>
-                <w:lang w:eastAsia="es-ES"/>
-              </w:rPr>
-              <w:t>Administración</w:t>
-            </w:r>
-          </w:p>
-        </w:tc>
-        <w:tc>
-          <w:tcPr>
-            <w:tcW w:w="3971" w:type="pct"/>
-            <w:tcBorders>
-              <w:top w:val="nil"/>
-              <w:left w:val="nil"/>
-              <w:bottom w:val="single" w:sz="4" w:space="0" w:color="auto"/>
-              <w:right w:val="single" w:sz="4" w:space="0" w:color="auto"/>
-            </w:tcBorders>
-            <w:shd w:val="clear" w:color="000000" w:fill="FFFFFF"/>
-            <w:hideMark/>
-          </w:tcPr>
-          <w:p>
-            <w:pPr>
-              <w:spacing w:after="0" w:line="240" w:lineRule="auto"/>
-              <w:rPr>
-                <w:rFonts w:ascii="Calibri" w:eastAsia="Times New Roman" w:hAnsi="Calibri" w:cs="Times New Roman"/>
-                <w:color w:val="000000"/>
-                <w:sz w:val="20"/>
-                <w:szCs w:val="20"/>
-                <w:lang w:val="es-ES" w:eastAsia="es-ES"/>
-              </w:rPr>
-            </w:pPr>
-            <w:r>
-              <w:rPr>
-                <w:rFonts w:ascii="Calibri" w:eastAsia="Times New Roman" w:hAnsi="Calibri" w:cs="Times New Roman"/>
-                <w:color w:val="000000"/>
-                <w:sz w:val="20"/>
-                <w:szCs w:val="20"/>
-                <w:lang w:eastAsia="es-ES"/>
-              </w:rPr>
-              <w:t>Enviar documentos de proyecto a cliente</w:t>
-            </w:r>
-          </w:p>
-        </w:tc>
-      </w:tr>
-      <w:tr>
-        <w:trPr>
-          <w:trHeight w:val="340"/>
-        </w:trPr>
-        <w:tc>
-          <w:tcPr>
-            <w:tcW w:w="1029" w:type="pct"/>
-            <w:tcBorders>
-              <w:top w:val="single" w:sz="4" w:space="0" w:color="auto"/>
-              <w:left w:val="single" w:sz="4" w:space="0" w:color="auto"/>
-              <w:bottom w:val="single" w:sz="4" w:space="0" w:color="auto"/>
-              <w:right w:val="single" w:sz="4" w:space="0" w:color="auto"/>
-            </w:tcBorders>
-            <w:shd w:val="clear" w:color="000000" w:fill="FFFFFF"/>
-            <w:hideMark/>
-          </w:tcPr>
-          <w:p>
-            <w:pPr>
-              <w:spacing w:after="0" w:line="240" w:lineRule="auto"/>
-              <w:rPr>
-                <w:rFonts w:ascii="Calibri" w:eastAsia="Times New Roman" w:hAnsi="Calibri" w:cs="Times New Roman"/>
-                <w:color w:val="000000"/>
-                <w:sz w:val="20"/>
-                <w:szCs w:val="20"/>
-                <w:lang w:val="es-ES" w:eastAsia="es-ES"/>
-              </w:rPr>
-            </w:pPr>
-            <w:r>
-              <w:rPr>
-                <w:rFonts w:ascii="Calibri" w:eastAsia="Times New Roman" w:hAnsi="Calibri" w:cs="Times New Roman"/>
-                <w:color w:val="000000"/>
-                <w:sz w:val="20"/>
-                <w:szCs w:val="20"/>
-                <w:lang w:eastAsia="es-ES"/>
-              </w:rPr>
-              <w:t>Administración</w:t>
-            </w:r>
-          </w:p>
-        </w:tc>
-        <w:tc>
-          <w:tcPr>
-            <w:tcW w:w="3971" w:type="pct"/>
-            <w:tcBorders>
-              <w:top w:val="single" w:sz="4" w:space="0" w:color="auto"/>
-              <w:left w:val="nil"/>
-              <w:bottom w:val="single" w:sz="4" w:space="0" w:color="auto"/>
-              <w:right w:val="single" w:sz="4" w:space="0" w:color="auto"/>
-            </w:tcBorders>
-            <w:shd w:val="clear" w:color="000000" w:fill="FFFFFF"/>
-            <w:hideMark/>
-          </w:tcPr>
-          <w:p>
-            <w:pPr>
-              <w:spacing w:after="0" w:line="240" w:lineRule="auto"/>
-              <w:rPr>
-                <w:rFonts w:ascii="Calibri" w:eastAsia="Times New Roman" w:hAnsi="Calibri" w:cs="Times New Roman"/>
-                <w:color w:val="000000"/>
-                <w:sz w:val="20"/>
-                <w:szCs w:val="20"/>
-                <w:lang w:val="es-ES" w:eastAsia="es-ES"/>
-              </w:rPr>
-            </w:pPr>
-            <w:r>
-              <w:rPr>
-                <w:rFonts w:ascii="Calibri" w:eastAsia="Times New Roman" w:hAnsi="Calibri" w:cs="Times New Roman"/>
-                <w:color w:val="000000"/>
-                <w:sz w:val="20"/>
-                <w:szCs w:val="20"/>
-                <w:lang w:eastAsia="es-ES"/>
-              </w:rPr>
-              <w:t>Actualizar estado permiso de acceso a sitio</w:t>
-            </w:r>
-          </w:p>
-        </w:tc>
-      </w:tr>
-      <w:tr>
-        <w:trPr>
-          <w:trHeight w:val="340"/>
-        </w:trPr>
-        <w:tc>
-          <w:tcPr>
-            <w:tcW w:w="1029" w:type="pct"/>
-            <w:tcBorders>
-              <w:top w:val="nil"/>
-              <w:left w:val="single" w:sz="4" w:space="0" w:color="auto"/>
-              <w:bottom w:val="single" w:sz="4" w:space="0" w:color="auto"/>
-              <w:right w:val="single" w:sz="4" w:space="0" w:color="auto"/>
-            </w:tcBorders>
-            <w:shd w:val="clear" w:color="000000" w:fill="FFFFFF"/>
-            <w:hideMark/>
-          </w:tcPr>
-          <w:p>
-            <w:pPr>
-              <w:spacing w:after="0" w:line="240" w:lineRule="auto"/>
-              <w:rPr>
-                <w:rFonts w:ascii="Calibri" w:eastAsia="Times New Roman" w:hAnsi="Calibri" w:cs="Times New Roman"/>
-                <w:color w:val="000000"/>
-                <w:sz w:val="20"/>
-                <w:szCs w:val="20"/>
-                <w:lang w:val="es-ES" w:eastAsia="es-ES"/>
-              </w:rPr>
-            </w:pPr>
-            <w:r>
-              <w:rPr>
-                <w:rFonts w:ascii="Calibri" w:eastAsia="Times New Roman" w:hAnsi="Calibri" w:cs="Times New Roman"/>
-                <w:color w:val="000000"/>
-                <w:sz w:val="20"/>
-                <w:szCs w:val="20"/>
-                <w:lang w:eastAsia="es-ES"/>
-              </w:rPr>
-              <w:t>Notificaciones</w:t>
-            </w:r>
-          </w:p>
-        </w:tc>
-        <w:tc>
-          <w:tcPr>
-            <w:tcW w:w="3971" w:type="pct"/>
-            <w:tcBorders>
-              <w:top w:val="nil"/>
-              <w:left w:val="nil"/>
-              <w:bottom w:val="single" w:sz="4" w:space="0" w:color="auto"/>
-              <w:right w:val="single" w:sz="4" w:space="0" w:color="auto"/>
-            </w:tcBorders>
-            <w:shd w:val="clear" w:color="000000" w:fill="FFFFFF"/>
-            <w:hideMark/>
-          </w:tcPr>
-          <w:p>
-            <w:pPr>
-              <w:spacing w:after="0" w:line="240" w:lineRule="auto"/>
-              <w:rPr>
-                <w:rFonts w:ascii="Calibri" w:eastAsia="Times New Roman" w:hAnsi="Calibri" w:cs="Times New Roman"/>
-                <w:color w:val="000000"/>
-                <w:sz w:val="20"/>
-                <w:szCs w:val="20"/>
-                <w:lang w:val="es-ES" w:eastAsia="es-ES"/>
-              </w:rPr>
-            </w:pPr>
-            <w:r>
-              <w:rPr>
-                <w:rFonts w:ascii="Calibri" w:eastAsia="Times New Roman" w:hAnsi="Calibri" w:cs="Times New Roman"/>
-                <w:color w:val="000000"/>
-                <w:sz w:val="20"/>
-                <w:szCs w:val="20"/>
-                <w:lang w:eastAsia="es-ES"/>
-              </w:rPr>
-              <w:t>Notificar permiso de acceso a sitio por vencer</w:t>
-            </w:r>
-          </w:p>
-        </w:tc>
-      </w:tr>
-      <w:tr>
-        <w:trPr>
-          <w:trHeight w:val="340"/>
-        </w:trPr>
-        <w:tc>
-          <w:tcPr>
-            <w:tcW w:w="1029" w:type="pct"/>
-            <w:tcBorders>
-              <w:top w:val="nil"/>
-              <w:left w:val="single" w:sz="4" w:space="0" w:color="auto"/>
-              <w:bottom w:val="single" w:sz="4" w:space="0" w:color="auto"/>
-              <w:right w:val="single" w:sz="4" w:space="0" w:color="auto"/>
-            </w:tcBorders>
-            <w:shd w:val="clear" w:color="000000" w:fill="FFFFFF"/>
-            <w:hideMark/>
-          </w:tcPr>
-          <w:p>
-            <w:pPr>
-              <w:spacing w:after="0" w:line="240" w:lineRule="auto"/>
-              <w:rPr>
-                <w:rFonts w:ascii="Calibri" w:eastAsia="Times New Roman" w:hAnsi="Calibri" w:cs="Times New Roman"/>
-                <w:color w:val="000000"/>
-                <w:sz w:val="20"/>
-                <w:szCs w:val="20"/>
-                <w:lang w:val="es-ES" w:eastAsia="es-ES"/>
-              </w:rPr>
-            </w:pPr>
-            <w:r>
-              <w:rPr>
-                <w:rFonts w:ascii="Calibri" w:eastAsia="Times New Roman" w:hAnsi="Calibri" w:cs="Times New Roman"/>
-                <w:color w:val="000000"/>
-                <w:sz w:val="20"/>
-                <w:szCs w:val="20"/>
-                <w:lang w:eastAsia="es-ES"/>
-              </w:rPr>
-              <w:t>Notificaciones</w:t>
-            </w:r>
-          </w:p>
-        </w:tc>
-        <w:tc>
-          <w:tcPr>
-            <w:tcW w:w="3971" w:type="pct"/>
-            <w:tcBorders>
-              <w:top w:val="nil"/>
-              <w:left w:val="nil"/>
-              <w:bottom w:val="single" w:sz="4" w:space="0" w:color="auto"/>
-              <w:right w:val="single" w:sz="4" w:space="0" w:color="auto"/>
-            </w:tcBorders>
-            <w:shd w:val="clear" w:color="000000" w:fill="FFFFFF"/>
-            <w:hideMark/>
-          </w:tcPr>
-          <w:p>
-            <w:pPr>
-              <w:spacing w:after="0" w:line="240" w:lineRule="auto"/>
-              <w:rPr>
-                <w:rFonts w:ascii="Calibri" w:eastAsia="Times New Roman" w:hAnsi="Calibri" w:cs="Times New Roman"/>
-                <w:color w:val="000000"/>
-                <w:sz w:val="20"/>
-                <w:szCs w:val="20"/>
-                <w:lang w:val="es-ES" w:eastAsia="es-ES"/>
-              </w:rPr>
-            </w:pPr>
-            <w:r>
-              <w:rPr>
-                <w:rFonts w:ascii="Calibri" w:eastAsia="Times New Roman" w:hAnsi="Calibri" w:cs="Times New Roman"/>
-                <w:color w:val="000000"/>
-                <w:sz w:val="20"/>
-                <w:szCs w:val="20"/>
-                <w:lang w:eastAsia="es-ES"/>
-              </w:rPr>
-              <w:t>Notificar permiso de acceso a sitio vencido</w:t>
-            </w:r>
-          </w:p>
-        </w:tc>
-      </w:tr>
-      <w:tr>
-        <w:trPr>
-          <w:trHeight w:val="340"/>
-        </w:trPr>
-        <w:tc>
-          <w:tcPr>
-            <w:tcW w:w="1029" w:type="pct"/>
-            <w:tcBorders>
-              <w:top w:val="nil"/>
-              <w:left w:val="single" w:sz="4" w:space="0" w:color="auto"/>
-              <w:bottom w:val="single" w:sz="4" w:space="0" w:color="auto"/>
-              <w:right w:val="single" w:sz="4" w:space="0" w:color="auto"/>
-            </w:tcBorders>
-            <w:shd w:val="clear" w:color="000000" w:fill="FFFFFF"/>
-            <w:hideMark/>
-          </w:tcPr>
-          <w:p>
-            <w:pPr>
-              <w:spacing w:after="0" w:line="240" w:lineRule="auto"/>
-              <w:rPr>
-                <w:rFonts w:ascii="Calibri" w:eastAsia="Times New Roman" w:hAnsi="Calibri" w:cs="Times New Roman"/>
-                <w:color w:val="000000"/>
-                <w:sz w:val="20"/>
-                <w:szCs w:val="20"/>
-                <w:lang w:val="es-ES" w:eastAsia="es-ES"/>
-              </w:rPr>
-            </w:pPr>
-            <w:r>
-              <w:rPr>
-                <w:rFonts w:ascii="Calibri" w:eastAsia="Times New Roman" w:hAnsi="Calibri" w:cs="Times New Roman"/>
-                <w:color w:val="000000"/>
-                <w:sz w:val="20"/>
-                <w:szCs w:val="20"/>
-                <w:lang w:eastAsia="es-ES"/>
-              </w:rPr>
-              <w:t>Notificaciones</w:t>
-            </w:r>
-          </w:p>
-        </w:tc>
-        <w:tc>
-          <w:tcPr>
-            <w:tcW w:w="3971" w:type="pct"/>
-            <w:tcBorders>
-              <w:top w:val="nil"/>
-              <w:left w:val="nil"/>
-              <w:bottom w:val="single" w:sz="4" w:space="0" w:color="auto"/>
-              <w:right w:val="single" w:sz="4" w:space="0" w:color="auto"/>
-            </w:tcBorders>
-            <w:shd w:val="clear" w:color="000000" w:fill="FFFFFF"/>
-            <w:hideMark/>
-          </w:tcPr>
-          <w:p>
-            <w:pPr>
-              <w:spacing w:after="0" w:line="240" w:lineRule="auto"/>
-              <w:rPr>
-                <w:rFonts w:ascii="Calibri" w:eastAsia="Times New Roman" w:hAnsi="Calibri" w:cs="Times New Roman"/>
-                <w:color w:val="000000"/>
-                <w:sz w:val="20"/>
-                <w:szCs w:val="20"/>
-                <w:lang w:val="es-ES" w:eastAsia="es-ES"/>
-              </w:rPr>
-            </w:pPr>
-            <w:r>
-              <w:rPr>
-                <w:rFonts w:ascii="Calibri" w:eastAsia="Times New Roman" w:hAnsi="Calibri" w:cs="Times New Roman"/>
-                <w:color w:val="000000"/>
-                <w:sz w:val="20"/>
-                <w:szCs w:val="20"/>
-                <w:lang w:eastAsia="es-ES"/>
-              </w:rPr>
-              <w:t>Notificar próximo vencimiento documento</w:t>
-            </w:r>
-          </w:p>
-        </w:tc>
-      </w:tr>
-      <w:tr>
-        <w:trPr>
-          <w:trHeight w:val="340"/>
-        </w:trPr>
-        <w:tc>
-          <w:tcPr>
-            <w:tcW w:w="1029" w:type="pct"/>
-            <w:tcBorders>
-              <w:top w:val="nil"/>
-              <w:left w:val="single" w:sz="4" w:space="0" w:color="auto"/>
-              <w:bottom w:val="single" w:sz="4" w:space="0" w:color="auto"/>
-              <w:right w:val="single" w:sz="4" w:space="0" w:color="auto"/>
-            </w:tcBorders>
-            <w:shd w:val="clear" w:color="000000" w:fill="FFFFFF"/>
-            <w:hideMark/>
-          </w:tcPr>
-          <w:p>
-            <w:pPr>
-              <w:spacing w:after="0" w:line="240" w:lineRule="auto"/>
-              <w:rPr>
-                <w:rFonts w:ascii="Calibri" w:eastAsia="Times New Roman" w:hAnsi="Calibri" w:cs="Times New Roman"/>
-                <w:color w:val="000000"/>
-                <w:sz w:val="20"/>
-                <w:szCs w:val="20"/>
-                <w:lang w:val="es-ES" w:eastAsia="es-ES"/>
-              </w:rPr>
-            </w:pPr>
-            <w:r>
-              <w:rPr>
-                <w:rFonts w:ascii="Calibri" w:eastAsia="Times New Roman" w:hAnsi="Calibri" w:cs="Times New Roman"/>
-                <w:color w:val="000000"/>
-                <w:sz w:val="20"/>
-                <w:szCs w:val="20"/>
-                <w:lang w:eastAsia="es-ES"/>
-              </w:rPr>
-              <w:t>Notificaciones</w:t>
-            </w:r>
-          </w:p>
-        </w:tc>
-        <w:tc>
-          <w:tcPr>
-            <w:tcW w:w="3971" w:type="pct"/>
-            <w:tcBorders>
-              <w:top w:val="nil"/>
-              <w:left w:val="nil"/>
-              <w:bottom w:val="single" w:sz="4" w:space="0" w:color="auto"/>
-              <w:right w:val="single" w:sz="4" w:space="0" w:color="auto"/>
-            </w:tcBorders>
-            <w:shd w:val="clear" w:color="000000" w:fill="FFFFFF"/>
-            <w:hideMark/>
-          </w:tcPr>
-          <w:p>
-            <w:pPr>
-              <w:spacing w:after="0" w:line="240" w:lineRule="auto"/>
-              <w:rPr>
-                <w:rFonts w:ascii="Calibri" w:eastAsia="Times New Roman" w:hAnsi="Calibri" w:cs="Times New Roman"/>
-                <w:color w:val="000000"/>
-                <w:sz w:val="20"/>
-                <w:szCs w:val="20"/>
-                <w:lang w:val="es-ES" w:eastAsia="es-ES"/>
-              </w:rPr>
-            </w:pPr>
-            <w:r>
-              <w:rPr>
-                <w:rFonts w:ascii="Calibri" w:eastAsia="Times New Roman" w:hAnsi="Calibri" w:cs="Times New Roman"/>
-                <w:color w:val="000000"/>
-                <w:sz w:val="20"/>
-                <w:szCs w:val="20"/>
-                <w:lang w:eastAsia="es-ES"/>
-              </w:rPr>
-              <w:t>Notificar vencimiento documento</w:t>
-            </w:r>
-          </w:p>
-        </w:tc>
-      </w:tr>
-      <w:tr>
-        <w:trPr>
-          <w:trHeight w:val="340"/>
-        </w:trPr>
-        <w:tc>
-          <w:tcPr>
-            <w:tcW w:w="1029" w:type="pct"/>
-            <w:tcBorders>
-              <w:top w:val="nil"/>
-              <w:left w:val="single" w:sz="4" w:space="0" w:color="auto"/>
-              <w:bottom w:val="single" w:sz="4" w:space="0" w:color="auto"/>
-              <w:right w:val="single" w:sz="4" w:space="0" w:color="auto"/>
-            </w:tcBorders>
-            <w:shd w:val="clear" w:color="000000" w:fill="FFFFFF"/>
-            <w:hideMark/>
-          </w:tcPr>
-          <w:p>
-            <w:pPr>
-              <w:spacing w:after="0" w:line="240" w:lineRule="auto"/>
-              <w:rPr>
-                <w:rFonts w:ascii="Calibri" w:eastAsia="Times New Roman" w:hAnsi="Calibri" w:cs="Times New Roman"/>
-                <w:color w:val="000000"/>
-                <w:sz w:val="20"/>
-                <w:szCs w:val="20"/>
-                <w:lang w:val="es-ES" w:eastAsia="es-ES"/>
-              </w:rPr>
-            </w:pPr>
-            <w:r>
-              <w:rPr>
-                <w:rFonts w:ascii="Calibri" w:eastAsia="Times New Roman" w:hAnsi="Calibri" w:cs="Times New Roman"/>
-                <w:color w:val="000000"/>
-                <w:sz w:val="20"/>
-                <w:szCs w:val="20"/>
-                <w:lang w:eastAsia="es-ES"/>
-              </w:rPr>
-              <w:t>Notificaciones</w:t>
-            </w:r>
-          </w:p>
-        </w:tc>
-        <w:tc>
-          <w:tcPr>
-            <w:tcW w:w="3971" w:type="pct"/>
-            <w:tcBorders>
-              <w:top w:val="nil"/>
-              <w:left w:val="nil"/>
-              <w:bottom w:val="single" w:sz="4" w:space="0" w:color="auto"/>
-              <w:right w:val="single" w:sz="4" w:space="0" w:color="auto"/>
-            </w:tcBorders>
-            <w:shd w:val="clear" w:color="000000" w:fill="FFFFFF"/>
-            <w:hideMark/>
-          </w:tcPr>
-          <w:p>
-            <w:pPr>
-              <w:spacing w:after="0" w:line="240" w:lineRule="auto"/>
-              <w:rPr>
-                <w:rFonts w:ascii="Calibri" w:eastAsia="Times New Roman" w:hAnsi="Calibri" w:cs="Times New Roman"/>
-                <w:color w:val="000000"/>
-                <w:sz w:val="20"/>
-                <w:szCs w:val="20"/>
-                <w:lang w:val="es-ES" w:eastAsia="es-ES"/>
-              </w:rPr>
-            </w:pPr>
-            <w:r>
-              <w:rPr>
-                <w:rFonts w:ascii="Calibri" w:eastAsia="Times New Roman" w:hAnsi="Calibri" w:cs="Times New Roman"/>
-                <w:color w:val="000000"/>
-                <w:sz w:val="20"/>
-                <w:szCs w:val="20"/>
-                <w:lang w:eastAsia="es-ES"/>
-              </w:rPr>
-              <w:t>Notificar herramientas no devueltas</w:t>
-            </w:r>
-          </w:p>
-        </w:tc>
-      </w:tr>
-      <w:tr>
-        <w:trPr>
-          <w:trHeight w:val="340"/>
-        </w:trPr>
-        <w:tc>
-          <w:tcPr>
-            <w:tcW w:w="1029" w:type="pct"/>
-            <w:tcBorders>
-              <w:top w:val="nil"/>
-              <w:left w:val="single" w:sz="4" w:space="0" w:color="auto"/>
-              <w:bottom w:val="single" w:sz="4" w:space="0" w:color="auto"/>
-              <w:right w:val="single" w:sz="4" w:space="0" w:color="auto"/>
-            </w:tcBorders>
-            <w:shd w:val="clear" w:color="000000" w:fill="FFFFFF"/>
-            <w:hideMark/>
-          </w:tcPr>
-          <w:p>
-            <w:pPr>
-              <w:spacing w:after="0" w:line="240" w:lineRule="auto"/>
-              <w:rPr>
-                <w:rFonts w:ascii="Calibri" w:eastAsia="Times New Roman" w:hAnsi="Calibri" w:cs="Times New Roman"/>
-                <w:color w:val="000000"/>
-                <w:sz w:val="20"/>
-                <w:szCs w:val="20"/>
-                <w:lang w:val="es-ES" w:eastAsia="es-ES"/>
-              </w:rPr>
-            </w:pPr>
-            <w:r>
-              <w:rPr>
-                <w:rFonts w:ascii="Calibri" w:eastAsia="Times New Roman" w:hAnsi="Calibri" w:cs="Times New Roman"/>
-                <w:color w:val="000000"/>
-                <w:sz w:val="20"/>
-                <w:szCs w:val="20"/>
-                <w:lang w:eastAsia="es-ES"/>
-              </w:rPr>
-              <w:t>Notificaciones</w:t>
-            </w:r>
-          </w:p>
-        </w:tc>
-        <w:tc>
-          <w:tcPr>
-            <w:tcW w:w="3971" w:type="pct"/>
-            <w:tcBorders>
-              <w:top w:val="nil"/>
-              <w:left w:val="nil"/>
-              <w:bottom w:val="single" w:sz="4" w:space="0" w:color="auto"/>
-              <w:right w:val="single" w:sz="4" w:space="0" w:color="auto"/>
-            </w:tcBorders>
-            <w:shd w:val="clear" w:color="000000" w:fill="FFFFFF"/>
-            <w:hideMark/>
-          </w:tcPr>
-          <w:p>
-            <w:pPr>
-              <w:spacing w:after="0" w:line="240" w:lineRule="auto"/>
-              <w:rPr>
-                <w:rFonts w:ascii="Calibri" w:eastAsia="Times New Roman" w:hAnsi="Calibri" w:cs="Times New Roman"/>
-                <w:color w:val="000000"/>
-                <w:sz w:val="20"/>
-                <w:szCs w:val="20"/>
-                <w:lang w:val="es-ES" w:eastAsia="es-ES"/>
-              </w:rPr>
-            </w:pPr>
-            <w:r>
-              <w:rPr>
-                <w:rFonts w:ascii="Calibri" w:eastAsia="Times New Roman" w:hAnsi="Calibri" w:cs="Times New Roman"/>
-                <w:color w:val="000000"/>
-                <w:sz w:val="20"/>
-                <w:szCs w:val="20"/>
-                <w:lang w:eastAsia="es-ES"/>
-              </w:rPr>
-              <w:t>Notificar sitio apto para cobrar a cliente</w:t>
-            </w:r>
-          </w:p>
-        </w:tc>
-      </w:tr>
-      <w:tr>
-        <w:trPr>
-          <w:trHeight w:val="340"/>
-        </w:trPr>
-        <w:tc>
-          <w:tcPr>
-            <w:tcW w:w="1029" w:type="pct"/>
-            <w:tcBorders>
-              <w:top w:val="single" w:sz="4" w:space="0" w:color="auto"/>
-              <w:left w:val="single" w:sz="4" w:space="0" w:color="auto"/>
-              <w:bottom w:val="single" w:sz="4" w:space="0" w:color="auto"/>
-              <w:right w:val="single" w:sz="4" w:space="0" w:color="auto"/>
-            </w:tcBorders>
-            <w:shd w:val="clear" w:color="000000" w:fill="FFFFFF"/>
-            <w:hideMark/>
-          </w:tcPr>
-          <w:p>
-            <w:pPr>
-              <w:spacing w:after="0" w:line="240" w:lineRule="auto"/>
-              <w:rPr>
-                <w:rFonts w:ascii="Calibri" w:eastAsia="Times New Roman" w:hAnsi="Calibri" w:cs="Times New Roman"/>
-                <w:color w:val="000000"/>
-                <w:sz w:val="20"/>
-                <w:szCs w:val="20"/>
-                <w:lang w:val="es-ES" w:eastAsia="es-ES"/>
-              </w:rPr>
-            </w:pPr>
-            <w:r>
-              <w:rPr>
-                <w:rFonts w:ascii="Calibri" w:eastAsia="Times New Roman" w:hAnsi="Calibri" w:cs="Times New Roman"/>
-                <w:color w:val="000000"/>
-                <w:sz w:val="20"/>
-                <w:szCs w:val="20"/>
-                <w:lang w:eastAsia="es-ES"/>
-              </w:rPr>
-              <w:t>Soporte</w:t>
-            </w:r>
-          </w:p>
-        </w:tc>
-        <w:tc>
-          <w:tcPr>
-            <w:tcW w:w="3971" w:type="pct"/>
-            <w:tcBorders>
-              <w:top w:val="single" w:sz="4" w:space="0" w:color="auto"/>
-              <w:left w:val="nil"/>
-              <w:bottom w:val="single" w:sz="4" w:space="0" w:color="auto"/>
-              <w:right w:val="single" w:sz="4" w:space="0" w:color="auto"/>
-            </w:tcBorders>
-            <w:shd w:val="clear" w:color="000000" w:fill="FFFFFF"/>
-            <w:hideMark/>
-          </w:tcPr>
-          <w:p>
-            <w:pPr>
-              <w:spacing w:after="0" w:line="240" w:lineRule="auto"/>
-              <w:rPr>
-                <w:rFonts w:ascii="Calibri" w:eastAsia="Times New Roman" w:hAnsi="Calibri" w:cs="Times New Roman"/>
-                <w:color w:val="000000"/>
-                <w:sz w:val="20"/>
-                <w:szCs w:val="20"/>
-                <w:lang w:val="es-ES" w:eastAsia="es-ES"/>
-              </w:rPr>
-            </w:pPr>
-            <w:r>
-              <w:rPr>
-                <w:rFonts w:ascii="Calibri" w:eastAsia="Times New Roman" w:hAnsi="Calibri" w:cs="Times New Roman"/>
-                <w:color w:val="000000"/>
-                <w:sz w:val="20"/>
-                <w:szCs w:val="20"/>
-                <w:lang w:eastAsia="es-ES"/>
-              </w:rPr>
-              <w:t>Cambiar contraseña</w:t>
-            </w:r>
-          </w:p>
-        </w:tc>
-      </w:tr>
-      <w:tr>
-        <w:trPr>
-          <w:trHeight w:val="340"/>
-        </w:trPr>
-        <w:tc>
-          <w:tcPr>
-            <w:tcW w:w="1029" w:type="pct"/>
-            <w:tcBorders>
-              <w:top w:val="nil"/>
-              <w:left w:val="single" w:sz="4" w:space="0" w:color="auto"/>
-              <w:bottom w:val="single" w:sz="4" w:space="0" w:color="auto"/>
-              <w:right w:val="single" w:sz="4" w:space="0" w:color="auto"/>
-            </w:tcBorders>
-            <w:shd w:val="clear" w:color="000000" w:fill="FFFFFF"/>
-            <w:hideMark/>
-          </w:tcPr>
-          <w:p>
-            <w:pPr>
-              <w:spacing w:after="0" w:line="240" w:lineRule="auto"/>
-              <w:rPr>
-                <w:rFonts w:ascii="Calibri" w:eastAsia="Times New Roman" w:hAnsi="Calibri" w:cs="Times New Roman"/>
-                <w:color w:val="000000"/>
-                <w:sz w:val="20"/>
-                <w:szCs w:val="20"/>
-                <w:lang w:val="es-ES" w:eastAsia="es-ES"/>
-              </w:rPr>
-            </w:pPr>
-            <w:r>
-              <w:rPr>
-                <w:rFonts w:ascii="Calibri" w:eastAsia="Times New Roman" w:hAnsi="Calibri" w:cs="Times New Roman"/>
-                <w:color w:val="000000"/>
-                <w:sz w:val="20"/>
-                <w:szCs w:val="20"/>
-                <w:lang w:eastAsia="es-ES"/>
-              </w:rPr>
-              <w:t>Soporte</w:t>
-            </w:r>
-          </w:p>
-        </w:tc>
-        <w:tc>
-          <w:tcPr>
-            <w:tcW w:w="3971" w:type="pct"/>
-            <w:tcBorders>
-              <w:top w:val="nil"/>
-              <w:left w:val="nil"/>
-              <w:bottom w:val="single" w:sz="4" w:space="0" w:color="auto"/>
-              <w:right w:val="single" w:sz="4" w:space="0" w:color="auto"/>
-            </w:tcBorders>
-            <w:shd w:val="clear" w:color="000000" w:fill="FFFFFF"/>
-            <w:hideMark/>
-          </w:tcPr>
-          <w:p>
-            <w:pPr>
-              <w:spacing w:after="0" w:line="240" w:lineRule="auto"/>
-              <w:rPr>
-                <w:rFonts w:ascii="Calibri" w:eastAsia="Times New Roman" w:hAnsi="Calibri" w:cs="Times New Roman"/>
-                <w:color w:val="000000"/>
-                <w:sz w:val="20"/>
-                <w:szCs w:val="20"/>
                 <w:lang w:val="es-ES" w:eastAsia="es-ES"/>
               </w:rPr>
             </w:pPr>
@@ -11799,7 +11502,7 @@
     <w:p/>
     <w:p>
       <w:pPr>
-        <w:pStyle w:val="Heading2"/>
+        <w:pStyle w:val="Ttulo2"/>
       </w:pPr>
       <w:bookmarkStart w:id="16" w:name="_Toc334725988"/>
       <w:r>
@@ -11809,7 +11512,7 @@
     </w:p>
     <w:p>
       <w:pPr>
-        <w:pStyle w:val="Heading3"/>
+        <w:pStyle w:val="Ttulo3"/>
       </w:pPr>
       <w:bookmarkStart w:id="17" w:name="_Toc334725989"/>
       <w:r>
@@ -11824,7 +11527,7 @@
     </w:p>
     <w:p>
       <w:pPr>
-        <w:pStyle w:val="Heading3"/>
+        <w:pStyle w:val="Ttulo3"/>
       </w:pPr>
       <w:bookmarkStart w:id="18" w:name="_Toc334725990"/>
       <w:r>
@@ -11847,7 +11550,7 @@
     </w:p>
     <w:p>
       <w:pPr>
-        <w:pStyle w:val="ListParagraph"/>
+        <w:pStyle w:val="Prrafodelista"/>
         <w:numPr>
           <w:ilvl w:val="0"/>
           <w:numId w:val="31"/>
@@ -11865,7 +11568,7 @@
     </w:p>
     <w:p>
       <w:pPr>
-        <w:pStyle w:val="ListParagraph"/>
+        <w:pStyle w:val="Prrafodelista"/>
         <w:numPr>
           <w:ilvl w:val="0"/>
           <w:numId w:val="31"/>
@@ -11883,7 +11586,7 @@
     </w:p>
     <w:p>
       <w:pPr>
-        <w:pStyle w:val="ListParagraph"/>
+        <w:pStyle w:val="Prrafodelista"/>
         <w:numPr>
           <w:ilvl w:val="0"/>
           <w:numId w:val="31"/>
@@ -11901,7 +11604,7 @@
     </w:p>
     <w:p>
       <w:pPr>
-        <w:pStyle w:val="ListParagraph"/>
+        <w:pStyle w:val="Prrafodelista"/>
         <w:numPr>
           <w:ilvl w:val="0"/>
           <w:numId w:val="31"/>
@@ -11928,8 +11631,8 @@
 </file>
 
 <file path=word/endnotes.xml><?xml version="1.0" encoding="utf-8"?>
-<w:endnotes xmlns:wpc="http://schemas.microsoft.com/office/word/2010/wordprocessingCanvas" xmlns:mc="http://schemas.openxmlformats.org/markup-compatibility/2006" xmlns:o="urn:schemas-microsoft-com:office:office" xmlns:r="http://schemas.openxmlformats.org/officeDocument/2006/relationships" xmlns:m="http://schemas.openxmlformats.org/officeDocument/2006/math" xmlns:v="urn:schemas-microsoft-com:vml" xmlns:wp14="http://schemas.microsoft.com/office/word/2010/wordprocessingDrawing" xmlns:wp="http://schemas.openxmlformats.org/drawingml/2006/wordprocessingDrawing" xmlns:w10="urn:schemas-microsoft-com:office:word" xmlns:w="http://schemas.openxmlformats.org/wordprocessingml/2006/main" xmlns:w14="http://schemas.microsoft.com/office/word/2010/wordml" xmlns:wpg="http://schemas.microsoft.com/office/word/2010/wordprocessingGroup" xmlns:wpi="http://schemas.microsoft.com/office/word/2010/wordprocessingInk" xmlns:wne="http://schemas.microsoft.com/office/word/2006/wordml" xmlns:wps="http://schemas.microsoft.com/office/word/2010/wordprocessingShape" mc:Ignorable="w14 wp14">
-  <w:endnote w:type="separator" w:id="-1">
+<w:endnotes xmlns:ve="http://schemas.openxmlformats.org/markup-compatibility/2006" xmlns:o="urn:schemas-microsoft-com:office:office" xmlns:r="http://schemas.openxmlformats.org/officeDocument/2006/relationships" xmlns:m="http://schemas.openxmlformats.org/officeDocument/2006/math" xmlns:v="urn:schemas-microsoft-com:vml" xmlns:wp="http://schemas.openxmlformats.org/drawingml/2006/wordprocessingDrawing" xmlns:w10="urn:schemas-microsoft-com:office:word" xmlns:w="http://schemas.openxmlformats.org/wordprocessingml/2006/main" xmlns:wne="http://schemas.microsoft.com/office/word/2006/wordml">
+  <w:endnote w:type="separator" w:id="0">
     <w:p>
       <w:pPr>
         <w:spacing w:after="0" w:line="240" w:lineRule="auto"/>
@@ -11939,7 +11642,7 @@
       </w:r>
     </w:p>
   </w:endnote>
-  <w:endnote w:type="continuationSeparator" w:id="0">
+  <w:endnote w:type="continuationSeparator" w:id="1">
     <w:p>
       <w:pPr>
         <w:spacing w:after="0" w:line="240" w:lineRule="auto"/>
@@ -11953,7 +11656,7 @@
 </file>
 
 <file path=word/footer1.xml><?xml version="1.0" encoding="utf-8"?>
-<w:ftr xmlns:wpc="http://schemas.microsoft.com/office/word/2010/wordprocessingCanvas" xmlns:mc="http://schemas.openxmlformats.org/markup-compatibility/2006" xmlns:o="urn:schemas-microsoft-com:office:office" xmlns:r="http://schemas.openxmlformats.org/officeDocument/2006/relationships" xmlns:m="http://schemas.openxmlformats.org/officeDocument/2006/math" xmlns:v="urn:schemas-microsoft-com:vml" xmlns:wp14="http://schemas.microsoft.com/office/word/2010/wordprocessingDrawing" xmlns:wp="http://schemas.openxmlformats.org/drawingml/2006/wordprocessingDrawing" xmlns:w10="urn:schemas-microsoft-com:office:word" xmlns:w="http://schemas.openxmlformats.org/wordprocessingml/2006/main" xmlns:w14="http://schemas.microsoft.com/office/word/2010/wordml" xmlns:wpg="http://schemas.microsoft.com/office/word/2010/wordprocessingGroup" xmlns:wpi="http://schemas.microsoft.com/office/word/2010/wordprocessingInk" xmlns:wne="http://schemas.microsoft.com/office/word/2006/wordml" xmlns:wps="http://schemas.microsoft.com/office/word/2010/wordprocessingShape" mc:Ignorable="w14 wp14">
+<w:ftr xmlns:ve="http://schemas.openxmlformats.org/markup-compatibility/2006" xmlns:o="urn:schemas-microsoft-com:office:office" xmlns:r="http://schemas.openxmlformats.org/officeDocument/2006/relationships" xmlns:m="http://schemas.openxmlformats.org/officeDocument/2006/math" xmlns:v="urn:schemas-microsoft-com:vml" xmlns:wp="http://schemas.openxmlformats.org/drawingml/2006/wordprocessingDrawing" xmlns:w10="urn:schemas-microsoft-com:office:word" xmlns:w="http://schemas.openxmlformats.org/wordprocessingml/2006/main" xmlns:wne="http://schemas.microsoft.com/office/word/2006/wordml">
   <w:sdt>
     <w:sdtPr>
       <w:id w:val="62831712"/>
@@ -11962,50 +11665,36 @@
         <w:docPartUnique/>
       </w:docPartObj>
     </w:sdtPr>
-    <w:sdtEndPr/>
     <w:sdtContent>
       <w:p>
         <w:pPr>
-          <w:pStyle w:val="Footer"/>
+          <w:pStyle w:val="Piedepgina"/>
           <w:jc w:val="right"/>
         </w:pPr>
-        <w:r>
-          <w:fldChar w:fldCharType="begin"/>
-        </w:r>
-        <w:r>
-          <w:instrText xml:space="preserve"> PAGE   \* MERGEFORMAT </w:instrText>
-        </w:r>
-        <w:r>
-          <w:fldChar w:fldCharType="separate"/>
-        </w:r>
-        <w:r>
-          <w:rPr>
-            <w:noProof/>
-          </w:rPr>
-          <w:t>2</w:t>
-        </w:r>
-        <w:r>
-          <w:rPr>
-            <w:noProof/>
-          </w:rPr>
-          <w:fldChar w:fldCharType="end"/>
-        </w:r>
+        <w:fldSimple w:instr=" PAGE   \* MERGEFORMAT ">
+          <w:r>
+            <w:rPr>
+              <w:noProof/>
+            </w:rPr>
+            <w:t>2</w:t>
+          </w:r>
+        </w:fldSimple>
       </w:p>
     </w:sdtContent>
   </w:sdt>
   <w:p>
     <w:pPr>
-      <w:pStyle w:val="Footer"/>
+      <w:pStyle w:val="Piedepgina"/>
     </w:pPr>
   </w:p>
 </w:ftr>
 </file>
 
 <file path=word/footer2.xml><?xml version="1.0" encoding="utf-8"?>
-<w:ftr xmlns:wpc="http://schemas.microsoft.com/office/word/2010/wordprocessingCanvas" xmlns:mc="http://schemas.openxmlformats.org/markup-compatibility/2006" xmlns:o="urn:schemas-microsoft-com:office:office" xmlns:r="http://schemas.openxmlformats.org/officeDocument/2006/relationships" xmlns:m="http://schemas.openxmlformats.org/officeDocument/2006/math" xmlns:v="urn:schemas-microsoft-com:vml" xmlns:wp14="http://schemas.microsoft.com/office/word/2010/wordprocessingDrawing" xmlns:wp="http://schemas.openxmlformats.org/drawingml/2006/wordprocessingDrawing" xmlns:w10="urn:schemas-microsoft-com:office:word" xmlns:w="http://schemas.openxmlformats.org/wordprocessingml/2006/main" xmlns:w14="http://schemas.microsoft.com/office/word/2010/wordml" xmlns:wpg="http://schemas.microsoft.com/office/word/2010/wordprocessingGroup" xmlns:wpi="http://schemas.microsoft.com/office/word/2010/wordprocessingInk" xmlns:wne="http://schemas.microsoft.com/office/word/2006/wordml" xmlns:wps="http://schemas.microsoft.com/office/word/2010/wordprocessingShape" mc:Ignorable="w14 wp14">
+<w:ftr xmlns:ve="http://schemas.openxmlformats.org/markup-compatibility/2006" xmlns:o="urn:schemas-microsoft-com:office:office" xmlns:r="http://schemas.openxmlformats.org/officeDocument/2006/relationships" xmlns:m="http://schemas.openxmlformats.org/officeDocument/2006/math" xmlns:v="urn:schemas-microsoft-com:vml" xmlns:wp="http://schemas.openxmlformats.org/drawingml/2006/wordprocessingDrawing" xmlns:w10="urn:schemas-microsoft-com:office:word" xmlns:w="http://schemas.openxmlformats.org/wordprocessingml/2006/main" xmlns:wne="http://schemas.microsoft.com/office/word/2006/wordml">
   <w:tbl>
     <w:tblPr>
-      <w:tblStyle w:val="TableGrid"/>
+      <w:tblStyle w:val="Tablaconcuadrcula"/>
       <w:tblW w:w="0" w:type="auto"/>
       <w:tblBorders>
         <w:top w:val="single" w:sz="8" w:space="0" w:color="9BBB59" w:themeColor="accent3"/>
@@ -12015,7 +11704,7 @@
         <w:insideH w:val="none" w:sz="0" w:space="0" w:color="auto"/>
         <w:insideV w:val="none" w:sz="0" w:space="0" w:color="auto"/>
       </w:tblBorders>
-      <w:tblLook w:val="04A0" w:firstRow="1" w:lastRow="0" w:firstColumn="1" w:lastColumn="0" w:noHBand="0" w:noVBand="1"/>
+      <w:tblLook w:val="04A0"/>
     </w:tblPr>
     <w:tblGrid>
       <w:gridCol w:w="9054"/>
@@ -12033,11 +11722,10 @@
               <w:docPartUnique/>
             </w:docPartObj>
           </w:sdtPr>
-          <w:sdtEndPr/>
           <w:sdtContent>
             <w:p>
               <w:pPr>
-                <w:pStyle w:val="Footer"/>
+                <w:pStyle w:val="Piedepgina"/>
                 <w:tabs>
                   <w:tab w:val="left" w:pos="6390"/>
                 </w:tabs>
@@ -12059,21 +11747,21 @@
   </w:tbl>
   <w:p>
     <w:pPr>
-      <w:pStyle w:val="Footer"/>
+      <w:pStyle w:val="Piedepgina"/>
       <w:jc w:val="right"/>
     </w:pPr>
   </w:p>
   <w:p>
     <w:pPr>
-      <w:pStyle w:val="Footer"/>
+      <w:pStyle w:val="Piedepgina"/>
     </w:pPr>
   </w:p>
 </w:ftr>
 </file>
 
 <file path=word/footnotes.xml><?xml version="1.0" encoding="utf-8"?>
-<w:footnotes xmlns:wpc="http://schemas.microsoft.com/office/word/2010/wordprocessingCanvas" xmlns:mc="http://schemas.openxmlformats.org/markup-compatibility/2006" xmlns:o="urn:schemas-microsoft-com:office:office" xmlns:r="http://schemas.openxmlformats.org/officeDocument/2006/relationships" xmlns:m="http://schemas.openxmlformats.org/officeDocument/2006/math" xmlns:v="urn:schemas-microsoft-com:vml" xmlns:wp14="http://schemas.microsoft.com/office/word/2010/wordprocessingDrawing" xmlns:wp="http://schemas.openxmlformats.org/drawingml/2006/wordprocessingDrawing" xmlns:w10="urn:schemas-microsoft-com:office:word" xmlns:w="http://schemas.openxmlformats.org/wordprocessingml/2006/main" xmlns:w14="http://schemas.microsoft.com/office/word/2010/wordml" xmlns:wpg="http://schemas.microsoft.com/office/word/2010/wordprocessingGroup" xmlns:wpi="http://schemas.microsoft.com/office/word/2010/wordprocessingInk" xmlns:wne="http://schemas.microsoft.com/office/word/2006/wordml" xmlns:wps="http://schemas.microsoft.com/office/word/2010/wordprocessingShape" mc:Ignorable="w14 wp14">
-  <w:footnote w:type="separator" w:id="-1">
+<w:footnotes xmlns:ve="http://schemas.openxmlformats.org/markup-compatibility/2006" xmlns:o="urn:schemas-microsoft-com:office:office" xmlns:r="http://schemas.openxmlformats.org/officeDocument/2006/relationships" xmlns:m="http://schemas.openxmlformats.org/officeDocument/2006/math" xmlns:v="urn:schemas-microsoft-com:vml" xmlns:wp="http://schemas.openxmlformats.org/drawingml/2006/wordprocessingDrawing" xmlns:w10="urn:schemas-microsoft-com:office:word" xmlns:w="http://schemas.openxmlformats.org/wordprocessingml/2006/main" xmlns:wne="http://schemas.microsoft.com/office/word/2006/wordml">
+  <w:footnote w:type="separator" w:id="0">
     <w:p>
       <w:pPr>
         <w:spacing w:after="0" w:line="240" w:lineRule="auto"/>
@@ -12083,7 +11771,7 @@
       </w:r>
     </w:p>
   </w:footnote>
-  <w:footnote w:type="continuationSeparator" w:id="0">
+  <w:footnote w:type="continuationSeparator" w:id="1">
     <w:p>
       <w:pPr>
         <w:spacing w:after="0" w:line="240" w:lineRule="auto"/>
@@ -12097,30 +11785,30 @@
 </file>
 
 <file path=word/header1.xml><?xml version="1.0" encoding="utf-8"?>
-<w:hdr xmlns:wpc="http://schemas.microsoft.com/office/word/2010/wordprocessingCanvas" xmlns:mc="http://schemas.openxmlformats.org/markup-compatibility/2006" xmlns:o="urn:schemas-microsoft-com:office:office" xmlns:r="http://schemas.openxmlformats.org/officeDocument/2006/relationships" xmlns:m="http://schemas.openxmlformats.org/officeDocument/2006/math" xmlns:v="urn:schemas-microsoft-com:vml" xmlns:wp14="http://schemas.microsoft.com/office/word/2010/wordprocessingDrawing" xmlns:wp="http://schemas.openxmlformats.org/drawingml/2006/wordprocessingDrawing" xmlns:w10="urn:schemas-microsoft-com:office:word" xmlns:w="http://schemas.openxmlformats.org/wordprocessingml/2006/main" xmlns:w14="http://schemas.microsoft.com/office/word/2010/wordml" xmlns:wpg="http://schemas.microsoft.com/office/word/2010/wordprocessingGroup" xmlns:wpi="http://schemas.microsoft.com/office/word/2010/wordprocessingInk" xmlns:wne="http://schemas.microsoft.com/office/word/2006/wordml" xmlns:wps="http://schemas.microsoft.com/office/word/2010/wordprocessingShape" mc:Ignorable="w14 wp14">
+<w:hdr xmlns:ve="http://schemas.openxmlformats.org/markup-compatibility/2006" xmlns:o="urn:schemas-microsoft-com:office:office" xmlns:r="http://schemas.openxmlformats.org/officeDocument/2006/relationships" xmlns:m="http://schemas.openxmlformats.org/officeDocument/2006/math" xmlns:v="urn:schemas-microsoft-com:vml" xmlns:wp="http://schemas.openxmlformats.org/drawingml/2006/wordprocessingDrawing" xmlns:w10="urn:schemas-microsoft-com:office:word" xmlns:w="http://schemas.openxmlformats.org/wordprocessingml/2006/main" xmlns:wne="http://schemas.microsoft.com/office/word/2006/wordml">
   <w:p>
     <w:pPr>
-      <w:pStyle w:val="Header"/>
+      <w:pStyle w:val="Encabezado"/>
     </w:pPr>
   </w:p>
   <w:p>
     <w:pPr>
-      <w:pStyle w:val="Header"/>
+      <w:pStyle w:val="Encabezado"/>
     </w:pPr>
   </w:p>
 </w:hdr>
 </file>
 
 <file path=word/header2.xml><?xml version="1.0" encoding="utf-8"?>
-<w:hdr xmlns:wpc="http://schemas.microsoft.com/office/word/2010/wordprocessingCanvas" xmlns:mc="http://schemas.openxmlformats.org/markup-compatibility/2006" xmlns:o="urn:schemas-microsoft-com:office:office" xmlns:r="http://schemas.openxmlformats.org/officeDocument/2006/relationships" xmlns:m="http://schemas.openxmlformats.org/officeDocument/2006/math" xmlns:v="urn:schemas-microsoft-com:vml" xmlns:wp14="http://schemas.microsoft.com/office/word/2010/wordprocessingDrawing" xmlns:wp="http://schemas.openxmlformats.org/drawingml/2006/wordprocessingDrawing" xmlns:w10="urn:schemas-microsoft-com:office:word" xmlns:w="http://schemas.openxmlformats.org/wordprocessingml/2006/main" xmlns:w14="http://schemas.microsoft.com/office/word/2010/wordml" xmlns:wpg="http://schemas.microsoft.com/office/word/2010/wordprocessingGroup" xmlns:wpi="http://schemas.microsoft.com/office/word/2010/wordprocessingInk" xmlns:wne="http://schemas.microsoft.com/office/word/2006/wordml" xmlns:wps="http://schemas.microsoft.com/office/word/2010/wordprocessingShape" mc:Ignorable="w14 wp14">
+<w:hdr xmlns:ve="http://schemas.openxmlformats.org/markup-compatibility/2006" xmlns:o="urn:schemas-microsoft-com:office:office" xmlns:r="http://schemas.openxmlformats.org/officeDocument/2006/relationships" xmlns:m="http://schemas.openxmlformats.org/officeDocument/2006/math" xmlns:v="urn:schemas-microsoft-com:vml" xmlns:wp="http://schemas.openxmlformats.org/drawingml/2006/wordprocessingDrawing" xmlns:w10="urn:schemas-microsoft-com:office:word" xmlns:w="http://schemas.openxmlformats.org/wordprocessingml/2006/main" xmlns:wne="http://schemas.microsoft.com/office/word/2006/wordml">
   <w:p>
     <w:pPr>
-      <w:pStyle w:val="Header"/>
+      <w:pStyle w:val="Encabezado"/>
     </w:pPr>
   </w:p>
   <w:tbl>
     <w:tblPr>
-      <w:tblStyle w:val="TableGrid"/>
+      <w:tblStyle w:val="Tablaconcuadrcula"/>
       <w:tblW w:w="0" w:type="auto"/>
       <w:tblBorders>
         <w:top w:val="none" w:sz="0" w:space="0" w:color="auto"/>
@@ -12130,7 +11818,7 @@
         <w:insideH w:val="none" w:sz="0" w:space="0" w:color="auto"/>
         <w:insideV w:val="none" w:sz="0" w:space="0" w:color="auto"/>
       </w:tblBorders>
-      <w:tblLook w:val="04A0" w:firstRow="1" w:lastRow="0" w:firstColumn="1" w:lastColumn="0" w:noHBand="0" w:noVBand="1"/>
+      <w:tblLook w:val="04A0"/>
     </w:tblPr>
     <w:tblGrid>
       <w:gridCol w:w="7196"/>
@@ -12143,7 +11831,7 @@
         </w:tcPr>
         <w:p>
           <w:pPr>
-            <w:pStyle w:val="Header"/>
+            <w:pStyle w:val="Encabezado"/>
             <w:rPr>
               <w:rFonts w:cstheme="minorHAnsi"/>
             </w:rPr>
@@ -12162,7 +11850,7 @@
         </w:tcPr>
         <w:p>
           <w:pPr>
-            <w:pStyle w:val="Header"/>
+            <w:pStyle w:val="Encabezado"/>
           </w:pPr>
           <w:r>
             <w:t>Coming S.A.</w:t>
@@ -12177,7 +11865,7 @@
         </w:tcPr>
         <w:p>
           <w:pPr>
-            <w:pStyle w:val="Header"/>
+            <w:pStyle w:val="Encabezado"/>
           </w:pPr>
           <w:r>
             <w:t>Plan de Integración: Iteración 2</w:t>
@@ -12190,7 +11878,7 @@
         </w:tcPr>
         <w:p>
           <w:pPr>
-            <w:pStyle w:val="Header"/>
+            <w:pStyle w:val="Encabezado"/>
             <w:rPr>
               <w:sz w:val="20"/>
               <w:szCs w:val="20"/>
@@ -12223,17 +11911,17 @@
   </w:tbl>
   <w:p>
     <w:pPr>
-      <w:pStyle w:val="Header"/>
+      <w:pStyle w:val="Encabezado"/>
     </w:pPr>
   </w:p>
 </w:hdr>
 </file>
 
 <file path=word/header3.xml><?xml version="1.0" encoding="utf-8"?>
-<w:hdr xmlns:wpc="http://schemas.microsoft.com/office/word/2010/wordprocessingCanvas" xmlns:mc="http://schemas.openxmlformats.org/markup-compatibility/2006" xmlns:o="urn:schemas-microsoft-com:office:office" xmlns:r="http://schemas.openxmlformats.org/officeDocument/2006/relationships" xmlns:m="http://schemas.openxmlformats.org/officeDocument/2006/math" xmlns:v="urn:schemas-microsoft-com:vml" xmlns:wp14="http://schemas.microsoft.com/office/word/2010/wordprocessingDrawing" xmlns:wp="http://schemas.openxmlformats.org/drawingml/2006/wordprocessingDrawing" xmlns:w10="urn:schemas-microsoft-com:office:word" xmlns:w="http://schemas.openxmlformats.org/wordprocessingml/2006/main" xmlns:w14="http://schemas.microsoft.com/office/word/2010/wordml" xmlns:wpg="http://schemas.microsoft.com/office/word/2010/wordprocessingGroup" xmlns:wpi="http://schemas.microsoft.com/office/word/2010/wordprocessingInk" xmlns:wne="http://schemas.microsoft.com/office/word/2006/wordml" xmlns:wps="http://schemas.microsoft.com/office/word/2010/wordprocessingShape" mc:Ignorable="w14 wp14">
+<w:hdr xmlns:ve="http://schemas.openxmlformats.org/markup-compatibility/2006" xmlns:o="urn:schemas-microsoft-com:office:office" xmlns:r="http://schemas.openxmlformats.org/officeDocument/2006/relationships" xmlns:m="http://schemas.openxmlformats.org/officeDocument/2006/math" xmlns:v="urn:schemas-microsoft-com:vml" xmlns:wp="http://schemas.openxmlformats.org/drawingml/2006/wordprocessingDrawing" xmlns:w10="urn:schemas-microsoft-com:office:word" xmlns:w="http://schemas.openxmlformats.org/wordprocessingml/2006/main" xmlns:wne="http://schemas.microsoft.com/office/word/2006/wordml">
   <w:tbl>
     <w:tblPr>
-      <w:tblStyle w:val="TableGrid"/>
+      <w:tblStyle w:val="Tablaconcuadrcula"/>
       <w:tblW w:w="0" w:type="auto"/>
       <w:tblBorders>
         <w:top w:val="none" w:sz="0" w:space="0" w:color="auto"/>
@@ -12243,7 +11931,7 @@
         <w:insideH w:val="none" w:sz="0" w:space="0" w:color="auto"/>
         <w:insideV w:val="none" w:sz="0" w:space="0" w:color="auto"/>
       </w:tblBorders>
-      <w:tblLook w:val="04A0" w:firstRow="1" w:lastRow="0" w:firstColumn="1" w:lastColumn="0" w:noHBand="0" w:noVBand="1"/>
+      <w:tblLook w:val="04A0"/>
     </w:tblPr>
     <w:tblGrid>
       <w:gridCol w:w="7196"/>
@@ -12256,7 +11944,7 @@
         </w:tcPr>
         <w:p>
           <w:pPr>
-            <w:pStyle w:val="Header"/>
+            <w:pStyle w:val="Encabezado"/>
             <w:rPr>
               <w:rFonts w:cstheme="minorHAnsi"/>
             </w:rPr>
@@ -12275,7 +11963,7 @@
         </w:tcPr>
         <w:p>
           <w:pPr>
-            <w:pStyle w:val="Header"/>
+            <w:pStyle w:val="Encabezado"/>
           </w:pPr>
           <w:r>
             <w:t>Coming S.A.</w:t>
@@ -12290,7 +11978,7 @@
         </w:tcPr>
         <w:p>
           <w:pPr>
-            <w:pStyle w:val="Header"/>
+            <w:pStyle w:val="Encabezado"/>
           </w:pPr>
           <w:r>
             <w:t>Plan de Integración</w:t>
@@ -12298,7 +11986,7 @@
         </w:p>
         <w:p>
           <w:pPr>
-            <w:pStyle w:val="Header"/>
+            <w:pStyle w:val="Encabezado"/>
           </w:pPr>
         </w:p>
       </w:tc>
@@ -12308,7 +11996,7 @@
         </w:tcPr>
         <w:p>
           <w:pPr>
-            <w:pStyle w:val="Header"/>
+            <w:pStyle w:val="Encabezado"/>
             <w:rPr>
               <w:sz w:val="20"/>
               <w:szCs w:val="20"/>
@@ -12341,14 +12029,14 @@
   </w:tbl>
   <w:p>
     <w:pPr>
-      <w:pStyle w:val="Header"/>
+      <w:pStyle w:val="Encabezado"/>
     </w:pPr>
   </w:p>
 </w:hdr>
 </file>
 
 <file path=word/numbering.xml><?xml version="1.0" encoding="utf-8"?>
-<w:numbering xmlns:wpc="http://schemas.microsoft.com/office/word/2010/wordprocessingCanvas" xmlns:mc="http://schemas.openxmlformats.org/markup-compatibility/2006" xmlns:o="urn:schemas-microsoft-com:office:office" xmlns:r="http://schemas.openxmlformats.org/officeDocument/2006/relationships" xmlns:m="http://schemas.openxmlformats.org/officeDocument/2006/math" xmlns:v="urn:schemas-microsoft-com:vml" xmlns:wp14="http://schemas.microsoft.com/office/word/2010/wordprocessingDrawing" xmlns:wp="http://schemas.openxmlformats.org/drawingml/2006/wordprocessingDrawing" xmlns:w10="urn:schemas-microsoft-com:office:word" xmlns:w="http://schemas.openxmlformats.org/wordprocessingml/2006/main" xmlns:w14="http://schemas.microsoft.com/office/word/2010/wordml" xmlns:wpg="http://schemas.microsoft.com/office/word/2010/wordprocessingGroup" xmlns:wpi="http://schemas.microsoft.com/office/word/2010/wordprocessingInk" xmlns:wne="http://schemas.microsoft.com/office/word/2006/wordml" xmlns:wps="http://schemas.microsoft.com/office/word/2010/wordprocessingShape" mc:Ignorable="w14 wp14">
+<w:numbering xmlns:ve="http://schemas.openxmlformats.org/markup-compatibility/2006" xmlns:o="urn:schemas-microsoft-com:office:office" xmlns:r="http://schemas.openxmlformats.org/officeDocument/2006/relationships" xmlns:m="http://schemas.openxmlformats.org/officeDocument/2006/math" xmlns:v="urn:schemas-microsoft-com:vml" xmlns:wp="http://schemas.openxmlformats.org/drawingml/2006/wordprocessingDrawing" xmlns:w10="urn:schemas-microsoft-com:office:word" xmlns:w="http://schemas.openxmlformats.org/wordprocessingml/2006/main" xmlns:wne="http://schemas.microsoft.com/office/word/2006/wordml">
   <w:abstractNum w:abstractNumId="0">
     <w:nsid w:val="02BF0A01"/>
     <w:multiLevelType w:val="hybridMultilevel"/>
@@ -15461,7 +15149,7 @@
 </file>
 
 <file path=word/styles.xml><?xml version="1.0" encoding="utf-8"?>
-<w:styles xmlns:mc="http://schemas.openxmlformats.org/markup-compatibility/2006" xmlns:r="http://schemas.openxmlformats.org/officeDocument/2006/relationships" xmlns:w="http://schemas.openxmlformats.org/wordprocessingml/2006/main" xmlns:w14="http://schemas.microsoft.com/office/word/2010/wordml" mc:Ignorable="w14">
+<w:styles xmlns:r="http://schemas.openxmlformats.org/officeDocument/2006/relationships" xmlns:w="http://schemas.openxmlformats.org/wordprocessingml/2006/main">
   <w:docDefaults>
     <w:rPrDefault>
       <w:rPr>
@@ -15624,11 +15312,11 @@
       <w:lang w:val="es-AR"/>
     </w:rPr>
   </w:style>
-  <w:style w:type="paragraph" w:styleId="Heading1">
+  <w:style w:type="paragraph" w:styleId="Ttulo1">
     <w:name w:val="heading 1"/>
     <w:basedOn w:val="Normal"/>
     <w:next w:val="Normal"/>
-    <w:link w:val="Heading1Char"/>
+    <w:link w:val="Ttulo1Car"/>
     <w:uiPriority w:val="9"/>
     <w:qFormat/>
     <w:rsid w:val="0018725A"/>
@@ -15647,11 +15335,11 @@
       <w:szCs w:val="28"/>
     </w:rPr>
   </w:style>
-  <w:style w:type="paragraph" w:styleId="Heading2">
+  <w:style w:type="paragraph" w:styleId="Ttulo2">
     <w:name w:val="heading 2"/>
     <w:basedOn w:val="Normal"/>
     <w:next w:val="Normal"/>
-    <w:link w:val="Heading2Char"/>
+    <w:link w:val="Ttulo2Car"/>
     <w:uiPriority w:val="9"/>
     <w:unhideWhenUsed/>
     <w:qFormat/>
@@ -15671,11 +15359,11 @@
       <w:szCs w:val="26"/>
     </w:rPr>
   </w:style>
-  <w:style w:type="paragraph" w:styleId="Heading3">
+  <w:style w:type="paragraph" w:styleId="Ttulo3">
     <w:name w:val="heading 3"/>
     <w:basedOn w:val="Normal"/>
     <w:next w:val="Normal"/>
-    <w:link w:val="Heading3Char"/>
+    <w:link w:val="Ttulo3Car"/>
     <w:uiPriority w:val="9"/>
     <w:unhideWhenUsed/>
     <w:qFormat/>
@@ -15693,17 +15381,18 @@
       <w:color w:val="4F81BD" w:themeColor="accent1"/>
     </w:rPr>
   </w:style>
-  <w:style w:type="character" w:default="1" w:styleId="DefaultParagraphFont">
+  <w:style w:type="character" w:default="1" w:styleId="Fuentedeprrafopredeter">
     <w:name w:val="Default Paragraph Font"/>
     <w:uiPriority w:val="1"/>
     <w:semiHidden/>
     <w:unhideWhenUsed/>
   </w:style>
-  <w:style w:type="table" w:default="1" w:styleId="TableNormal">
+  <w:style w:type="table" w:default="1" w:styleId="Tablanormal">
     <w:name w:val="Normal Table"/>
     <w:uiPriority w:val="99"/>
     <w:semiHidden/>
     <w:unhideWhenUsed/>
+    <w:qFormat/>
     <w:tblPr>
       <w:tblInd w:w="0" w:type="dxa"/>
       <w:tblCellMar>
@@ -15714,16 +15403,16 @@
       </w:tblCellMar>
     </w:tblPr>
   </w:style>
-  <w:style w:type="numbering" w:default="1" w:styleId="NoList">
+  <w:style w:type="numbering" w:default="1" w:styleId="Sinlista">
     <w:name w:val="No List"/>
     <w:uiPriority w:val="99"/>
     <w:semiHidden/>
     <w:unhideWhenUsed/>
   </w:style>
-  <w:style w:type="character" w:customStyle="1" w:styleId="Heading1Char">
-    <w:name w:val="Heading 1 Char"/>
-    <w:basedOn w:val="DefaultParagraphFont"/>
-    <w:link w:val="Heading1"/>
+  <w:style w:type="character" w:customStyle="1" w:styleId="Ttulo1Car">
+    <w:name w:val="Título 1 Car"/>
+    <w:basedOn w:val="Fuentedeprrafopredeter"/>
+    <w:link w:val="Ttulo1"/>
     <w:uiPriority w:val="9"/>
     <w:rsid w:val="0018725A"/>
     <w:rPr>
@@ -15736,10 +15425,10 @@
       <w:lang w:val="es-AR"/>
     </w:rPr>
   </w:style>
-  <w:style w:type="character" w:customStyle="1" w:styleId="Heading2Char">
-    <w:name w:val="Heading 2 Char"/>
-    <w:basedOn w:val="DefaultParagraphFont"/>
-    <w:link w:val="Heading2"/>
+  <w:style w:type="character" w:customStyle="1" w:styleId="Ttulo2Car">
+    <w:name w:val="Título 2 Car"/>
+    <w:basedOn w:val="Fuentedeprrafopredeter"/>
+    <w:link w:val="Ttulo2"/>
     <w:uiPriority w:val="9"/>
     <w:rsid w:val="0018725A"/>
     <w:rPr>
@@ -15752,10 +15441,10 @@
       <w:lang w:val="es-AR"/>
     </w:rPr>
   </w:style>
-  <w:style w:type="character" w:customStyle="1" w:styleId="Heading3Char">
-    <w:name w:val="Heading 3 Char"/>
-    <w:basedOn w:val="DefaultParagraphFont"/>
-    <w:link w:val="Heading3"/>
+  <w:style w:type="character" w:customStyle="1" w:styleId="Ttulo3Car">
+    <w:name w:val="Título 3 Car"/>
+    <w:basedOn w:val="Fuentedeprrafopredeter"/>
+    <w:link w:val="Ttulo3"/>
     <w:uiPriority w:val="9"/>
     <w:rsid w:val="0018725A"/>
     <w:rPr>
@@ -15766,9 +15455,9 @@
       <w:lang w:val="es-AR"/>
     </w:rPr>
   </w:style>
-  <w:style w:type="table" w:styleId="TableGrid">
+  <w:style w:type="table" w:styleId="Tablaconcuadrcula">
     <w:name w:val="Table Grid"/>
-    <w:basedOn w:val="TableNormal"/>
+    <w:basedOn w:val="Tablanormal"/>
     <w:uiPriority w:val="59"/>
     <w:rsid w:val="0018725A"/>
     <w:pPr>
@@ -15792,7 +15481,7 @@
       </w:tblCellMar>
     </w:tblPr>
   </w:style>
-  <w:style w:type="paragraph" w:styleId="ListParagraph">
+  <w:style w:type="paragraph" w:styleId="Prrafodelista">
     <w:name w:val="List Paragraph"/>
     <w:basedOn w:val="Normal"/>
     <w:uiPriority w:val="34"/>
@@ -15803,10 +15492,10 @@
       <w:contextualSpacing/>
     </w:pPr>
   </w:style>
-  <w:style w:type="paragraph" w:styleId="Header">
+  <w:style w:type="paragraph" w:styleId="Encabezado">
     <w:name w:val="header"/>
     <w:basedOn w:val="Normal"/>
-    <w:link w:val="HeaderChar"/>
+    <w:link w:val="EncabezadoCar"/>
     <w:uiPriority w:val="99"/>
     <w:unhideWhenUsed/>
     <w:rsid w:val="0018725A"/>
@@ -15818,20 +15507,20 @@
       <w:spacing w:after="0" w:line="240" w:lineRule="auto"/>
     </w:pPr>
   </w:style>
-  <w:style w:type="character" w:customStyle="1" w:styleId="HeaderChar">
-    <w:name w:val="Header Char"/>
-    <w:basedOn w:val="DefaultParagraphFont"/>
-    <w:link w:val="Header"/>
+  <w:style w:type="character" w:customStyle="1" w:styleId="EncabezadoCar">
+    <w:name w:val="Encabezado Car"/>
+    <w:basedOn w:val="Fuentedeprrafopredeter"/>
+    <w:link w:val="Encabezado"/>
     <w:uiPriority w:val="99"/>
     <w:rsid w:val="0018725A"/>
     <w:rPr>
       <w:lang w:val="es-AR"/>
     </w:rPr>
   </w:style>
-  <w:style w:type="paragraph" w:styleId="Footer">
+  <w:style w:type="paragraph" w:styleId="Piedepgina">
     <w:name w:val="footer"/>
     <w:basedOn w:val="Normal"/>
-    <w:link w:val="FooterChar"/>
+    <w:link w:val="PiedepginaCar"/>
     <w:uiPriority w:val="99"/>
     <w:unhideWhenUsed/>
     <w:rsid w:val="0018725A"/>
@@ -15843,19 +15532,19 @@
       <w:spacing w:after="0" w:line="240" w:lineRule="auto"/>
     </w:pPr>
   </w:style>
-  <w:style w:type="character" w:customStyle="1" w:styleId="FooterChar">
-    <w:name w:val="Footer Char"/>
-    <w:basedOn w:val="DefaultParagraphFont"/>
-    <w:link w:val="Footer"/>
+  <w:style w:type="character" w:customStyle="1" w:styleId="PiedepginaCar">
+    <w:name w:val="Pie de página Car"/>
+    <w:basedOn w:val="Fuentedeprrafopredeter"/>
+    <w:link w:val="Piedepgina"/>
     <w:uiPriority w:val="99"/>
     <w:rsid w:val="0018725A"/>
     <w:rPr>
       <w:lang w:val="es-AR"/>
     </w:rPr>
   </w:style>
-  <w:style w:type="paragraph" w:styleId="TOCHeading">
+  <w:style w:type="paragraph" w:styleId="TtulodeTDC">
     <w:name w:val="TOC Heading"/>
-    <w:basedOn w:val="Heading1"/>
+    <w:basedOn w:val="Ttulo1"/>
     <w:next w:val="Normal"/>
     <w:uiPriority w:val="39"/>
     <w:unhideWhenUsed/>
@@ -15868,7 +15557,7 @@
       <w:lang w:val="en-US" w:eastAsia="ja-JP"/>
     </w:rPr>
   </w:style>
-  <w:style w:type="paragraph" w:styleId="TOC1">
+  <w:style w:type="paragraph" w:styleId="TDC1">
     <w:name w:val="toc 1"/>
     <w:basedOn w:val="Normal"/>
     <w:next w:val="Normal"/>
@@ -15880,7 +15569,7 @@
       <w:spacing w:after="100"/>
     </w:pPr>
   </w:style>
-  <w:style w:type="paragraph" w:styleId="TOC2">
+  <w:style w:type="paragraph" w:styleId="TDC2">
     <w:name w:val="toc 2"/>
     <w:basedOn w:val="Normal"/>
     <w:next w:val="Normal"/>
@@ -15893,9 +15582,9 @@
       <w:ind w:left="220"/>
     </w:pPr>
   </w:style>
-  <w:style w:type="character" w:styleId="Hyperlink">
+  <w:style w:type="character" w:styleId="Hipervnculo">
     <w:name w:val="Hyperlink"/>
-    <w:basedOn w:val="DefaultParagraphFont"/>
+    <w:basedOn w:val="Fuentedeprrafopredeter"/>
     <w:uiPriority w:val="99"/>
     <w:unhideWhenUsed/>
     <w:rsid w:val="0018725A"/>
@@ -15904,10 +15593,10 @@
       <w:u w:val="single"/>
     </w:rPr>
   </w:style>
-  <w:style w:type="paragraph" w:styleId="BalloonText">
+  <w:style w:type="paragraph" w:styleId="Textodeglobo">
     <w:name w:val="Balloon Text"/>
     <w:basedOn w:val="Normal"/>
-    <w:link w:val="BalloonTextChar"/>
+    <w:link w:val="TextodegloboCar"/>
     <w:uiPriority w:val="99"/>
     <w:semiHidden/>
     <w:unhideWhenUsed/>
@@ -15921,10 +15610,10 @@
       <w:szCs w:val="16"/>
     </w:rPr>
   </w:style>
-  <w:style w:type="character" w:customStyle="1" w:styleId="BalloonTextChar">
-    <w:name w:val="Balloon Text Char"/>
-    <w:basedOn w:val="DefaultParagraphFont"/>
-    <w:link w:val="BalloonText"/>
+  <w:style w:type="character" w:customStyle="1" w:styleId="TextodegloboCar">
+    <w:name w:val="Texto de globo Car"/>
+    <w:basedOn w:val="Fuentedeprrafopredeter"/>
+    <w:link w:val="Textodeglobo"/>
     <w:uiPriority w:val="99"/>
     <w:semiHidden/>
     <w:rsid w:val="0018725A"/>
@@ -15935,9 +15624,9 @@
       <w:lang w:val="es-AR"/>
     </w:rPr>
   </w:style>
-  <w:style w:type="character" w:styleId="Strong">
+  <w:style w:type="character" w:styleId="Textoennegrita">
     <w:name w:val="Strong"/>
-    <w:basedOn w:val="DefaultParagraphFont"/>
+    <w:basedOn w:val="Fuentedeprrafopredeter"/>
     <w:uiPriority w:val="22"/>
     <w:qFormat/>
     <w:rsid w:val="00E335FF"/>
@@ -15946,11 +15635,11 @@
       <w:bCs/>
     </w:rPr>
   </w:style>
-  <w:style w:type="paragraph" w:styleId="Quote">
+  <w:style w:type="paragraph" w:styleId="Cita">
     <w:name w:val="Quote"/>
     <w:basedOn w:val="Normal"/>
     <w:next w:val="Normal"/>
-    <w:link w:val="QuoteChar"/>
+    <w:link w:val="CitaCar"/>
     <w:uiPriority w:val="29"/>
     <w:qFormat/>
     <w:rsid w:val="00E335FF"/>
@@ -15961,10 +15650,10 @@
       <w:lang w:val="en-US"/>
     </w:rPr>
   </w:style>
-  <w:style w:type="character" w:customStyle="1" w:styleId="QuoteChar">
-    <w:name w:val="Quote Char"/>
-    <w:basedOn w:val="DefaultParagraphFont"/>
-    <w:link w:val="Quote"/>
+  <w:style w:type="character" w:customStyle="1" w:styleId="CitaCar">
+    <w:name w:val="Cita Car"/>
+    <w:basedOn w:val="Fuentedeprrafopredeter"/>
+    <w:link w:val="Cita"/>
     <w:uiPriority w:val="29"/>
     <w:rsid w:val="00E335FF"/>
     <w:rPr>
@@ -15973,9 +15662,9 @@
       <w:color w:val="000000" w:themeColor="text1"/>
     </w:rPr>
   </w:style>
-  <w:style w:type="character" w:styleId="Emphasis">
+  <w:style w:type="character" w:styleId="nfasis">
     <w:name w:val="Emphasis"/>
-    <w:basedOn w:val="DefaultParagraphFont"/>
+    <w:basedOn w:val="Fuentedeprrafopredeter"/>
     <w:uiPriority w:val="20"/>
     <w:qFormat/>
     <w:rsid w:val="00E335FF"/>
@@ -15984,7 +15673,7 @@
       <w:iCs/>
     </w:rPr>
   </w:style>
-  <w:style w:type="paragraph" w:styleId="TOC3">
+  <w:style w:type="paragraph" w:styleId="TDC3">
     <w:name w:val="toc 3"/>
     <w:basedOn w:val="Normal"/>
     <w:next w:val="Normal"/>

</xml_diff>

<commit_message>
Se agregan modificaciones de reportes
</commit_message>
<xml_diff>
--- a/Documentacion/Proyecto/plan-de-integracion.docx
+++ b/Documentacion/Proyecto/plan-de-integracion.docx
@@ -10034,6 +10034,81 @@
                 <w:szCs w:val="20"/>
                 <w:lang w:eastAsia="es-ES"/>
               </w:rPr>
+              <w:t>Generar reporte de documentación de integrantes de cuadrilla por filtros</w:t>
+            </w:r>
+          </w:p>
+        </w:tc>
+      </w:tr>
+      <w:tr>
+        <w:trPr>
+          <w:trHeight w:val="340"/>
+        </w:trPr>
+        <w:tc>
+          <w:tcPr>
+            <w:tcW w:w="1029" w:type="pct"/>
+            <w:tcBorders>
+              <w:top w:val="single" w:sz="4" w:space="0" w:color="auto"/>
+              <w:left w:val="single" w:sz="4" w:space="0" w:color="auto"/>
+              <w:bottom w:val="single" w:sz="4" w:space="0" w:color="auto"/>
+              <w:right w:val="single" w:sz="4" w:space="0" w:color="auto"/>
+            </w:tcBorders>
+            <w:shd w:val="clear" w:color="000000" w:fill="FFFFFF"/>
+            <w:hideMark/>
+          </w:tcPr>
+          <w:p>
+            <w:pPr>
+              <w:spacing w:after="0" w:line="240" w:lineRule="auto"/>
+              <w:rPr>
+                <w:rFonts w:ascii="Calibri" w:eastAsia="Times New Roman" w:hAnsi="Calibri" w:cs="Times New Roman"/>
+                <w:color w:val="000000"/>
+                <w:sz w:val="20"/>
+                <w:szCs w:val="20"/>
+                <w:lang w:eastAsia="es-ES"/>
+              </w:rPr>
+            </w:pPr>
+            <w:r>
+              <w:rPr>
+                <w:rFonts w:ascii="Calibri" w:eastAsia="Times New Roman" w:hAnsi="Calibri" w:cs="Times New Roman"/>
+                <w:color w:val="000000"/>
+                <w:sz w:val="20"/>
+                <w:szCs w:val="20"/>
+                <w:lang w:eastAsia="es-ES"/>
+              </w:rPr>
+              <w:t>Reportes</w:t>
+            </w:r>
+          </w:p>
+        </w:tc>
+        <w:tc>
+          <w:tcPr>
+            <w:tcW w:w="3971" w:type="pct"/>
+            <w:tcBorders>
+              <w:top w:val="single" w:sz="4" w:space="0" w:color="auto"/>
+              <w:left w:val="nil"/>
+              <w:bottom w:val="single" w:sz="4" w:space="0" w:color="auto"/>
+              <w:right w:val="single" w:sz="4" w:space="0" w:color="auto"/>
+            </w:tcBorders>
+            <w:shd w:val="clear" w:color="000000" w:fill="FFFFFF"/>
+            <w:hideMark/>
+          </w:tcPr>
+          <w:p>
+            <w:pPr>
+              <w:spacing w:after="0" w:line="240" w:lineRule="auto"/>
+              <w:rPr>
+                <w:rFonts w:ascii="Calibri" w:eastAsia="Times New Roman" w:hAnsi="Calibri" w:cs="Times New Roman"/>
+                <w:color w:val="000000"/>
+                <w:sz w:val="20"/>
+                <w:szCs w:val="20"/>
+                <w:lang w:eastAsia="es-ES"/>
+              </w:rPr>
+            </w:pPr>
+            <w:r>
+              <w:rPr>
+                <w:rFonts w:ascii="Calibri" w:eastAsia="Times New Roman" w:hAnsi="Calibri" w:cs="Times New Roman"/>
+                <w:color w:val="000000"/>
+                <w:sz w:val="20"/>
+                <w:szCs w:val="20"/>
+                <w:lang w:eastAsia="es-ES"/>
+              </w:rPr>
               <w:t>Generar reporte de proyecto por filtros</w:t>
             </w:r>
           </w:p>
@@ -10213,18 +10288,18 @@
                 <w:color w:val="000000"/>
                 <w:sz w:val="20"/>
                 <w:szCs w:val="20"/>
+                <w:lang w:val="es-ES" w:eastAsia="es-ES"/>
+              </w:rPr>
+            </w:pPr>
+            <w:r>
+              <w:rPr>
+                <w:rFonts w:ascii="Calibri" w:eastAsia="Times New Roman" w:hAnsi="Calibri" w:cs="Times New Roman"/>
+                <w:color w:val="000000"/>
+                <w:sz w:val="20"/>
+                <w:szCs w:val="20"/>
                 <w:lang w:eastAsia="es-ES"/>
               </w:rPr>
-            </w:pPr>
-            <w:r>
-              <w:rPr>
-                <w:rFonts w:ascii="Calibri" w:eastAsia="Times New Roman" w:hAnsi="Calibri" w:cs="Times New Roman"/>
-                <w:color w:val="000000"/>
-                <w:sz w:val="20"/>
-                <w:szCs w:val="20"/>
-                <w:lang w:eastAsia="es-ES"/>
-              </w:rPr>
-              <w:t>Reportes</w:t>
+              <w:t>Administración</w:t>
             </w:r>
           </w:p>
         </w:tc>
@@ -10248,18 +10323,18 @@
                 <w:color w:val="000000"/>
                 <w:sz w:val="20"/>
                 <w:szCs w:val="20"/>
+                <w:lang w:val="es-ES" w:eastAsia="es-ES"/>
+              </w:rPr>
+            </w:pPr>
+            <w:r>
+              <w:rPr>
+                <w:rFonts w:ascii="Calibri" w:eastAsia="Times New Roman" w:hAnsi="Calibri" w:cs="Times New Roman"/>
+                <w:color w:val="000000"/>
+                <w:sz w:val="20"/>
+                <w:szCs w:val="20"/>
                 <w:lang w:eastAsia="es-ES"/>
               </w:rPr>
-            </w:pPr>
-            <w:r>
-              <w:rPr>
-                <w:rFonts w:ascii="Calibri" w:eastAsia="Times New Roman" w:hAnsi="Calibri" w:cs="Times New Roman"/>
-                <w:color w:val="000000"/>
-                <w:sz w:val="20"/>
-                <w:szCs w:val="20"/>
-                <w:lang w:eastAsia="es-ES"/>
-              </w:rPr>
-              <w:t>Generar reporte de acontecimientos por filtros</w:t>
+              <w:t>Aprobar solicitud viáticos</w:t>
             </w:r>
           </w:p>
         </w:tc>
@@ -10288,318 +10363,18 @@
                 <w:color w:val="000000"/>
                 <w:sz w:val="20"/>
                 <w:szCs w:val="20"/>
+                <w:lang w:val="es-ES" w:eastAsia="es-ES"/>
+              </w:rPr>
+            </w:pPr>
+            <w:r>
+              <w:rPr>
+                <w:rFonts w:ascii="Calibri" w:eastAsia="Times New Roman" w:hAnsi="Calibri" w:cs="Times New Roman"/>
+                <w:color w:val="000000"/>
+                <w:sz w:val="20"/>
+                <w:szCs w:val="20"/>
                 <w:lang w:eastAsia="es-ES"/>
               </w:rPr>
-            </w:pPr>
-            <w:r>
-              <w:rPr>
-                <w:rFonts w:ascii="Calibri" w:eastAsia="Times New Roman" w:hAnsi="Calibri" w:cs="Times New Roman"/>
-                <w:color w:val="000000"/>
-                <w:sz w:val="20"/>
-                <w:szCs w:val="20"/>
-                <w:lang w:eastAsia="es-ES"/>
-              </w:rPr>
-              <w:t>Reportes</w:t>
-            </w:r>
-          </w:p>
-        </w:tc>
-        <w:tc>
-          <w:tcPr>
-            <w:tcW w:w="3971" w:type="pct"/>
-            <w:tcBorders>
-              <w:top w:val="nil"/>
-              <w:left w:val="nil"/>
-              <w:bottom w:val="single" w:sz="4" w:space="0" w:color="auto"/>
-              <w:right w:val="single" w:sz="4" w:space="0" w:color="auto"/>
-            </w:tcBorders>
-            <w:shd w:val="clear" w:color="000000" w:fill="FFFFFF"/>
-            <w:hideMark/>
-          </w:tcPr>
-          <w:p>
-            <w:pPr>
-              <w:spacing w:after="0" w:line="240" w:lineRule="auto"/>
-              <w:rPr>
-                <w:rFonts w:ascii="Calibri" w:eastAsia="Times New Roman" w:hAnsi="Calibri" w:cs="Times New Roman"/>
-                <w:color w:val="000000"/>
-                <w:sz w:val="20"/>
-                <w:szCs w:val="20"/>
-                <w:lang w:eastAsia="es-ES"/>
-              </w:rPr>
-            </w:pPr>
-            <w:r>
-              <w:rPr>
-                <w:rFonts w:ascii="Calibri" w:eastAsia="Times New Roman" w:hAnsi="Calibri" w:cs="Times New Roman"/>
-                <w:color w:val="000000"/>
-                <w:sz w:val="20"/>
-                <w:szCs w:val="20"/>
-                <w:lang w:eastAsia="es-ES"/>
-              </w:rPr>
-              <w:t>Generar reporte de materiales de clientes por filtros</w:t>
-            </w:r>
-          </w:p>
-        </w:tc>
-      </w:tr>
-      <w:tr>
-        <w:trPr>
-          <w:trHeight w:val="340"/>
-        </w:trPr>
-        <w:tc>
-          <w:tcPr>
-            <w:tcW w:w="1029" w:type="pct"/>
-            <w:tcBorders>
-              <w:top w:val="nil"/>
-              <w:left w:val="single" w:sz="4" w:space="0" w:color="auto"/>
-              <w:bottom w:val="single" w:sz="4" w:space="0" w:color="auto"/>
-              <w:right w:val="single" w:sz="4" w:space="0" w:color="auto"/>
-            </w:tcBorders>
-            <w:shd w:val="clear" w:color="000000" w:fill="FFFFFF"/>
-            <w:hideMark/>
-          </w:tcPr>
-          <w:p>
-            <w:pPr>
-              <w:spacing w:after="0" w:line="240" w:lineRule="auto"/>
-              <w:rPr>
-                <w:rFonts w:ascii="Calibri" w:eastAsia="Times New Roman" w:hAnsi="Calibri" w:cs="Times New Roman"/>
-                <w:color w:val="000000"/>
-                <w:sz w:val="20"/>
-                <w:szCs w:val="20"/>
-                <w:lang w:eastAsia="es-ES"/>
-              </w:rPr>
-            </w:pPr>
-            <w:r>
-              <w:rPr>
-                <w:rFonts w:ascii="Calibri" w:eastAsia="Times New Roman" w:hAnsi="Calibri" w:cs="Times New Roman"/>
-                <w:color w:val="000000"/>
-                <w:sz w:val="20"/>
-                <w:szCs w:val="20"/>
-                <w:lang w:eastAsia="es-ES"/>
-              </w:rPr>
               <w:lastRenderedPageBreak/>
-              <w:t>Reportes</w:t>
-            </w:r>
-          </w:p>
-        </w:tc>
-        <w:tc>
-          <w:tcPr>
-            <w:tcW w:w="3971" w:type="pct"/>
-            <w:tcBorders>
-              <w:top w:val="nil"/>
-              <w:left w:val="nil"/>
-              <w:bottom w:val="single" w:sz="4" w:space="0" w:color="auto"/>
-              <w:right w:val="single" w:sz="4" w:space="0" w:color="auto"/>
-            </w:tcBorders>
-            <w:shd w:val="clear" w:color="000000" w:fill="FFFFFF"/>
-            <w:hideMark/>
-          </w:tcPr>
-          <w:p>
-            <w:pPr>
-              <w:spacing w:after="0" w:line="240" w:lineRule="auto"/>
-              <w:rPr>
-                <w:rFonts w:ascii="Calibri" w:eastAsia="Times New Roman" w:hAnsi="Calibri" w:cs="Times New Roman"/>
-                <w:color w:val="000000"/>
-                <w:sz w:val="20"/>
-                <w:szCs w:val="20"/>
-                <w:lang w:eastAsia="es-ES"/>
-              </w:rPr>
-            </w:pPr>
-            <w:r>
-              <w:rPr>
-                <w:rFonts w:ascii="Calibri" w:eastAsia="Times New Roman" w:hAnsi="Calibri" w:cs="Times New Roman"/>
-                <w:color w:val="000000"/>
-                <w:sz w:val="20"/>
-                <w:szCs w:val="20"/>
-                <w:lang w:eastAsia="es-ES"/>
-              </w:rPr>
-              <w:t>Generar reporte de equipos de clientes por filtros</w:t>
-            </w:r>
-          </w:p>
-        </w:tc>
-      </w:tr>
-      <w:tr>
-        <w:trPr>
-          <w:trHeight w:val="340"/>
-        </w:trPr>
-        <w:tc>
-          <w:tcPr>
-            <w:tcW w:w="1029" w:type="pct"/>
-            <w:tcBorders>
-              <w:top w:val="nil"/>
-              <w:left w:val="single" w:sz="4" w:space="0" w:color="auto"/>
-              <w:bottom w:val="single" w:sz="4" w:space="0" w:color="auto"/>
-              <w:right w:val="single" w:sz="4" w:space="0" w:color="auto"/>
-            </w:tcBorders>
-            <w:shd w:val="clear" w:color="000000" w:fill="FFFFFF"/>
-            <w:hideMark/>
-          </w:tcPr>
-          <w:p>
-            <w:pPr>
-              <w:spacing w:after="0" w:line="240" w:lineRule="auto"/>
-              <w:rPr>
-                <w:rFonts w:ascii="Calibri" w:eastAsia="Times New Roman" w:hAnsi="Calibri" w:cs="Times New Roman"/>
-                <w:color w:val="000000"/>
-                <w:sz w:val="20"/>
-                <w:szCs w:val="20"/>
-                <w:lang w:eastAsia="es-ES"/>
-              </w:rPr>
-            </w:pPr>
-            <w:r>
-              <w:rPr>
-                <w:rFonts w:ascii="Calibri" w:eastAsia="Times New Roman" w:hAnsi="Calibri" w:cs="Times New Roman"/>
-                <w:color w:val="000000"/>
-                <w:sz w:val="20"/>
-                <w:szCs w:val="20"/>
-                <w:lang w:eastAsia="es-ES"/>
-              </w:rPr>
-              <w:t>Reportes</w:t>
-            </w:r>
-          </w:p>
-        </w:tc>
-        <w:tc>
-          <w:tcPr>
-            <w:tcW w:w="3971" w:type="pct"/>
-            <w:tcBorders>
-              <w:top w:val="nil"/>
-              <w:left w:val="nil"/>
-              <w:bottom w:val="single" w:sz="4" w:space="0" w:color="auto"/>
-              <w:right w:val="single" w:sz="4" w:space="0" w:color="auto"/>
-            </w:tcBorders>
-            <w:shd w:val="clear" w:color="000000" w:fill="FFFFFF"/>
-            <w:hideMark/>
-          </w:tcPr>
-          <w:p>
-            <w:pPr>
-              <w:spacing w:after="0" w:line="240" w:lineRule="auto"/>
-              <w:rPr>
-                <w:rFonts w:ascii="Calibri" w:eastAsia="Times New Roman" w:hAnsi="Calibri" w:cs="Times New Roman"/>
-                <w:color w:val="000000"/>
-                <w:sz w:val="20"/>
-                <w:szCs w:val="20"/>
-                <w:lang w:val="es-ES" w:eastAsia="es-ES"/>
-              </w:rPr>
-            </w:pPr>
-            <w:r>
-              <w:rPr>
-                <w:rFonts w:ascii="Calibri" w:eastAsia="Times New Roman" w:hAnsi="Calibri" w:cs="Times New Roman"/>
-                <w:color w:val="000000"/>
-                <w:sz w:val="20"/>
-                <w:szCs w:val="20"/>
-                <w:lang w:eastAsia="es-ES"/>
-              </w:rPr>
-              <w:t>Generar reporte de proyectos por estado de PO.</w:t>
-            </w:r>
-          </w:p>
-        </w:tc>
-      </w:tr>
-      <w:tr>
-        <w:trPr>
-          <w:trHeight w:val="340"/>
-        </w:trPr>
-        <w:tc>
-          <w:tcPr>
-            <w:tcW w:w="1029" w:type="pct"/>
-            <w:tcBorders>
-              <w:top w:val="nil"/>
-              <w:left w:val="single" w:sz="4" w:space="0" w:color="auto"/>
-              <w:bottom w:val="single" w:sz="4" w:space="0" w:color="auto"/>
-              <w:right w:val="single" w:sz="4" w:space="0" w:color="auto"/>
-            </w:tcBorders>
-            <w:shd w:val="clear" w:color="000000" w:fill="FFFFFF"/>
-            <w:hideMark/>
-          </w:tcPr>
-          <w:p>
-            <w:pPr>
-              <w:spacing w:after="0" w:line="240" w:lineRule="auto"/>
-              <w:rPr>
-                <w:rFonts w:ascii="Calibri" w:eastAsia="Times New Roman" w:hAnsi="Calibri" w:cs="Times New Roman"/>
-                <w:color w:val="000000"/>
-                <w:sz w:val="20"/>
-                <w:szCs w:val="20"/>
-                <w:lang w:val="es-ES" w:eastAsia="es-ES"/>
-              </w:rPr>
-            </w:pPr>
-            <w:r>
-              <w:rPr>
-                <w:rFonts w:ascii="Calibri" w:eastAsia="Times New Roman" w:hAnsi="Calibri" w:cs="Times New Roman"/>
-                <w:color w:val="000000"/>
-                <w:sz w:val="20"/>
-                <w:szCs w:val="20"/>
-                <w:lang w:eastAsia="es-ES"/>
-              </w:rPr>
-              <w:t>Administración</w:t>
-            </w:r>
-          </w:p>
-        </w:tc>
-        <w:tc>
-          <w:tcPr>
-            <w:tcW w:w="3971" w:type="pct"/>
-            <w:tcBorders>
-              <w:top w:val="nil"/>
-              <w:left w:val="nil"/>
-              <w:bottom w:val="single" w:sz="4" w:space="0" w:color="auto"/>
-              <w:right w:val="single" w:sz="4" w:space="0" w:color="auto"/>
-            </w:tcBorders>
-            <w:shd w:val="clear" w:color="000000" w:fill="FFFFFF"/>
-            <w:hideMark/>
-          </w:tcPr>
-          <w:p>
-            <w:pPr>
-              <w:spacing w:after="0" w:line="240" w:lineRule="auto"/>
-              <w:rPr>
-                <w:rFonts w:ascii="Calibri" w:eastAsia="Times New Roman" w:hAnsi="Calibri" w:cs="Times New Roman"/>
-                <w:color w:val="000000"/>
-                <w:sz w:val="20"/>
-                <w:szCs w:val="20"/>
-                <w:lang w:val="es-ES" w:eastAsia="es-ES"/>
-              </w:rPr>
-            </w:pPr>
-            <w:r>
-              <w:rPr>
-                <w:rFonts w:ascii="Calibri" w:eastAsia="Times New Roman" w:hAnsi="Calibri" w:cs="Times New Roman"/>
-                <w:color w:val="000000"/>
-                <w:sz w:val="20"/>
-                <w:szCs w:val="20"/>
-                <w:lang w:eastAsia="es-ES"/>
-              </w:rPr>
-              <w:t>Aprobar solicitud viáticos</w:t>
-            </w:r>
-          </w:p>
-        </w:tc>
-      </w:tr>
-      <w:tr>
-        <w:trPr>
-          <w:trHeight w:val="340"/>
-        </w:trPr>
-        <w:tc>
-          <w:tcPr>
-            <w:tcW w:w="1029" w:type="pct"/>
-            <w:tcBorders>
-              <w:top w:val="nil"/>
-              <w:left w:val="single" w:sz="4" w:space="0" w:color="auto"/>
-              <w:bottom w:val="single" w:sz="4" w:space="0" w:color="auto"/>
-              <w:right w:val="single" w:sz="4" w:space="0" w:color="auto"/>
-            </w:tcBorders>
-            <w:shd w:val="clear" w:color="000000" w:fill="FFFFFF"/>
-            <w:hideMark/>
-          </w:tcPr>
-          <w:p>
-            <w:pPr>
-              <w:spacing w:after="0" w:line="240" w:lineRule="auto"/>
-              <w:rPr>
-                <w:rFonts w:ascii="Calibri" w:eastAsia="Times New Roman" w:hAnsi="Calibri" w:cs="Times New Roman"/>
-                <w:color w:val="000000"/>
-                <w:sz w:val="20"/>
-                <w:szCs w:val="20"/>
-                <w:lang w:val="es-ES" w:eastAsia="es-ES"/>
-              </w:rPr>
-            </w:pPr>
-            <w:r>
-              <w:rPr>
-                <w:rFonts w:ascii="Calibri" w:eastAsia="Times New Roman" w:hAnsi="Calibri" w:cs="Times New Roman"/>
-                <w:color w:val="000000"/>
-                <w:sz w:val="20"/>
-                <w:szCs w:val="20"/>
-                <w:lang w:eastAsia="es-ES"/>
-              </w:rPr>
               <w:t>Administración</w:t>
             </w:r>
           </w:p>

</xml_diff>

<commit_message>
Se agregan o corrigen nombres de CU: CU Registrar solicitud de viatico CU Registrar solicitud de pago a cuadrilla CU Modificar solicitud de viatico CU Modificar solicitud de pago a cuadrilla
</commit_message>
<xml_diff>
--- a/Documentacion/Proyecto/plan-de-integracion.docx
+++ b/Documentacion/Proyecto/plan-de-integracion.docx
@@ -1,6 +1,6 @@
 
 <file path=word/document.xml><?xml version="1.0" encoding="utf-8"?>
-<w:document xmlns:ve="http://schemas.openxmlformats.org/markup-compatibility/2006" xmlns:o="urn:schemas-microsoft-com:office:office" xmlns:r="http://schemas.openxmlformats.org/officeDocument/2006/relationships" xmlns:m="http://schemas.openxmlformats.org/officeDocument/2006/math" xmlns:v="urn:schemas-microsoft-com:vml" xmlns:wp="http://schemas.openxmlformats.org/drawingml/2006/wordprocessingDrawing" xmlns:w10="urn:schemas-microsoft-com:office:word" xmlns:w="http://schemas.openxmlformats.org/wordprocessingml/2006/main" xmlns:wne="http://schemas.microsoft.com/office/word/2006/wordml">
+<w:document xmlns:wpc="http://schemas.microsoft.com/office/word/2010/wordprocessingCanvas" xmlns:mc="http://schemas.openxmlformats.org/markup-compatibility/2006" xmlns:o="urn:schemas-microsoft-com:office:office" xmlns:r="http://schemas.openxmlformats.org/officeDocument/2006/relationships" xmlns:m="http://schemas.openxmlformats.org/officeDocument/2006/math" xmlns:v="urn:schemas-microsoft-com:vml" xmlns:wp14="http://schemas.microsoft.com/office/word/2010/wordprocessingDrawing" xmlns:wp="http://schemas.openxmlformats.org/drawingml/2006/wordprocessingDrawing" xmlns:w10="urn:schemas-microsoft-com:office:word" xmlns:w="http://schemas.openxmlformats.org/wordprocessingml/2006/main" xmlns:w14="http://schemas.microsoft.com/office/word/2010/wordml" xmlns:wpg="http://schemas.microsoft.com/office/word/2010/wordprocessingGroup" xmlns:wpi="http://schemas.microsoft.com/office/word/2010/wordprocessingInk" xmlns:wne="http://schemas.microsoft.com/office/word/2006/wordml" xmlns:wps="http://schemas.microsoft.com/office/word/2010/wordprocessingShape" mc:Ignorable="w14 wp14">
   <w:body>
     <w:p>
       <w:pPr>
@@ -13,8 +13,6 @@
           <w:szCs w:val="36"/>
         </w:rPr>
       </w:pPr>
-      <w:bookmarkStart w:id="0" w:name="_GoBack"/>
-      <w:bookmarkEnd w:id="0"/>
     </w:p>
     <w:p>
       <w:pPr>
@@ -200,8 +198,13 @@
       </w:r>
     </w:p>
     <w:p>
+      <w:proofErr w:type="spellStart"/>
       <w:r>
-        <w:t>Coming S.A.</w:t>
+        <w:t>Coming</w:t>
+      </w:r>
+      <w:proofErr w:type="spellEnd"/>
+      <w:r>
+        <w:t xml:space="preserve"> S.A.</w:t>
       </w:r>
     </w:p>
     <w:p>
@@ -272,7 +275,15 @@
         <w:br/>
       </w:r>
       <w:r>
-        <w:t>Ing. Julio Zohil Titular</w:t>
+        <w:t xml:space="preserve">Ing. Julio </w:t>
+      </w:r>
+      <w:proofErr w:type="spellStart"/>
+      <w:r>
+        <w:t>Zohil</w:t>
+      </w:r>
+      <w:proofErr w:type="spellEnd"/>
+      <w:r>
+        <w:t xml:space="preserve"> Titular</w:t>
       </w:r>
       <w:r>
         <w:rPr>
@@ -318,7 +329,15 @@
         <w:br/>
       </w:r>
       <w:r>
-        <w:t xml:space="preserve">Carlos Trepat </w:t>
+        <w:t xml:space="preserve">Carlos </w:t>
+      </w:r>
+      <w:proofErr w:type="spellStart"/>
+      <w:r>
+        <w:t>Trepat</w:t>
+      </w:r>
+      <w:proofErr w:type="spellEnd"/>
+      <w:r>
+        <w:t xml:space="preserve"> </w:t>
       </w:r>
       <w:r>
         <w:tab/>
@@ -337,8 +356,21 @@
       <w:r>
         <w:br/>
       </w:r>
+      <w:proofErr w:type="spellStart"/>
       <w:r>
-        <w:t xml:space="preserve">Demián Odasso  </w:t>
+        <w:t>Demián</w:t>
+      </w:r>
+      <w:proofErr w:type="spellEnd"/>
+      <w:r>
+        <w:t xml:space="preserve"> </w:t>
+      </w:r>
+      <w:proofErr w:type="spellStart"/>
+      <w:r>
+        <w:t>Odasso</w:t>
+      </w:r>
+      <w:proofErr w:type="spellEnd"/>
+      <w:r>
+        <w:t xml:space="preserve">  </w:t>
       </w:r>
       <w:r>
         <w:t>45921</w:t>
@@ -347,7 +379,15 @@
         <w:br/>
       </w:r>
       <w:r>
-        <w:t xml:space="preserve">Mariano Gava </w:t>
+        <w:t xml:space="preserve">Mariano </w:t>
+      </w:r>
+      <w:proofErr w:type="spellStart"/>
+      <w:r>
+        <w:t>Gava</w:t>
+      </w:r>
+      <w:proofErr w:type="spellEnd"/>
+      <w:r>
+        <w:t xml:space="preserve"> </w:t>
       </w:r>
       <w:r>
         <w:tab/>
@@ -357,7 +397,15 @@
         <w:br/>
       </w:r>
       <w:r>
-        <w:t xml:space="preserve">Pablo Tissera </w:t>
+        <w:t xml:space="preserve">Pablo </w:t>
+      </w:r>
+      <w:proofErr w:type="spellStart"/>
+      <w:r>
+        <w:t>Tissera</w:t>
+      </w:r>
+      <w:proofErr w:type="spellEnd"/>
+      <w:r>
+        <w:t xml:space="preserve"> </w:t>
       </w:r>
       <w:r>
         <w:tab/>
@@ -416,8 +464,8 @@
     <w:p>
       <w:pPr>
         <w:sectPr>
-          <w:headerReference w:type="default" r:id="rId8"/>
-          <w:footerReference w:type="default" r:id="rId9"/>
+          <w:headerReference w:type="default" r:id="rId9"/>
+          <w:footerReference w:type="default" r:id="rId10"/>
           <w:pgSz w:w="12240" w:h="15840"/>
           <w:pgMar w:top="1417" w:right="1701" w:bottom="1417" w:left="1701" w:header="708" w:footer="708" w:gutter="0"/>
           <w:pgNumType w:start="2"/>
@@ -432,7 +480,7 @@
           <w:color w:val="17365D" w:themeColor="text2" w:themeShade="BF"/>
         </w:rPr>
       </w:pPr>
-      <w:bookmarkStart w:id="1" w:name="_Toc325642665"/>
+      <w:bookmarkStart w:id="0" w:name="_Toc325642665"/>
       <w:r>
         <w:rPr>
           <w:rFonts w:asciiTheme="majorHAnsi" w:hAnsiTheme="majorHAnsi"/>
@@ -444,7 +492,7 @@
         <w:lastRenderedPageBreak/>
         <w:t>Historia de Cambios</w:t>
       </w:r>
-      <w:bookmarkEnd w:id="1"/>
+      <w:bookmarkEnd w:id="0"/>
     </w:p>
     <w:tbl>
       <w:tblPr>
@@ -459,7 +507,7 @@
           <w:insideV w:val="single" w:sz="6" w:space="0" w:color="auto"/>
         </w:tblBorders>
         <w:tblLayout w:type="fixed"/>
-        <w:tblLook w:val="04A0"/>
+        <w:tblLook w:val="04A0" w:firstRow="1" w:lastRow="0" w:firstColumn="1" w:lastColumn="0" w:noHBand="0" w:noVBand="1"/>
       </w:tblPr>
       <w:tblGrid>
         <w:gridCol w:w="1421"/>
@@ -704,6 +752,7 @@
                 <w:sz w:val="20"/>
               </w:rPr>
             </w:pPr>
+            <w:proofErr w:type="spellStart"/>
             <w:r>
               <w:rPr>
                 <w:iCs/>
@@ -716,8 +765,25 @@
                 <w:iCs/>
                 <w:sz w:val="20"/>
               </w:rPr>
-              <w:t>n Odasso</w:t>
-            </w:r>
+              <w:t>n</w:t>
+            </w:r>
+            <w:proofErr w:type="spellEnd"/>
+            <w:r>
+              <w:rPr>
+                <w:iCs/>
+                <w:sz w:val="20"/>
+              </w:rPr>
+              <w:t xml:space="preserve"> </w:t>
+            </w:r>
+            <w:proofErr w:type="spellStart"/>
+            <w:r>
+              <w:rPr>
+                <w:iCs/>
+                <w:sz w:val="20"/>
+              </w:rPr>
+              <w:t>Odasso</w:t>
+            </w:r>
+            <w:proofErr w:type="spellEnd"/>
           </w:p>
         </w:tc>
       </w:tr>
@@ -877,13 +943,31 @@
                 <w:sz w:val="20"/>
               </w:rPr>
             </w:pPr>
+            <w:proofErr w:type="spellStart"/>
             <w:r>
               <w:rPr>
                 <w:iCs/>
                 <w:sz w:val="20"/>
               </w:rPr>
-              <w:t>Demian Odasso</w:t>
-            </w:r>
+              <w:t>Demian</w:t>
+            </w:r>
+            <w:proofErr w:type="spellEnd"/>
+            <w:r>
+              <w:rPr>
+                <w:iCs/>
+                <w:sz w:val="20"/>
+              </w:rPr>
+              <w:t xml:space="preserve"> </w:t>
+            </w:r>
+            <w:proofErr w:type="spellStart"/>
+            <w:r>
+              <w:rPr>
+                <w:iCs/>
+                <w:sz w:val="20"/>
+              </w:rPr>
+              <w:t>Odasso</w:t>
+            </w:r>
+            <w:proofErr w:type="spellEnd"/>
           </w:p>
         </w:tc>
       </w:tr>
@@ -1013,13 +1097,31 @@
                 <w:sz w:val="20"/>
               </w:rPr>
             </w:pPr>
+            <w:proofErr w:type="spellStart"/>
             <w:r>
               <w:rPr>
                 <w:iCs/>
                 <w:sz w:val="20"/>
               </w:rPr>
-              <w:t>Demian Odasso</w:t>
-            </w:r>
+              <w:t>Demian</w:t>
+            </w:r>
+            <w:proofErr w:type="spellEnd"/>
+            <w:r>
+              <w:rPr>
+                <w:iCs/>
+                <w:sz w:val="20"/>
+              </w:rPr>
+              <w:t xml:space="preserve"> </w:t>
+            </w:r>
+            <w:proofErr w:type="spellStart"/>
+            <w:r>
+              <w:rPr>
+                <w:iCs/>
+                <w:sz w:val="20"/>
+              </w:rPr>
+              <w:t>Odasso</w:t>
+            </w:r>
+            <w:proofErr w:type="spellEnd"/>
           </w:p>
         </w:tc>
       </w:tr>
@@ -1148,13 +1250,31 @@
                 <w:sz w:val="20"/>
               </w:rPr>
             </w:pPr>
+            <w:proofErr w:type="spellStart"/>
             <w:r>
               <w:rPr>
                 <w:iCs/>
                 <w:sz w:val="20"/>
               </w:rPr>
-              <w:t>Demian Odasso</w:t>
-            </w:r>
+              <w:t>Demian</w:t>
+            </w:r>
+            <w:proofErr w:type="spellEnd"/>
+            <w:r>
+              <w:rPr>
+                <w:iCs/>
+                <w:sz w:val="20"/>
+              </w:rPr>
+              <w:t xml:space="preserve"> </w:t>
+            </w:r>
+            <w:proofErr w:type="spellStart"/>
+            <w:r>
+              <w:rPr>
+                <w:iCs/>
+                <w:sz w:val="20"/>
+              </w:rPr>
+              <w:t>Odasso</w:t>
+            </w:r>
+            <w:proofErr w:type="spellEnd"/>
           </w:p>
         </w:tc>
       </w:tr>
@@ -1354,7 +1474,23 @@
                 <w:iCs/>
                 <w:sz w:val="20"/>
               </w:rPr>
-              <w:t>Nuevos CU de gestionar y consultar acontecimeinto en sitio</w:t>
+              <w:t xml:space="preserve">Nuevos CU de gestionar y consultar </w:t>
+            </w:r>
+            <w:proofErr w:type="spellStart"/>
+            <w:r>
+              <w:rPr>
+                <w:iCs/>
+                <w:sz w:val="20"/>
+              </w:rPr>
+              <w:t>acontecimeinto</w:t>
+            </w:r>
+            <w:proofErr w:type="spellEnd"/>
+            <w:r>
+              <w:rPr>
+                <w:iCs/>
+                <w:sz w:val="20"/>
+              </w:rPr>
+              <w:t xml:space="preserve"> en sitio</w:t>
             </w:r>
           </w:p>
         </w:tc>
@@ -1376,13 +1512,31 @@
                 <w:sz w:val="20"/>
               </w:rPr>
             </w:pPr>
+            <w:proofErr w:type="spellStart"/>
             <w:r>
               <w:rPr>
                 <w:iCs/>
                 <w:sz w:val="20"/>
               </w:rPr>
-              <w:t>Demian Odasso</w:t>
-            </w:r>
+              <w:t>Demian</w:t>
+            </w:r>
+            <w:proofErr w:type="spellEnd"/>
+            <w:r>
+              <w:rPr>
+                <w:iCs/>
+                <w:sz w:val="20"/>
+              </w:rPr>
+              <w:t xml:space="preserve"> </w:t>
+            </w:r>
+            <w:proofErr w:type="spellStart"/>
+            <w:r>
+              <w:rPr>
+                <w:iCs/>
+                <w:sz w:val="20"/>
+              </w:rPr>
+              <w:t>Odasso</w:t>
+            </w:r>
+            <w:proofErr w:type="spellEnd"/>
           </w:p>
         </w:tc>
       </w:tr>
@@ -1390,7 +1544,7 @@
     <w:p>
       <w:pPr>
         <w:sectPr>
-          <w:headerReference w:type="default" r:id="rId10"/>
+          <w:headerReference w:type="default" r:id="rId11"/>
           <w:pgSz w:w="12240" w:h="15840"/>
           <w:pgMar w:top="1417" w:right="1701" w:bottom="1417" w:left="1701" w:header="708" w:footer="708" w:gutter="0"/>
           <w:pgNumType w:start="2"/>
@@ -2651,8 +2805,8 @@
     <w:p>
       <w:pPr>
         <w:sectPr>
-          <w:headerReference w:type="default" r:id="rId11"/>
-          <w:footerReference w:type="default" r:id="rId12"/>
+          <w:headerReference w:type="default" r:id="rId12"/>
+          <w:footerReference w:type="default" r:id="rId13"/>
           <w:pgSz w:w="12240" w:h="15840"/>
           <w:pgMar w:top="1417" w:right="1701" w:bottom="1417" w:left="1701" w:header="708" w:footer="708" w:gutter="0"/>
           <w:pgNumType w:start="1"/>
@@ -2665,22 +2819,22 @@
       <w:pPr>
         <w:pStyle w:val="Ttulo1"/>
       </w:pPr>
-      <w:bookmarkStart w:id="2" w:name="_Toc334725974"/>
+      <w:bookmarkStart w:id="1" w:name="_Toc334725974"/>
       <w:r>
         <w:lastRenderedPageBreak/>
         <w:t>Introducción</w:t>
       </w:r>
-      <w:bookmarkEnd w:id="2"/>
+      <w:bookmarkEnd w:id="1"/>
     </w:p>
     <w:p>
       <w:pPr>
         <w:pStyle w:val="Ttulo2"/>
       </w:pPr>
-      <w:bookmarkStart w:id="3" w:name="_Toc334725975"/>
+      <w:bookmarkStart w:id="2" w:name="_Toc334725975"/>
       <w:r>
         <w:t>Propósito</w:t>
       </w:r>
-      <w:bookmarkEnd w:id="3"/>
+      <w:bookmarkEnd w:id="2"/>
     </w:p>
     <w:p>
       <w:pPr>
@@ -2715,31 +2869,31 @@
       <w:pPr>
         <w:pStyle w:val="Ttulo1"/>
       </w:pPr>
-      <w:bookmarkStart w:id="4" w:name="_Toc334725976"/>
+      <w:bookmarkStart w:id="3" w:name="_Toc334725976"/>
       <w:r>
         <w:t>Plan de Integración</w:t>
+      </w:r>
+      <w:bookmarkEnd w:id="3"/>
+    </w:p>
+    <w:p>
+      <w:pPr>
+        <w:pStyle w:val="Ttulo2"/>
+      </w:pPr>
+      <w:bookmarkStart w:id="4" w:name="_Toc334725977"/>
+      <w:r>
+        <w:t>Iteración 1</w:t>
       </w:r>
       <w:bookmarkEnd w:id="4"/>
     </w:p>
     <w:p>
       <w:pPr>
-        <w:pStyle w:val="Ttulo2"/>
-      </w:pPr>
-      <w:bookmarkStart w:id="5" w:name="_Toc334725977"/>
-      <w:r>
-        <w:t>Iteración 1</w:t>
-      </w:r>
-      <w:bookmarkEnd w:id="5"/>
-    </w:p>
-    <w:p>
-      <w:pPr>
         <w:pStyle w:val="Ttulo3"/>
       </w:pPr>
-      <w:bookmarkStart w:id="6" w:name="_Toc334725978"/>
+      <w:bookmarkStart w:id="5" w:name="_Toc334725978"/>
       <w:r>
         <w:t>Fecha de Inicio y Fin</w:t>
       </w:r>
-      <w:bookmarkEnd w:id="6"/>
+      <w:bookmarkEnd w:id="5"/>
     </w:p>
     <w:p>
       <w:pPr>
@@ -2760,11 +2914,11 @@
       <w:pPr>
         <w:pStyle w:val="Ttulo3"/>
       </w:pPr>
-      <w:bookmarkStart w:id="7" w:name="_Toc334725979"/>
+      <w:bookmarkStart w:id="6" w:name="_Toc334725979"/>
       <w:r>
         <w:t>Alcance</w:t>
       </w:r>
-      <w:bookmarkEnd w:id="7"/>
+      <w:bookmarkEnd w:id="6"/>
     </w:p>
     <w:p>
       <w:r>
@@ -2893,21 +3047,21 @@
       <w:pPr>
         <w:pStyle w:val="Ttulo2"/>
       </w:pPr>
-      <w:bookmarkStart w:id="8" w:name="_Toc334725980"/>
+      <w:bookmarkStart w:id="7" w:name="_Toc334725980"/>
       <w:r>
         <w:t>Iteración2</w:t>
       </w:r>
-      <w:bookmarkEnd w:id="8"/>
+      <w:bookmarkEnd w:id="7"/>
     </w:p>
     <w:p>
       <w:pPr>
         <w:pStyle w:val="Ttulo3"/>
       </w:pPr>
-      <w:bookmarkStart w:id="9" w:name="_Toc334725981"/>
+      <w:bookmarkStart w:id="8" w:name="_Toc334725981"/>
       <w:r>
         <w:t>Fecha de Inicio y Fin</w:t>
       </w:r>
-      <w:bookmarkEnd w:id="9"/>
+      <w:bookmarkEnd w:id="8"/>
     </w:p>
     <w:p>
       <w:r>
@@ -2930,11 +3084,11 @@
       <w:pPr>
         <w:pStyle w:val="Ttulo3"/>
       </w:pPr>
-      <w:bookmarkStart w:id="10" w:name="_Toc334725982"/>
+      <w:bookmarkStart w:id="9" w:name="_Toc334725982"/>
       <w:r>
         <w:t>Alcance</w:t>
       </w:r>
-      <w:bookmarkEnd w:id="10"/>
+      <w:bookmarkEnd w:id="9"/>
     </w:p>
     <w:p>
       <w:pPr>
@@ -3018,18 +3172,18 @@
       <w:pPr>
         <w:pStyle w:val="Ttulo3"/>
       </w:pPr>
-      <w:bookmarkStart w:id="11" w:name="_Toc334725983"/>
+      <w:bookmarkStart w:id="10" w:name="_Toc334725983"/>
       <w:r>
         <w:t>Listado de Casos de Uso a Implementar</w:t>
       </w:r>
-      <w:bookmarkEnd w:id="11"/>
+      <w:bookmarkEnd w:id="10"/>
     </w:p>
     <w:tbl>
       <w:tblPr>
         <w:tblStyle w:val="Tablaconcuadrcula"/>
         <w:tblW w:w="8472" w:type="dxa"/>
         <w:tblLayout w:type="fixed"/>
-        <w:tblLook w:val="04A0"/>
+        <w:tblLook w:val="04A0" w:firstRow="1" w:lastRow="0" w:firstColumn="1" w:lastColumn="0" w:noHBand="0" w:noVBand="1"/>
       </w:tblPr>
       <w:tblGrid>
         <w:gridCol w:w="1560"/>
@@ -3808,8 +3962,17 @@
                 <w:sz w:val="20"/>
                 <w:szCs w:val="20"/>
               </w:rPr>
-              <w:t>Consultar acontecimiento en sitio por movil</w:t>
-            </w:r>
+              <w:t xml:space="preserve">Consultar acontecimiento en sitio por </w:t>
+            </w:r>
+            <w:proofErr w:type="spellStart"/>
+            <w:r>
+              <w:rPr>
+                <w:sz w:val="20"/>
+                <w:szCs w:val="20"/>
+              </w:rPr>
+              <w:t>movil</w:t>
+            </w:r>
+            <w:proofErr w:type="spellEnd"/>
             <w:r>
               <w:rPr>
                 <w:sz w:val="20"/>
@@ -8155,22 +8318,22 @@
       <w:pPr>
         <w:pStyle w:val="Ttulo2"/>
       </w:pPr>
-      <w:bookmarkStart w:id="12" w:name="_Toc334725984"/>
+      <w:bookmarkStart w:id="11" w:name="_Toc334725984"/>
       <w:r>
         <w:lastRenderedPageBreak/>
         <w:t>Iteración 3</w:t>
       </w:r>
-      <w:bookmarkEnd w:id="12"/>
+      <w:bookmarkEnd w:id="11"/>
     </w:p>
     <w:p>
       <w:pPr>
         <w:pStyle w:val="Ttulo3"/>
       </w:pPr>
-      <w:bookmarkStart w:id="13" w:name="_Toc334725985"/>
+      <w:bookmarkStart w:id="12" w:name="_Toc334725985"/>
       <w:r>
         <w:t>Fecha de Inicio y Fin</w:t>
       </w:r>
-      <w:bookmarkEnd w:id="13"/>
+      <w:bookmarkEnd w:id="12"/>
     </w:p>
     <w:p>
       <w:r>
@@ -8181,11 +8344,11 @@
       <w:pPr>
         <w:pStyle w:val="Ttulo3"/>
       </w:pPr>
-      <w:bookmarkStart w:id="14" w:name="_Toc334725986"/>
+      <w:bookmarkStart w:id="13" w:name="_Toc334725986"/>
       <w:r>
         <w:t>Alcance</w:t>
       </w:r>
-      <w:bookmarkEnd w:id="14"/>
+      <w:bookmarkEnd w:id="13"/>
     </w:p>
     <w:p>
       <w:pPr>
@@ -8234,11 +8397,11 @@
       <w:pPr>
         <w:pStyle w:val="Ttulo3"/>
       </w:pPr>
-      <w:bookmarkStart w:id="15" w:name="_Toc334725987"/>
+      <w:bookmarkStart w:id="14" w:name="_Toc334725987"/>
       <w:r>
         <w:t>Listado de Casos de Uso a Implementar</w:t>
       </w:r>
-      <w:bookmarkEnd w:id="15"/>
+      <w:bookmarkEnd w:id="14"/>
     </w:p>
     <w:tbl>
       <w:tblPr>
@@ -8247,7 +8410,7 @@
           <w:left w:w="70" w:type="dxa"/>
           <w:right w:w="70" w:type="dxa"/>
         </w:tblCellMar>
-        <w:tblLook w:val="04A0"/>
+        <w:tblLook w:val="04A0" w:firstRow="1" w:lastRow="0" w:firstColumn="1" w:lastColumn="0" w:noHBand="0" w:noVBand="1"/>
       </w:tblPr>
       <w:tblGrid>
         <w:gridCol w:w="1848"/>
@@ -8852,14 +9015,47 @@
             </w:pPr>
             <w:r>
               <w:rPr>
+                <w:sz w:val="20"/>
+                <w:szCs w:val="20"/>
+              </w:rPr>
+              <w:t xml:space="preserve">Registrar </w:t>
+            </w:r>
+            <w:r>
+              <w:rPr>
+                <w:sz w:val="20"/>
+                <w:szCs w:val="20"/>
+              </w:rPr>
+              <w:t>solicitud de viático.</w:t>
+            </w:r>
+          </w:p>
+        </w:tc>
+      </w:tr>
+      <w:tr>
+        <w:trPr>
+          <w:trHeight w:val="340"/>
+        </w:trPr>
+        <w:tc>
+          <w:tcPr>
+            <w:tcW w:w="1029" w:type="pct"/>
+            <w:tcBorders>
+              <w:top w:val="nil"/>
+              <w:left w:val="single" w:sz="4" w:space="0" w:color="auto"/>
+              <w:bottom w:val="single" w:sz="4" w:space="0" w:color="auto"/>
+              <w:right w:val="single" w:sz="4" w:space="0" w:color="auto"/>
+            </w:tcBorders>
+            <w:shd w:val="clear" w:color="000000" w:fill="FFFFFF"/>
+          </w:tcPr>
+          <w:p>
+            <w:pPr>
+              <w:spacing w:after="0" w:line="240" w:lineRule="auto"/>
+              <w:rPr>
                 <w:rFonts w:ascii="Calibri" w:eastAsia="Times New Roman" w:hAnsi="Calibri" w:cs="Times New Roman"/>
                 <w:color w:val="000000"/>
                 <w:sz w:val="20"/>
                 <w:szCs w:val="20"/>
                 <w:lang w:eastAsia="es-ES"/>
               </w:rPr>
-              <w:t>Registrar viáticos de</w:t>
-            </w:r>
+            </w:pPr>
             <w:r>
               <w:rPr>
                 <w:rFonts w:ascii="Calibri" w:eastAsia="Times New Roman" w:hAnsi="Calibri" w:cs="Times New Roman"/>
@@ -8868,17 +9064,49 @@
                 <w:szCs w:val="20"/>
                 <w:lang w:eastAsia="es-ES"/>
               </w:rPr>
-              <w:t xml:space="preserve"> cuadrilla</w:t>
-            </w:r>
-            <w:r>
-              <w:rPr>
-                <w:rFonts w:ascii="Calibri" w:eastAsia="Times New Roman" w:hAnsi="Calibri" w:cs="Times New Roman"/>
-                <w:color w:val="000000"/>
-                <w:sz w:val="20"/>
-                <w:szCs w:val="20"/>
-                <w:lang w:eastAsia="es-ES"/>
-              </w:rPr>
-              <w:t xml:space="preserve"> a solicitud de tarea</w:t>
+              <w:t>Proyectos</w:t>
+            </w:r>
+          </w:p>
+        </w:tc>
+        <w:tc>
+          <w:tcPr>
+            <w:tcW w:w="3971" w:type="pct"/>
+            <w:tcBorders>
+              <w:top w:val="nil"/>
+              <w:left w:val="nil"/>
+              <w:bottom w:val="single" w:sz="4" w:space="0" w:color="auto"/>
+              <w:right w:val="single" w:sz="4" w:space="0" w:color="auto"/>
+            </w:tcBorders>
+            <w:shd w:val="clear" w:color="000000" w:fill="FFFFFF"/>
+          </w:tcPr>
+          <w:p>
+            <w:pPr>
+              <w:spacing w:after="0" w:line="240" w:lineRule="auto"/>
+              <w:rPr>
+                <w:sz w:val="20"/>
+                <w:szCs w:val="20"/>
+              </w:rPr>
+            </w:pPr>
+            <w:r>
+              <w:rPr>
+                <w:sz w:val="20"/>
+                <w:szCs w:val="20"/>
+              </w:rPr>
+              <w:t>Registrar</w:t>
+            </w:r>
+            <w:r>
+              <w:rPr>
+                <w:sz w:val="20"/>
+                <w:szCs w:val="20"/>
+              </w:rPr>
+              <w:t xml:space="preserve"> solicitud </w:t>
+            </w:r>
+            <w:r>
+              <w:rPr>
+                <w:sz w:val="20"/>
+                <w:szCs w:val="20"/>
+              </w:rPr>
+              <w:t>de pago a cuadrilla.</w:t>
             </w:r>
           </w:p>
         </w:tc>
@@ -10299,6 +10527,7 @@
                 <w:szCs w:val="20"/>
                 <w:lang w:eastAsia="es-ES"/>
               </w:rPr>
+              <w:lastRenderedPageBreak/>
               <w:t>Administración</w:t>
             </w:r>
           </w:p>
@@ -10319,22 +10548,30 @@
             <w:pPr>
               <w:spacing w:after="0" w:line="240" w:lineRule="auto"/>
               <w:rPr>
-                <w:rFonts w:ascii="Calibri" w:eastAsia="Times New Roman" w:hAnsi="Calibri" w:cs="Times New Roman"/>
-                <w:color w:val="000000"/>
-                <w:sz w:val="20"/>
-                <w:szCs w:val="20"/>
-                <w:lang w:val="es-ES" w:eastAsia="es-ES"/>
-              </w:rPr>
-            </w:pPr>
-            <w:r>
-              <w:rPr>
-                <w:rFonts w:ascii="Calibri" w:eastAsia="Times New Roman" w:hAnsi="Calibri" w:cs="Times New Roman"/>
-                <w:color w:val="000000"/>
-                <w:sz w:val="20"/>
-                <w:szCs w:val="20"/>
-                <w:lang w:eastAsia="es-ES"/>
-              </w:rPr>
-              <w:t>Aprobar solicitud viáticos</w:t>
+                <w:sz w:val="20"/>
+                <w:szCs w:val="20"/>
+              </w:rPr>
+            </w:pPr>
+            <w:r>
+              <w:rPr>
+                <w:sz w:val="20"/>
+                <w:szCs w:val="20"/>
+              </w:rPr>
+              <w:t>Modificar</w:t>
+            </w:r>
+            <w:r>
+              <w:rPr>
+                <w:sz w:val="20"/>
+                <w:szCs w:val="20"/>
+              </w:rPr>
+              <w:t xml:space="preserve"> </w:t>
+            </w:r>
+            <w:r>
+              <w:rPr>
+                <w:sz w:val="20"/>
+                <w:szCs w:val="20"/>
+              </w:rPr>
+              <w:t>solicitud de viático.</w:t>
             </w:r>
           </w:p>
         </w:tc>
@@ -10374,7 +10611,6 @@
                 <w:szCs w:val="20"/>
                 <w:lang w:eastAsia="es-ES"/>
               </w:rPr>
-              <w:lastRenderedPageBreak/>
               <w:t>Administración</w:t>
             </w:r>
           </w:p>
@@ -10480,23 +10716,33 @@
             <w:pPr>
               <w:spacing w:after="0" w:line="240" w:lineRule="auto"/>
               <w:rPr>
-                <w:rFonts w:ascii="Calibri" w:eastAsia="Times New Roman" w:hAnsi="Calibri" w:cs="Times New Roman"/>
-                <w:color w:val="000000"/>
-                <w:sz w:val="20"/>
-                <w:szCs w:val="20"/>
-                <w:lang w:val="es-ES" w:eastAsia="es-ES"/>
-              </w:rPr>
-            </w:pPr>
-            <w:r>
-              <w:rPr>
-                <w:rFonts w:ascii="Calibri" w:eastAsia="Times New Roman" w:hAnsi="Calibri" w:cs="Times New Roman"/>
-                <w:color w:val="000000"/>
-                <w:sz w:val="20"/>
-                <w:szCs w:val="20"/>
-                <w:lang w:eastAsia="es-ES"/>
-              </w:rPr>
-              <w:t>Registrar pago a cuadrilla</w:t>
-            </w:r>
+                <w:sz w:val="20"/>
+                <w:szCs w:val="20"/>
+              </w:rPr>
+            </w:pPr>
+            <w:r>
+              <w:rPr>
+                <w:sz w:val="20"/>
+                <w:szCs w:val="20"/>
+              </w:rPr>
+              <w:t>Modificar solicitud de</w:t>
+            </w:r>
+            <w:r>
+              <w:rPr>
+                <w:sz w:val="20"/>
+                <w:szCs w:val="20"/>
+              </w:rPr>
+              <w:t xml:space="preserve"> pago a cuadrilla</w:t>
+            </w:r>
+            <w:r>
+              <w:rPr>
+                <w:sz w:val="20"/>
+                <w:szCs w:val="20"/>
+              </w:rPr>
+              <w:t>.</w:t>
+            </w:r>
+            <w:bookmarkStart w:id="15" w:name="_GoBack"/>
+            <w:bookmarkEnd w:id="15"/>
           </w:p>
         </w:tc>
       </w:tr>
@@ -11406,8 +11652,8 @@
 </file>
 
 <file path=word/endnotes.xml><?xml version="1.0" encoding="utf-8"?>
-<w:endnotes xmlns:ve="http://schemas.openxmlformats.org/markup-compatibility/2006" xmlns:o="urn:schemas-microsoft-com:office:office" xmlns:r="http://schemas.openxmlformats.org/officeDocument/2006/relationships" xmlns:m="http://schemas.openxmlformats.org/officeDocument/2006/math" xmlns:v="urn:schemas-microsoft-com:vml" xmlns:wp="http://schemas.openxmlformats.org/drawingml/2006/wordprocessingDrawing" xmlns:w10="urn:schemas-microsoft-com:office:word" xmlns:w="http://schemas.openxmlformats.org/wordprocessingml/2006/main" xmlns:wne="http://schemas.microsoft.com/office/word/2006/wordml">
-  <w:endnote w:type="separator" w:id="0">
+<w:endnotes xmlns:wpc="http://schemas.microsoft.com/office/word/2010/wordprocessingCanvas" xmlns:mc="http://schemas.openxmlformats.org/markup-compatibility/2006" xmlns:o="urn:schemas-microsoft-com:office:office" xmlns:r="http://schemas.openxmlformats.org/officeDocument/2006/relationships" xmlns:m="http://schemas.openxmlformats.org/officeDocument/2006/math" xmlns:v="urn:schemas-microsoft-com:vml" xmlns:wp14="http://schemas.microsoft.com/office/word/2010/wordprocessingDrawing" xmlns:wp="http://schemas.openxmlformats.org/drawingml/2006/wordprocessingDrawing" xmlns:w10="urn:schemas-microsoft-com:office:word" xmlns:w="http://schemas.openxmlformats.org/wordprocessingml/2006/main" xmlns:w14="http://schemas.microsoft.com/office/word/2010/wordml" xmlns:wpg="http://schemas.microsoft.com/office/word/2010/wordprocessingGroup" xmlns:wpi="http://schemas.microsoft.com/office/word/2010/wordprocessingInk" xmlns:wne="http://schemas.microsoft.com/office/word/2006/wordml" xmlns:wps="http://schemas.microsoft.com/office/word/2010/wordprocessingShape" mc:Ignorable="w14 wp14">
+  <w:endnote w:type="separator" w:id="-1">
     <w:p>
       <w:pPr>
         <w:spacing w:after="0" w:line="240" w:lineRule="auto"/>
@@ -11417,7 +11663,7 @@
       </w:r>
     </w:p>
   </w:endnote>
-  <w:endnote w:type="continuationSeparator" w:id="1">
+  <w:endnote w:type="continuationSeparator" w:id="0">
     <w:p>
       <w:pPr>
         <w:spacing w:after="0" w:line="240" w:lineRule="auto"/>
@@ -11431,7 +11677,7 @@
 </file>
 
 <file path=word/footer1.xml><?xml version="1.0" encoding="utf-8"?>
-<w:ftr xmlns:ve="http://schemas.openxmlformats.org/markup-compatibility/2006" xmlns:o="urn:schemas-microsoft-com:office:office" xmlns:r="http://schemas.openxmlformats.org/officeDocument/2006/relationships" xmlns:m="http://schemas.openxmlformats.org/officeDocument/2006/math" xmlns:v="urn:schemas-microsoft-com:vml" xmlns:wp="http://schemas.openxmlformats.org/drawingml/2006/wordprocessingDrawing" xmlns:w10="urn:schemas-microsoft-com:office:word" xmlns:w="http://schemas.openxmlformats.org/wordprocessingml/2006/main" xmlns:wne="http://schemas.microsoft.com/office/word/2006/wordml">
+<w:ftr xmlns:wpc="http://schemas.microsoft.com/office/word/2010/wordprocessingCanvas" xmlns:mc="http://schemas.openxmlformats.org/markup-compatibility/2006" xmlns:o="urn:schemas-microsoft-com:office:office" xmlns:r="http://schemas.openxmlformats.org/officeDocument/2006/relationships" xmlns:m="http://schemas.openxmlformats.org/officeDocument/2006/math" xmlns:v="urn:schemas-microsoft-com:vml" xmlns:wp14="http://schemas.microsoft.com/office/word/2010/wordprocessingDrawing" xmlns:wp="http://schemas.openxmlformats.org/drawingml/2006/wordprocessingDrawing" xmlns:w10="urn:schemas-microsoft-com:office:word" xmlns:w="http://schemas.openxmlformats.org/wordprocessingml/2006/main" xmlns:w14="http://schemas.microsoft.com/office/word/2010/wordml" xmlns:wpg="http://schemas.microsoft.com/office/word/2010/wordprocessingGroup" xmlns:wpi="http://schemas.microsoft.com/office/word/2010/wordprocessingInk" xmlns:wne="http://schemas.microsoft.com/office/word/2006/wordml" xmlns:wps="http://schemas.microsoft.com/office/word/2010/wordprocessingShape" mc:Ignorable="w14 wp14">
   <w:sdt>
     <w:sdtPr>
       <w:id w:val="62831712"/>
@@ -11440,20 +11686,34 @@
         <w:docPartUnique/>
       </w:docPartObj>
     </w:sdtPr>
+    <w:sdtEndPr/>
     <w:sdtContent>
       <w:p>
         <w:pPr>
           <w:pStyle w:val="Piedepgina"/>
           <w:jc w:val="right"/>
         </w:pPr>
-        <w:fldSimple w:instr=" PAGE   \* MERGEFORMAT ">
-          <w:r>
-            <w:rPr>
-              <w:noProof/>
-            </w:rPr>
-            <w:t>2</w:t>
-          </w:r>
-        </w:fldSimple>
+        <w:r>
+          <w:fldChar w:fldCharType="begin"/>
+        </w:r>
+        <w:r>
+          <w:instrText xml:space="preserve"> PAGE   \* MERGEFORMAT </w:instrText>
+        </w:r>
+        <w:r>
+          <w:fldChar w:fldCharType="separate"/>
+        </w:r>
+        <w:r>
+          <w:rPr>
+            <w:noProof/>
+          </w:rPr>
+          <w:t>2</w:t>
+        </w:r>
+        <w:r>
+          <w:rPr>
+            <w:noProof/>
+          </w:rPr>
+          <w:fldChar w:fldCharType="end"/>
+        </w:r>
       </w:p>
     </w:sdtContent>
   </w:sdt>
@@ -11466,7 +11726,7 @@
 </file>
 
 <file path=word/footer2.xml><?xml version="1.0" encoding="utf-8"?>
-<w:ftr xmlns:ve="http://schemas.openxmlformats.org/markup-compatibility/2006" xmlns:o="urn:schemas-microsoft-com:office:office" xmlns:r="http://schemas.openxmlformats.org/officeDocument/2006/relationships" xmlns:m="http://schemas.openxmlformats.org/officeDocument/2006/math" xmlns:v="urn:schemas-microsoft-com:vml" xmlns:wp="http://schemas.openxmlformats.org/drawingml/2006/wordprocessingDrawing" xmlns:w10="urn:schemas-microsoft-com:office:word" xmlns:w="http://schemas.openxmlformats.org/wordprocessingml/2006/main" xmlns:wne="http://schemas.microsoft.com/office/word/2006/wordml">
+<w:ftr xmlns:wpc="http://schemas.microsoft.com/office/word/2010/wordprocessingCanvas" xmlns:mc="http://schemas.openxmlformats.org/markup-compatibility/2006" xmlns:o="urn:schemas-microsoft-com:office:office" xmlns:r="http://schemas.openxmlformats.org/officeDocument/2006/relationships" xmlns:m="http://schemas.openxmlformats.org/officeDocument/2006/math" xmlns:v="urn:schemas-microsoft-com:vml" xmlns:wp14="http://schemas.microsoft.com/office/word/2010/wordprocessingDrawing" xmlns:wp="http://schemas.openxmlformats.org/drawingml/2006/wordprocessingDrawing" xmlns:w10="urn:schemas-microsoft-com:office:word" xmlns:w="http://schemas.openxmlformats.org/wordprocessingml/2006/main" xmlns:w14="http://schemas.microsoft.com/office/word/2010/wordml" xmlns:wpg="http://schemas.microsoft.com/office/word/2010/wordprocessingGroup" xmlns:wpi="http://schemas.microsoft.com/office/word/2010/wordprocessingInk" xmlns:wne="http://schemas.microsoft.com/office/word/2006/wordml" xmlns:wps="http://schemas.microsoft.com/office/word/2010/wordprocessingShape" mc:Ignorable="w14 wp14">
   <w:tbl>
     <w:tblPr>
       <w:tblStyle w:val="Tablaconcuadrcula"/>
@@ -11479,7 +11739,7 @@
         <w:insideH w:val="none" w:sz="0" w:space="0" w:color="auto"/>
         <w:insideV w:val="none" w:sz="0" w:space="0" w:color="auto"/>
       </w:tblBorders>
-      <w:tblLook w:val="04A0"/>
+      <w:tblLook w:val="04A0" w:firstRow="1" w:lastRow="0" w:firstColumn="1" w:lastColumn="0" w:noHBand="0" w:noVBand="1"/>
     </w:tblPr>
     <w:tblGrid>
       <w:gridCol w:w="9054"/>
@@ -11497,6 +11757,7 @@
               <w:docPartUnique/>
             </w:docPartObj>
           </w:sdtPr>
+          <w:sdtEndPr/>
           <w:sdtContent>
             <w:p>
               <w:pPr>
@@ -11535,8 +11796,8 @@
 </file>
 
 <file path=word/footnotes.xml><?xml version="1.0" encoding="utf-8"?>
-<w:footnotes xmlns:ve="http://schemas.openxmlformats.org/markup-compatibility/2006" xmlns:o="urn:schemas-microsoft-com:office:office" xmlns:r="http://schemas.openxmlformats.org/officeDocument/2006/relationships" xmlns:m="http://schemas.openxmlformats.org/officeDocument/2006/math" xmlns:v="urn:schemas-microsoft-com:vml" xmlns:wp="http://schemas.openxmlformats.org/drawingml/2006/wordprocessingDrawing" xmlns:w10="urn:schemas-microsoft-com:office:word" xmlns:w="http://schemas.openxmlformats.org/wordprocessingml/2006/main" xmlns:wne="http://schemas.microsoft.com/office/word/2006/wordml">
-  <w:footnote w:type="separator" w:id="0">
+<w:footnotes xmlns:wpc="http://schemas.microsoft.com/office/word/2010/wordprocessingCanvas" xmlns:mc="http://schemas.openxmlformats.org/markup-compatibility/2006" xmlns:o="urn:schemas-microsoft-com:office:office" xmlns:r="http://schemas.openxmlformats.org/officeDocument/2006/relationships" xmlns:m="http://schemas.openxmlformats.org/officeDocument/2006/math" xmlns:v="urn:schemas-microsoft-com:vml" xmlns:wp14="http://schemas.microsoft.com/office/word/2010/wordprocessingDrawing" xmlns:wp="http://schemas.openxmlformats.org/drawingml/2006/wordprocessingDrawing" xmlns:w10="urn:schemas-microsoft-com:office:word" xmlns:w="http://schemas.openxmlformats.org/wordprocessingml/2006/main" xmlns:w14="http://schemas.microsoft.com/office/word/2010/wordml" xmlns:wpg="http://schemas.microsoft.com/office/word/2010/wordprocessingGroup" xmlns:wpi="http://schemas.microsoft.com/office/word/2010/wordprocessingInk" xmlns:wne="http://schemas.microsoft.com/office/word/2006/wordml" xmlns:wps="http://schemas.microsoft.com/office/word/2010/wordprocessingShape" mc:Ignorable="w14 wp14">
+  <w:footnote w:type="separator" w:id="-1">
     <w:p>
       <w:pPr>
         <w:spacing w:after="0" w:line="240" w:lineRule="auto"/>
@@ -11546,7 +11807,7 @@
       </w:r>
     </w:p>
   </w:footnote>
-  <w:footnote w:type="continuationSeparator" w:id="1">
+  <w:footnote w:type="continuationSeparator" w:id="0">
     <w:p>
       <w:pPr>
         <w:spacing w:after="0" w:line="240" w:lineRule="auto"/>
@@ -11560,7 +11821,7 @@
 </file>
 
 <file path=word/header1.xml><?xml version="1.0" encoding="utf-8"?>
-<w:hdr xmlns:ve="http://schemas.openxmlformats.org/markup-compatibility/2006" xmlns:o="urn:schemas-microsoft-com:office:office" xmlns:r="http://schemas.openxmlformats.org/officeDocument/2006/relationships" xmlns:m="http://schemas.openxmlformats.org/officeDocument/2006/math" xmlns:v="urn:schemas-microsoft-com:vml" xmlns:wp="http://schemas.openxmlformats.org/drawingml/2006/wordprocessingDrawing" xmlns:w10="urn:schemas-microsoft-com:office:word" xmlns:w="http://schemas.openxmlformats.org/wordprocessingml/2006/main" xmlns:wne="http://schemas.microsoft.com/office/word/2006/wordml">
+<w:hdr xmlns:wpc="http://schemas.microsoft.com/office/word/2010/wordprocessingCanvas" xmlns:mc="http://schemas.openxmlformats.org/markup-compatibility/2006" xmlns:o="urn:schemas-microsoft-com:office:office" xmlns:r="http://schemas.openxmlformats.org/officeDocument/2006/relationships" xmlns:m="http://schemas.openxmlformats.org/officeDocument/2006/math" xmlns:v="urn:schemas-microsoft-com:vml" xmlns:wp14="http://schemas.microsoft.com/office/word/2010/wordprocessingDrawing" xmlns:wp="http://schemas.openxmlformats.org/drawingml/2006/wordprocessingDrawing" xmlns:w10="urn:schemas-microsoft-com:office:word" xmlns:w="http://schemas.openxmlformats.org/wordprocessingml/2006/main" xmlns:w14="http://schemas.microsoft.com/office/word/2010/wordml" xmlns:wpg="http://schemas.microsoft.com/office/word/2010/wordprocessingGroup" xmlns:wpi="http://schemas.microsoft.com/office/word/2010/wordprocessingInk" xmlns:wne="http://schemas.microsoft.com/office/word/2006/wordml" xmlns:wps="http://schemas.microsoft.com/office/word/2010/wordprocessingShape" mc:Ignorable="w14 wp14">
   <w:p>
     <w:pPr>
       <w:pStyle w:val="Encabezado"/>
@@ -11575,7 +11836,7 @@
 </file>
 
 <file path=word/header2.xml><?xml version="1.0" encoding="utf-8"?>
-<w:hdr xmlns:ve="http://schemas.openxmlformats.org/markup-compatibility/2006" xmlns:o="urn:schemas-microsoft-com:office:office" xmlns:r="http://schemas.openxmlformats.org/officeDocument/2006/relationships" xmlns:m="http://schemas.openxmlformats.org/officeDocument/2006/math" xmlns:v="urn:schemas-microsoft-com:vml" xmlns:wp="http://schemas.openxmlformats.org/drawingml/2006/wordprocessingDrawing" xmlns:w10="urn:schemas-microsoft-com:office:word" xmlns:w="http://schemas.openxmlformats.org/wordprocessingml/2006/main" xmlns:wne="http://schemas.microsoft.com/office/word/2006/wordml">
+<w:hdr xmlns:wpc="http://schemas.microsoft.com/office/word/2010/wordprocessingCanvas" xmlns:mc="http://schemas.openxmlformats.org/markup-compatibility/2006" xmlns:o="urn:schemas-microsoft-com:office:office" xmlns:r="http://schemas.openxmlformats.org/officeDocument/2006/relationships" xmlns:m="http://schemas.openxmlformats.org/officeDocument/2006/math" xmlns:v="urn:schemas-microsoft-com:vml" xmlns:wp14="http://schemas.microsoft.com/office/word/2010/wordprocessingDrawing" xmlns:wp="http://schemas.openxmlformats.org/drawingml/2006/wordprocessingDrawing" xmlns:w10="urn:schemas-microsoft-com:office:word" xmlns:w="http://schemas.openxmlformats.org/wordprocessingml/2006/main" xmlns:w14="http://schemas.microsoft.com/office/word/2010/wordml" xmlns:wpg="http://schemas.microsoft.com/office/word/2010/wordprocessingGroup" xmlns:wpi="http://schemas.microsoft.com/office/word/2010/wordprocessingInk" xmlns:wne="http://schemas.microsoft.com/office/word/2006/wordml" xmlns:wps="http://schemas.microsoft.com/office/word/2010/wordprocessingShape" mc:Ignorable="w14 wp14">
   <w:p>
     <w:pPr>
       <w:pStyle w:val="Encabezado"/>
@@ -11593,7 +11854,7 @@
         <w:insideH w:val="none" w:sz="0" w:space="0" w:color="auto"/>
         <w:insideV w:val="none" w:sz="0" w:space="0" w:color="auto"/>
       </w:tblBorders>
-      <w:tblLook w:val="04A0"/>
+      <w:tblLook w:val="04A0" w:firstRow="1" w:lastRow="0" w:firstColumn="1" w:lastColumn="0" w:noHBand="0" w:noVBand="1"/>
     </w:tblPr>
     <w:tblGrid>
       <w:gridCol w:w="7196"/>
@@ -11627,8 +11888,13 @@
           <w:pPr>
             <w:pStyle w:val="Encabezado"/>
           </w:pPr>
+          <w:proofErr w:type="spellStart"/>
           <w:r>
-            <w:t>Coming S.A.</w:t>
+            <w:t>Coming</w:t>
+          </w:r>
+          <w:proofErr w:type="spellEnd"/>
+          <w:r>
+            <w:t xml:space="preserve"> S.A.</w:t>
           </w:r>
         </w:p>
       </w:tc>
@@ -11693,7 +11959,7 @@
 </file>
 
 <file path=word/header3.xml><?xml version="1.0" encoding="utf-8"?>
-<w:hdr xmlns:ve="http://schemas.openxmlformats.org/markup-compatibility/2006" xmlns:o="urn:schemas-microsoft-com:office:office" xmlns:r="http://schemas.openxmlformats.org/officeDocument/2006/relationships" xmlns:m="http://schemas.openxmlformats.org/officeDocument/2006/math" xmlns:v="urn:schemas-microsoft-com:vml" xmlns:wp="http://schemas.openxmlformats.org/drawingml/2006/wordprocessingDrawing" xmlns:w10="urn:schemas-microsoft-com:office:word" xmlns:w="http://schemas.openxmlformats.org/wordprocessingml/2006/main" xmlns:wne="http://schemas.microsoft.com/office/word/2006/wordml">
+<w:hdr xmlns:wpc="http://schemas.microsoft.com/office/word/2010/wordprocessingCanvas" xmlns:mc="http://schemas.openxmlformats.org/markup-compatibility/2006" xmlns:o="urn:schemas-microsoft-com:office:office" xmlns:r="http://schemas.openxmlformats.org/officeDocument/2006/relationships" xmlns:m="http://schemas.openxmlformats.org/officeDocument/2006/math" xmlns:v="urn:schemas-microsoft-com:vml" xmlns:wp14="http://schemas.microsoft.com/office/word/2010/wordprocessingDrawing" xmlns:wp="http://schemas.openxmlformats.org/drawingml/2006/wordprocessingDrawing" xmlns:w10="urn:schemas-microsoft-com:office:word" xmlns:w="http://schemas.openxmlformats.org/wordprocessingml/2006/main" xmlns:w14="http://schemas.microsoft.com/office/word/2010/wordml" xmlns:wpg="http://schemas.microsoft.com/office/word/2010/wordprocessingGroup" xmlns:wpi="http://schemas.microsoft.com/office/word/2010/wordprocessingInk" xmlns:wne="http://schemas.microsoft.com/office/word/2006/wordml" xmlns:wps="http://schemas.microsoft.com/office/word/2010/wordprocessingShape" mc:Ignorable="w14 wp14">
   <w:tbl>
     <w:tblPr>
       <w:tblStyle w:val="Tablaconcuadrcula"/>
@@ -11706,7 +11972,7 @@
         <w:insideH w:val="none" w:sz="0" w:space="0" w:color="auto"/>
         <w:insideV w:val="none" w:sz="0" w:space="0" w:color="auto"/>
       </w:tblBorders>
-      <w:tblLook w:val="04A0"/>
+      <w:tblLook w:val="04A0" w:firstRow="1" w:lastRow="0" w:firstColumn="1" w:lastColumn="0" w:noHBand="0" w:noVBand="1"/>
     </w:tblPr>
     <w:tblGrid>
       <w:gridCol w:w="7196"/>
@@ -11740,8 +12006,13 @@
           <w:pPr>
             <w:pStyle w:val="Encabezado"/>
           </w:pPr>
+          <w:proofErr w:type="spellStart"/>
           <w:r>
-            <w:t>Coming S.A.</w:t>
+            <w:t>Coming</w:t>
+          </w:r>
+          <w:proofErr w:type="spellEnd"/>
+          <w:r>
+            <w:t xml:space="preserve"> S.A.</w:t>
           </w:r>
         </w:p>
       </w:tc>
@@ -11811,7 +12082,7 @@
 </file>
 
 <file path=word/numbering.xml><?xml version="1.0" encoding="utf-8"?>
-<w:numbering xmlns:ve="http://schemas.openxmlformats.org/markup-compatibility/2006" xmlns:o="urn:schemas-microsoft-com:office:office" xmlns:r="http://schemas.openxmlformats.org/officeDocument/2006/relationships" xmlns:m="http://schemas.openxmlformats.org/officeDocument/2006/math" xmlns:v="urn:schemas-microsoft-com:vml" xmlns:wp="http://schemas.openxmlformats.org/drawingml/2006/wordprocessingDrawing" xmlns:w10="urn:schemas-microsoft-com:office:word" xmlns:w="http://schemas.openxmlformats.org/wordprocessingml/2006/main" xmlns:wne="http://schemas.microsoft.com/office/word/2006/wordml">
+<w:numbering xmlns:wpc="http://schemas.microsoft.com/office/word/2010/wordprocessingCanvas" xmlns:mc="http://schemas.openxmlformats.org/markup-compatibility/2006" xmlns:o="urn:schemas-microsoft-com:office:office" xmlns:r="http://schemas.openxmlformats.org/officeDocument/2006/relationships" xmlns:m="http://schemas.openxmlformats.org/officeDocument/2006/math" xmlns:v="urn:schemas-microsoft-com:vml" xmlns:wp14="http://schemas.microsoft.com/office/word/2010/wordprocessingDrawing" xmlns:wp="http://schemas.openxmlformats.org/drawingml/2006/wordprocessingDrawing" xmlns:w10="urn:schemas-microsoft-com:office:word" xmlns:w="http://schemas.openxmlformats.org/wordprocessingml/2006/main" xmlns:w14="http://schemas.microsoft.com/office/word/2010/wordml" xmlns:wpg="http://schemas.microsoft.com/office/word/2010/wordprocessingGroup" xmlns:wpi="http://schemas.microsoft.com/office/word/2010/wordprocessingInk" xmlns:wne="http://schemas.microsoft.com/office/word/2006/wordml" xmlns:wps="http://schemas.microsoft.com/office/word/2010/wordprocessingShape" mc:Ignorable="w14 wp14">
   <w:abstractNum w:abstractNumId="0">
     <w:nsid w:val="02BF0A01"/>
     <w:multiLevelType w:val="hybridMultilevel"/>
@@ -14924,7 +15195,7 @@
 </file>
 
 <file path=word/styles.xml><?xml version="1.0" encoding="utf-8"?>
-<w:styles xmlns:r="http://schemas.openxmlformats.org/officeDocument/2006/relationships" xmlns:w="http://schemas.openxmlformats.org/wordprocessingml/2006/main">
+<w:styles xmlns:mc="http://schemas.openxmlformats.org/markup-compatibility/2006" xmlns:r="http://schemas.openxmlformats.org/officeDocument/2006/relationships" xmlns:w="http://schemas.openxmlformats.org/wordprocessingml/2006/main" xmlns:w14="http://schemas.microsoft.com/office/word/2010/wordml" mc:Ignorable="w14">
   <w:docDefaults>
     <w:rPrDefault>
       <w:rPr>
@@ -15167,7 +15438,6 @@
     <w:uiPriority w:val="99"/>
     <w:semiHidden/>
     <w:unhideWhenUsed/>
-    <w:qFormat/>
     <w:tblPr>
       <w:tblInd w:w="0" w:type="dxa"/>
       <w:tblCellMar>
@@ -15628,11 +15898,11 @@
       <w:lang w:val="es-AR"/>
     </w:rPr>
   </w:style>
-  <w:style w:type="paragraph" w:styleId="Heading1">
+  <w:style w:type="paragraph" w:styleId="Ttulo1">
     <w:name w:val="heading 1"/>
     <w:basedOn w:val="Normal"/>
     <w:next w:val="Normal"/>
-    <w:link w:val="Heading1Char"/>
+    <w:link w:val="Ttulo1Car"/>
     <w:uiPriority w:val="9"/>
     <w:qFormat/>
     <w:rsid w:val="0018725A"/>
@@ -15651,11 +15921,11 @@
       <w:szCs w:val="28"/>
     </w:rPr>
   </w:style>
-  <w:style w:type="paragraph" w:styleId="Heading2">
+  <w:style w:type="paragraph" w:styleId="Ttulo2">
     <w:name w:val="heading 2"/>
     <w:basedOn w:val="Normal"/>
     <w:next w:val="Normal"/>
-    <w:link w:val="Heading2Char"/>
+    <w:link w:val="Ttulo2Car"/>
     <w:uiPriority w:val="9"/>
     <w:unhideWhenUsed/>
     <w:qFormat/>
@@ -15675,11 +15945,11 @@
       <w:szCs w:val="26"/>
     </w:rPr>
   </w:style>
-  <w:style w:type="paragraph" w:styleId="Heading3">
+  <w:style w:type="paragraph" w:styleId="Ttulo3">
     <w:name w:val="heading 3"/>
     <w:basedOn w:val="Normal"/>
     <w:next w:val="Normal"/>
-    <w:link w:val="Heading3Char"/>
+    <w:link w:val="Ttulo3Car"/>
     <w:uiPriority w:val="9"/>
     <w:unhideWhenUsed/>
     <w:qFormat/>
@@ -15697,13 +15967,13 @@
       <w:color w:val="4F81BD" w:themeColor="accent1"/>
     </w:rPr>
   </w:style>
-  <w:style w:type="character" w:default="1" w:styleId="DefaultParagraphFont">
+  <w:style w:type="character" w:default="1" w:styleId="Fuentedeprrafopredeter">
     <w:name w:val="Default Paragraph Font"/>
     <w:uiPriority w:val="1"/>
     <w:semiHidden/>
     <w:unhideWhenUsed/>
   </w:style>
-  <w:style w:type="table" w:default="1" w:styleId="TableNormal">
+  <w:style w:type="table" w:default="1" w:styleId="Tablanormal">
     <w:name w:val="Normal Table"/>
     <w:uiPriority w:val="99"/>
     <w:semiHidden/>
@@ -15718,16 +15988,16 @@
       </w:tblCellMar>
     </w:tblPr>
   </w:style>
-  <w:style w:type="numbering" w:default="1" w:styleId="NoList">
+  <w:style w:type="numbering" w:default="1" w:styleId="Sinlista">
     <w:name w:val="No List"/>
     <w:uiPriority w:val="99"/>
     <w:semiHidden/>
     <w:unhideWhenUsed/>
   </w:style>
-  <w:style w:type="character" w:customStyle="1" w:styleId="Heading1Char">
+  <w:style w:type="character" w:customStyle="1" w:styleId="Ttulo1Car">
     <w:name w:val="Heading 1 Char"/>
-    <w:basedOn w:val="DefaultParagraphFont"/>
-    <w:link w:val="Heading1"/>
+    <w:basedOn w:val="Fuentedeprrafopredeter"/>
+    <w:link w:val="Ttulo1"/>
     <w:uiPriority w:val="9"/>
     <w:rsid w:val="0018725A"/>
     <w:rPr>
@@ -15740,10 +16010,10 @@
       <w:lang w:val="es-AR"/>
     </w:rPr>
   </w:style>
-  <w:style w:type="character" w:customStyle="1" w:styleId="Heading2Char">
+  <w:style w:type="character" w:customStyle="1" w:styleId="Ttulo2Car">
     <w:name w:val="Heading 2 Char"/>
-    <w:basedOn w:val="DefaultParagraphFont"/>
-    <w:link w:val="Heading2"/>
+    <w:basedOn w:val="Fuentedeprrafopredeter"/>
+    <w:link w:val="Ttulo2"/>
     <w:uiPriority w:val="9"/>
     <w:rsid w:val="0018725A"/>
     <w:rPr>
@@ -15756,10 +16026,10 @@
       <w:lang w:val="es-AR"/>
     </w:rPr>
   </w:style>
-  <w:style w:type="character" w:customStyle="1" w:styleId="Heading3Char">
+  <w:style w:type="character" w:customStyle="1" w:styleId="Ttulo3Car">
     <w:name w:val="Heading 3 Char"/>
-    <w:basedOn w:val="DefaultParagraphFont"/>
-    <w:link w:val="Heading3"/>
+    <w:basedOn w:val="Fuentedeprrafopredeter"/>
+    <w:link w:val="Ttulo3"/>
     <w:uiPriority w:val="9"/>
     <w:rsid w:val="0018725A"/>
     <w:rPr>
@@ -15770,9 +16040,9 @@
       <w:lang w:val="es-AR"/>
     </w:rPr>
   </w:style>
-  <w:style w:type="table" w:styleId="TableGrid">
+  <w:style w:type="table" w:styleId="Tablaconcuadrcula">
     <w:name w:val="Table Grid"/>
-    <w:basedOn w:val="TableNormal"/>
+    <w:basedOn w:val="Tablanormal"/>
     <w:uiPriority w:val="59"/>
     <w:rsid w:val="0018725A"/>
     <w:pPr>
@@ -15796,7 +16066,7 @@
       </w:tblCellMar>
     </w:tblPr>
   </w:style>
-  <w:style w:type="paragraph" w:styleId="ListParagraph">
+  <w:style w:type="paragraph" w:styleId="Prrafodelista">
     <w:name w:val="List Paragraph"/>
     <w:basedOn w:val="Normal"/>
     <w:uiPriority w:val="34"/>
@@ -15807,10 +16077,10 @@
       <w:contextualSpacing/>
     </w:pPr>
   </w:style>
-  <w:style w:type="paragraph" w:styleId="Header">
+  <w:style w:type="paragraph" w:styleId="Encabezado">
     <w:name w:val="header"/>
     <w:basedOn w:val="Normal"/>
-    <w:link w:val="HeaderChar"/>
+    <w:link w:val="EncabezadoCar"/>
     <w:uiPriority w:val="99"/>
     <w:unhideWhenUsed/>
     <w:rsid w:val="0018725A"/>
@@ -15822,20 +16092,20 @@
       <w:spacing w:after="0" w:line="240" w:lineRule="auto"/>
     </w:pPr>
   </w:style>
-  <w:style w:type="character" w:customStyle="1" w:styleId="HeaderChar">
+  <w:style w:type="character" w:customStyle="1" w:styleId="EncabezadoCar">
     <w:name w:val="Header Char"/>
-    <w:basedOn w:val="DefaultParagraphFont"/>
-    <w:link w:val="Header"/>
+    <w:basedOn w:val="Fuentedeprrafopredeter"/>
+    <w:link w:val="Encabezado"/>
     <w:uiPriority w:val="99"/>
     <w:rsid w:val="0018725A"/>
     <w:rPr>
       <w:lang w:val="es-AR"/>
     </w:rPr>
   </w:style>
-  <w:style w:type="paragraph" w:styleId="Footer">
+  <w:style w:type="paragraph" w:styleId="Piedepgina">
     <w:name w:val="footer"/>
     <w:basedOn w:val="Normal"/>
-    <w:link w:val="FooterChar"/>
+    <w:link w:val="PiedepginaCar"/>
     <w:uiPriority w:val="99"/>
     <w:unhideWhenUsed/>
     <w:rsid w:val="0018725A"/>
@@ -15847,19 +16117,19 @@
       <w:spacing w:after="0" w:line="240" w:lineRule="auto"/>
     </w:pPr>
   </w:style>
-  <w:style w:type="character" w:customStyle="1" w:styleId="FooterChar">
+  <w:style w:type="character" w:customStyle="1" w:styleId="PiedepginaCar">
     <w:name w:val="Footer Char"/>
-    <w:basedOn w:val="DefaultParagraphFont"/>
-    <w:link w:val="Footer"/>
+    <w:basedOn w:val="Fuentedeprrafopredeter"/>
+    <w:link w:val="Piedepgina"/>
     <w:uiPriority w:val="99"/>
     <w:rsid w:val="0018725A"/>
     <w:rPr>
       <w:lang w:val="es-AR"/>
     </w:rPr>
   </w:style>
-  <w:style w:type="paragraph" w:styleId="TOCHeading">
+  <w:style w:type="paragraph" w:styleId="TtulodeTDC">
     <w:name w:val="TOC Heading"/>
-    <w:basedOn w:val="Heading1"/>
+    <w:basedOn w:val="Ttulo1"/>
     <w:next w:val="Normal"/>
     <w:uiPriority w:val="39"/>
     <w:unhideWhenUsed/>
@@ -15872,7 +16142,7 @@
       <w:lang w:val="en-US" w:eastAsia="ja-JP"/>
     </w:rPr>
   </w:style>
-  <w:style w:type="paragraph" w:styleId="TOC1">
+  <w:style w:type="paragraph" w:styleId="TDC1">
     <w:name w:val="toc 1"/>
     <w:basedOn w:val="Normal"/>
     <w:next w:val="Normal"/>
@@ -15884,7 +16154,7 @@
       <w:spacing w:after="100"/>
     </w:pPr>
   </w:style>
-  <w:style w:type="paragraph" w:styleId="TOC2">
+  <w:style w:type="paragraph" w:styleId="TDC2">
     <w:name w:val="toc 2"/>
     <w:basedOn w:val="Normal"/>
     <w:next w:val="Normal"/>
@@ -15897,9 +16167,9 @@
       <w:ind w:left="220"/>
     </w:pPr>
   </w:style>
-  <w:style w:type="character" w:styleId="Hyperlink">
+  <w:style w:type="character" w:styleId="Hipervnculo">
     <w:name w:val="Hyperlink"/>
-    <w:basedOn w:val="DefaultParagraphFont"/>
+    <w:basedOn w:val="Fuentedeprrafopredeter"/>
     <w:uiPriority w:val="99"/>
     <w:unhideWhenUsed/>
     <w:rsid w:val="0018725A"/>
@@ -15908,10 +16178,10 @@
       <w:u w:val="single"/>
     </w:rPr>
   </w:style>
-  <w:style w:type="paragraph" w:styleId="BalloonText">
+  <w:style w:type="paragraph" w:styleId="Textodeglobo">
     <w:name w:val="Balloon Text"/>
     <w:basedOn w:val="Normal"/>
-    <w:link w:val="BalloonTextChar"/>
+    <w:link w:val="TextodegloboCar"/>
     <w:uiPriority w:val="99"/>
     <w:semiHidden/>
     <w:unhideWhenUsed/>
@@ -15925,10 +16195,10 @@
       <w:szCs w:val="16"/>
     </w:rPr>
   </w:style>
-  <w:style w:type="character" w:customStyle="1" w:styleId="BalloonTextChar">
+  <w:style w:type="character" w:customStyle="1" w:styleId="TextodegloboCar">
     <w:name w:val="Balloon Text Char"/>
-    <w:basedOn w:val="DefaultParagraphFont"/>
-    <w:link w:val="BalloonText"/>
+    <w:basedOn w:val="Fuentedeprrafopredeter"/>
+    <w:link w:val="Textodeglobo"/>
     <w:uiPriority w:val="99"/>
     <w:semiHidden/>
     <w:rsid w:val="0018725A"/>
@@ -15939,9 +16209,9 @@
       <w:lang w:val="es-AR"/>
     </w:rPr>
   </w:style>
-  <w:style w:type="character" w:styleId="Strong">
+  <w:style w:type="character" w:styleId="Textoennegrita">
     <w:name w:val="Strong"/>
-    <w:basedOn w:val="DefaultParagraphFont"/>
+    <w:basedOn w:val="Fuentedeprrafopredeter"/>
     <w:uiPriority w:val="22"/>
     <w:qFormat/>
     <w:rsid w:val="00E335FF"/>
@@ -15950,11 +16220,11 @@
       <w:bCs/>
     </w:rPr>
   </w:style>
-  <w:style w:type="paragraph" w:styleId="Quote">
+  <w:style w:type="paragraph" w:styleId="Cita">
     <w:name w:val="Quote"/>
     <w:basedOn w:val="Normal"/>
     <w:next w:val="Normal"/>
-    <w:link w:val="QuoteChar"/>
+    <w:link w:val="CitaCar"/>
     <w:uiPriority w:val="29"/>
     <w:qFormat/>
     <w:rsid w:val="00E335FF"/>
@@ -15965,10 +16235,10 @@
       <w:lang w:val="en-US"/>
     </w:rPr>
   </w:style>
-  <w:style w:type="character" w:customStyle="1" w:styleId="QuoteChar">
+  <w:style w:type="character" w:customStyle="1" w:styleId="CitaCar">
     <w:name w:val="Quote Char"/>
-    <w:basedOn w:val="DefaultParagraphFont"/>
-    <w:link w:val="Quote"/>
+    <w:basedOn w:val="Fuentedeprrafopredeter"/>
+    <w:link w:val="Cita"/>
     <w:uiPriority w:val="29"/>
     <w:rsid w:val="00E335FF"/>
     <w:rPr>
@@ -15977,9 +16247,9 @@
       <w:color w:val="000000" w:themeColor="text1"/>
     </w:rPr>
   </w:style>
-  <w:style w:type="character" w:styleId="Emphasis">
+  <w:style w:type="character" w:styleId="nfasis">
     <w:name w:val="Emphasis"/>
-    <w:basedOn w:val="DefaultParagraphFont"/>
+    <w:basedOn w:val="Fuentedeprrafopredeter"/>
     <w:uiPriority w:val="20"/>
     <w:qFormat/>
     <w:rsid w:val="00E335FF"/>
@@ -15988,7 +16258,7 @@
       <w:iCs/>
     </w:rPr>
   </w:style>
-  <w:style w:type="paragraph" w:styleId="TOC3">
+  <w:style w:type="paragraph" w:styleId="TDC3">
     <w:name w:val="toc 3"/>
     <w:basedOn w:val="Normal"/>
     <w:next w:val="Normal"/>
@@ -16294,7 +16564,7 @@
 </file>
 
 <file path=customXml/itemProps1.xml><?xml version="1.0" encoding="utf-8"?>
-<ds:datastoreItem xmlns:ds="http://schemas.openxmlformats.org/officeDocument/2006/customXml" ds:itemID="{DC375DE6-3474-420F-9A5B-047B64A24285}">
+<ds:datastoreItem xmlns:ds="http://schemas.openxmlformats.org/officeDocument/2006/customXml" ds:itemID="{FC6C46FB-F16B-4DD5-8D81-ACEA620D4831}">
   <ds:schemaRefs>
     <ds:schemaRef ds:uri="http://schemas.openxmlformats.org/officeDocument/2006/bibliography"/>
   </ds:schemaRefs>

</xml_diff>